<commit_message>
identificacao do codigo para as restricoes
</commit_message>
<xml_diff>
--- a/Relatorio.docx
+++ b/Relatorio.docx
@@ -983,56 +983,93 @@
           <w:rFonts w:eastAsiaTheme="minorHAnsi"/>
         </w:rPr>
         <w:lastRenderedPageBreak/>
-        <w:t>Lista de requisitos e identificação das principais re</w:t>
+        <w:t xml:space="preserve">Lista de requisitos e </w:t>
       </w:r>
       <w:r>
         <w:rPr>
           <w:rFonts w:eastAsiaTheme="minorHAnsi"/>
         </w:rPr>
-        <w:t>s</w:t>
+        <w:t>principais</w:t>
       </w:r>
       <w:r>
         <w:rPr>
           <w:rFonts w:eastAsiaTheme="minorHAnsi"/>
         </w:rPr>
-        <w:t xml:space="preserve">trições ao funcionamento correto do sistema de </w:t>
-      </w:r>
-      <w:proofErr w:type="gramStart"/>
-      <w:r>
-        <w:rPr>
-          <w:rFonts w:eastAsiaTheme="minorHAnsi"/>
-        </w:rPr>
-        <w:t>sof</w:t>
-      </w:r>
-      <w:r>
-        <w:rPr>
-          <w:rFonts w:eastAsiaTheme="minorHAnsi"/>
-        </w:rPr>
-        <w:t>t</w:t>
-      </w:r>
-      <w:r>
-        <w:rPr>
-          <w:rFonts w:eastAsiaTheme="minorHAnsi"/>
-        </w:rPr>
-        <w:t>ware</w:t>
-      </w:r>
-      <w:proofErr w:type="gramEnd"/>
-      <w:r>
-        <w:rPr>
-          <w:rFonts w:eastAsiaTheme="minorHAnsi"/>
-        </w:rPr>
-        <w:t>.</w:t>
+        <w:t xml:space="preserve"> restrições</w:t>
       </w:r>
       <w:bookmarkEnd w:id="0"/>
     </w:p>
     <w:p>
       <w:pPr>
-        <w:spacing w:after="200" w:line="276" w:lineRule="auto"/>
-      </w:pPr>
-    </w:p>
-    <w:p>
-      <w:r>
-        <w:t>R1 - Adicionar autor</w:t>
+        <w:jc w:val="both"/>
+      </w:pPr>
+    </w:p>
+    <w:p>
+      <w:pPr>
+        <w:spacing w:line="276" w:lineRule="auto"/>
+        <w:jc w:val="both"/>
+      </w:pPr>
+      <w:r>
+        <w:tab/>
+        <w:t xml:space="preserve">O objetivo do trabalho passa por modelar um sistema de indexação de publicações, ao estilo do </w:t>
+      </w:r>
+      <w:proofErr w:type="spellStart"/>
+      <w:r>
+        <w:rPr>
+          <w:i/>
+        </w:rPr>
+        <w:t>Academic</w:t>
+      </w:r>
+      <w:proofErr w:type="spellEnd"/>
+      <w:r>
+        <w:rPr>
+          <w:i/>
+        </w:rPr>
+        <w:t xml:space="preserve"> </w:t>
+      </w:r>
+      <w:proofErr w:type="spellStart"/>
+      <w:r>
+        <w:rPr>
+          <w:i/>
+        </w:rPr>
+        <w:t>Research</w:t>
+      </w:r>
+      <w:proofErr w:type="spellEnd"/>
+      <w:r>
+        <w:t xml:space="preserve">, da </w:t>
+      </w:r>
+      <w:r>
+        <w:rPr>
+          <w:i/>
+        </w:rPr>
+        <w:t>Microsoft</w:t>
+      </w:r>
+      <w:r>
+        <w:t>. Para isso, foram identificados os seguintes requisitos e restrições do sistema:</w:t>
+      </w:r>
+    </w:p>
+    <w:p>
+      <w:pPr>
+        <w:spacing w:line="276" w:lineRule="auto"/>
+        <w:jc w:val="both"/>
+      </w:pPr>
+      <w:r>
+        <w:t>Requisitos:</w:t>
+      </w:r>
+    </w:p>
+    <w:p>
+      <w:pPr>
+        <w:spacing w:after="0" w:line="360" w:lineRule="auto"/>
+        <w:jc w:val="both"/>
+      </w:pPr>
+      <w:r>
+        <w:t>R</w:t>
+      </w:r>
+      <w:r>
+        <w:t>EQ</w:t>
+      </w:r>
+      <w:r>
+        <w:t>1 - Adicionar autor</w:t>
       </w:r>
       <w:r>
         <w:t xml:space="preserve"> (nome)</w:t>
@@ -1042,13 +1079,21 @@
       </w:r>
     </w:p>
     <w:p>
-      <w:r>
-        <w:t>R2 - Listar autores;</w:t>
-      </w:r>
-    </w:p>
-    <w:p>
-      <w:r>
-        <w:t>R3 - Adicionar afiliações</w:t>
+      <w:pPr>
+        <w:spacing w:after="0" w:line="360" w:lineRule="auto"/>
+        <w:jc w:val="both"/>
+      </w:pPr>
+      <w:r>
+        <w:t>R</w:t>
+      </w:r>
+      <w:r>
+        <w:t>EQ</w:t>
+      </w:r>
+      <w:r>
+        <w:t>2</w:t>
+      </w:r>
+      <w:r>
+        <w:t xml:space="preserve"> - Adicionar afiliações</w:t>
       </w:r>
       <w:r>
         <w:t xml:space="preserve"> (nome)</w:t>
@@ -1058,18 +1103,51 @@
       </w:r>
     </w:p>
     <w:p>
-      <w:r>
-        <w:t>R4 - Listar afiliações;</w:t>
-      </w:r>
-    </w:p>
-    <w:p>
-      <w:r>
-        <w:t>R5 - Relacionar autor e afiliação;</w:t>
-      </w:r>
-    </w:p>
-    <w:p>
-      <w:r>
-        <w:t>R6 - Adicionar publicação</w:t>
+      <w:pPr>
+        <w:spacing w:after="0" w:line="360" w:lineRule="auto"/>
+        <w:jc w:val="both"/>
+      </w:pPr>
+      <w:r>
+        <w:t>R</w:t>
+      </w:r>
+      <w:r>
+        <w:t>EQ</w:t>
+      </w:r>
+      <w:r>
+        <w:t>3</w:t>
+      </w:r>
+      <w:r>
+        <w:t xml:space="preserve"> - Relacionar </w:t>
+      </w:r>
+      <w:r>
+        <w:t>um autor a uma</w:t>
+      </w:r>
+      <w:r>
+        <w:t xml:space="preserve"> afiliação;</w:t>
+      </w:r>
+    </w:p>
+    <w:p>
+      <w:pPr>
+        <w:spacing w:after="0" w:line="360" w:lineRule="auto"/>
+        <w:jc w:val="both"/>
+      </w:pPr>
+      <w:r>
+        <w:t>R</w:t>
+      </w:r>
+      <w:r>
+        <w:t>EQ</w:t>
+      </w:r>
+      <w:r>
+        <w:t>4</w:t>
+      </w:r>
+      <w:r>
+        <w:t xml:space="preserve"> - Adicionar </w:t>
+      </w:r>
+      <w:r>
+        <w:t xml:space="preserve">uma </w:t>
+      </w:r>
+      <w:r>
+        <w:t>publicação</w:t>
       </w:r>
       <w:r>
         <w:t xml:space="preserve"> (nome, descrição, autores, referências e a afiliação</w:t>
@@ -1079,13 +1157,21 @@
       </w:r>
     </w:p>
     <w:p>
-      <w:r>
-        <w:t>R7 - Listar publicações;</w:t>
-      </w:r>
-    </w:p>
-    <w:p>
-      <w:r>
-        <w:t xml:space="preserve">R8 - Adicionar </w:t>
+      <w:pPr>
+        <w:spacing w:after="0" w:line="360" w:lineRule="auto"/>
+        <w:jc w:val="both"/>
+      </w:pPr>
+      <w:r>
+        <w:t>R</w:t>
+      </w:r>
+      <w:r>
+        <w:t>EQ</w:t>
+      </w:r>
+      <w:r>
+        <w:t>5</w:t>
+      </w:r>
+      <w:r>
+        <w:t xml:space="preserve"> - Adicionar </w:t>
       </w:r>
       <w:r>
         <w:t>i</w:t>
@@ -1095,16 +1181,27 @@
       </w:r>
     </w:p>
     <w:p>
-      <w:r>
-        <w:t xml:space="preserve">R9 - Calcular </w:t>
-      </w:r>
-      <w:proofErr w:type="gramStart"/>
-      <w:r>
-        <w:t>caminho</w:t>
-      </w:r>
-      <w:proofErr w:type="gramEnd"/>
-      <w:r>
-        <w:t xml:space="preserve"> entre </w:t>
+      <w:pPr>
+        <w:spacing w:after="0" w:line="360" w:lineRule="auto"/>
+        <w:jc w:val="both"/>
+      </w:pPr>
+      <w:r>
+        <w:t>R</w:t>
+      </w:r>
+      <w:r>
+        <w:t>EQ</w:t>
+      </w:r>
+      <w:r>
+        <w:t>6</w:t>
+      </w:r>
+      <w:r>
+        <w:t xml:space="preserve"> - Calcular </w:t>
+      </w:r>
+      <w:r>
+        <w:t xml:space="preserve">o </w:t>
+      </w:r>
+      <w:r>
+        <w:t xml:space="preserve">caminho entre </w:t>
       </w:r>
       <w:r>
         <w:t>dois</w:t>
@@ -1114,13 +1211,51 @@
       </w:r>
     </w:p>
     <w:p>
-      <w:r>
-        <w:t>R10 - Calcular citações pelo próprio autor;</w:t>
-      </w:r>
-    </w:p>
-    <w:p>
-      <w:r>
-        <w:t xml:space="preserve">R11 - Calcular citações de um autor </w:t>
+      <w:pPr>
+        <w:spacing w:after="0" w:line="360" w:lineRule="auto"/>
+        <w:jc w:val="both"/>
+      </w:pPr>
+      <w:r>
+        <w:t>R</w:t>
+      </w:r>
+      <w:r>
+        <w:t>EQ</w:t>
+      </w:r>
+      <w:r>
+        <w:t xml:space="preserve">7 </w:t>
+      </w:r>
+      <w:r>
+        <w:t xml:space="preserve">- Calcular </w:t>
+      </w:r>
+      <w:r>
+        <w:t xml:space="preserve">as </w:t>
+      </w:r>
+      <w:r>
+        <w:t>citações pelo próprio autor;</w:t>
+      </w:r>
+    </w:p>
+    <w:p>
+      <w:pPr>
+        <w:spacing w:after="0" w:line="360" w:lineRule="auto"/>
+        <w:jc w:val="both"/>
+      </w:pPr>
+      <w:r>
+        <w:t>R</w:t>
+      </w:r>
+      <w:r>
+        <w:t>EQ</w:t>
+      </w:r>
+      <w:r>
+        <w:t>8</w:t>
+      </w:r>
+      <w:r>
+        <w:t xml:space="preserve"> - Calcular </w:t>
+      </w:r>
+      <w:r>
+        <w:t xml:space="preserve">as </w:t>
+      </w:r>
+      <w:r>
+        <w:t xml:space="preserve">citações de um autor </w:t>
       </w:r>
       <w:r>
         <w:t>citado</w:t>
@@ -1136,23 +1271,93 @@
       </w:r>
     </w:p>
     <w:p>
-      <w:r>
-        <w:t>R12 - Contar publicações de um autor;</w:t>
-      </w:r>
-    </w:p>
-    <w:p>
-      <w:r>
-        <w:t>R13 - Calcular distância entre dois autores;</w:t>
-      </w:r>
-    </w:p>
-    <w:p>
-      <w:r>
-        <w:t>R14 - Encontrar autores por afiliação;</w:t>
-      </w:r>
-    </w:p>
-    <w:p>
-      <w:r>
-        <w:t xml:space="preserve">R15 </w:t>
+      <w:pPr>
+        <w:spacing w:after="0" w:line="360" w:lineRule="auto"/>
+        <w:jc w:val="both"/>
+      </w:pPr>
+      <w:r>
+        <w:t>R</w:t>
+      </w:r>
+      <w:r>
+        <w:t>EQ</w:t>
+      </w:r>
+      <w:r>
+        <w:t>9</w:t>
+      </w:r>
+      <w:r>
+        <w:t xml:space="preserve"> - Contar </w:t>
+      </w:r>
+      <w:r>
+        <w:t xml:space="preserve">as </w:t>
+      </w:r>
+      <w:r>
+        <w:t>publicações de um autor;</w:t>
+      </w:r>
+    </w:p>
+    <w:p>
+      <w:pPr>
+        <w:spacing w:after="0" w:line="360" w:lineRule="auto"/>
+        <w:jc w:val="both"/>
+      </w:pPr>
+      <w:r>
+        <w:t>R</w:t>
+      </w:r>
+      <w:r>
+        <w:t>EQ</w:t>
+      </w:r>
+      <w:r>
+        <w:t>10</w:t>
+      </w:r>
+      <w:r>
+        <w:t xml:space="preserve"> - Calcular </w:t>
+      </w:r>
+      <w:r>
+        <w:t xml:space="preserve">a </w:t>
+      </w:r>
+      <w:r>
+        <w:t>distância entre dois autores;</w:t>
+      </w:r>
+    </w:p>
+    <w:p>
+      <w:pPr>
+        <w:spacing w:after="0" w:line="360" w:lineRule="auto"/>
+        <w:jc w:val="both"/>
+      </w:pPr>
+      <w:r>
+        <w:t>R</w:t>
+      </w:r>
+      <w:r>
+        <w:t>EQ</w:t>
+      </w:r>
+      <w:r>
+        <w:t>11</w:t>
+      </w:r>
+      <w:r>
+        <w:t xml:space="preserve"> - Encontrar </w:t>
+      </w:r>
+      <w:r>
+        <w:t xml:space="preserve">os </w:t>
+      </w:r>
+      <w:r>
+        <w:t>autores por afiliação;</w:t>
+      </w:r>
+    </w:p>
+    <w:p>
+      <w:pPr>
+        <w:spacing w:after="0" w:line="360" w:lineRule="auto"/>
+        <w:jc w:val="both"/>
+      </w:pPr>
+      <w:r>
+        <w:t>R</w:t>
+      </w:r>
+      <w:r>
+        <w:t>EQ</w:t>
+      </w:r>
+      <w:r>
+        <w:t>12</w:t>
+      </w:r>
+      <w:r>
+        <w:t xml:space="preserve"> </w:t>
       </w:r>
       <w:r>
         <w:t>-</w:t>
@@ -1161,43 +1366,123 @@
         <w:t xml:space="preserve"> </w:t>
       </w:r>
       <w:r>
-        <w:t>Listar publicações por autor;</w:t>
-      </w:r>
-    </w:p>
-    <w:p>
-      <w:r>
-        <w:t>R16 – Uma publicação não pode fazer referência a uma outra, se a sua data for anterior à que pr</w:t>
-      </w:r>
-      <w:r>
-        <w:t>e</w:t>
-      </w:r>
-      <w:r>
-        <w:t>tende referir;</w:t>
-      </w:r>
-    </w:p>
-    <w:p>
-      <w:r>
-        <w:t>R17 – Se uma publicação for referenciada, deve ser adicionada uma referência às citações da publ</w:t>
-      </w:r>
-      <w:r>
-        <w:t>i</w:t>
-      </w:r>
-      <w:r>
-        <w:t>cação referida com a publicação que a referi</w:t>
+        <w:t>Listar</w:t>
+      </w:r>
+      <w:r>
+        <w:t xml:space="preserve"> as</w:t>
+      </w:r>
+      <w:r>
+        <w:t xml:space="preserve"> p</w:t>
+      </w:r>
+      <w:r>
+        <w:t>ublicações por autor.</w:t>
+      </w:r>
+    </w:p>
+    <w:p>
+      <w:pPr>
+        <w:spacing w:after="0" w:line="360" w:lineRule="auto"/>
+        <w:jc w:val="both"/>
+      </w:pPr>
+    </w:p>
+    <w:p>
+      <w:pPr>
+        <w:spacing w:after="0" w:line="360" w:lineRule="auto"/>
+        <w:jc w:val="both"/>
+      </w:pPr>
+      <w:r>
+        <w:t>Restrições:</w:t>
+      </w:r>
+    </w:p>
+    <w:p>
+      <w:pPr>
+        <w:spacing w:after="0" w:line="360" w:lineRule="auto"/>
+        <w:jc w:val="both"/>
+      </w:pPr>
+      <w:r>
+        <w:t>R</w:t>
+      </w:r>
+      <w:r>
+        <w:t>ES1</w:t>
+      </w:r>
+      <w:r>
+        <w:t xml:space="preserve"> – Uma publicaçã</w:t>
       </w:r>
       <w:bookmarkStart w:id="1" w:name="_GoBack"/>
       <w:bookmarkEnd w:id="1"/>
       <w:r>
-        <w:t>u, o capítulo e a linha;</w:t>
-      </w:r>
-    </w:p>
-    <w:p>
-      <w:r>
-        <w:t>R18 – A data tem de ser válida.</w:t>
-      </w:r>
-    </w:p>
-    <w:p>
-      <w:pPr>
+        <w:t>o não pode fazer referência a uma outra, se a sua data for anterior à que pr</w:t>
+      </w:r>
+      <w:r>
+        <w:t>e</w:t>
+      </w:r>
+      <w:r>
+        <w:t>tende referir;</w:t>
+      </w:r>
+    </w:p>
+    <w:p>
+      <w:pPr>
+        <w:spacing w:after="0" w:line="360" w:lineRule="auto"/>
+        <w:jc w:val="both"/>
+      </w:pPr>
+      <w:r>
+        <w:t>R</w:t>
+      </w:r>
+      <w:r>
+        <w:t>ES2</w:t>
+      </w:r>
+      <w:r>
+        <w:t xml:space="preserve"> – Se uma publicação for referenciada, deve ser adicionada uma referência às citações da p</w:t>
+      </w:r>
+      <w:r>
+        <w:t>u</w:t>
+      </w:r>
+      <w:r>
+        <w:t>blicação referida com a publicação que a referiu, o capítulo e a linha;</w:t>
+      </w:r>
+    </w:p>
+    <w:p>
+      <w:pPr>
+        <w:spacing w:after="0" w:line="360" w:lineRule="auto"/>
+        <w:jc w:val="both"/>
+      </w:pPr>
+      <w:r>
+        <w:t>R</w:t>
+      </w:r>
+      <w:r>
+        <w:t>ES3</w:t>
+      </w:r>
+      <w:r>
+        <w:t xml:space="preserve"> – A </w:t>
+      </w:r>
+      <w:r>
+        <w:t>data tem de ser válida;</w:t>
+      </w:r>
+    </w:p>
+    <w:p>
+      <w:pPr>
+        <w:spacing w:after="0" w:line="360" w:lineRule="auto"/>
+        <w:jc w:val="both"/>
+      </w:pPr>
+      <w:r>
+        <w:t xml:space="preserve">RES4 – </w:t>
+      </w:r>
+      <w:r>
+        <w:t>Ao inserir uma publicação o autor e as publicações referenciadas têm de pertencer ao ind</w:t>
+      </w:r>
+      <w:r>
+        <w:t>e</w:t>
+      </w:r>
+      <w:r>
+        <w:t>xa</w:t>
+      </w:r>
+      <w:r>
+        <w:t>dor.</w:t>
+      </w:r>
+    </w:p>
+    <w:p>
+      <w:pPr>
+        <w:spacing w:after="0" w:line="360" w:lineRule="auto"/>
+        <w:jc w:val="both"/>
         <w:rPr>
           <w:rFonts w:asciiTheme="majorHAnsi" w:hAnsiTheme="majorHAnsi" w:cstheme="majorBidi"/>
           <w:b/>
@@ -1224,7 +1509,7 @@
           <w:rFonts w:eastAsiaTheme="minorHAnsi"/>
         </w:rPr>
         <w:lastRenderedPageBreak/>
-        <w:t>Especificação, em VDM++, das restrições identificadas.</w:t>
+        <w:t>Especificação, em VDM++, das restrições identificadas</w:t>
       </w:r>
       <w:bookmarkEnd w:id="2"/>
     </w:p>
@@ -2906,67 +3191,31 @@
           <w:lang w:val="en-US"/>
         </w:rPr>
         <w:tab/>
-        <w:t xml:space="preserve">ref.publication.addCitation(new Reference(ref.chapter, </w:t>
-      </w:r>
-      <w:r>
-        <w:rPr>
-          <w:lang w:val="en-US"/>
-        </w:rPr>
-        <w:tab/>
-      </w:r>
-      <w:r>
-        <w:rPr>
-          <w:lang w:val="en-US"/>
-        </w:rPr>
-        <w:tab/>
-      </w:r>
-      <w:r>
-        <w:rPr>
-          <w:lang w:val="en-US"/>
-        </w:rPr>
-        <w:tab/>
+        <w:t>ref.publication.addCitatio</w:t>
+      </w:r>
+      <w:r>
+        <w:rPr>
+          <w:lang w:val="en-US"/>
+        </w:rPr>
+        <w:t xml:space="preserve">n(new Reference(ref.chapter, </w:t>
+      </w:r>
+      <w:r>
+        <w:rPr>
+          <w:lang w:val="en-US"/>
+        </w:rPr>
+        <w:tab/>
+      </w:r>
+      <w:r>
+        <w:rPr>
+          <w:lang w:val="en-US"/>
+        </w:rPr>
         <w:t>ref.line, self));</w:t>
       </w:r>
-    </w:p>
-    <w:p>
-      <w:pPr>
-        <w:pStyle w:val="VDM"/>
-        <w:rPr>
-          <w:lang w:val="en-GB"/>
-        </w:rPr>
-      </w:pPr>
-    </w:p>
-    <w:p>
-      <w:pPr>
-        <w:pStyle w:val="VDM"/>
-        <w:rPr>
-          <w:lang w:val="en-GB"/>
-        </w:rPr>
-      </w:pPr>
-      <w:r>
-        <w:rPr>
-          <w:lang w:val="en-GB"/>
-        </w:rPr>
-        <w:t xml:space="preserve"> </w:t>
-      </w:r>
-      <w:r>
-        <w:rPr>
-          <w:lang w:val="en-GB"/>
-        </w:rPr>
-        <w:tab/>
-      </w:r>
-      <w:r>
-        <w:rPr>
-          <w:lang w:val="en-GB"/>
-        </w:rPr>
-        <w:tab/>
-      </w:r>
-      <w:r>
-        <w:rPr>
-          <w:lang w:val="en-GB"/>
-        </w:rPr>
-        <w:tab/>
-        <w:t xml:space="preserve"> )</w:t>
+      <w:r>
+        <w:rPr>
+          <w:lang w:val="en-GB"/>
+        </w:rPr>
+        <w:t>)</w:t>
       </w:r>
     </w:p>
     <w:p>
@@ -3657,56 +3906,56 @@
         <w:rPr>
           <w:lang w:val="en-GB"/>
         </w:rPr>
+        <w:tab/>
+        <w:t xml:space="preserve">instance variables </w:t>
+      </w:r>
+    </w:p>
+    <w:p>
+      <w:pPr>
+        <w:pStyle w:val="VDM"/>
+        <w:rPr>
+          <w:lang w:val="en-GB"/>
+        </w:rPr>
+      </w:pPr>
+      <w:r>
+        <w:rPr>
+          <w:lang w:val="en-GB"/>
+        </w:rPr>
+        <w:tab/>
+      </w:r>
+      <w:r>
+        <w:rPr>
+          <w:lang w:val="en-GB"/>
+        </w:rPr>
+        <w:tab/>
+        <w:t xml:space="preserve">public </w:t>
+      </w:r>
+      <w:r>
+        <w:rPr>
+          <w:bCs/>
+          <w:lang w:val="en-GB"/>
+        </w:rPr>
+        <w:t>name</w:t>
+      </w:r>
+      <w:r>
+        <w:rPr>
+          <w:lang w:val="en-GB"/>
+        </w:rPr>
+        <w:t xml:space="preserve"> : seq of char; </w:t>
+      </w:r>
+    </w:p>
+    <w:p>
+      <w:pPr>
+        <w:pStyle w:val="VDM"/>
+        <w:rPr>
+          <w:lang w:val="en-GB"/>
+        </w:rPr>
+      </w:pPr>
+      <w:r>
+        <w:rPr>
+          <w:lang w:val="en-GB"/>
+        </w:rPr>
         <w:lastRenderedPageBreak/>
-        <w:tab/>
-        <w:t xml:space="preserve">instance variables </w:t>
-      </w:r>
-    </w:p>
-    <w:p>
-      <w:pPr>
-        <w:pStyle w:val="VDM"/>
-        <w:rPr>
-          <w:lang w:val="en-GB"/>
-        </w:rPr>
-      </w:pPr>
-      <w:r>
-        <w:rPr>
-          <w:lang w:val="en-GB"/>
-        </w:rPr>
-        <w:tab/>
-      </w:r>
-      <w:r>
-        <w:rPr>
-          <w:lang w:val="en-GB"/>
-        </w:rPr>
-        <w:tab/>
-        <w:t xml:space="preserve">public </w:t>
-      </w:r>
-      <w:r>
-        <w:rPr>
-          <w:bCs/>
-          <w:lang w:val="en-GB"/>
-        </w:rPr>
-        <w:t>name</w:t>
-      </w:r>
-      <w:r>
-        <w:rPr>
-          <w:lang w:val="en-GB"/>
-        </w:rPr>
-        <w:t xml:space="preserve"> : seq of char; </w:t>
-      </w:r>
-    </w:p>
-    <w:p>
-      <w:pPr>
-        <w:pStyle w:val="VDM"/>
-        <w:rPr>
-          <w:lang w:val="en-GB"/>
-        </w:rPr>
-      </w:pPr>
-      <w:r>
-        <w:rPr>
-          <w:lang w:val="en-GB"/>
-        </w:rPr>
         <w:tab/>
       </w:r>
       <w:r>
@@ -4855,7 +5104,6 @@
         <w:rPr>
           <w:lang w:val="en-GB"/>
         </w:rPr>
-        <w:lastRenderedPageBreak/>
         <w:tab/>
       </w:r>
       <w:r>
@@ -4921,1338 +5169,6 @@
           <w:lang w:val="en-GB"/>
         </w:rPr>
         <w:tab/>
-      </w:r>
-    </w:p>
-    <w:p>
-      <w:pPr>
-        <w:pStyle w:val="VDM"/>
-        <w:rPr>
-          <w:lang w:val="en-GB"/>
-        </w:rPr>
-      </w:pPr>
-      <w:r>
-        <w:rPr>
-          <w:lang w:val="en-GB"/>
-        </w:rPr>
-        <w:t xml:space="preserve"> </w:t>
-      </w:r>
-      <w:r>
-        <w:rPr>
-          <w:lang w:val="en-GB"/>
-        </w:rPr>
-        <w:tab/>
-      </w:r>
-      <w:r>
-        <w:rPr>
-          <w:lang w:val="en-GB"/>
-        </w:rPr>
-        <w:tab/>
-      </w:r>
-      <w:r>
-        <w:rPr>
-          <w:lang w:val="en-GB"/>
-        </w:rPr>
-        <w:tab/>
-      </w:r>
-      <w:r>
-        <w:rPr>
-          <w:lang w:val="en-GB"/>
-        </w:rPr>
-        <w:tab/>
-      </w:r>
-      <w:r>
-        <w:rPr>
-          <w:lang w:val="en-GB"/>
-        </w:rPr>
-        <w:tab/>
-      </w:r>
-      <w:r>
-        <w:rPr>
-          <w:lang w:val="en-GB"/>
-        </w:rPr>
-        <w:tab/>
-        <w:t xml:space="preserve">if a in set ref.publication.authors </w:t>
-      </w:r>
-    </w:p>
-    <w:p>
-      <w:pPr>
-        <w:pStyle w:val="VDM"/>
-        <w:rPr>
-          <w:lang w:val="en-GB"/>
-        </w:rPr>
-      </w:pPr>
-      <w:r>
-        <w:rPr>
-          <w:lang w:val="en-GB"/>
-        </w:rPr>
-        <w:tab/>
-      </w:r>
-      <w:r>
-        <w:rPr>
-          <w:lang w:val="en-GB"/>
-        </w:rPr>
-        <w:tab/>
-      </w:r>
-      <w:r>
-        <w:rPr>
-          <w:lang w:val="en-GB"/>
-        </w:rPr>
-        <w:tab/>
-      </w:r>
-      <w:r>
-        <w:rPr>
-          <w:lang w:val="en-GB"/>
-        </w:rPr>
-        <w:tab/>
-      </w:r>
-      <w:r>
-        <w:rPr>
-          <w:lang w:val="en-GB"/>
-        </w:rPr>
-        <w:tab/>
-      </w:r>
-      <w:r>
-        <w:rPr>
-          <w:lang w:val="en-GB"/>
-        </w:rPr>
-        <w:tab/>
-        <w:t xml:space="preserve">then count := count + 1;    </w:t>
-      </w:r>
-    </w:p>
-    <w:p>
-      <w:pPr>
-        <w:pStyle w:val="VDM"/>
-        <w:rPr>
-          <w:lang w:val="en-GB"/>
-        </w:rPr>
-      </w:pPr>
-      <w:r>
-        <w:rPr>
-          <w:lang w:val="en-GB"/>
-        </w:rPr>
-        <w:tab/>
-      </w:r>
-      <w:r>
-        <w:rPr>
-          <w:lang w:val="en-GB"/>
-        </w:rPr>
-        <w:tab/>
-      </w:r>
-      <w:r>
-        <w:rPr>
-          <w:lang w:val="en-GB"/>
-        </w:rPr>
-        <w:tab/>
-        <w:t>return count;)</w:t>
-      </w:r>
-    </w:p>
-    <w:p>
-      <w:pPr>
-        <w:pStyle w:val="VDM"/>
-        <w:rPr>
-          <w:lang w:val="en-GB"/>
-        </w:rPr>
-      </w:pPr>
-      <w:r>
-        <w:rPr>
-          <w:lang w:val="en-GB"/>
-        </w:rPr>
-        <w:tab/>
-      </w:r>
-      <w:r>
-        <w:rPr>
-          <w:lang w:val="en-GB"/>
-        </w:rPr>
-        <w:tab/>
-        <w:t>pre a in set dom authors;</w:t>
-      </w:r>
-    </w:p>
-    <w:p>
-      <w:pPr>
-        <w:pStyle w:val="VDM"/>
-        <w:rPr>
-          <w:lang w:val="en-GB"/>
-        </w:rPr>
-      </w:pPr>
-    </w:p>
-    <w:p>
-      <w:pPr>
-        <w:pStyle w:val="VDM"/>
-        <w:rPr>
-          <w:lang w:val="en-GB"/>
-        </w:rPr>
-      </w:pPr>
-      <w:r>
-        <w:rPr>
-          <w:lang w:val="en-GB"/>
-        </w:rPr>
-        <w:tab/>
-      </w:r>
-      <w:r>
-        <w:rPr>
-          <w:lang w:val="en-GB"/>
-        </w:rPr>
-        <w:tab/>
-        <w:t>public countCitationsByMyself : Author ==&gt; real</w:t>
-      </w:r>
-    </w:p>
-    <w:p>
-      <w:pPr>
-        <w:pStyle w:val="VDM"/>
-        <w:rPr>
-          <w:lang w:val="en-GB"/>
-        </w:rPr>
-      </w:pPr>
-      <w:r>
-        <w:rPr>
-          <w:lang w:val="en-GB"/>
-        </w:rPr>
-        <w:tab/>
-      </w:r>
-      <w:r>
-        <w:rPr>
-          <w:lang w:val="en-GB"/>
-        </w:rPr>
-        <w:tab/>
-        <w:t xml:space="preserve">countCitationsByMyself (a) == </w:t>
-      </w:r>
-    </w:p>
-    <w:p>
-      <w:pPr>
-        <w:pStyle w:val="VDM"/>
-        <w:rPr>
-          <w:lang w:val="en-GB"/>
-        </w:rPr>
-      </w:pPr>
-      <w:r>
-        <w:rPr>
-          <w:lang w:val="en-GB"/>
-        </w:rPr>
-        <w:t xml:space="preserve"> </w:t>
-      </w:r>
-      <w:r>
-        <w:rPr>
-          <w:lang w:val="en-GB"/>
-        </w:rPr>
-        <w:tab/>
-      </w:r>
-      <w:r>
-        <w:rPr>
-          <w:lang w:val="en-GB"/>
-        </w:rPr>
-        <w:tab/>
-      </w:r>
-      <w:r>
-        <w:rPr>
-          <w:lang w:val="en-GB"/>
-        </w:rPr>
-        <w:tab/>
-        <w:t xml:space="preserve">(dcl count : real := 0; </w:t>
-      </w:r>
-    </w:p>
-    <w:p>
-      <w:pPr>
-        <w:pStyle w:val="VDM"/>
-        <w:rPr>
-          <w:lang w:val="en-GB"/>
-        </w:rPr>
-      </w:pPr>
-      <w:r>
-        <w:rPr>
-          <w:lang w:val="en-GB"/>
-        </w:rPr>
-        <w:tab/>
-      </w:r>
-      <w:r>
-        <w:rPr>
-          <w:lang w:val="en-GB"/>
-        </w:rPr>
-        <w:tab/>
-      </w:r>
-      <w:r>
-        <w:rPr>
-          <w:lang w:val="en-GB"/>
-        </w:rPr>
-        <w:tab/>
-        <w:t>for all pub in set publications do</w:t>
-      </w:r>
-    </w:p>
-    <w:p>
-      <w:pPr>
-        <w:pStyle w:val="VDM"/>
-        <w:rPr>
-          <w:lang w:val="en-GB"/>
-        </w:rPr>
-      </w:pPr>
-      <w:r>
-        <w:rPr>
-          <w:lang w:val="en-GB"/>
-        </w:rPr>
-        <w:tab/>
-      </w:r>
-      <w:r>
-        <w:rPr>
-          <w:lang w:val="en-GB"/>
-        </w:rPr>
-        <w:tab/>
-      </w:r>
-      <w:r>
-        <w:rPr>
-          <w:lang w:val="en-GB"/>
-        </w:rPr>
-        <w:tab/>
-      </w:r>
-      <w:r>
-        <w:rPr>
-          <w:lang w:val="en-GB"/>
-        </w:rPr>
-        <w:tab/>
-        <w:t xml:space="preserve">if a in set pub.authors then </w:t>
-      </w:r>
-    </w:p>
-    <w:p>
-      <w:pPr>
-        <w:pStyle w:val="VDM"/>
-        <w:rPr>
-          <w:lang w:val="en-GB"/>
-        </w:rPr>
-      </w:pPr>
-      <w:r>
-        <w:rPr>
-          <w:lang w:val="en-GB"/>
-        </w:rPr>
-        <w:tab/>
-      </w:r>
-      <w:r>
-        <w:rPr>
-          <w:lang w:val="en-GB"/>
-        </w:rPr>
-        <w:tab/>
-      </w:r>
-      <w:r>
-        <w:rPr>
-          <w:lang w:val="en-GB"/>
-        </w:rPr>
-        <w:tab/>
-      </w:r>
-      <w:r>
-        <w:rPr>
-          <w:lang w:val="en-GB"/>
-        </w:rPr>
-        <w:tab/>
-      </w:r>
-      <w:r>
-        <w:rPr>
-          <w:lang w:val="en-GB"/>
-        </w:rPr>
-        <w:tab/>
-        <w:t>for all ref in set pub.references do</w:t>
-      </w:r>
-      <w:r>
-        <w:rPr>
-          <w:lang w:val="en-GB"/>
-        </w:rPr>
-        <w:tab/>
-      </w:r>
-    </w:p>
-    <w:p>
-      <w:pPr>
-        <w:pStyle w:val="VDM"/>
-        <w:rPr>
-          <w:lang w:val="en-GB"/>
-        </w:rPr>
-      </w:pPr>
-      <w:r>
-        <w:rPr>
-          <w:lang w:val="en-GB"/>
-        </w:rPr>
-        <w:t xml:space="preserve"> </w:t>
-      </w:r>
-      <w:r>
-        <w:rPr>
-          <w:lang w:val="en-GB"/>
-        </w:rPr>
-        <w:tab/>
-      </w:r>
-      <w:r>
-        <w:rPr>
-          <w:lang w:val="en-GB"/>
-        </w:rPr>
-        <w:tab/>
-      </w:r>
-      <w:r>
-        <w:rPr>
-          <w:lang w:val="en-GB"/>
-        </w:rPr>
-        <w:tab/>
-      </w:r>
-      <w:r>
-        <w:rPr>
-          <w:lang w:val="en-GB"/>
-        </w:rPr>
-        <w:tab/>
-      </w:r>
-      <w:r>
-        <w:rPr>
-          <w:lang w:val="en-GB"/>
-        </w:rPr>
-        <w:tab/>
-      </w:r>
-      <w:r>
-        <w:rPr>
-          <w:lang w:val="en-GB"/>
-        </w:rPr>
-        <w:tab/>
-        <w:t xml:space="preserve">if a in set ref.publication.authors </w:t>
-      </w:r>
-    </w:p>
-    <w:p>
-      <w:pPr>
-        <w:pStyle w:val="VDM"/>
-        <w:rPr>
-          <w:lang w:val="en-GB"/>
-        </w:rPr>
-      </w:pPr>
-      <w:r>
-        <w:rPr>
-          <w:lang w:val="en-GB"/>
-        </w:rPr>
-        <w:tab/>
-      </w:r>
-      <w:r>
-        <w:rPr>
-          <w:lang w:val="en-GB"/>
-        </w:rPr>
-        <w:tab/>
-      </w:r>
-      <w:r>
-        <w:rPr>
-          <w:lang w:val="en-GB"/>
-        </w:rPr>
-        <w:tab/>
-      </w:r>
-      <w:r>
-        <w:rPr>
-          <w:lang w:val="en-GB"/>
-        </w:rPr>
-        <w:tab/>
-      </w:r>
-      <w:r>
-        <w:rPr>
-          <w:lang w:val="en-GB"/>
-        </w:rPr>
-        <w:tab/>
-      </w:r>
-      <w:r>
-        <w:rPr>
-          <w:lang w:val="en-GB"/>
-        </w:rPr>
-        <w:tab/>
-        <w:t xml:space="preserve">then count := count + 1;    </w:t>
-      </w:r>
-    </w:p>
-    <w:p>
-      <w:pPr>
-        <w:pStyle w:val="VDM"/>
-        <w:rPr>
-          <w:lang w:val="en-GB"/>
-        </w:rPr>
-      </w:pPr>
-      <w:r>
-        <w:rPr>
-          <w:lang w:val="en-GB"/>
-        </w:rPr>
-        <w:tab/>
-      </w:r>
-      <w:r>
-        <w:rPr>
-          <w:lang w:val="en-GB"/>
-        </w:rPr>
-        <w:tab/>
-      </w:r>
-      <w:r>
-        <w:rPr>
-          <w:lang w:val="en-GB"/>
-        </w:rPr>
-        <w:tab/>
-        <w:t>return count;)</w:t>
-      </w:r>
-    </w:p>
-    <w:p>
-      <w:pPr>
-        <w:pStyle w:val="VDM"/>
-        <w:rPr>
-          <w:lang w:val="en-GB"/>
-        </w:rPr>
-      </w:pPr>
-      <w:r>
-        <w:rPr>
-          <w:lang w:val="en-GB"/>
-        </w:rPr>
-        <w:tab/>
-      </w:r>
-      <w:r>
-        <w:rPr>
-          <w:lang w:val="en-GB"/>
-        </w:rPr>
-        <w:tab/>
-        <w:t>pre a in set dom authors;</w:t>
-      </w:r>
-    </w:p>
-    <w:p>
-      <w:pPr>
-        <w:pStyle w:val="VDM"/>
-        <w:rPr>
-          <w:lang w:val="en-GB"/>
-        </w:rPr>
-      </w:pPr>
-    </w:p>
-    <w:p>
-      <w:pPr>
-        <w:pStyle w:val="VDM"/>
-        <w:rPr>
-          <w:lang w:val="en-GB"/>
-        </w:rPr>
-      </w:pPr>
-      <w:r>
-        <w:rPr>
-          <w:lang w:val="en-GB"/>
-        </w:rPr>
-        <w:tab/>
-      </w:r>
-      <w:r>
-        <w:rPr>
-          <w:lang w:val="en-GB"/>
-        </w:rPr>
-        <w:tab/>
-        <w:t>public coAuthorPath : Author ==&gt; set of Author</w:t>
-      </w:r>
-    </w:p>
-    <w:p>
-      <w:pPr>
-        <w:pStyle w:val="VDM"/>
-        <w:rPr>
-          <w:lang w:val="en-GB"/>
-        </w:rPr>
-      </w:pPr>
-      <w:r>
-        <w:rPr>
-          <w:lang w:val="en-GB"/>
-        </w:rPr>
-        <w:tab/>
-      </w:r>
-      <w:r>
-        <w:rPr>
-          <w:lang w:val="en-GB"/>
-        </w:rPr>
-        <w:tab/>
-        <w:t xml:space="preserve">coAuthorPath(a) == </w:t>
-      </w:r>
-    </w:p>
-    <w:p>
-      <w:pPr>
-        <w:pStyle w:val="VDM"/>
-        <w:rPr>
-          <w:lang w:val="en-GB"/>
-        </w:rPr>
-      </w:pPr>
-      <w:r>
-        <w:rPr>
-          <w:lang w:val="en-GB"/>
-        </w:rPr>
-        <w:tab/>
-      </w:r>
-      <w:r>
-        <w:rPr>
-          <w:lang w:val="en-GB"/>
-        </w:rPr>
-        <w:tab/>
-      </w:r>
-      <w:r>
-        <w:rPr>
-          <w:lang w:val="en-GB"/>
-        </w:rPr>
-        <w:tab/>
-        <w:t>(dcl auths : set of Author := {};</w:t>
-      </w:r>
-    </w:p>
-    <w:p>
-      <w:pPr>
-        <w:pStyle w:val="VDM"/>
-        <w:rPr>
-          <w:lang w:val="en-GB"/>
-        </w:rPr>
-      </w:pPr>
-      <w:r>
-        <w:rPr>
-          <w:lang w:val="en-GB"/>
-        </w:rPr>
-        <w:tab/>
-      </w:r>
-      <w:r>
-        <w:rPr>
-          <w:lang w:val="en-GB"/>
-        </w:rPr>
-        <w:tab/>
-      </w:r>
-      <w:r>
-        <w:rPr>
-          <w:lang w:val="en-GB"/>
-        </w:rPr>
-        <w:tab/>
-        <w:t>for all pub in set publications do</w:t>
-      </w:r>
-    </w:p>
-    <w:p>
-      <w:pPr>
-        <w:pStyle w:val="VDM"/>
-        <w:rPr>
-          <w:lang w:val="en-GB"/>
-        </w:rPr>
-      </w:pPr>
-      <w:r>
-        <w:rPr>
-          <w:lang w:val="en-GB"/>
-        </w:rPr>
-        <w:tab/>
-      </w:r>
-      <w:r>
-        <w:rPr>
-          <w:lang w:val="en-GB"/>
-        </w:rPr>
-        <w:tab/>
-      </w:r>
-      <w:r>
-        <w:rPr>
-          <w:lang w:val="en-GB"/>
-        </w:rPr>
-        <w:tab/>
-        <w:t>if a in set pub.authors then</w:t>
-      </w:r>
-    </w:p>
-    <w:p>
-      <w:pPr>
-        <w:pStyle w:val="VDM"/>
-        <w:rPr>
-          <w:lang w:val="en-GB"/>
-        </w:rPr>
-      </w:pPr>
-      <w:r>
-        <w:rPr>
-          <w:lang w:val="en-GB"/>
-        </w:rPr>
-        <w:tab/>
-      </w:r>
-      <w:r>
-        <w:rPr>
-          <w:lang w:val="en-GB"/>
-        </w:rPr>
-        <w:tab/>
-      </w:r>
-      <w:r>
-        <w:rPr>
-          <w:lang w:val="en-GB"/>
-        </w:rPr>
-        <w:tab/>
-      </w:r>
-      <w:r>
-        <w:rPr>
-          <w:lang w:val="en-GB"/>
-        </w:rPr>
-        <w:tab/>
-        <w:t>auths := auths union pub.authors;</w:t>
-      </w:r>
-    </w:p>
-    <w:p>
-      <w:pPr>
-        <w:pStyle w:val="VDM"/>
-        <w:rPr>
-          <w:lang w:val="en-GB"/>
-        </w:rPr>
-      </w:pPr>
-      <w:r>
-        <w:rPr>
-          <w:lang w:val="en-GB"/>
-        </w:rPr>
-        <w:tab/>
-      </w:r>
-      <w:r>
-        <w:rPr>
-          <w:lang w:val="en-GB"/>
-        </w:rPr>
-        <w:tab/>
-      </w:r>
-      <w:r>
-        <w:rPr>
-          <w:lang w:val="en-GB"/>
-        </w:rPr>
-        <w:tab/>
-        <w:t>auths := auths \ {a}; return auths;)</w:t>
-      </w:r>
-    </w:p>
-    <w:p>
-      <w:pPr>
-        <w:pStyle w:val="VDM"/>
-        <w:rPr>
-          <w:lang w:val="en-GB"/>
-        </w:rPr>
-      </w:pPr>
-      <w:r>
-        <w:rPr>
-          <w:lang w:val="en-GB"/>
-        </w:rPr>
-        <w:tab/>
-      </w:r>
-      <w:r>
-        <w:rPr>
-          <w:lang w:val="en-GB"/>
-        </w:rPr>
-        <w:tab/>
-        <w:t xml:space="preserve">pre a in set dom authors; </w:t>
-      </w:r>
-    </w:p>
-    <w:p>
-      <w:pPr>
-        <w:pStyle w:val="VDM"/>
-        <w:rPr>
-          <w:lang w:val="en-GB"/>
-        </w:rPr>
-      </w:pPr>
-    </w:p>
-    <w:p>
-      <w:pPr>
-        <w:pStyle w:val="VDM"/>
-        <w:rPr>
-          <w:lang w:val="en-GB"/>
-        </w:rPr>
-      </w:pPr>
-    </w:p>
-    <w:p>
-      <w:pPr>
-        <w:pStyle w:val="VDM"/>
-        <w:rPr>
-          <w:lang w:val="en-GB"/>
-        </w:rPr>
-      </w:pPr>
-      <w:r>
-        <w:rPr>
-          <w:lang w:val="en-GB"/>
-        </w:rPr>
-        <w:tab/>
-      </w:r>
-      <w:r>
-        <w:rPr>
-          <w:lang w:val="en-GB"/>
-        </w:rPr>
-        <w:tab/>
-        <w:t>public distanceBetween : Author * Author ==&gt; real</w:t>
-      </w:r>
-    </w:p>
-    <w:p>
-      <w:pPr>
-        <w:pStyle w:val="VDM"/>
-        <w:rPr>
-          <w:lang w:val="en-GB"/>
-        </w:rPr>
-      </w:pPr>
-      <w:r>
-        <w:rPr>
-          <w:lang w:val="en-GB"/>
-        </w:rPr>
-        <w:tab/>
-      </w:r>
-      <w:r>
-        <w:rPr>
-          <w:lang w:val="en-GB"/>
-        </w:rPr>
-        <w:tab/>
-        <w:t>distanceBetween(a1, a2) == return distanceBetweenAux (a1, a2, 0, {a1});</w:t>
-      </w:r>
-    </w:p>
-    <w:p>
-      <w:pPr>
-        <w:pStyle w:val="VDM"/>
-        <w:rPr>
-          <w:lang w:val="en-GB"/>
-        </w:rPr>
-      </w:pPr>
-    </w:p>
-    <w:p>
-      <w:pPr>
-        <w:pStyle w:val="VDM"/>
-        <w:rPr>
-          <w:lang w:val="en-GB"/>
-        </w:rPr>
-      </w:pPr>
-    </w:p>
-    <w:p>
-      <w:pPr>
-        <w:pStyle w:val="VDM"/>
-        <w:rPr>
-          <w:lang w:val="en-GB"/>
-        </w:rPr>
-      </w:pPr>
-      <w:r>
-        <w:rPr>
-          <w:lang w:val="en-GB"/>
-        </w:rPr>
-        <w:tab/>
-      </w:r>
-      <w:r>
-        <w:rPr>
-          <w:lang w:val="en-GB"/>
-        </w:rPr>
-        <w:tab/>
-        <w:t>public distanceBetweenAux : Author * Author * real * set of Author ==&gt; real</w:t>
-      </w:r>
-    </w:p>
-    <w:p>
-      <w:pPr>
-        <w:pStyle w:val="VDM"/>
-        <w:rPr>
-          <w:lang w:val="en-GB"/>
-        </w:rPr>
-      </w:pPr>
-      <w:r>
-        <w:rPr>
-          <w:lang w:val="en-GB"/>
-        </w:rPr>
-        <w:tab/>
-      </w:r>
-      <w:r>
-        <w:rPr>
-          <w:lang w:val="en-GB"/>
-        </w:rPr>
-        <w:tab/>
-        <w:t xml:space="preserve">distanceBetweenAux (a1, a2, sum, visited) == </w:t>
-      </w:r>
-    </w:p>
-    <w:p>
-      <w:pPr>
-        <w:pStyle w:val="VDM"/>
-        <w:rPr>
-          <w:lang w:val="en-GB"/>
-        </w:rPr>
-      </w:pPr>
-      <w:r>
-        <w:rPr>
-          <w:lang w:val="en-GB"/>
-        </w:rPr>
-        <w:t xml:space="preserve"> </w:t>
-      </w:r>
-      <w:r>
-        <w:rPr>
-          <w:lang w:val="en-GB"/>
-        </w:rPr>
-        <w:tab/>
-      </w:r>
-      <w:r>
-        <w:rPr>
-          <w:lang w:val="en-GB"/>
-        </w:rPr>
-        <w:tab/>
-        <w:t>(     for all pub in set publications do</w:t>
-      </w:r>
-    </w:p>
-    <w:p>
-      <w:pPr>
-        <w:pStyle w:val="VDM"/>
-        <w:rPr>
-          <w:lang w:val="en-GB"/>
-        </w:rPr>
-      </w:pPr>
-      <w:r>
-        <w:rPr>
-          <w:lang w:val="en-GB"/>
-        </w:rPr>
-        <w:tab/>
-      </w:r>
-      <w:r>
-        <w:rPr>
-          <w:lang w:val="en-GB"/>
-        </w:rPr>
-        <w:tab/>
-      </w:r>
-      <w:r>
-        <w:rPr>
-          <w:lang w:val="en-GB"/>
-        </w:rPr>
-        <w:tab/>
-        <w:t>if a1 in set pub.authors and a2 in set pub.authors then</w:t>
-      </w:r>
-    </w:p>
-    <w:p>
-      <w:pPr>
-        <w:pStyle w:val="VDM"/>
-        <w:rPr>
-          <w:lang w:val="en-US"/>
-        </w:rPr>
-      </w:pPr>
-      <w:r>
-        <w:rPr>
-          <w:lang w:val="en-GB"/>
-        </w:rPr>
-        <w:t xml:space="preserve"> </w:t>
-      </w:r>
-      <w:r>
-        <w:rPr>
-          <w:lang w:val="en-GB"/>
-        </w:rPr>
-        <w:tab/>
-      </w:r>
-      <w:r>
-        <w:rPr>
-          <w:lang w:val="en-GB"/>
-        </w:rPr>
-        <w:tab/>
-      </w:r>
-      <w:r>
-        <w:rPr>
-          <w:lang w:val="en-GB"/>
-        </w:rPr>
-        <w:tab/>
-      </w:r>
-      <w:r>
-        <w:rPr>
-          <w:lang w:val="en-US"/>
-        </w:rPr>
-        <w:t xml:space="preserve">(return </w:t>
-      </w:r>
-      <w:r>
-        <w:rPr>
-          <w:lang w:val="en-GB"/>
-        </w:rPr>
-        <w:t>sum + 1</w:t>
-      </w:r>
-      <w:r>
-        <w:rPr>
-          <w:lang w:val="en-US"/>
-        </w:rPr>
-        <w:t>;);</w:t>
-      </w:r>
-    </w:p>
-    <w:p>
-      <w:pPr>
-        <w:pStyle w:val="VDM"/>
-        <w:rPr>
-          <w:lang w:val="en-US"/>
-        </w:rPr>
-      </w:pPr>
-    </w:p>
-    <w:p>
-      <w:pPr>
-        <w:pStyle w:val="VDM"/>
-        <w:rPr>
-          <w:lang w:val="en-GB"/>
-        </w:rPr>
-      </w:pPr>
-      <w:r>
-        <w:rPr>
-          <w:lang w:val="en-US"/>
-        </w:rPr>
-        <w:tab/>
-      </w:r>
-      <w:r>
-        <w:rPr>
-          <w:lang w:val="en-US"/>
-        </w:rPr>
-        <w:tab/>
-      </w:r>
-      <w:r>
-        <w:rPr>
-          <w:lang w:val="en-US"/>
-        </w:rPr>
-        <w:tab/>
-      </w:r>
-      <w:r>
-        <w:rPr>
-          <w:lang w:val="en-GB"/>
-        </w:rPr>
-        <w:t>for all pub in set publications do</w:t>
-      </w:r>
-    </w:p>
-    <w:p>
-      <w:pPr>
-        <w:pStyle w:val="VDM"/>
-        <w:rPr>
-          <w:lang w:val="en-GB"/>
-        </w:rPr>
-      </w:pPr>
-      <w:r>
-        <w:rPr>
-          <w:lang w:val="en-GB"/>
-        </w:rPr>
-        <w:tab/>
-      </w:r>
-      <w:r>
-        <w:rPr>
-          <w:lang w:val="en-GB"/>
-        </w:rPr>
-        <w:tab/>
-      </w:r>
-      <w:r>
-        <w:rPr>
-          <w:lang w:val="en-GB"/>
-        </w:rPr>
-        <w:tab/>
-        <w:t>if a1 in set pub.authors then</w:t>
-      </w:r>
-    </w:p>
-    <w:p>
-      <w:pPr>
-        <w:pStyle w:val="VDM"/>
-        <w:rPr>
-          <w:lang w:val="en-GB"/>
-        </w:rPr>
-      </w:pPr>
-      <w:r>
-        <w:rPr>
-          <w:lang w:val="en-GB"/>
-        </w:rPr>
-        <w:tab/>
-      </w:r>
-      <w:r>
-        <w:rPr>
-          <w:lang w:val="en-GB"/>
-        </w:rPr>
-        <w:tab/>
-      </w:r>
-      <w:r>
-        <w:rPr>
-          <w:lang w:val="en-GB"/>
-        </w:rPr>
-        <w:tab/>
-      </w:r>
-      <w:r>
-        <w:rPr>
-          <w:lang w:val="en-GB"/>
-        </w:rPr>
-        <w:tab/>
-        <w:t xml:space="preserve">for all a3 in set pub.authors do if a3 &lt;&gt; a2 and a3 &lt;&gt; a1 and a3 not </w:t>
-      </w:r>
-      <w:r>
-        <w:rPr>
-          <w:lang w:val="en-GB"/>
-        </w:rPr>
-        <w:tab/>
-      </w:r>
-      <w:r>
-        <w:rPr>
-          <w:lang w:val="en-GB"/>
-        </w:rPr>
-        <w:tab/>
-      </w:r>
-      <w:r>
-        <w:rPr>
-          <w:lang w:val="en-GB"/>
-        </w:rPr>
-        <w:tab/>
-      </w:r>
-      <w:r>
-        <w:rPr>
-          <w:lang w:val="en-GB"/>
-        </w:rPr>
-        <w:tab/>
-        <w:t xml:space="preserve">in set visited </w:t>
-      </w:r>
-    </w:p>
-    <w:p>
-      <w:pPr>
-        <w:pStyle w:val="VDM"/>
-        <w:rPr>
-          <w:lang w:val="en-GB"/>
-        </w:rPr>
-      </w:pPr>
-      <w:r>
-        <w:rPr>
-          <w:lang w:val="en-GB"/>
-        </w:rPr>
-        <w:t xml:space="preserve"> </w:t>
-      </w:r>
-      <w:r>
-        <w:rPr>
-          <w:lang w:val="en-GB"/>
-        </w:rPr>
-        <w:tab/>
-      </w:r>
-      <w:r>
-        <w:rPr>
-          <w:lang w:val="en-GB"/>
-        </w:rPr>
-        <w:tab/>
-      </w:r>
-      <w:r>
-        <w:rPr>
-          <w:lang w:val="en-GB"/>
-        </w:rPr>
-        <w:tab/>
-      </w:r>
-      <w:r>
-        <w:rPr>
-          <w:lang w:val="en-GB"/>
-        </w:rPr>
-        <w:tab/>
-        <w:t>then (distanceBetweenAux(a3, a2, sum + 1, visited union {a3}););</w:t>
-      </w:r>
-    </w:p>
-    <w:p>
-      <w:pPr>
-        <w:pStyle w:val="VDM"/>
-        <w:rPr>
-          <w:lang w:val="en-GB"/>
-        </w:rPr>
-      </w:pPr>
-    </w:p>
-    <w:p>
-      <w:pPr>
-        <w:pStyle w:val="VDM"/>
-        <w:rPr>
-          <w:lang w:val="en-GB"/>
-        </w:rPr>
-      </w:pPr>
-      <w:r>
-        <w:rPr>
-          <w:lang w:val="en-GB"/>
-        </w:rPr>
-        <w:tab/>
-      </w:r>
-      <w:r>
-        <w:rPr>
-          <w:lang w:val="en-GB"/>
-        </w:rPr>
-        <w:tab/>
-      </w:r>
-      <w:r>
-        <w:rPr>
-          <w:lang w:val="en-GB"/>
-        </w:rPr>
-        <w:tab/>
-        <w:t>return 0;</w:t>
-      </w:r>
-      <w:r>
-        <w:rPr>
-          <w:lang w:val="en-GB"/>
-        </w:rPr>
-        <w:tab/>
-      </w:r>
-      <w:r>
-        <w:rPr>
-          <w:lang w:val="en-GB"/>
-        </w:rPr>
-        <w:tab/>
-      </w:r>
-      <w:r>
-        <w:rPr>
-          <w:lang w:val="en-GB"/>
-        </w:rPr>
-        <w:tab/>
-      </w:r>
-    </w:p>
-    <w:p>
-      <w:pPr>
-        <w:pStyle w:val="VDM"/>
-        <w:rPr>
-          <w:lang w:val="en-GB"/>
-        </w:rPr>
-      </w:pPr>
-      <w:r>
-        <w:rPr>
-          <w:lang w:val="en-GB"/>
-        </w:rPr>
-        <w:t xml:space="preserve"> </w:t>
-      </w:r>
-      <w:r>
-        <w:rPr>
-          <w:lang w:val="en-GB"/>
-        </w:rPr>
-        <w:tab/>
-      </w:r>
-      <w:r>
-        <w:rPr>
-          <w:lang w:val="en-GB"/>
-        </w:rPr>
-        <w:tab/>
-        <w:t>)</w:t>
-      </w:r>
-    </w:p>
-    <w:p>
-      <w:pPr>
-        <w:pStyle w:val="VDM"/>
-        <w:rPr>
-          <w:lang w:val="en-GB"/>
-        </w:rPr>
-      </w:pPr>
-      <w:r>
-        <w:rPr>
-          <w:lang w:val="en-GB"/>
-        </w:rPr>
-        <w:t xml:space="preserve"> </w:t>
-      </w:r>
-      <w:r>
-        <w:rPr>
-          <w:lang w:val="en-GB"/>
-        </w:rPr>
-        <w:tab/>
-      </w:r>
-      <w:r>
-        <w:rPr>
-          <w:lang w:val="en-GB"/>
-        </w:rPr>
-        <w:tab/>
-        <w:t>pre a1 &lt;&gt; a2 and a1 in set dom authors and a2 in set dom authors;</w:t>
-      </w:r>
-    </w:p>
-    <w:p>
-      <w:pPr>
-        <w:pStyle w:val="VDM"/>
-        <w:rPr>
-          <w:lang w:val="en-GB"/>
-        </w:rPr>
-      </w:pPr>
-    </w:p>
-    <w:p>
-      <w:pPr>
-        <w:pStyle w:val="VDM"/>
-        <w:rPr>
-          <w:lang w:val="en-GB"/>
-        </w:rPr>
-      </w:pPr>
-      <w:r>
-        <w:rPr>
-          <w:lang w:val="en-GB"/>
-        </w:rPr>
-        <w:t xml:space="preserve"> </w:t>
-      </w:r>
-      <w:r>
-        <w:rPr>
-          <w:lang w:val="en-GB"/>
-        </w:rPr>
-        <w:tab/>
-      </w:r>
-      <w:r>
-        <w:rPr>
-          <w:lang w:val="en-GB"/>
-        </w:rPr>
-        <w:tab/>
-      </w:r>
-    </w:p>
-    <w:p>
-      <w:pPr>
-        <w:pStyle w:val="VDM"/>
-        <w:rPr>
-          <w:lang w:val="en-GB"/>
-        </w:rPr>
-      </w:pPr>
-      <w:r>
-        <w:rPr>
-          <w:lang w:val="en-GB"/>
-        </w:rPr>
-        <w:tab/>
-      </w:r>
-      <w:r>
-        <w:rPr>
-          <w:lang w:val="en-GB"/>
-        </w:rPr>
-        <w:tab/>
-        <w:t>public pathBetween : Author * Author ==&gt; seq of Author</w:t>
-      </w:r>
-    </w:p>
-    <w:p>
-      <w:pPr>
-        <w:pStyle w:val="VDM"/>
-        <w:rPr>
-          <w:lang w:val="en-GB"/>
-        </w:rPr>
-      </w:pPr>
-      <w:r>
-        <w:rPr>
-          <w:lang w:val="en-GB"/>
-        </w:rPr>
-        <w:tab/>
-      </w:r>
-      <w:r>
-        <w:rPr>
-          <w:lang w:val="en-GB"/>
-        </w:rPr>
-        <w:tab/>
-        <w:t>pathBetween(a1, a2) == return pathBetweenAux(a1,a2,[a1]);</w:t>
-      </w:r>
-    </w:p>
-    <w:p>
-      <w:pPr>
-        <w:pStyle w:val="VDM"/>
-        <w:rPr>
-          <w:lang w:val="en-GB"/>
-        </w:rPr>
-      </w:pPr>
-    </w:p>
-    <w:p>
-      <w:pPr>
-        <w:pStyle w:val="VDM"/>
-        <w:rPr>
-          <w:lang w:val="en-GB"/>
-        </w:rPr>
-      </w:pPr>
-      <w:r>
-        <w:rPr>
-          <w:lang w:val="en-GB"/>
-        </w:rPr>
-        <w:tab/>
-      </w:r>
-      <w:r>
-        <w:rPr>
-          <w:lang w:val="en-GB"/>
-        </w:rPr>
-        <w:tab/>
-        <w:t>public pathBetweenAux: Author * Author * seq of Author ==&gt; seq of Author</w:t>
-      </w:r>
-    </w:p>
-    <w:p>
-      <w:pPr>
-        <w:pStyle w:val="VDM"/>
-        <w:rPr>
-          <w:lang w:val="en-GB"/>
-        </w:rPr>
-      </w:pPr>
-      <w:r>
-        <w:rPr>
-          <w:lang w:val="en-GB"/>
-        </w:rPr>
-        <w:tab/>
-      </w:r>
-      <w:r>
-        <w:rPr>
-          <w:lang w:val="en-GB"/>
-        </w:rPr>
-        <w:tab/>
-        <w:t xml:space="preserve">pathBetweenAux (a1, a2, visited) == </w:t>
-      </w:r>
-    </w:p>
-    <w:p>
-      <w:pPr>
-        <w:pStyle w:val="VDM"/>
-        <w:rPr>
-          <w:lang w:val="en-GB"/>
-        </w:rPr>
-      </w:pPr>
-      <w:r>
-        <w:rPr>
-          <w:lang w:val="en-GB"/>
-        </w:rPr>
-        <w:t xml:space="preserve"> </w:t>
-      </w:r>
-      <w:r>
-        <w:rPr>
-          <w:lang w:val="en-GB"/>
-        </w:rPr>
-        <w:tab/>
-      </w:r>
-      <w:r>
-        <w:rPr>
-          <w:lang w:val="en-GB"/>
-        </w:rPr>
-        <w:tab/>
-        <w:t xml:space="preserve">(     </w:t>
       </w:r>
     </w:p>
     <w:p>
@@ -6286,6 +5202,227 @@
           <w:lang w:val="en-GB"/>
         </w:rPr>
         <w:tab/>
+      </w:r>
+      <w:r>
+        <w:rPr>
+          <w:lang w:val="en-GB"/>
+        </w:rPr>
+        <w:tab/>
+      </w:r>
+      <w:r>
+        <w:rPr>
+          <w:lang w:val="en-GB"/>
+        </w:rPr>
+        <w:tab/>
+      </w:r>
+      <w:r>
+        <w:rPr>
+          <w:lang w:val="en-GB"/>
+        </w:rPr>
+        <w:tab/>
+        <w:t xml:space="preserve">if a in set ref.publication.authors </w:t>
+      </w:r>
+    </w:p>
+    <w:p>
+      <w:pPr>
+        <w:pStyle w:val="VDM"/>
+        <w:rPr>
+          <w:lang w:val="en-GB"/>
+        </w:rPr>
+      </w:pPr>
+      <w:r>
+        <w:rPr>
+          <w:lang w:val="en-GB"/>
+        </w:rPr>
+        <w:tab/>
+      </w:r>
+      <w:r>
+        <w:rPr>
+          <w:lang w:val="en-GB"/>
+        </w:rPr>
+        <w:tab/>
+      </w:r>
+      <w:r>
+        <w:rPr>
+          <w:lang w:val="en-GB"/>
+        </w:rPr>
+        <w:tab/>
+      </w:r>
+      <w:r>
+        <w:rPr>
+          <w:lang w:val="en-GB"/>
+        </w:rPr>
+        <w:tab/>
+      </w:r>
+      <w:r>
+        <w:rPr>
+          <w:lang w:val="en-GB"/>
+        </w:rPr>
+        <w:tab/>
+      </w:r>
+      <w:r>
+        <w:rPr>
+          <w:lang w:val="en-GB"/>
+        </w:rPr>
+        <w:tab/>
+        <w:t xml:space="preserve">then count := count + 1;    </w:t>
+      </w:r>
+    </w:p>
+    <w:p>
+      <w:pPr>
+        <w:pStyle w:val="VDM"/>
+        <w:rPr>
+          <w:lang w:val="en-GB"/>
+        </w:rPr>
+      </w:pPr>
+      <w:r>
+        <w:rPr>
+          <w:lang w:val="en-GB"/>
+        </w:rPr>
+        <w:tab/>
+      </w:r>
+      <w:r>
+        <w:rPr>
+          <w:lang w:val="en-GB"/>
+        </w:rPr>
+        <w:tab/>
+      </w:r>
+      <w:r>
+        <w:rPr>
+          <w:lang w:val="en-GB"/>
+        </w:rPr>
+        <w:tab/>
+        <w:t>return count;)</w:t>
+      </w:r>
+    </w:p>
+    <w:p>
+      <w:pPr>
+        <w:pStyle w:val="VDM"/>
+        <w:rPr>
+          <w:lang w:val="en-GB"/>
+        </w:rPr>
+      </w:pPr>
+      <w:r>
+        <w:rPr>
+          <w:lang w:val="en-GB"/>
+        </w:rPr>
+        <w:tab/>
+      </w:r>
+      <w:r>
+        <w:rPr>
+          <w:lang w:val="en-GB"/>
+        </w:rPr>
+        <w:tab/>
+        <w:t>pre a in set dom authors;</w:t>
+      </w:r>
+    </w:p>
+    <w:p>
+      <w:pPr>
+        <w:pStyle w:val="VDM"/>
+        <w:rPr>
+          <w:lang w:val="en-GB"/>
+        </w:rPr>
+      </w:pPr>
+    </w:p>
+    <w:p>
+      <w:pPr>
+        <w:pStyle w:val="VDM"/>
+        <w:rPr>
+          <w:lang w:val="en-GB"/>
+        </w:rPr>
+      </w:pPr>
+      <w:r>
+        <w:rPr>
+          <w:lang w:val="en-GB"/>
+        </w:rPr>
+        <w:tab/>
+      </w:r>
+      <w:r>
+        <w:rPr>
+          <w:lang w:val="en-GB"/>
+        </w:rPr>
+        <w:tab/>
+        <w:t>public countCitationsByMyself : Author ==&gt; real</w:t>
+      </w:r>
+    </w:p>
+    <w:p>
+      <w:pPr>
+        <w:pStyle w:val="VDM"/>
+        <w:rPr>
+          <w:lang w:val="en-GB"/>
+        </w:rPr>
+      </w:pPr>
+      <w:r>
+        <w:rPr>
+          <w:lang w:val="en-GB"/>
+        </w:rPr>
+        <w:tab/>
+      </w:r>
+      <w:r>
+        <w:rPr>
+          <w:lang w:val="en-GB"/>
+        </w:rPr>
+        <w:tab/>
+        <w:t xml:space="preserve">countCitationsByMyself (a) == </w:t>
+      </w:r>
+    </w:p>
+    <w:p>
+      <w:pPr>
+        <w:pStyle w:val="VDM"/>
+        <w:rPr>
+          <w:lang w:val="en-GB"/>
+        </w:rPr>
+      </w:pPr>
+      <w:r>
+        <w:rPr>
+          <w:lang w:val="en-GB"/>
+        </w:rPr>
+        <w:t xml:space="preserve"> </w:t>
+      </w:r>
+      <w:r>
+        <w:rPr>
+          <w:lang w:val="en-GB"/>
+        </w:rPr>
+        <w:tab/>
+      </w:r>
+      <w:r>
+        <w:rPr>
+          <w:lang w:val="en-GB"/>
+        </w:rPr>
+        <w:tab/>
+      </w:r>
+      <w:r>
+        <w:rPr>
+          <w:lang w:val="en-GB"/>
+        </w:rPr>
+        <w:tab/>
+        <w:t xml:space="preserve">(dcl count : real := 0; </w:t>
+      </w:r>
+    </w:p>
+    <w:p>
+      <w:pPr>
+        <w:pStyle w:val="VDM"/>
+        <w:rPr>
+          <w:lang w:val="en-GB"/>
+        </w:rPr>
+      </w:pPr>
+      <w:r>
+        <w:rPr>
+          <w:lang w:val="en-GB"/>
+        </w:rPr>
+        <w:tab/>
+      </w:r>
+      <w:r>
+        <w:rPr>
+          <w:lang w:val="en-GB"/>
+        </w:rPr>
+        <w:tab/>
+      </w:r>
+      <w:r>
+        <w:rPr>
+          <w:lang w:val="en-GB"/>
+        </w:rPr>
+        <w:tab/>
         <w:t>for all pub in set publications do</w:t>
       </w:r>
     </w:p>
@@ -6313,6 +5450,583 @@
           <w:lang w:val="en-GB"/>
         </w:rPr>
         <w:tab/>
+      </w:r>
+      <w:r>
+        <w:rPr>
+          <w:lang w:val="en-GB"/>
+        </w:rPr>
+        <w:tab/>
+        <w:t xml:space="preserve">if a in set pub.authors then </w:t>
+      </w:r>
+    </w:p>
+    <w:p>
+      <w:pPr>
+        <w:pStyle w:val="VDM"/>
+        <w:rPr>
+          <w:lang w:val="en-GB"/>
+        </w:rPr>
+      </w:pPr>
+      <w:r>
+        <w:rPr>
+          <w:lang w:val="en-GB"/>
+        </w:rPr>
+        <w:tab/>
+      </w:r>
+      <w:r>
+        <w:rPr>
+          <w:lang w:val="en-GB"/>
+        </w:rPr>
+        <w:tab/>
+      </w:r>
+      <w:r>
+        <w:rPr>
+          <w:lang w:val="en-GB"/>
+        </w:rPr>
+        <w:tab/>
+      </w:r>
+      <w:r>
+        <w:rPr>
+          <w:lang w:val="en-GB"/>
+        </w:rPr>
+        <w:tab/>
+      </w:r>
+      <w:r>
+        <w:rPr>
+          <w:lang w:val="en-GB"/>
+        </w:rPr>
+        <w:tab/>
+        <w:t>for all ref in set pub.references do</w:t>
+      </w:r>
+      <w:r>
+        <w:rPr>
+          <w:lang w:val="en-GB"/>
+        </w:rPr>
+        <w:tab/>
+      </w:r>
+    </w:p>
+    <w:p>
+      <w:pPr>
+        <w:pStyle w:val="VDM"/>
+        <w:rPr>
+          <w:lang w:val="en-GB"/>
+        </w:rPr>
+      </w:pPr>
+      <w:r>
+        <w:rPr>
+          <w:lang w:val="en-GB"/>
+        </w:rPr>
+        <w:t xml:space="preserve"> </w:t>
+      </w:r>
+      <w:r>
+        <w:rPr>
+          <w:lang w:val="en-GB"/>
+        </w:rPr>
+        <w:tab/>
+      </w:r>
+      <w:r>
+        <w:rPr>
+          <w:lang w:val="en-GB"/>
+        </w:rPr>
+        <w:tab/>
+      </w:r>
+      <w:r>
+        <w:rPr>
+          <w:lang w:val="en-GB"/>
+        </w:rPr>
+        <w:tab/>
+      </w:r>
+      <w:r>
+        <w:rPr>
+          <w:lang w:val="en-GB"/>
+        </w:rPr>
+        <w:tab/>
+      </w:r>
+      <w:r>
+        <w:rPr>
+          <w:lang w:val="en-GB"/>
+        </w:rPr>
+        <w:tab/>
+      </w:r>
+      <w:r>
+        <w:rPr>
+          <w:lang w:val="en-GB"/>
+        </w:rPr>
+        <w:tab/>
+        <w:t xml:space="preserve">if a in set ref.publication.authors </w:t>
+      </w:r>
+    </w:p>
+    <w:p>
+      <w:pPr>
+        <w:pStyle w:val="VDM"/>
+        <w:rPr>
+          <w:lang w:val="en-GB"/>
+        </w:rPr>
+      </w:pPr>
+      <w:r>
+        <w:rPr>
+          <w:lang w:val="en-GB"/>
+        </w:rPr>
+        <w:tab/>
+      </w:r>
+      <w:r>
+        <w:rPr>
+          <w:lang w:val="en-GB"/>
+        </w:rPr>
+        <w:tab/>
+      </w:r>
+      <w:r>
+        <w:rPr>
+          <w:lang w:val="en-GB"/>
+        </w:rPr>
+        <w:tab/>
+      </w:r>
+      <w:r>
+        <w:rPr>
+          <w:lang w:val="en-GB"/>
+        </w:rPr>
+        <w:tab/>
+      </w:r>
+      <w:r>
+        <w:rPr>
+          <w:lang w:val="en-GB"/>
+        </w:rPr>
+        <w:tab/>
+      </w:r>
+      <w:r>
+        <w:rPr>
+          <w:lang w:val="en-GB"/>
+        </w:rPr>
+        <w:tab/>
+        <w:t xml:space="preserve">then count := count + 1;    </w:t>
+      </w:r>
+    </w:p>
+    <w:p>
+      <w:pPr>
+        <w:pStyle w:val="VDM"/>
+        <w:rPr>
+          <w:lang w:val="en-GB"/>
+        </w:rPr>
+      </w:pPr>
+      <w:r>
+        <w:rPr>
+          <w:lang w:val="en-GB"/>
+        </w:rPr>
+        <w:tab/>
+      </w:r>
+      <w:r>
+        <w:rPr>
+          <w:lang w:val="en-GB"/>
+        </w:rPr>
+        <w:tab/>
+      </w:r>
+      <w:r>
+        <w:rPr>
+          <w:lang w:val="en-GB"/>
+        </w:rPr>
+        <w:tab/>
+        <w:t>return count;)</w:t>
+      </w:r>
+    </w:p>
+    <w:p>
+      <w:pPr>
+        <w:pStyle w:val="VDM"/>
+        <w:rPr>
+          <w:lang w:val="en-GB"/>
+        </w:rPr>
+      </w:pPr>
+      <w:r>
+        <w:rPr>
+          <w:lang w:val="en-GB"/>
+        </w:rPr>
+        <w:tab/>
+      </w:r>
+      <w:r>
+        <w:rPr>
+          <w:lang w:val="en-GB"/>
+        </w:rPr>
+        <w:tab/>
+        <w:t>pre a in set dom authors;</w:t>
+      </w:r>
+    </w:p>
+    <w:p>
+      <w:pPr>
+        <w:pStyle w:val="VDM"/>
+        <w:rPr>
+          <w:lang w:val="en-GB"/>
+        </w:rPr>
+      </w:pPr>
+    </w:p>
+    <w:p>
+      <w:pPr>
+        <w:pStyle w:val="VDM"/>
+        <w:rPr>
+          <w:lang w:val="en-GB"/>
+        </w:rPr>
+      </w:pPr>
+      <w:r>
+        <w:rPr>
+          <w:lang w:val="en-GB"/>
+        </w:rPr>
+        <w:tab/>
+      </w:r>
+      <w:r>
+        <w:rPr>
+          <w:lang w:val="en-GB"/>
+        </w:rPr>
+        <w:tab/>
+        <w:t>public coAuthorPath : Author ==&gt; set of Author</w:t>
+      </w:r>
+    </w:p>
+    <w:p>
+      <w:pPr>
+        <w:pStyle w:val="VDM"/>
+        <w:rPr>
+          <w:lang w:val="en-GB"/>
+        </w:rPr>
+      </w:pPr>
+      <w:r>
+        <w:rPr>
+          <w:lang w:val="en-GB"/>
+        </w:rPr>
+        <w:tab/>
+      </w:r>
+      <w:r>
+        <w:rPr>
+          <w:lang w:val="en-GB"/>
+        </w:rPr>
+        <w:tab/>
+        <w:t xml:space="preserve">coAuthorPath(a) == </w:t>
+      </w:r>
+    </w:p>
+    <w:p>
+      <w:pPr>
+        <w:pStyle w:val="VDM"/>
+        <w:rPr>
+          <w:lang w:val="en-GB"/>
+        </w:rPr>
+      </w:pPr>
+      <w:r>
+        <w:rPr>
+          <w:lang w:val="en-GB"/>
+        </w:rPr>
+        <w:tab/>
+      </w:r>
+      <w:r>
+        <w:rPr>
+          <w:lang w:val="en-GB"/>
+        </w:rPr>
+        <w:tab/>
+      </w:r>
+      <w:r>
+        <w:rPr>
+          <w:lang w:val="en-GB"/>
+        </w:rPr>
+        <w:tab/>
+        <w:t>(dcl auths : set of Author := {};</w:t>
+      </w:r>
+    </w:p>
+    <w:p>
+      <w:pPr>
+        <w:pStyle w:val="VDM"/>
+        <w:rPr>
+          <w:lang w:val="en-GB"/>
+        </w:rPr>
+      </w:pPr>
+      <w:r>
+        <w:rPr>
+          <w:lang w:val="en-GB"/>
+        </w:rPr>
+        <w:tab/>
+      </w:r>
+      <w:r>
+        <w:rPr>
+          <w:lang w:val="en-GB"/>
+        </w:rPr>
+        <w:tab/>
+      </w:r>
+      <w:r>
+        <w:rPr>
+          <w:lang w:val="en-GB"/>
+        </w:rPr>
+        <w:tab/>
+        <w:t>for all pub in set publications do</w:t>
+      </w:r>
+    </w:p>
+    <w:p>
+      <w:pPr>
+        <w:pStyle w:val="VDM"/>
+        <w:rPr>
+          <w:lang w:val="en-GB"/>
+        </w:rPr>
+      </w:pPr>
+      <w:r>
+        <w:rPr>
+          <w:lang w:val="en-GB"/>
+        </w:rPr>
+        <w:tab/>
+      </w:r>
+      <w:r>
+        <w:rPr>
+          <w:lang w:val="en-GB"/>
+        </w:rPr>
+        <w:tab/>
+      </w:r>
+      <w:r>
+        <w:rPr>
+          <w:lang w:val="en-GB"/>
+        </w:rPr>
+        <w:tab/>
+        <w:t>if a in set pub.authors then</w:t>
+      </w:r>
+    </w:p>
+    <w:p>
+      <w:pPr>
+        <w:pStyle w:val="VDM"/>
+        <w:rPr>
+          <w:lang w:val="en-GB"/>
+        </w:rPr>
+      </w:pPr>
+      <w:r>
+        <w:rPr>
+          <w:lang w:val="en-GB"/>
+        </w:rPr>
+        <w:tab/>
+      </w:r>
+      <w:r>
+        <w:rPr>
+          <w:lang w:val="en-GB"/>
+        </w:rPr>
+        <w:tab/>
+      </w:r>
+      <w:r>
+        <w:rPr>
+          <w:lang w:val="en-GB"/>
+        </w:rPr>
+        <w:tab/>
+      </w:r>
+      <w:r>
+        <w:rPr>
+          <w:lang w:val="en-GB"/>
+        </w:rPr>
+        <w:tab/>
+        <w:t>auths := auths union pub.authors;</w:t>
+      </w:r>
+    </w:p>
+    <w:p>
+      <w:pPr>
+        <w:pStyle w:val="VDM"/>
+        <w:rPr>
+          <w:lang w:val="en-GB"/>
+        </w:rPr>
+      </w:pPr>
+      <w:r>
+        <w:rPr>
+          <w:lang w:val="en-GB"/>
+        </w:rPr>
+        <w:tab/>
+      </w:r>
+      <w:r>
+        <w:rPr>
+          <w:lang w:val="en-GB"/>
+        </w:rPr>
+        <w:tab/>
+      </w:r>
+      <w:r>
+        <w:rPr>
+          <w:lang w:val="en-GB"/>
+        </w:rPr>
+        <w:tab/>
+        <w:t>auths := auths \ {a}; return auths;)</w:t>
+      </w:r>
+    </w:p>
+    <w:p>
+      <w:pPr>
+        <w:pStyle w:val="VDM"/>
+        <w:rPr>
+          <w:lang w:val="en-GB"/>
+        </w:rPr>
+      </w:pPr>
+      <w:r>
+        <w:rPr>
+          <w:lang w:val="en-GB"/>
+        </w:rPr>
+        <w:tab/>
+      </w:r>
+      <w:r>
+        <w:rPr>
+          <w:lang w:val="en-GB"/>
+        </w:rPr>
+        <w:tab/>
+        <w:t xml:space="preserve">pre a in set dom authors; </w:t>
+      </w:r>
+    </w:p>
+    <w:p>
+      <w:pPr>
+        <w:pStyle w:val="VDM"/>
+        <w:rPr>
+          <w:lang w:val="en-GB"/>
+        </w:rPr>
+      </w:pPr>
+    </w:p>
+    <w:p>
+      <w:pPr>
+        <w:pStyle w:val="VDM"/>
+        <w:rPr>
+          <w:lang w:val="en-GB"/>
+        </w:rPr>
+      </w:pPr>
+    </w:p>
+    <w:p>
+      <w:pPr>
+        <w:pStyle w:val="VDM"/>
+        <w:rPr>
+          <w:lang w:val="en-GB"/>
+        </w:rPr>
+      </w:pPr>
+      <w:r>
+        <w:rPr>
+          <w:lang w:val="en-GB"/>
+        </w:rPr>
+        <w:tab/>
+      </w:r>
+      <w:r>
+        <w:rPr>
+          <w:lang w:val="en-GB"/>
+        </w:rPr>
+        <w:tab/>
+        <w:t>public distanceBetween : Author * Author ==&gt; real</w:t>
+      </w:r>
+    </w:p>
+    <w:p>
+      <w:pPr>
+        <w:pStyle w:val="VDM"/>
+        <w:rPr>
+          <w:lang w:val="en-GB"/>
+        </w:rPr>
+      </w:pPr>
+      <w:r>
+        <w:rPr>
+          <w:lang w:val="en-GB"/>
+        </w:rPr>
+        <w:tab/>
+      </w:r>
+      <w:r>
+        <w:rPr>
+          <w:lang w:val="en-GB"/>
+        </w:rPr>
+        <w:tab/>
+        <w:t>distanceBetween(a1, a2) == return distanceBetweenAux (a1, a2, 0, {a1});</w:t>
+      </w:r>
+    </w:p>
+    <w:p>
+      <w:pPr>
+        <w:pStyle w:val="VDM"/>
+        <w:rPr>
+          <w:lang w:val="en-GB"/>
+        </w:rPr>
+      </w:pPr>
+    </w:p>
+    <w:p>
+      <w:pPr>
+        <w:pStyle w:val="VDM"/>
+        <w:rPr>
+          <w:lang w:val="en-GB"/>
+        </w:rPr>
+      </w:pPr>
+    </w:p>
+    <w:p>
+      <w:pPr>
+        <w:pStyle w:val="VDM"/>
+        <w:rPr>
+          <w:lang w:val="en-GB"/>
+        </w:rPr>
+      </w:pPr>
+      <w:r>
+        <w:rPr>
+          <w:lang w:val="en-GB"/>
+        </w:rPr>
+        <w:tab/>
+      </w:r>
+      <w:r>
+        <w:rPr>
+          <w:lang w:val="en-GB"/>
+        </w:rPr>
+        <w:tab/>
+        <w:t>public distanceBetweenAux : Author * Author * real * set of Author ==&gt; real</w:t>
+      </w:r>
+    </w:p>
+    <w:p>
+      <w:pPr>
+        <w:pStyle w:val="VDM"/>
+        <w:rPr>
+          <w:lang w:val="en-GB"/>
+        </w:rPr>
+      </w:pPr>
+      <w:r>
+        <w:rPr>
+          <w:lang w:val="en-GB"/>
+        </w:rPr>
+        <w:tab/>
+      </w:r>
+      <w:r>
+        <w:rPr>
+          <w:lang w:val="en-GB"/>
+        </w:rPr>
+        <w:tab/>
+        <w:t xml:space="preserve">distanceBetweenAux (a1, a2, sum, visited) == </w:t>
+      </w:r>
+    </w:p>
+    <w:p>
+      <w:pPr>
+        <w:pStyle w:val="VDM"/>
+        <w:rPr>
+          <w:lang w:val="en-GB"/>
+        </w:rPr>
+      </w:pPr>
+      <w:r>
+        <w:rPr>
+          <w:lang w:val="en-GB"/>
+        </w:rPr>
+        <w:t xml:space="preserve"> </w:t>
+      </w:r>
+      <w:r>
+        <w:rPr>
+          <w:lang w:val="en-GB"/>
+        </w:rPr>
+        <w:tab/>
+      </w:r>
+      <w:r>
+        <w:rPr>
+          <w:lang w:val="en-GB"/>
+        </w:rPr>
+        <w:tab/>
+        <w:t>(     for all pub in set publications do</w:t>
+      </w:r>
+    </w:p>
+    <w:p>
+      <w:pPr>
+        <w:pStyle w:val="VDM"/>
+        <w:rPr>
+          <w:lang w:val="en-GB"/>
+        </w:rPr>
+      </w:pPr>
+      <w:r>
+        <w:rPr>
+          <w:lang w:val="en-GB"/>
+        </w:rPr>
+        <w:tab/>
+      </w:r>
+      <w:r>
+        <w:rPr>
+          <w:lang w:val="en-GB"/>
+        </w:rPr>
+        <w:tab/>
+      </w:r>
+      <w:r>
+        <w:rPr>
+          <w:lang w:val="en-GB"/>
+        </w:rPr>
+        <w:tab/>
         <w:t>if a1 in set pub.authors and a2 in set pub.authors then</w:t>
       </w:r>
     </w:p>
@@ -6351,6 +6065,541 @@
         <w:rPr>
           <w:lang w:val="en-US"/>
         </w:rPr>
+        <w:t xml:space="preserve">(return </w:t>
+      </w:r>
+      <w:r>
+        <w:rPr>
+          <w:lang w:val="en-GB"/>
+        </w:rPr>
+        <w:t>sum + 1</w:t>
+      </w:r>
+      <w:r>
+        <w:rPr>
+          <w:lang w:val="en-US"/>
+        </w:rPr>
+        <w:t>;);</w:t>
+      </w:r>
+    </w:p>
+    <w:p>
+      <w:pPr>
+        <w:pStyle w:val="VDM"/>
+        <w:rPr>
+          <w:lang w:val="en-US"/>
+        </w:rPr>
+      </w:pPr>
+    </w:p>
+    <w:p>
+      <w:pPr>
+        <w:pStyle w:val="VDM"/>
+        <w:rPr>
+          <w:lang w:val="en-GB"/>
+        </w:rPr>
+      </w:pPr>
+      <w:r>
+        <w:rPr>
+          <w:lang w:val="en-US"/>
+        </w:rPr>
+        <w:tab/>
+      </w:r>
+      <w:r>
+        <w:rPr>
+          <w:lang w:val="en-US"/>
+        </w:rPr>
+        <w:tab/>
+      </w:r>
+      <w:r>
+        <w:rPr>
+          <w:lang w:val="en-US"/>
+        </w:rPr>
+        <w:tab/>
+      </w:r>
+      <w:r>
+        <w:rPr>
+          <w:lang w:val="en-GB"/>
+        </w:rPr>
+        <w:t>for all pub in set publications do</w:t>
+      </w:r>
+    </w:p>
+    <w:p>
+      <w:pPr>
+        <w:pStyle w:val="VDM"/>
+        <w:rPr>
+          <w:lang w:val="en-GB"/>
+        </w:rPr>
+      </w:pPr>
+      <w:r>
+        <w:rPr>
+          <w:lang w:val="en-GB"/>
+        </w:rPr>
+        <w:tab/>
+      </w:r>
+      <w:r>
+        <w:rPr>
+          <w:lang w:val="en-GB"/>
+        </w:rPr>
+        <w:tab/>
+      </w:r>
+      <w:r>
+        <w:rPr>
+          <w:lang w:val="en-GB"/>
+        </w:rPr>
+        <w:tab/>
+        <w:t>if a1 in set pub.authors then</w:t>
+      </w:r>
+    </w:p>
+    <w:p>
+      <w:pPr>
+        <w:pStyle w:val="VDM"/>
+        <w:rPr>
+          <w:lang w:val="en-GB"/>
+        </w:rPr>
+      </w:pPr>
+      <w:r>
+        <w:rPr>
+          <w:lang w:val="en-GB"/>
+        </w:rPr>
+        <w:tab/>
+      </w:r>
+      <w:r>
+        <w:rPr>
+          <w:lang w:val="en-GB"/>
+        </w:rPr>
+        <w:tab/>
+      </w:r>
+      <w:r>
+        <w:rPr>
+          <w:lang w:val="en-GB"/>
+        </w:rPr>
+        <w:tab/>
+      </w:r>
+      <w:r>
+        <w:rPr>
+          <w:lang w:val="en-GB"/>
+        </w:rPr>
+        <w:tab/>
+        <w:t xml:space="preserve">for all a3 in set pub.authors do if a3 &lt;&gt; a2 and a3 &lt;&gt; a1 and a3 not </w:t>
+      </w:r>
+      <w:r>
+        <w:rPr>
+          <w:lang w:val="en-GB"/>
+        </w:rPr>
+        <w:tab/>
+      </w:r>
+      <w:r>
+        <w:rPr>
+          <w:lang w:val="en-GB"/>
+        </w:rPr>
+        <w:tab/>
+      </w:r>
+      <w:r>
+        <w:rPr>
+          <w:lang w:val="en-GB"/>
+        </w:rPr>
+        <w:tab/>
+      </w:r>
+      <w:r>
+        <w:rPr>
+          <w:lang w:val="en-GB"/>
+        </w:rPr>
+        <w:tab/>
+        <w:t xml:space="preserve">in set visited </w:t>
+      </w:r>
+    </w:p>
+    <w:p>
+      <w:pPr>
+        <w:pStyle w:val="VDM"/>
+        <w:rPr>
+          <w:lang w:val="en-GB"/>
+        </w:rPr>
+      </w:pPr>
+      <w:r>
+        <w:rPr>
+          <w:lang w:val="en-GB"/>
+        </w:rPr>
+        <w:t xml:space="preserve"> </w:t>
+      </w:r>
+      <w:r>
+        <w:rPr>
+          <w:lang w:val="en-GB"/>
+        </w:rPr>
+        <w:tab/>
+      </w:r>
+      <w:r>
+        <w:rPr>
+          <w:lang w:val="en-GB"/>
+        </w:rPr>
+        <w:tab/>
+      </w:r>
+      <w:r>
+        <w:rPr>
+          <w:lang w:val="en-GB"/>
+        </w:rPr>
+        <w:tab/>
+      </w:r>
+      <w:r>
+        <w:rPr>
+          <w:lang w:val="en-GB"/>
+        </w:rPr>
+        <w:tab/>
+        <w:t>then (distanceBetweenAux(a3, a2, sum + 1, visited union {a3}););</w:t>
+      </w:r>
+    </w:p>
+    <w:p>
+      <w:pPr>
+        <w:pStyle w:val="VDM"/>
+        <w:rPr>
+          <w:lang w:val="en-GB"/>
+        </w:rPr>
+      </w:pPr>
+    </w:p>
+    <w:p>
+      <w:pPr>
+        <w:pStyle w:val="VDM"/>
+        <w:rPr>
+          <w:lang w:val="en-GB"/>
+        </w:rPr>
+      </w:pPr>
+      <w:r>
+        <w:rPr>
+          <w:lang w:val="en-GB"/>
+        </w:rPr>
+        <w:tab/>
+      </w:r>
+      <w:r>
+        <w:rPr>
+          <w:lang w:val="en-GB"/>
+        </w:rPr>
+        <w:tab/>
+      </w:r>
+      <w:r>
+        <w:rPr>
+          <w:lang w:val="en-GB"/>
+        </w:rPr>
+        <w:tab/>
+        <w:t>return 0;</w:t>
+      </w:r>
+      <w:r>
+        <w:rPr>
+          <w:lang w:val="en-GB"/>
+        </w:rPr>
+        <w:tab/>
+      </w:r>
+      <w:r>
+        <w:rPr>
+          <w:lang w:val="en-GB"/>
+        </w:rPr>
+        <w:tab/>
+      </w:r>
+      <w:r>
+        <w:rPr>
+          <w:lang w:val="en-GB"/>
+        </w:rPr>
+        <w:tab/>
+      </w:r>
+    </w:p>
+    <w:p>
+      <w:pPr>
+        <w:pStyle w:val="VDM"/>
+        <w:rPr>
+          <w:lang w:val="en-GB"/>
+        </w:rPr>
+      </w:pPr>
+      <w:r>
+        <w:rPr>
+          <w:lang w:val="en-GB"/>
+        </w:rPr>
+        <w:t xml:space="preserve"> </w:t>
+      </w:r>
+      <w:r>
+        <w:rPr>
+          <w:lang w:val="en-GB"/>
+        </w:rPr>
+        <w:tab/>
+      </w:r>
+      <w:r>
+        <w:rPr>
+          <w:lang w:val="en-GB"/>
+        </w:rPr>
+        <w:tab/>
+        <w:t>)</w:t>
+      </w:r>
+    </w:p>
+    <w:p>
+      <w:pPr>
+        <w:pStyle w:val="VDM"/>
+        <w:rPr>
+          <w:lang w:val="en-GB"/>
+        </w:rPr>
+      </w:pPr>
+      <w:r>
+        <w:rPr>
+          <w:lang w:val="en-GB"/>
+        </w:rPr>
+        <w:t xml:space="preserve"> </w:t>
+      </w:r>
+      <w:r>
+        <w:rPr>
+          <w:lang w:val="en-GB"/>
+        </w:rPr>
+        <w:tab/>
+      </w:r>
+      <w:r>
+        <w:rPr>
+          <w:lang w:val="en-GB"/>
+        </w:rPr>
+        <w:tab/>
+        <w:t>pre a1 &lt;&gt; a2 and a1 in set dom authors and a2 in set dom authors;</w:t>
+      </w:r>
+    </w:p>
+    <w:p>
+      <w:pPr>
+        <w:pStyle w:val="VDM"/>
+        <w:rPr>
+          <w:lang w:val="en-GB"/>
+        </w:rPr>
+      </w:pPr>
+    </w:p>
+    <w:p>
+      <w:pPr>
+        <w:pStyle w:val="VDM"/>
+        <w:rPr>
+          <w:lang w:val="en-GB"/>
+        </w:rPr>
+      </w:pPr>
+      <w:r>
+        <w:rPr>
+          <w:lang w:val="en-GB"/>
+        </w:rPr>
+        <w:t xml:space="preserve"> </w:t>
+      </w:r>
+      <w:r>
+        <w:rPr>
+          <w:lang w:val="en-GB"/>
+        </w:rPr>
+        <w:tab/>
+      </w:r>
+      <w:r>
+        <w:rPr>
+          <w:lang w:val="en-GB"/>
+        </w:rPr>
+        <w:tab/>
+      </w:r>
+    </w:p>
+    <w:p>
+      <w:pPr>
+        <w:pStyle w:val="VDM"/>
+        <w:rPr>
+          <w:lang w:val="en-GB"/>
+        </w:rPr>
+      </w:pPr>
+      <w:r>
+        <w:rPr>
+          <w:lang w:val="en-GB"/>
+        </w:rPr>
+        <w:tab/>
+      </w:r>
+      <w:r>
+        <w:rPr>
+          <w:lang w:val="en-GB"/>
+        </w:rPr>
+        <w:tab/>
+        <w:t>public pathBetween : Author * Author ==&gt; seq of Author</w:t>
+      </w:r>
+    </w:p>
+    <w:p>
+      <w:pPr>
+        <w:pStyle w:val="VDM"/>
+        <w:rPr>
+          <w:lang w:val="en-GB"/>
+        </w:rPr>
+      </w:pPr>
+      <w:r>
+        <w:rPr>
+          <w:lang w:val="en-GB"/>
+        </w:rPr>
+        <w:tab/>
+      </w:r>
+      <w:r>
+        <w:rPr>
+          <w:lang w:val="en-GB"/>
+        </w:rPr>
+        <w:tab/>
+        <w:t>pathBetween(a1, a2) == return pathBetweenAux(a1,a2,[a1]);</w:t>
+      </w:r>
+    </w:p>
+    <w:p>
+      <w:pPr>
+        <w:pStyle w:val="VDM"/>
+        <w:rPr>
+          <w:lang w:val="en-GB"/>
+        </w:rPr>
+      </w:pPr>
+    </w:p>
+    <w:p>
+      <w:pPr>
+        <w:pStyle w:val="VDM"/>
+        <w:rPr>
+          <w:lang w:val="en-GB"/>
+        </w:rPr>
+      </w:pPr>
+      <w:r>
+        <w:rPr>
+          <w:lang w:val="en-GB"/>
+        </w:rPr>
+        <w:tab/>
+      </w:r>
+      <w:r>
+        <w:rPr>
+          <w:lang w:val="en-GB"/>
+        </w:rPr>
+        <w:tab/>
+        <w:t>public pathBetweenAux: Author * Author * seq of Author ==&gt; seq of Author</w:t>
+      </w:r>
+    </w:p>
+    <w:p>
+      <w:pPr>
+        <w:pStyle w:val="VDM"/>
+        <w:rPr>
+          <w:lang w:val="en-GB"/>
+        </w:rPr>
+      </w:pPr>
+      <w:r>
+        <w:rPr>
+          <w:lang w:val="en-GB"/>
+        </w:rPr>
+        <w:tab/>
+      </w:r>
+      <w:r>
+        <w:rPr>
+          <w:lang w:val="en-GB"/>
+        </w:rPr>
+        <w:tab/>
+        <w:t xml:space="preserve">pathBetweenAux (a1, a2, visited) == </w:t>
+      </w:r>
+    </w:p>
+    <w:p>
+      <w:pPr>
+        <w:pStyle w:val="VDM"/>
+        <w:rPr>
+          <w:lang w:val="en-GB"/>
+        </w:rPr>
+      </w:pPr>
+      <w:r>
+        <w:rPr>
+          <w:lang w:val="en-GB"/>
+        </w:rPr>
+        <w:t xml:space="preserve"> </w:t>
+      </w:r>
+      <w:r>
+        <w:rPr>
+          <w:lang w:val="en-GB"/>
+        </w:rPr>
+        <w:tab/>
+      </w:r>
+      <w:r>
+        <w:rPr>
+          <w:lang w:val="en-GB"/>
+        </w:rPr>
+        <w:tab/>
+        <w:t xml:space="preserve">(     </w:t>
+      </w:r>
+    </w:p>
+    <w:p>
+      <w:pPr>
+        <w:pStyle w:val="VDM"/>
+        <w:rPr>
+          <w:lang w:val="en-GB"/>
+        </w:rPr>
+      </w:pPr>
+      <w:r>
+        <w:rPr>
+          <w:lang w:val="en-GB"/>
+        </w:rPr>
+        <w:t xml:space="preserve"> </w:t>
+      </w:r>
+      <w:r>
+        <w:rPr>
+          <w:lang w:val="en-GB"/>
+        </w:rPr>
+        <w:tab/>
+      </w:r>
+      <w:r>
+        <w:rPr>
+          <w:lang w:val="en-GB"/>
+        </w:rPr>
+        <w:tab/>
+      </w:r>
+      <w:r>
+        <w:rPr>
+          <w:lang w:val="en-GB"/>
+        </w:rPr>
+        <w:tab/>
+        <w:t>for all pub in set publications do</w:t>
+      </w:r>
+    </w:p>
+    <w:p>
+      <w:pPr>
+        <w:pStyle w:val="VDM"/>
+        <w:rPr>
+          <w:lang w:val="en-GB"/>
+        </w:rPr>
+      </w:pPr>
+      <w:r>
+        <w:rPr>
+          <w:lang w:val="en-GB"/>
+        </w:rPr>
+        <w:lastRenderedPageBreak/>
+        <w:tab/>
+      </w:r>
+      <w:r>
+        <w:rPr>
+          <w:lang w:val="en-GB"/>
+        </w:rPr>
+        <w:tab/>
+      </w:r>
+      <w:r>
+        <w:rPr>
+          <w:lang w:val="en-GB"/>
+        </w:rPr>
+        <w:tab/>
+        <w:t>if a1 in set pub.authors and a2 in set pub.authors then</w:t>
+      </w:r>
+    </w:p>
+    <w:p>
+      <w:pPr>
+        <w:pStyle w:val="VDM"/>
+        <w:rPr>
+          <w:lang w:val="en-US"/>
+        </w:rPr>
+      </w:pPr>
+      <w:r>
+        <w:rPr>
+          <w:lang w:val="en-GB"/>
+        </w:rPr>
+        <w:t xml:space="preserve"> </w:t>
+      </w:r>
+      <w:r>
+        <w:rPr>
+          <w:lang w:val="en-GB"/>
+        </w:rPr>
+        <w:tab/>
+      </w:r>
+      <w:r>
+        <w:rPr>
+          <w:lang w:val="en-GB"/>
+        </w:rPr>
+        <w:tab/>
+      </w:r>
+      <w:r>
+        <w:rPr>
+          <w:lang w:val="en-GB"/>
+        </w:rPr>
+        <w:tab/>
+      </w:r>
+      <w:r>
+        <w:rPr>
+          <w:lang w:val="en-US"/>
+        </w:rPr>
         <w:t>(return visited ^ [a2];);</w:t>
       </w:r>
     </w:p>
@@ -7222,42 +7471,367 @@
     <w:p/>
     <w:p>
       <w:pPr>
+        <w:pStyle w:val="Cabealho2"/>
+        <w:spacing w:line="360" w:lineRule="auto"/>
+      </w:pPr>
+      <w:r>
+        <w:t>Análise das restrições:</w:t>
+      </w:r>
+    </w:p>
+    <w:p>
+      <w:pPr>
+        <w:spacing w:after="0" w:line="360" w:lineRule="auto"/>
+        <w:jc w:val="both"/>
+      </w:pPr>
+      <w:r>
+        <w:t>RES1 – Uma publicação não pode fazer referência a uma outra, se a sua data for anterior à que pr</w:t>
+      </w:r>
+      <w:r>
+        <w:t>e</w:t>
+      </w:r>
+      <w:r>
+        <w:t xml:space="preserve">tende </w:t>
+      </w:r>
+      <w:r>
+        <w:t>referir:</w:t>
+      </w:r>
+    </w:p>
+    <w:p>
+      <w:pPr>
+        <w:pStyle w:val="VDM"/>
+        <w:rPr>
+          <w:lang w:val="en-GB"/>
+        </w:rPr>
+      </w:pPr>
+      <w:r>
+        <w:rPr>
+          <w:lang w:val="en-GB"/>
+        </w:rPr>
+        <w:t xml:space="preserve">pre </w:t>
+      </w:r>
+      <w:proofErr w:type="spellStart"/>
+      <w:r>
+        <w:rPr>
+          <w:lang w:val="en-GB"/>
+        </w:rPr>
+        <w:t>compareDate</w:t>
+      </w:r>
+      <w:proofErr w:type="spellEnd"/>
+      <w:r>
+        <w:rPr>
+          <w:lang w:val="en-GB"/>
+        </w:rPr>
+        <w:t xml:space="preserve">(date, </w:t>
+      </w:r>
+      <w:proofErr w:type="spellStart"/>
+      <w:r>
+        <w:rPr>
+          <w:lang w:val="en-GB"/>
+        </w:rPr>
+        <w:t>r.publication.date</w:t>
+      </w:r>
+      <w:proofErr w:type="spellEnd"/>
+      <w:r>
+        <w:rPr>
+          <w:lang w:val="en-GB"/>
+        </w:rPr>
+        <w:t>)</w:t>
+      </w:r>
+    </w:p>
+    <w:p>
+      <w:pPr>
+        <w:spacing w:after="0" w:line="360" w:lineRule="auto"/>
+        <w:jc w:val="both"/>
+        <w:rPr>
+          <w:lang w:val="en-US"/>
+        </w:rPr>
+      </w:pPr>
+    </w:p>
+    <w:p>
+      <w:pPr>
+        <w:spacing w:after="0" w:line="360" w:lineRule="auto"/>
+        <w:jc w:val="both"/>
+      </w:pPr>
+      <w:r>
+        <w:t>RES2 – Se uma publicação for referenciada, deve ser adicionada uma referência às citações da p</w:t>
+      </w:r>
+      <w:r>
+        <w:t>u</w:t>
+      </w:r>
+      <w:r>
+        <w:t>blicação referida com a publicação que a referiu, o capítulo e a linha</w:t>
+      </w:r>
+      <w:r>
+        <w:t>:</w:t>
+      </w:r>
+    </w:p>
+    <w:p>
+      <w:pPr>
+        <w:pStyle w:val="VDM"/>
+        <w:rPr>
+          <w:lang w:val="en-US"/>
+        </w:rPr>
+      </w:pPr>
+      <w:r>
+        <w:rPr>
+          <w:lang w:val="en-US"/>
+        </w:rPr>
+        <w:lastRenderedPageBreak/>
+        <w:t>for all ref in set references do</w:t>
+      </w:r>
+    </w:p>
+    <w:p>
+      <w:pPr>
+        <w:pStyle w:val="VDM"/>
+        <w:ind w:firstLine="1422"/>
+        <w:rPr>
+          <w:u w:val="single"/>
+          <w:lang w:val="en-US"/>
+        </w:rPr>
+      </w:pPr>
+      <w:r>
+        <w:rPr>
+          <w:lang w:val="en-US"/>
+        </w:rPr>
+        <w:t>ref.publication.addCitatio</w:t>
+      </w:r>
+      <w:r>
+        <w:rPr>
+          <w:lang w:val="en-US"/>
+        </w:rPr>
+        <w:t xml:space="preserve">n(new Reference( ref.chapter,  </w:t>
+      </w:r>
+      <w:r>
+        <w:rPr>
+          <w:lang w:val="en-US"/>
+        </w:rPr>
+        <w:tab/>
+      </w:r>
+      <w:r>
+        <w:rPr>
+          <w:lang w:val="en-US"/>
+        </w:rPr>
+        <w:tab/>
+      </w:r>
+      <w:r>
+        <w:rPr>
+          <w:lang w:val="en-US"/>
+        </w:rPr>
+        <w:tab/>
+      </w:r>
+      <w:r>
+        <w:rPr>
+          <w:lang w:val="en-US"/>
+        </w:rPr>
+        <w:t>ref.line, self))</w:t>
+      </w:r>
+    </w:p>
+    <w:p>
+      <w:pPr>
+        <w:spacing w:after="0" w:line="360" w:lineRule="auto"/>
+        <w:jc w:val="both"/>
+        <w:rPr>
+          <w:lang w:val="en-US"/>
+        </w:rPr>
+      </w:pPr>
+    </w:p>
+    <w:p>
+      <w:pPr>
+        <w:spacing w:after="0" w:line="360" w:lineRule="auto"/>
+        <w:jc w:val="both"/>
+      </w:pPr>
+      <w:r>
+        <w:t xml:space="preserve">RES3 – A </w:t>
+      </w:r>
+      <w:r>
+        <w:t>data tem de ser válida:</w:t>
+      </w:r>
+    </w:p>
+    <w:p>
+      <w:pPr>
+        <w:pStyle w:val="VDM"/>
+        <w:rPr>
+          <w:lang w:val="en-GB"/>
+        </w:rPr>
+      </w:pPr>
+      <w:r>
+        <w:rPr>
+          <w:lang w:val="en-GB"/>
+        </w:rPr>
+        <w:t>pre d &lt;=31 and</w:t>
+      </w:r>
+      <w:r>
+        <w:rPr>
+          <w:lang w:val="en-GB"/>
+        </w:rPr>
+        <w:t xml:space="preserve"> </w:t>
+      </w:r>
+      <w:r>
+        <w:rPr>
+          <w:lang w:val="en-GB"/>
+        </w:rPr>
+        <w:t>m &lt;= 12 and</w:t>
+      </w:r>
+      <w:r>
+        <w:rPr>
+          <w:lang w:val="en-GB"/>
+        </w:rPr>
+        <w:t xml:space="preserve"> </w:t>
+      </w:r>
+    </w:p>
+    <w:p>
+      <w:pPr>
+        <w:pStyle w:val="VDM"/>
+        <w:rPr>
+          <w:lang w:val="en-GB"/>
+        </w:rPr>
+      </w:pPr>
+      <w:r>
+        <w:rPr>
+          <w:lang w:val="en-GB"/>
+        </w:rPr>
+        <w:t>if m in set {4,9,6,11}</w:t>
+      </w:r>
+      <w:r>
+        <w:rPr>
+          <w:lang w:val="en-GB"/>
+        </w:rPr>
+        <w:t xml:space="preserve"> </w:t>
+      </w:r>
+    </w:p>
+    <w:p>
+      <w:pPr>
+        <w:pStyle w:val="VDM"/>
+        <w:ind w:firstLine="708"/>
+        <w:rPr>
+          <w:lang w:val="en-GB"/>
+        </w:rPr>
+      </w:pPr>
+      <w:r>
+        <w:rPr>
+          <w:lang w:val="en-GB"/>
+        </w:rPr>
+        <w:t>then d &lt;= 30</w:t>
+      </w:r>
+      <w:r>
+        <w:rPr>
+          <w:lang w:val="en-GB"/>
+        </w:rPr>
+        <w:t xml:space="preserve"> </w:t>
+      </w:r>
+    </w:p>
+    <w:p>
+      <w:pPr>
+        <w:pStyle w:val="VDM"/>
+        <w:ind w:firstLine="708"/>
+        <w:rPr>
+          <w:lang w:val="en-GB"/>
+        </w:rPr>
+      </w:pPr>
+      <w:r>
+        <w:rPr>
+          <w:lang w:val="en-GB"/>
+        </w:rPr>
+        <w:t>else (m = 2) =&gt; (d &lt;= 29)</w:t>
+      </w:r>
+    </w:p>
+    <w:p>
+      <w:pPr>
         <w:spacing w:after="200" w:line="276" w:lineRule="auto"/>
-      </w:pPr>
-      <w:r>
+        <w:rPr>
+          <w:lang w:val="en-US"/>
+        </w:rPr>
+      </w:pPr>
+      <w:r>
+        <w:rPr>
+          <w:lang w:val="en-US"/>
+        </w:rPr>
+        <w:t xml:space="preserve"> </w:t>
+      </w:r>
+    </w:p>
+    <w:p>
+      <w:pPr>
+        <w:spacing w:after="0" w:line="360" w:lineRule="auto"/>
+        <w:jc w:val="both"/>
+      </w:pPr>
+      <w:r>
+        <w:t xml:space="preserve">RES4 – Ao inserir </w:t>
+      </w:r>
+      <w:r>
+        <w:t>uma publicação</w:t>
+      </w:r>
+      <w:r>
+        <w:t xml:space="preserve"> o autor e as publicações referenciadas têm de pertencer ao ind</w:t>
+      </w:r>
+      <w:r>
+        <w:t>e</w:t>
+      </w:r>
+      <w:r>
+        <w:t>xa</w:t>
+      </w:r>
+      <w:r>
+        <w:t>dor:</w:t>
+      </w:r>
+    </w:p>
+    <w:p>
+      <w:pPr>
+        <w:pStyle w:val="VDM"/>
+        <w:rPr>
+          <w:lang w:val="en-US"/>
+        </w:rPr>
+      </w:pPr>
+      <w:r>
+        <w:rPr>
+          <w:lang w:val="en-US"/>
+        </w:rPr>
+        <w:t xml:space="preserve">pre p not in set publications and p.authors subset dom authors and </w:t>
+      </w:r>
+    </w:p>
+    <w:p>
+      <w:pPr>
+        <w:pStyle w:val="VDM"/>
+        <w:rPr>
+          <w:lang w:val="en-US"/>
+        </w:rPr>
+      </w:pPr>
+      <w:r>
+        <w:rPr>
+          <w:lang w:val="en-US"/>
+        </w:rPr>
+        <w:t>forall ref in set p.references &amp; ref.publication in set</w:t>
+      </w:r>
+      <w:r>
+        <w:rPr>
+          <w:lang w:val="en-US"/>
+        </w:rPr>
+        <w:t xml:space="preserve"> </w:t>
+      </w:r>
+      <w:r>
+        <w:rPr>
+          <w:lang w:val="en-US"/>
+        </w:rPr>
+        <w:t>publications</w:t>
+      </w:r>
+    </w:p>
+    <w:p>
+      <w:pPr>
+        <w:spacing w:after="200" w:line="276" w:lineRule="auto"/>
+        <w:rPr>
+          <w:lang w:val="en-US"/>
+        </w:rPr>
+      </w:pPr>
+      <w:r>
+        <w:rPr>
+          <w:lang w:val="en-US"/>
+        </w:rPr>
         <w:br w:type="page"/>
       </w:r>
     </w:p>
     <w:p>
       <w:pPr>
         <w:pStyle w:val="Cabealho1"/>
-        <w:rPr>
-          <w:rFonts w:eastAsiaTheme="minorHAnsi"/>
-        </w:rPr>
-      </w:pPr>
-      <w:bookmarkStart w:id="3" w:name="_Toc309811998"/>
-      <w:r>
-        <w:rPr>
-          <w:rFonts w:eastAsiaTheme="minorHAnsi"/>
-        </w:rPr>
-        <w:lastRenderedPageBreak/>
-        <w:t>Classes e scripts de teste.</w:t>
-      </w:r>
-      <w:bookmarkEnd w:id="3"/>
-    </w:p>
-    <w:p>
-      <w:pPr>
-        <w:spacing w:after="200" w:line="276" w:lineRule="auto"/>
-      </w:pPr>
-      <w:r>
-        <w:br w:type="page"/>
-      </w:r>
-    </w:p>
-    <w:p>
-      <w:pPr>
-        <w:pStyle w:val="Cabealho1"/>
-      </w:pPr>
-      <w:bookmarkStart w:id="4" w:name="_Toc309811999"/>
+      </w:pPr>
+      <w:bookmarkStart w:id="3" w:name="_Toc309811999"/>
       <w:r>
         <w:rPr>
           <w:rFonts w:eastAsiaTheme="minorHAnsi"/>
@@ -7277,7 +7851,7 @@
         </w:rPr>
         <w:t>tos.</w:t>
       </w:r>
-      <w:bookmarkEnd w:id="4"/>
+      <w:bookmarkEnd w:id="3"/>
     </w:p>
     <w:p>
       <w:pPr>
@@ -7294,7 +7868,7 @@
           <w:rFonts w:eastAsiaTheme="minorHAnsi"/>
         </w:rPr>
       </w:pPr>
-      <w:bookmarkStart w:id="5" w:name="_Toc309812000"/>
+      <w:bookmarkStart w:id="4" w:name="_Toc309812000"/>
       <w:r>
         <w:rPr>
           <w:rFonts w:eastAsiaTheme="minorHAnsi"/>
@@ -7316,7 +7890,7 @@
         </w:rPr>
         <w:t xml:space="preserve"> de classes do sistema, em UML, incluindo as principais operações de transações e consultas.</w:t>
       </w:r>
-      <w:bookmarkEnd w:id="5"/>
+      <w:bookmarkEnd w:id="4"/>
     </w:p>
     <w:p>
       <w:pPr>
@@ -7338,7 +7912,7 @@
       <w:pPr>
         <w:pStyle w:val="Cabealho1"/>
       </w:pPr>
-      <w:bookmarkStart w:id="6" w:name="_Toc309812001"/>
+      <w:bookmarkStart w:id="5" w:name="_Toc309812001"/>
       <w:r>
         <w:lastRenderedPageBreak/>
         <w:t xml:space="preserve">Definição completa das classes em VDM++, incluindo invariantes, pré-condições e </w:t>
@@ -7351,7 +7925,7 @@
       <w:r>
         <w:t>.</w:t>
       </w:r>
-      <w:bookmarkEnd w:id="6"/>
+      <w:bookmarkEnd w:id="5"/>
     </w:p>
     <w:p>
       <w:pPr>
@@ -7376,7 +7950,7 @@
           <w:rFonts w:eastAsiaTheme="minorHAnsi"/>
         </w:rPr>
       </w:pPr>
-      <w:bookmarkStart w:id="7" w:name="_Toc309812002"/>
+      <w:bookmarkStart w:id="6" w:name="_Toc309812002"/>
       <w:r>
         <w:rPr>
           <w:rFonts w:eastAsiaTheme="minorHAnsi"/>
@@ -7426,7 +8000,7 @@
         </w:rPr>
         <w:t xml:space="preserve"> depois de correr os scripts de teste).</w:t>
       </w:r>
-      <w:bookmarkEnd w:id="7"/>
+      <w:bookmarkEnd w:id="6"/>
     </w:p>
     <w:p>
       <w:pPr>
@@ -7448,12 +8022,12 @@
       <w:pPr>
         <w:pStyle w:val="Cabealho1"/>
       </w:pPr>
-      <w:bookmarkStart w:id="8" w:name="_Toc309812003"/>
+      <w:bookmarkStart w:id="7" w:name="_Toc309812003"/>
       <w:r>
         <w:lastRenderedPageBreak/>
         <w:t>Análise da consistência do modelo.</w:t>
       </w:r>
-      <w:bookmarkEnd w:id="8"/>
+      <w:bookmarkEnd w:id="7"/>
       <w:r>
         <w:br w:type="page"/>
       </w:r>
@@ -9512,6 +10086,45 @@
       <w:lang w:eastAsia="pt-PT"/>
     </w:rPr>
   </w:style>
+  <w:style w:type="paragraph" w:styleId="Textodenotaderodap">
+    <w:name w:val="footnote text"/>
+    <w:basedOn w:val="Normal"/>
+    <w:link w:val="TextodenotaderodapCarcter"/>
+    <w:uiPriority w:val="99"/>
+    <w:semiHidden/>
+    <w:unhideWhenUsed/>
+    <w:rsid w:val="007835FD"/>
+    <w:pPr>
+      <w:spacing w:after="0" w:line="240" w:lineRule="auto"/>
+    </w:pPr>
+    <w:rPr>
+      <w:sz w:val="20"/>
+      <w:szCs w:val="20"/>
+    </w:rPr>
+  </w:style>
+  <w:style w:type="character" w:customStyle="1" w:styleId="TextodenotaderodapCarcter">
+    <w:name w:val="Texto de nota de rodapé Carácter"/>
+    <w:basedOn w:val="Tipodeletrapredefinidodopargrafo"/>
+    <w:link w:val="Textodenotaderodap"/>
+    <w:uiPriority w:val="99"/>
+    <w:semiHidden/>
+    <w:rsid w:val="007835FD"/>
+    <w:rPr>
+      <w:sz w:val="20"/>
+      <w:szCs w:val="20"/>
+    </w:rPr>
+  </w:style>
+  <w:style w:type="character" w:styleId="Refdenotaderodap">
+    <w:name w:val="footnote reference"/>
+    <w:basedOn w:val="Tipodeletrapredefinidodopargrafo"/>
+    <w:uiPriority w:val="99"/>
+    <w:semiHidden/>
+    <w:unhideWhenUsed/>
+    <w:rsid w:val="007835FD"/>
+    <w:rPr>
+      <w:vertAlign w:val="superscript"/>
+    </w:rPr>
+  </w:style>
 </w:styles>
 </file>
 
@@ -10553,6 +11166,45 @@
       <w:lang w:eastAsia="pt-PT"/>
     </w:rPr>
   </w:style>
+  <w:style w:type="paragraph" w:styleId="Textodenotaderodap">
+    <w:name w:val="footnote text"/>
+    <w:basedOn w:val="Normal"/>
+    <w:link w:val="TextodenotaderodapCarcter"/>
+    <w:uiPriority w:val="99"/>
+    <w:semiHidden/>
+    <w:unhideWhenUsed/>
+    <w:rsid w:val="007835FD"/>
+    <w:pPr>
+      <w:spacing w:after="0" w:line="240" w:lineRule="auto"/>
+    </w:pPr>
+    <w:rPr>
+      <w:sz w:val="20"/>
+      <w:szCs w:val="20"/>
+    </w:rPr>
+  </w:style>
+  <w:style w:type="character" w:customStyle="1" w:styleId="TextodenotaderodapCarcter">
+    <w:name w:val="Texto de nota de rodapé Carácter"/>
+    <w:basedOn w:val="Tipodeletrapredefinidodopargrafo"/>
+    <w:link w:val="Textodenotaderodap"/>
+    <w:uiPriority w:val="99"/>
+    <w:semiHidden/>
+    <w:rsid w:val="007835FD"/>
+    <w:rPr>
+      <w:sz w:val="20"/>
+      <w:szCs w:val="20"/>
+    </w:rPr>
+  </w:style>
+  <w:style w:type="character" w:styleId="Refdenotaderodap">
+    <w:name w:val="footnote reference"/>
+    <w:basedOn w:val="Tipodeletrapredefinidodopargrafo"/>
+    <w:uiPriority w:val="99"/>
+    <w:semiHidden/>
+    <w:unhideWhenUsed/>
+    <w:rsid w:val="007835FD"/>
+    <w:rPr>
+      <w:vertAlign w:val="superscript"/>
+    </w:rPr>
+  </w:style>
 </w:styles>
 </file>
 
@@ -10846,7 +11498,7 @@
 </file>
 
 <file path=customXml/itemProps1.xml><?xml version="1.0" encoding="utf-8"?>
-<ds:datastoreItem xmlns:ds="http://schemas.openxmlformats.org/officeDocument/2006/customXml" ds:itemID="{6C20C955-E3EC-451B-B841-76A7BE0EE7DA}">
+<ds:datastoreItem xmlns:ds="http://schemas.openxmlformats.org/officeDocument/2006/customXml" ds:itemID="{F2C37F9D-1932-4EDE-B090-3BA819E3A629}">
   <ds:schemaRefs>
     <ds:schemaRef ds:uri="http://schemas.openxmlformats.org/officeDocument/2006/bibliography"/>
   </ds:schemaRefs>

</xml_diff>

<commit_message>
matriz de rastreabilidade e diagrama de classes UML
</commit_message>
<xml_diff>
--- a/Relatorio.docx
+++ b/Relatorio.docx
@@ -1226,12 +1226,7 @@
         <w:t>–</w:t>
       </w:r>
       <w:r>
-        <w:t xml:space="preserve"> Calc</w:t>
-      </w:r>
-      <w:bookmarkStart w:id="1" w:name="_GoBack"/>
-      <w:bookmarkEnd w:id="1"/>
-      <w:r>
-        <w:t xml:space="preserve">ular </w:t>
+        <w:t xml:space="preserve"> Calcular </w:t>
       </w:r>
       <w:r>
         <w:t xml:space="preserve">o </w:t>
@@ -1444,7 +1439,25 @@
         <w:t xml:space="preserve"> p</w:t>
       </w:r>
       <w:r>
-        <w:t>ublicações por autor.</w:t>
+        <w:t>ublicações por autor;</w:t>
+      </w:r>
+    </w:p>
+    <w:p>
+      <w:pPr>
+        <w:spacing w:after="0" w:line="360" w:lineRule="auto"/>
+        <w:jc w:val="both"/>
+      </w:pPr>
+      <w:r>
+        <w:t xml:space="preserve">REQ13 </w:t>
+      </w:r>
+      <w:r>
+        <w:t>–</w:t>
+      </w:r>
+      <w:r>
+        <w:t xml:space="preserve"> Calcular o gráfico de coautores</w:t>
+      </w:r>
+      <w:r>
+        <w:t xml:space="preserve"> para um autor.</w:t>
       </w:r>
     </w:p>
     <w:p>
@@ -1570,15 +1583,21 @@
           <w:rFonts w:eastAsiaTheme="minorHAnsi"/>
         </w:rPr>
       </w:pPr>
-      <w:bookmarkStart w:id="2" w:name="_Toc309815256"/>
+      <w:bookmarkStart w:id="1" w:name="_Toc309815256"/>
       <w:r>
         <w:rPr>
           <w:rFonts w:eastAsiaTheme="minorHAnsi"/>
         </w:rPr>
         <w:lastRenderedPageBreak/>
-        <w:t>Especificação, em VDM++, das restrições identificadas</w:t>
-      </w:r>
-      <w:bookmarkEnd w:id="2"/>
+        <w:t>Especificação</w:t>
+      </w:r>
+      <w:bookmarkEnd w:id="1"/>
+      <w:r>
+        <w:rPr>
+          <w:rFonts w:eastAsiaTheme="minorHAnsi"/>
+        </w:rPr>
+        <w:t xml:space="preserve"> das classes</w:t>
+      </w:r>
     </w:p>
     <w:p/>
     <w:p>
@@ -7541,11 +7560,11 @@
         <w:pStyle w:val="Cabealho2"/>
         <w:spacing w:line="360" w:lineRule="auto"/>
       </w:pPr>
-      <w:bookmarkStart w:id="3" w:name="_Toc309815257"/>
+      <w:bookmarkStart w:id="2" w:name="_Toc309815257"/>
       <w:r>
         <w:t>Análise das restrições:</w:t>
       </w:r>
-      <w:bookmarkEnd w:id="3"/>
+      <w:bookmarkEnd w:id="2"/>
     </w:p>
     <w:p>
       <w:pPr>
@@ -7567,7 +7586,366 @@
         <w:rPr>
           <w:lang w:val="en-GB"/>
         </w:rPr>
+        <w:t>...</w:t>
+      </w:r>
+    </w:p>
+    <w:p>
+      <w:pPr>
+        <w:pStyle w:val="VDM"/>
+        <w:rPr>
+          <w:lang w:val="en-GB"/>
+        </w:rPr>
+      </w:pPr>
+      <w:r>
+        <w:rPr>
+          <w:lang w:val="en-GB"/>
+        </w:rPr>
         <w:t>pre compareDate(date, r.publication.date)</w:t>
+      </w:r>
+    </w:p>
+    <w:p>
+      <w:pPr>
+        <w:pStyle w:val="VDM"/>
+        <w:rPr>
+          <w:lang w:val="en-GB"/>
+        </w:rPr>
+      </w:pPr>
+      <w:r>
+        <w:rPr>
+          <w:lang w:val="en-GB"/>
+        </w:rPr>
+        <w:t>...</w:t>
+      </w:r>
+    </w:p>
+    <w:p>
+      <w:pPr>
+        <w:pStyle w:val="VDM"/>
+        <w:rPr>
+          <w:lang w:val="en-GB"/>
+        </w:rPr>
+      </w:pPr>
+      <w:r>
+        <w:rPr>
+          <w:lang w:val="en-GB"/>
+        </w:rPr>
+        <w:t>public compareDate: Date * Date ==&gt; bool</w:t>
+      </w:r>
+    </w:p>
+    <w:p>
+      <w:pPr>
+        <w:pStyle w:val="VDM"/>
+        <w:rPr>
+          <w:lang w:val="en-GB"/>
+        </w:rPr>
+      </w:pPr>
+      <w:r>
+        <w:rPr>
+          <w:lang w:val="en-GB"/>
+        </w:rPr>
+        <w:tab/>
+      </w:r>
+      <w:r>
+        <w:rPr>
+          <w:lang w:val="en-GB"/>
+        </w:rPr>
+        <w:tab/>
+        <w:t>compareDate(d1, d2) == (</w:t>
+      </w:r>
+    </w:p>
+    <w:p>
+      <w:pPr>
+        <w:pStyle w:val="VDM"/>
+        <w:rPr>
+          <w:lang w:val="en-GB"/>
+        </w:rPr>
+      </w:pPr>
+      <w:r>
+        <w:rPr>
+          <w:lang w:val="en-GB"/>
+        </w:rPr>
+        <w:tab/>
+      </w:r>
+      <w:r>
+        <w:rPr>
+          <w:lang w:val="en-GB"/>
+        </w:rPr>
+        <w:tab/>
+      </w:r>
+      <w:r>
+        <w:rPr>
+          <w:lang w:val="en-GB"/>
+        </w:rPr>
+        <w:tab/>
+        <w:t>if d1.year &lt; d2.year</w:t>
+      </w:r>
+    </w:p>
+    <w:p>
+      <w:pPr>
+        <w:pStyle w:val="VDM"/>
+        <w:rPr>
+          <w:lang w:val="en-GB"/>
+        </w:rPr>
+      </w:pPr>
+      <w:r>
+        <w:rPr>
+          <w:lang w:val="en-GB"/>
+        </w:rPr>
+        <w:lastRenderedPageBreak/>
+        <w:tab/>
+      </w:r>
+      <w:r>
+        <w:rPr>
+          <w:lang w:val="en-GB"/>
+        </w:rPr>
+        <w:tab/>
+      </w:r>
+      <w:r>
+        <w:rPr>
+          <w:lang w:val="en-GB"/>
+        </w:rPr>
+        <w:tab/>
+        <w:t>then</w:t>
+      </w:r>
+      <w:r>
+        <w:rPr>
+          <w:lang w:val="en-GB"/>
+        </w:rPr>
+        <w:tab/>
+        <w:t>return true</w:t>
+      </w:r>
+    </w:p>
+    <w:p>
+      <w:pPr>
+        <w:pStyle w:val="VDM"/>
+        <w:rPr>
+          <w:lang w:val="en-GB"/>
+        </w:rPr>
+      </w:pPr>
+      <w:r>
+        <w:rPr>
+          <w:lang w:val="en-GB"/>
+        </w:rPr>
+        <w:tab/>
+      </w:r>
+      <w:r>
+        <w:rPr>
+          <w:lang w:val="en-GB"/>
+        </w:rPr>
+        <w:tab/>
+      </w:r>
+      <w:r>
+        <w:rPr>
+          <w:lang w:val="en-GB"/>
+        </w:rPr>
+        <w:tab/>
+        <w:t xml:space="preserve">else if d1.year = d2.year </w:t>
+      </w:r>
+    </w:p>
+    <w:p>
+      <w:pPr>
+        <w:pStyle w:val="VDM"/>
+        <w:rPr>
+          <w:lang w:val="en-GB"/>
+        </w:rPr>
+      </w:pPr>
+      <w:r>
+        <w:rPr>
+          <w:lang w:val="en-GB"/>
+        </w:rPr>
+        <w:tab/>
+      </w:r>
+      <w:r>
+        <w:rPr>
+          <w:lang w:val="en-GB"/>
+        </w:rPr>
+        <w:tab/>
+      </w:r>
+      <w:r>
+        <w:rPr>
+          <w:lang w:val="en-GB"/>
+        </w:rPr>
+        <w:tab/>
+      </w:r>
+      <w:r>
+        <w:rPr>
+          <w:lang w:val="en-GB"/>
+        </w:rPr>
+        <w:tab/>
+        <w:t>and d1.month &lt; d2.month</w:t>
+      </w:r>
+    </w:p>
+    <w:p>
+      <w:pPr>
+        <w:pStyle w:val="VDM"/>
+        <w:rPr>
+          <w:lang w:val="en-GB"/>
+        </w:rPr>
+      </w:pPr>
+      <w:r>
+        <w:rPr>
+          <w:lang w:val="en-GB"/>
+        </w:rPr>
+        <w:tab/>
+      </w:r>
+      <w:r>
+        <w:rPr>
+          <w:lang w:val="en-GB"/>
+        </w:rPr>
+        <w:tab/>
+      </w:r>
+      <w:r>
+        <w:rPr>
+          <w:lang w:val="en-GB"/>
+        </w:rPr>
+        <w:tab/>
+        <w:t>then return true</w:t>
+      </w:r>
+    </w:p>
+    <w:p>
+      <w:pPr>
+        <w:pStyle w:val="VDM"/>
+        <w:rPr>
+          <w:lang w:val="en-GB"/>
+        </w:rPr>
+      </w:pPr>
+      <w:r>
+        <w:rPr>
+          <w:lang w:val="en-GB"/>
+        </w:rPr>
+        <w:tab/>
+      </w:r>
+      <w:r>
+        <w:rPr>
+          <w:lang w:val="en-GB"/>
+        </w:rPr>
+        <w:tab/>
+      </w:r>
+      <w:r>
+        <w:rPr>
+          <w:lang w:val="en-GB"/>
+        </w:rPr>
+        <w:tab/>
+        <w:t>else if d1.year = d2.year</w:t>
+      </w:r>
+    </w:p>
+    <w:p>
+      <w:pPr>
+        <w:pStyle w:val="VDM"/>
+        <w:rPr>
+          <w:lang w:val="en-GB"/>
+        </w:rPr>
+      </w:pPr>
+      <w:r>
+        <w:rPr>
+          <w:lang w:val="en-GB"/>
+        </w:rPr>
+        <w:tab/>
+      </w:r>
+      <w:r>
+        <w:rPr>
+          <w:lang w:val="en-GB"/>
+        </w:rPr>
+        <w:tab/>
+      </w:r>
+      <w:r>
+        <w:rPr>
+          <w:lang w:val="en-GB"/>
+        </w:rPr>
+        <w:tab/>
+      </w:r>
+      <w:r>
+        <w:rPr>
+          <w:lang w:val="en-GB"/>
+        </w:rPr>
+        <w:tab/>
+        <w:t>and d1.month = d2.month</w:t>
+      </w:r>
+    </w:p>
+    <w:p>
+      <w:pPr>
+        <w:pStyle w:val="VDM"/>
+        <w:rPr>
+          <w:lang w:val="en-GB"/>
+        </w:rPr>
+      </w:pPr>
+      <w:r>
+        <w:rPr>
+          <w:lang w:val="en-GB"/>
+        </w:rPr>
+        <w:tab/>
+      </w:r>
+      <w:r>
+        <w:rPr>
+          <w:lang w:val="en-GB"/>
+        </w:rPr>
+        <w:tab/>
+      </w:r>
+      <w:r>
+        <w:rPr>
+          <w:lang w:val="en-GB"/>
+        </w:rPr>
+        <w:tab/>
+      </w:r>
+      <w:r>
+        <w:rPr>
+          <w:lang w:val="en-GB"/>
+        </w:rPr>
+        <w:tab/>
+        <w:t>and d1.day &lt;= d2.day</w:t>
+      </w:r>
+    </w:p>
+    <w:p>
+      <w:pPr>
+        <w:pStyle w:val="VDM"/>
+        <w:rPr>
+          <w:lang w:val="en-GB"/>
+        </w:rPr>
+      </w:pPr>
+      <w:r>
+        <w:rPr>
+          <w:lang w:val="en-GB"/>
+        </w:rPr>
+        <w:tab/>
+      </w:r>
+      <w:r>
+        <w:rPr>
+          <w:lang w:val="en-GB"/>
+        </w:rPr>
+        <w:tab/>
+      </w:r>
+      <w:r>
+        <w:rPr>
+          <w:lang w:val="en-GB"/>
+        </w:rPr>
+        <w:tab/>
+        <w:t>then return true</w:t>
+      </w:r>
+    </w:p>
+    <w:p>
+      <w:pPr>
+        <w:pStyle w:val="VDM"/>
+        <w:rPr>
+          <w:lang w:val="en-GB"/>
+        </w:rPr>
+      </w:pPr>
+      <w:r>
+        <w:rPr>
+          <w:lang w:val="en-GB"/>
+        </w:rPr>
+        <w:tab/>
+      </w:r>
+      <w:r>
+        <w:rPr>
+          <w:lang w:val="en-GB"/>
+        </w:rPr>
+        <w:tab/>
+      </w:r>
+      <w:r>
+        <w:rPr>
+          <w:lang w:val="en-GB"/>
+        </w:rPr>
+        <w:tab/>
+        <w:t>else return false;);</w:t>
       </w:r>
     </w:p>
     <w:p>
@@ -7605,7 +7983,20 @@
         <w:rPr>
           <w:lang w:val="en-US"/>
         </w:rPr>
-        <w:lastRenderedPageBreak/>
+        <w:t>...</w:t>
+      </w:r>
+    </w:p>
+    <w:p>
+      <w:pPr>
+        <w:pStyle w:val="VDM"/>
+        <w:rPr>
+          <w:lang w:val="en-US"/>
+        </w:rPr>
+      </w:pPr>
+      <w:r>
+        <w:rPr>
+          <w:lang w:val="en-US"/>
+        </w:rPr>
         <w:t>for all ref in set references do</w:t>
       </w:r>
     </w:p>
@@ -7614,7 +8005,6 @@
         <w:pStyle w:val="VDM"/>
         <w:ind w:firstLine="1422"/>
         <w:rPr>
-          <w:u w:val="single"/>
           <w:lang w:val="en-US"/>
         </w:rPr>
       </w:pPr>
@@ -7647,6 +8037,97 @@
           <w:lang w:val="en-US"/>
         </w:rPr>
         <w:t>ref.line, self))</w:t>
+      </w:r>
+    </w:p>
+    <w:p>
+      <w:pPr>
+        <w:pStyle w:val="VDM"/>
+        <w:rPr>
+          <w:lang w:val="en-US"/>
+        </w:rPr>
+      </w:pPr>
+      <w:r>
+        <w:rPr>
+          <w:lang w:val="en-US"/>
+        </w:rPr>
+        <w:t>...</w:t>
+      </w:r>
+    </w:p>
+    <w:p>
+      <w:pPr>
+        <w:pStyle w:val="VDM"/>
+        <w:rPr>
+          <w:lang w:val="en-GB"/>
+        </w:rPr>
+      </w:pPr>
+      <w:r>
+        <w:rPr>
+          <w:lang w:val="en-GB"/>
+        </w:rPr>
+        <w:t>public addCitation : Reference ==&gt; ()</w:t>
+      </w:r>
+    </w:p>
+    <w:p>
+      <w:pPr>
+        <w:pStyle w:val="VDM"/>
+        <w:rPr>
+          <w:lang w:val="en-GB"/>
+        </w:rPr>
+      </w:pPr>
+      <w:r>
+        <w:rPr>
+          <w:lang w:val="en-GB"/>
+        </w:rPr>
+        <w:tab/>
+      </w:r>
+      <w:r>
+        <w:rPr>
+          <w:lang w:val="en-GB"/>
+        </w:rPr>
+        <w:tab/>
+        <w:t>addCitation (r) == (citations := citations union {r}; )</w:t>
+      </w:r>
+    </w:p>
+    <w:p>
+      <w:pPr>
+        <w:pStyle w:val="VDM"/>
+        <w:rPr>
+          <w:lang w:val="en-GB"/>
+        </w:rPr>
+      </w:pPr>
+      <w:r>
+        <w:rPr>
+          <w:lang w:val="en-GB"/>
+        </w:rPr>
+        <w:tab/>
+      </w:r>
+      <w:r>
+        <w:rPr>
+          <w:lang w:val="en-GB"/>
+        </w:rPr>
+        <w:tab/>
+        <w:t>pre compareDate(date, r.publication.date)</w:t>
+      </w:r>
+    </w:p>
+    <w:p>
+      <w:pPr>
+        <w:pStyle w:val="VDM"/>
+        <w:rPr>
+          <w:lang w:val="en-GB"/>
+        </w:rPr>
+      </w:pPr>
+      <w:r>
+        <w:rPr>
+          <w:lang w:val="en-GB"/>
+        </w:rPr>
+        <w:tab/>
+      </w:r>
+      <w:r>
+        <w:rPr>
+          <w:lang w:val="en-GB"/>
+        </w:rPr>
+        <w:tab/>
+        <w:t>post r in set citations;</w:t>
       </w:r>
     </w:p>
     <w:p>
@@ -7814,29 +8295,3497 @@
         <w:br w:type="page"/>
       </w:r>
     </w:p>
+    <w:tbl>
+      <w:tblPr>
+        <w:tblStyle w:val="Tabelacomgrelha"/>
+        <w:tblpPr w:leftFromText="141" w:rightFromText="141" w:vertAnchor="text" w:horzAnchor="margin" w:tblpXSpec="center" w:tblpY="826"/>
+        <w:tblW w:w="9857" w:type="dxa"/>
+        <w:tblLayout w:type="fixed"/>
+        <w:tblLook w:val="04A0" w:firstRow="1" w:lastRow="0" w:firstColumn="1" w:lastColumn="0" w:noHBand="0" w:noVBand="1"/>
+      </w:tblPr>
+      <w:tblGrid>
+        <w:gridCol w:w="3890"/>
+        <w:gridCol w:w="351"/>
+        <w:gridCol w:w="351"/>
+        <w:gridCol w:w="351"/>
+        <w:gridCol w:w="351"/>
+        <w:gridCol w:w="351"/>
+        <w:gridCol w:w="351"/>
+        <w:gridCol w:w="351"/>
+        <w:gridCol w:w="351"/>
+        <w:gridCol w:w="351"/>
+        <w:gridCol w:w="351"/>
+        <w:gridCol w:w="351"/>
+        <w:gridCol w:w="351"/>
+        <w:gridCol w:w="351"/>
+        <w:gridCol w:w="351"/>
+        <w:gridCol w:w="351"/>
+        <w:gridCol w:w="351"/>
+        <w:gridCol w:w="351"/>
+      </w:tblGrid>
+      <w:tr>
+        <w:trPr>
+          <w:trHeight w:val="317"/>
+        </w:trPr>
+        <w:tc>
+          <w:tcPr>
+            <w:tcW w:w="3890" w:type="dxa"/>
+          </w:tcPr>
+          <w:p>
+            <w:pPr>
+              <w:spacing w:after="200" w:line="276" w:lineRule="auto"/>
+              <w:rPr>
+                <w:sz w:val="20"/>
+                <w:szCs w:val="20"/>
+              </w:rPr>
+            </w:pPr>
+            <w:bookmarkStart w:id="3" w:name="_Toc309815258"/>
+          </w:p>
+        </w:tc>
+        <w:tc>
+          <w:tcPr>
+            <w:tcW w:w="351" w:type="dxa"/>
+          </w:tcPr>
+          <w:p>
+            <w:pPr>
+              <w:spacing w:after="200" w:line="276" w:lineRule="auto"/>
+              <w:rPr>
+                <w:sz w:val="20"/>
+                <w:szCs w:val="20"/>
+              </w:rPr>
+            </w:pPr>
+            <w:r>
+              <w:rPr>
+                <w:sz w:val="20"/>
+                <w:szCs w:val="20"/>
+              </w:rPr>
+              <w:t>REQ1</w:t>
+            </w:r>
+          </w:p>
+        </w:tc>
+        <w:tc>
+          <w:tcPr>
+            <w:tcW w:w="351" w:type="dxa"/>
+            <w:tcBorders>
+              <w:bottom w:val="single" w:sz="4" w:space="0" w:color="auto"/>
+            </w:tcBorders>
+          </w:tcPr>
+          <w:p>
+            <w:pPr>
+              <w:spacing w:after="200" w:line="276" w:lineRule="auto"/>
+              <w:rPr>
+                <w:sz w:val="20"/>
+                <w:szCs w:val="20"/>
+              </w:rPr>
+            </w:pPr>
+            <w:r>
+              <w:rPr>
+                <w:sz w:val="20"/>
+                <w:szCs w:val="20"/>
+              </w:rPr>
+              <w:t>REQ2</w:t>
+            </w:r>
+          </w:p>
+        </w:tc>
+        <w:tc>
+          <w:tcPr>
+            <w:tcW w:w="351" w:type="dxa"/>
+          </w:tcPr>
+          <w:p>
+            <w:pPr>
+              <w:spacing w:after="200" w:line="276" w:lineRule="auto"/>
+              <w:rPr>
+                <w:sz w:val="20"/>
+                <w:szCs w:val="20"/>
+              </w:rPr>
+            </w:pPr>
+            <w:r>
+              <w:rPr>
+                <w:sz w:val="20"/>
+                <w:szCs w:val="20"/>
+              </w:rPr>
+              <w:t>REQ3</w:t>
+            </w:r>
+          </w:p>
+        </w:tc>
+        <w:tc>
+          <w:tcPr>
+            <w:tcW w:w="351" w:type="dxa"/>
+          </w:tcPr>
+          <w:p>
+            <w:pPr>
+              <w:spacing w:after="200" w:line="276" w:lineRule="auto"/>
+              <w:rPr>
+                <w:sz w:val="20"/>
+                <w:szCs w:val="20"/>
+              </w:rPr>
+            </w:pPr>
+            <w:r>
+              <w:rPr>
+                <w:sz w:val="20"/>
+                <w:szCs w:val="20"/>
+              </w:rPr>
+              <w:t>REQ4</w:t>
+            </w:r>
+          </w:p>
+        </w:tc>
+        <w:tc>
+          <w:tcPr>
+            <w:tcW w:w="351" w:type="dxa"/>
+          </w:tcPr>
+          <w:p>
+            <w:pPr>
+              <w:spacing w:after="200" w:line="276" w:lineRule="auto"/>
+              <w:rPr>
+                <w:sz w:val="20"/>
+                <w:szCs w:val="20"/>
+              </w:rPr>
+            </w:pPr>
+            <w:r>
+              <w:rPr>
+                <w:sz w:val="20"/>
+                <w:szCs w:val="20"/>
+              </w:rPr>
+              <w:t>REQ5</w:t>
+            </w:r>
+          </w:p>
+        </w:tc>
+        <w:tc>
+          <w:tcPr>
+            <w:tcW w:w="351" w:type="dxa"/>
+          </w:tcPr>
+          <w:p>
+            <w:pPr>
+              <w:spacing w:after="200" w:line="276" w:lineRule="auto"/>
+              <w:rPr>
+                <w:sz w:val="20"/>
+                <w:szCs w:val="20"/>
+              </w:rPr>
+            </w:pPr>
+            <w:r>
+              <w:rPr>
+                <w:sz w:val="20"/>
+                <w:szCs w:val="20"/>
+              </w:rPr>
+              <w:t>REQ6</w:t>
+            </w:r>
+          </w:p>
+        </w:tc>
+        <w:tc>
+          <w:tcPr>
+            <w:tcW w:w="351" w:type="dxa"/>
+          </w:tcPr>
+          <w:p>
+            <w:pPr>
+              <w:spacing w:after="200" w:line="276" w:lineRule="auto"/>
+              <w:rPr>
+                <w:sz w:val="20"/>
+                <w:szCs w:val="20"/>
+              </w:rPr>
+            </w:pPr>
+            <w:r>
+              <w:rPr>
+                <w:sz w:val="20"/>
+                <w:szCs w:val="20"/>
+              </w:rPr>
+              <w:t>REQ7</w:t>
+            </w:r>
+          </w:p>
+        </w:tc>
+        <w:tc>
+          <w:tcPr>
+            <w:tcW w:w="351" w:type="dxa"/>
+          </w:tcPr>
+          <w:p>
+            <w:pPr>
+              <w:spacing w:after="200" w:line="276" w:lineRule="auto"/>
+              <w:rPr>
+                <w:sz w:val="20"/>
+                <w:szCs w:val="20"/>
+              </w:rPr>
+            </w:pPr>
+            <w:r>
+              <w:rPr>
+                <w:sz w:val="20"/>
+                <w:szCs w:val="20"/>
+              </w:rPr>
+              <w:t>REQ8</w:t>
+            </w:r>
+          </w:p>
+        </w:tc>
+        <w:tc>
+          <w:tcPr>
+            <w:tcW w:w="351" w:type="dxa"/>
+          </w:tcPr>
+          <w:p>
+            <w:pPr>
+              <w:spacing w:after="200" w:line="276" w:lineRule="auto"/>
+              <w:rPr>
+                <w:sz w:val="20"/>
+                <w:szCs w:val="20"/>
+              </w:rPr>
+            </w:pPr>
+            <w:r>
+              <w:rPr>
+                <w:sz w:val="20"/>
+                <w:szCs w:val="20"/>
+              </w:rPr>
+              <w:t>REQ9</w:t>
+            </w:r>
+          </w:p>
+        </w:tc>
+        <w:tc>
+          <w:tcPr>
+            <w:tcW w:w="351" w:type="dxa"/>
+          </w:tcPr>
+          <w:p>
+            <w:pPr>
+              <w:spacing w:after="200" w:line="276" w:lineRule="auto"/>
+              <w:rPr>
+                <w:sz w:val="20"/>
+                <w:szCs w:val="20"/>
+              </w:rPr>
+            </w:pPr>
+            <w:r>
+              <w:rPr>
+                <w:sz w:val="20"/>
+                <w:szCs w:val="20"/>
+              </w:rPr>
+              <w:t>REQ10</w:t>
+            </w:r>
+          </w:p>
+        </w:tc>
+        <w:tc>
+          <w:tcPr>
+            <w:tcW w:w="351" w:type="dxa"/>
+          </w:tcPr>
+          <w:p>
+            <w:pPr>
+              <w:spacing w:after="200" w:line="276" w:lineRule="auto"/>
+              <w:rPr>
+                <w:sz w:val="20"/>
+                <w:szCs w:val="20"/>
+              </w:rPr>
+            </w:pPr>
+            <w:r>
+              <w:rPr>
+                <w:sz w:val="20"/>
+                <w:szCs w:val="20"/>
+              </w:rPr>
+              <w:t>REQ11</w:t>
+            </w:r>
+          </w:p>
+        </w:tc>
+        <w:tc>
+          <w:tcPr>
+            <w:tcW w:w="351" w:type="dxa"/>
+          </w:tcPr>
+          <w:p>
+            <w:pPr>
+              <w:spacing w:after="200" w:line="276" w:lineRule="auto"/>
+              <w:rPr>
+                <w:sz w:val="20"/>
+                <w:szCs w:val="20"/>
+              </w:rPr>
+            </w:pPr>
+            <w:r>
+              <w:rPr>
+                <w:sz w:val="20"/>
+                <w:szCs w:val="20"/>
+              </w:rPr>
+              <w:t>REQ12</w:t>
+            </w:r>
+          </w:p>
+        </w:tc>
+        <w:tc>
+          <w:tcPr>
+            <w:tcW w:w="351" w:type="dxa"/>
+          </w:tcPr>
+          <w:p>
+            <w:pPr>
+              <w:spacing w:after="200" w:line="276" w:lineRule="auto"/>
+              <w:rPr>
+                <w:sz w:val="20"/>
+                <w:szCs w:val="20"/>
+              </w:rPr>
+            </w:pPr>
+            <w:r>
+              <w:rPr>
+                <w:sz w:val="20"/>
+                <w:szCs w:val="20"/>
+              </w:rPr>
+              <w:t>REQ13</w:t>
+            </w:r>
+          </w:p>
+        </w:tc>
+        <w:tc>
+          <w:tcPr>
+            <w:tcW w:w="351" w:type="dxa"/>
+          </w:tcPr>
+          <w:p>
+            <w:pPr>
+              <w:spacing w:after="200" w:line="276" w:lineRule="auto"/>
+              <w:rPr>
+                <w:sz w:val="20"/>
+                <w:szCs w:val="20"/>
+              </w:rPr>
+            </w:pPr>
+            <w:r>
+              <w:rPr>
+                <w:sz w:val="20"/>
+                <w:szCs w:val="20"/>
+              </w:rPr>
+              <w:t>RES1</w:t>
+            </w:r>
+          </w:p>
+        </w:tc>
+        <w:tc>
+          <w:tcPr>
+            <w:tcW w:w="351" w:type="dxa"/>
+          </w:tcPr>
+          <w:p>
+            <w:pPr>
+              <w:spacing w:after="200" w:line="276" w:lineRule="auto"/>
+              <w:rPr>
+                <w:sz w:val="20"/>
+                <w:szCs w:val="20"/>
+              </w:rPr>
+            </w:pPr>
+            <w:r>
+              <w:rPr>
+                <w:sz w:val="20"/>
+                <w:szCs w:val="20"/>
+              </w:rPr>
+              <w:t>RES2</w:t>
+            </w:r>
+          </w:p>
+        </w:tc>
+        <w:tc>
+          <w:tcPr>
+            <w:tcW w:w="351" w:type="dxa"/>
+          </w:tcPr>
+          <w:p>
+            <w:pPr>
+              <w:spacing w:after="200" w:line="276" w:lineRule="auto"/>
+              <w:rPr>
+                <w:sz w:val="20"/>
+                <w:szCs w:val="20"/>
+              </w:rPr>
+            </w:pPr>
+            <w:r>
+              <w:rPr>
+                <w:sz w:val="20"/>
+                <w:szCs w:val="20"/>
+              </w:rPr>
+              <w:t>RES3</w:t>
+            </w:r>
+          </w:p>
+        </w:tc>
+        <w:tc>
+          <w:tcPr>
+            <w:tcW w:w="351" w:type="dxa"/>
+          </w:tcPr>
+          <w:p>
+            <w:pPr>
+              <w:spacing w:after="200" w:line="276" w:lineRule="auto"/>
+              <w:rPr>
+                <w:sz w:val="20"/>
+                <w:szCs w:val="20"/>
+              </w:rPr>
+            </w:pPr>
+            <w:r>
+              <w:rPr>
+                <w:sz w:val="20"/>
+                <w:szCs w:val="20"/>
+              </w:rPr>
+              <w:t>RES4</w:t>
+            </w:r>
+          </w:p>
+        </w:tc>
+      </w:tr>
+      <w:tr>
+        <w:trPr>
+          <w:trHeight w:val="311"/>
+        </w:trPr>
+        <w:tc>
+          <w:tcPr>
+            <w:tcW w:w="3890" w:type="dxa"/>
+          </w:tcPr>
+          <w:p>
+            <w:pPr>
+              <w:spacing w:after="0" w:line="276" w:lineRule="auto"/>
+              <w:rPr>
+                <w:sz w:val="20"/>
+                <w:szCs w:val="20"/>
+              </w:rPr>
+            </w:pPr>
+            <w:proofErr w:type="spellStart"/>
+            <w:r>
+              <w:rPr>
+                <w:sz w:val="20"/>
+                <w:szCs w:val="20"/>
+              </w:rPr>
+              <w:t>TestIndexer</w:t>
+            </w:r>
+            <w:proofErr w:type="spellEnd"/>
+            <w:r>
+              <w:rPr>
+                <w:sz w:val="20"/>
+                <w:szCs w:val="20"/>
+              </w:rPr>
+              <w:t>.</w:t>
+            </w:r>
+            <w:proofErr w:type="spellStart"/>
+            <w:r>
+              <w:rPr>
+                <w:sz w:val="20"/>
+                <w:szCs w:val="20"/>
+                <w:lang w:val="en-GB"/>
+              </w:rPr>
+              <w:t>TestAddPublication</w:t>
+            </w:r>
+            <w:proofErr w:type="spellEnd"/>
+          </w:p>
+        </w:tc>
+        <w:tc>
+          <w:tcPr>
+            <w:tcW w:w="351" w:type="dxa"/>
+          </w:tcPr>
+          <w:p>
+            <w:pPr>
+              <w:spacing w:after="0" w:line="276" w:lineRule="auto"/>
+              <w:rPr>
+                <w:sz w:val="20"/>
+                <w:szCs w:val="20"/>
+              </w:rPr>
+            </w:pPr>
+            <w:r>
+              <w:rPr>
+                <w:rStyle w:val="unicode"/>
+                <w:rFonts w:ascii="MS Mincho" w:eastAsia="MS Mincho" w:hAnsi="MS Mincho" w:cs="MS Mincho" w:hint="eastAsia"/>
+                <w:sz w:val="20"/>
+                <w:szCs w:val="20"/>
+              </w:rPr>
+              <w:t>✘</w:t>
+            </w:r>
+          </w:p>
+        </w:tc>
+        <w:tc>
+          <w:tcPr>
+            <w:tcW w:w="351" w:type="dxa"/>
+          </w:tcPr>
+          <w:p>
+            <w:pPr>
+              <w:spacing w:after="0" w:line="276" w:lineRule="auto"/>
+              <w:rPr>
+                <w:sz w:val="20"/>
+                <w:szCs w:val="20"/>
+              </w:rPr>
+            </w:pPr>
+            <w:r>
+              <w:rPr>
+                <w:rStyle w:val="unicode"/>
+                <w:rFonts w:ascii="MS Mincho" w:eastAsia="MS Mincho" w:hAnsi="MS Mincho" w:cs="MS Mincho" w:hint="eastAsia"/>
+                <w:sz w:val="20"/>
+                <w:szCs w:val="20"/>
+              </w:rPr>
+              <w:t>✘</w:t>
+            </w:r>
+          </w:p>
+        </w:tc>
+        <w:tc>
+          <w:tcPr>
+            <w:tcW w:w="351" w:type="dxa"/>
+          </w:tcPr>
+          <w:p>
+            <w:pPr>
+              <w:spacing w:after="0" w:line="276" w:lineRule="auto"/>
+              <w:rPr>
+                <w:sz w:val="20"/>
+                <w:szCs w:val="20"/>
+              </w:rPr>
+            </w:pPr>
+          </w:p>
+        </w:tc>
+        <w:tc>
+          <w:tcPr>
+            <w:tcW w:w="351" w:type="dxa"/>
+          </w:tcPr>
+          <w:p>
+            <w:pPr>
+              <w:spacing w:after="0" w:line="276" w:lineRule="auto"/>
+              <w:rPr>
+                <w:sz w:val="20"/>
+                <w:szCs w:val="20"/>
+              </w:rPr>
+            </w:pPr>
+            <w:r>
+              <w:rPr>
+                <w:rStyle w:val="unicode"/>
+                <w:rFonts w:ascii="MS Mincho" w:eastAsia="MS Mincho" w:hAnsi="MS Mincho" w:cs="MS Mincho" w:hint="eastAsia"/>
+                <w:sz w:val="20"/>
+                <w:szCs w:val="20"/>
+              </w:rPr>
+              <w:t>✘</w:t>
+            </w:r>
+          </w:p>
+        </w:tc>
+        <w:tc>
+          <w:tcPr>
+            <w:tcW w:w="351" w:type="dxa"/>
+          </w:tcPr>
+          <w:p>
+            <w:pPr>
+              <w:spacing w:after="0" w:line="276" w:lineRule="auto"/>
+              <w:rPr>
+                <w:sz w:val="20"/>
+                <w:szCs w:val="20"/>
+              </w:rPr>
+            </w:pPr>
+          </w:p>
+        </w:tc>
+        <w:tc>
+          <w:tcPr>
+            <w:tcW w:w="351" w:type="dxa"/>
+          </w:tcPr>
+          <w:p>
+            <w:pPr>
+              <w:spacing w:after="0" w:line="276" w:lineRule="auto"/>
+              <w:rPr>
+                <w:sz w:val="20"/>
+                <w:szCs w:val="20"/>
+              </w:rPr>
+            </w:pPr>
+          </w:p>
+        </w:tc>
+        <w:tc>
+          <w:tcPr>
+            <w:tcW w:w="351" w:type="dxa"/>
+          </w:tcPr>
+          <w:p>
+            <w:pPr>
+              <w:spacing w:after="0" w:line="276" w:lineRule="auto"/>
+              <w:rPr>
+                <w:sz w:val="20"/>
+                <w:szCs w:val="20"/>
+              </w:rPr>
+            </w:pPr>
+            <w:r>
+              <w:rPr>
+                <w:rStyle w:val="unicode"/>
+                <w:rFonts w:ascii="MS Mincho" w:eastAsia="MS Mincho" w:hAnsi="MS Mincho" w:cs="MS Mincho" w:hint="eastAsia"/>
+                <w:sz w:val="20"/>
+                <w:szCs w:val="20"/>
+              </w:rPr>
+              <w:t>✘</w:t>
+            </w:r>
+          </w:p>
+        </w:tc>
+        <w:tc>
+          <w:tcPr>
+            <w:tcW w:w="351" w:type="dxa"/>
+          </w:tcPr>
+          <w:p>
+            <w:pPr>
+              <w:spacing w:after="0" w:line="276" w:lineRule="auto"/>
+              <w:rPr>
+                <w:sz w:val="20"/>
+                <w:szCs w:val="20"/>
+              </w:rPr>
+            </w:pPr>
+            <w:r>
+              <w:rPr>
+                <w:rStyle w:val="unicode"/>
+                <w:rFonts w:ascii="MS Mincho" w:eastAsia="MS Mincho" w:hAnsi="MS Mincho" w:cs="MS Mincho" w:hint="eastAsia"/>
+                <w:sz w:val="20"/>
+                <w:szCs w:val="20"/>
+              </w:rPr>
+              <w:t>✘</w:t>
+            </w:r>
+          </w:p>
+        </w:tc>
+        <w:tc>
+          <w:tcPr>
+            <w:tcW w:w="351" w:type="dxa"/>
+          </w:tcPr>
+          <w:p>
+            <w:pPr>
+              <w:spacing w:after="0" w:line="276" w:lineRule="auto"/>
+              <w:rPr>
+                <w:sz w:val="20"/>
+                <w:szCs w:val="20"/>
+              </w:rPr>
+            </w:pPr>
+          </w:p>
+        </w:tc>
+        <w:tc>
+          <w:tcPr>
+            <w:tcW w:w="351" w:type="dxa"/>
+          </w:tcPr>
+          <w:p>
+            <w:pPr>
+              <w:spacing w:after="0" w:line="276" w:lineRule="auto"/>
+              <w:rPr>
+                <w:sz w:val="20"/>
+                <w:szCs w:val="20"/>
+              </w:rPr>
+            </w:pPr>
+          </w:p>
+        </w:tc>
+        <w:tc>
+          <w:tcPr>
+            <w:tcW w:w="351" w:type="dxa"/>
+          </w:tcPr>
+          <w:p>
+            <w:pPr>
+              <w:spacing w:after="0" w:line="276" w:lineRule="auto"/>
+              <w:rPr>
+                <w:sz w:val="20"/>
+                <w:szCs w:val="20"/>
+              </w:rPr>
+            </w:pPr>
+          </w:p>
+        </w:tc>
+        <w:tc>
+          <w:tcPr>
+            <w:tcW w:w="351" w:type="dxa"/>
+          </w:tcPr>
+          <w:p>
+            <w:pPr>
+              <w:spacing w:after="0" w:line="276" w:lineRule="auto"/>
+              <w:rPr>
+                <w:sz w:val="20"/>
+                <w:szCs w:val="20"/>
+              </w:rPr>
+            </w:pPr>
+            <w:r>
+              <w:rPr>
+                <w:rStyle w:val="unicode"/>
+                <w:rFonts w:ascii="MS Mincho" w:eastAsia="MS Mincho" w:hAnsi="MS Mincho" w:cs="MS Mincho" w:hint="eastAsia"/>
+                <w:sz w:val="20"/>
+                <w:szCs w:val="20"/>
+              </w:rPr>
+              <w:t>✘</w:t>
+            </w:r>
+          </w:p>
+        </w:tc>
+        <w:tc>
+          <w:tcPr>
+            <w:tcW w:w="351" w:type="dxa"/>
+          </w:tcPr>
+          <w:p>
+            <w:pPr>
+              <w:spacing w:after="0" w:line="276" w:lineRule="auto"/>
+              <w:rPr>
+                <w:rStyle w:val="unicode"/>
+                <w:rFonts w:ascii="MS Mincho" w:eastAsia="MS Mincho" w:hAnsi="MS Mincho" w:cs="MS Mincho" w:hint="eastAsia"/>
+                <w:sz w:val="20"/>
+                <w:szCs w:val="20"/>
+              </w:rPr>
+            </w:pPr>
+          </w:p>
+        </w:tc>
+        <w:tc>
+          <w:tcPr>
+            <w:tcW w:w="351" w:type="dxa"/>
+          </w:tcPr>
+          <w:p>
+            <w:pPr>
+              <w:spacing w:after="0" w:line="276" w:lineRule="auto"/>
+              <w:rPr>
+                <w:sz w:val="20"/>
+                <w:szCs w:val="20"/>
+              </w:rPr>
+            </w:pPr>
+            <w:r>
+              <w:rPr>
+                <w:rStyle w:val="unicode"/>
+                <w:rFonts w:ascii="MS Mincho" w:eastAsia="MS Mincho" w:hAnsi="MS Mincho" w:cs="MS Mincho" w:hint="eastAsia"/>
+                <w:sz w:val="20"/>
+                <w:szCs w:val="20"/>
+              </w:rPr>
+              <w:t>✘</w:t>
+            </w:r>
+          </w:p>
+        </w:tc>
+        <w:tc>
+          <w:tcPr>
+            <w:tcW w:w="351" w:type="dxa"/>
+          </w:tcPr>
+          <w:p>
+            <w:pPr>
+              <w:spacing w:after="0" w:line="276" w:lineRule="auto"/>
+              <w:rPr>
+                <w:sz w:val="20"/>
+                <w:szCs w:val="20"/>
+              </w:rPr>
+            </w:pPr>
+            <w:r>
+              <w:rPr>
+                <w:rStyle w:val="unicode"/>
+                <w:rFonts w:ascii="MS Mincho" w:eastAsia="MS Mincho" w:hAnsi="MS Mincho" w:cs="MS Mincho" w:hint="eastAsia"/>
+                <w:sz w:val="20"/>
+                <w:szCs w:val="20"/>
+              </w:rPr>
+              <w:t>✘</w:t>
+            </w:r>
+          </w:p>
+        </w:tc>
+        <w:tc>
+          <w:tcPr>
+            <w:tcW w:w="351" w:type="dxa"/>
+          </w:tcPr>
+          <w:p>
+            <w:pPr>
+              <w:spacing w:after="0" w:line="276" w:lineRule="auto"/>
+              <w:rPr>
+                <w:rStyle w:val="unicode"/>
+                <w:rFonts w:ascii="MS Mincho" w:eastAsia="MS Mincho" w:hAnsi="MS Mincho" w:cs="MS Mincho" w:hint="eastAsia"/>
+                <w:sz w:val="20"/>
+                <w:szCs w:val="20"/>
+              </w:rPr>
+            </w:pPr>
+            <w:r>
+              <w:rPr>
+                <w:rStyle w:val="unicode"/>
+                <w:rFonts w:ascii="MS Mincho" w:eastAsia="MS Mincho" w:hAnsi="MS Mincho" w:cs="MS Mincho" w:hint="eastAsia"/>
+                <w:sz w:val="20"/>
+                <w:szCs w:val="20"/>
+              </w:rPr>
+              <w:t>✘</w:t>
+            </w:r>
+          </w:p>
+        </w:tc>
+        <w:tc>
+          <w:tcPr>
+            <w:tcW w:w="351" w:type="dxa"/>
+          </w:tcPr>
+          <w:p>
+            <w:pPr>
+              <w:spacing w:after="0" w:line="276" w:lineRule="auto"/>
+              <w:rPr>
+                <w:sz w:val="20"/>
+                <w:szCs w:val="20"/>
+              </w:rPr>
+            </w:pPr>
+            <w:r>
+              <w:rPr>
+                <w:rStyle w:val="unicode"/>
+                <w:rFonts w:ascii="MS Mincho" w:eastAsia="MS Mincho" w:hAnsi="MS Mincho" w:cs="MS Mincho" w:hint="eastAsia"/>
+                <w:sz w:val="20"/>
+                <w:szCs w:val="20"/>
+              </w:rPr>
+              <w:t>✘</w:t>
+            </w:r>
+          </w:p>
+        </w:tc>
+      </w:tr>
+      <w:tr>
+        <w:trPr>
+          <w:trHeight w:val="311"/>
+        </w:trPr>
+        <w:tc>
+          <w:tcPr>
+            <w:tcW w:w="3890" w:type="dxa"/>
+          </w:tcPr>
+          <w:p>
+            <w:pPr>
+              <w:spacing w:after="0" w:line="276" w:lineRule="auto"/>
+              <w:rPr>
+                <w:sz w:val="20"/>
+                <w:szCs w:val="20"/>
+              </w:rPr>
+            </w:pPr>
+            <w:proofErr w:type="spellStart"/>
+            <w:r>
+              <w:rPr>
+                <w:sz w:val="20"/>
+                <w:szCs w:val="20"/>
+              </w:rPr>
+              <w:t>TestIndexer</w:t>
+            </w:r>
+            <w:proofErr w:type="spellEnd"/>
+            <w:r>
+              <w:rPr>
+                <w:sz w:val="20"/>
+                <w:szCs w:val="20"/>
+              </w:rPr>
+              <w:t>.</w:t>
+            </w:r>
+            <w:proofErr w:type="spellStart"/>
+            <w:r>
+              <w:rPr>
+                <w:sz w:val="20"/>
+                <w:szCs w:val="20"/>
+                <w:lang w:val="en-GB"/>
+              </w:rPr>
+              <w:t>TestCitations</w:t>
+            </w:r>
+            <w:proofErr w:type="spellEnd"/>
+          </w:p>
+        </w:tc>
+        <w:tc>
+          <w:tcPr>
+            <w:tcW w:w="351" w:type="dxa"/>
+          </w:tcPr>
+          <w:p>
+            <w:pPr>
+              <w:spacing w:after="0" w:line="276" w:lineRule="auto"/>
+              <w:rPr>
+                <w:sz w:val="20"/>
+                <w:szCs w:val="20"/>
+              </w:rPr>
+            </w:pPr>
+            <w:r>
+              <w:rPr>
+                <w:rStyle w:val="unicode"/>
+                <w:rFonts w:ascii="MS Mincho" w:eastAsia="MS Mincho" w:hAnsi="MS Mincho" w:cs="MS Mincho" w:hint="eastAsia"/>
+                <w:sz w:val="20"/>
+                <w:szCs w:val="20"/>
+              </w:rPr>
+              <w:t>✘</w:t>
+            </w:r>
+          </w:p>
+        </w:tc>
+        <w:tc>
+          <w:tcPr>
+            <w:tcW w:w="351" w:type="dxa"/>
+          </w:tcPr>
+          <w:p>
+            <w:pPr>
+              <w:spacing w:after="0" w:line="276" w:lineRule="auto"/>
+              <w:rPr>
+                <w:sz w:val="20"/>
+                <w:szCs w:val="20"/>
+              </w:rPr>
+            </w:pPr>
+            <w:r>
+              <w:rPr>
+                <w:rStyle w:val="unicode"/>
+                <w:rFonts w:ascii="MS Mincho" w:eastAsia="MS Mincho" w:hAnsi="MS Mincho" w:cs="MS Mincho" w:hint="eastAsia"/>
+                <w:sz w:val="20"/>
+                <w:szCs w:val="20"/>
+              </w:rPr>
+              <w:t>✘</w:t>
+            </w:r>
+          </w:p>
+        </w:tc>
+        <w:tc>
+          <w:tcPr>
+            <w:tcW w:w="351" w:type="dxa"/>
+          </w:tcPr>
+          <w:p>
+            <w:pPr>
+              <w:spacing w:after="0" w:line="276" w:lineRule="auto"/>
+              <w:rPr>
+                <w:sz w:val="20"/>
+                <w:szCs w:val="20"/>
+              </w:rPr>
+            </w:pPr>
+          </w:p>
+        </w:tc>
+        <w:tc>
+          <w:tcPr>
+            <w:tcW w:w="351" w:type="dxa"/>
+          </w:tcPr>
+          <w:p>
+            <w:pPr>
+              <w:spacing w:after="0" w:line="276" w:lineRule="auto"/>
+              <w:rPr>
+                <w:rStyle w:val="unicode"/>
+                <w:rFonts w:ascii="MS Mincho" w:eastAsia="MS Mincho" w:hAnsi="MS Mincho" w:cs="MS Mincho" w:hint="eastAsia"/>
+                <w:sz w:val="20"/>
+                <w:szCs w:val="20"/>
+              </w:rPr>
+            </w:pPr>
+            <w:r>
+              <w:rPr>
+                <w:rStyle w:val="unicode"/>
+                <w:rFonts w:ascii="MS Mincho" w:eastAsia="MS Mincho" w:hAnsi="MS Mincho" w:cs="MS Mincho" w:hint="eastAsia"/>
+                <w:sz w:val="20"/>
+                <w:szCs w:val="20"/>
+              </w:rPr>
+              <w:t>✘</w:t>
+            </w:r>
+          </w:p>
+        </w:tc>
+        <w:tc>
+          <w:tcPr>
+            <w:tcW w:w="351" w:type="dxa"/>
+          </w:tcPr>
+          <w:p>
+            <w:pPr>
+              <w:spacing w:after="0" w:line="276" w:lineRule="auto"/>
+              <w:rPr>
+                <w:sz w:val="20"/>
+                <w:szCs w:val="20"/>
+              </w:rPr>
+            </w:pPr>
+          </w:p>
+        </w:tc>
+        <w:tc>
+          <w:tcPr>
+            <w:tcW w:w="351" w:type="dxa"/>
+          </w:tcPr>
+          <w:p>
+            <w:pPr>
+              <w:spacing w:after="0" w:line="276" w:lineRule="auto"/>
+              <w:rPr>
+                <w:sz w:val="20"/>
+                <w:szCs w:val="20"/>
+              </w:rPr>
+            </w:pPr>
+          </w:p>
+        </w:tc>
+        <w:tc>
+          <w:tcPr>
+            <w:tcW w:w="351" w:type="dxa"/>
+          </w:tcPr>
+          <w:p>
+            <w:pPr>
+              <w:spacing w:after="0" w:line="276" w:lineRule="auto"/>
+              <w:rPr>
+                <w:sz w:val="20"/>
+                <w:szCs w:val="20"/>
+              </w:rPr>
+            </w:pPr>
+          </w:p>
+        </w:tc>
+        <w:tc>
+          <w:tcPr>
+            <w:tcW w:w="351" w:type="dxa"/>
+          </w:tcPr>
+          <w:p>
+            <w:pPr>
+              <w:spacing w:after="0" w:line="276" w:lineRule="auto"/>
+              <w:rPr>
+                <w:sz w:val="20"/>
+                <w:szCs w:val="20"/>
+              </w:rPr>
+            </w:pPr>
+          </w:p>
+        </w:tc>
+        <w:tc>
+          <w:tcPr>
+            <w:tcW w:w="351" w:type="dxa"/>
+          </w:tcPr>
+          <w:p>
+            <w:pPr>
+              <w:spacing w:after="0" w:line="276" w:lineRule="auto"/>
+              <w:rPr>
+                <w:sz w:val="20"/>
+                <w:szCs w:val="20"/>
+              </w:rPr>
+            </w:pPr>
+          </w:p>
+        </w:tc>
+        <w:tc>
+          <w:tcPr>
+            <w:tcW w:w="351" w:type="dxa"/>
+          </w:tcPr>
+          <w:p>
+            <w:pPr>
+              <w:spacing w:after="0" w:line="276" w:lineRule="auto"/>
+              <w:rPr>
+                <w:sz w:val="20"/>
+                <w:szCs w:val="20"/>
+              </w:rPr>
+            </w:pPr>
+          </w:p>
+        </w:tc>
+        <w:tc>
+          <w:tcPr>
+            <w:tcW w:w="351" w:type="dxa"/>
+          </w:tcPr>
+          <w:p>
+            <w:pPr>
+              <w:spacing w:after="0" w:line="276" w:lineRule="auto"/>
+              <w:rPr>
+                <w:sz w:val="20"/>
+                <w:szCs w:val="20"/>
+              </w:rPr>
+            </w:pPr>
+          </w:p>
+        </w:tc>
+        <w:tc>
+          <w:tcPr>
+            <w:tcW w:w="351" w:type="dxa"/>
+          </w:tcPr>
+          <w:p>
+            <w:pPr>
+              <w:spacing w:after="0" w:line="276" w:lineRule="auto"/>
+              <w:rPr>
+                <w:sz w:val="20"/>
+                <w:szCs w:val="20"/>
+              </w:rPr>
+            </w:pPr>
+          </w:p>
+        </w:tc>
+        <w:tc>
+          <w:tcPr>
+            <w:tcW w:w="351" w:type="dxa"/>
+          </w:tcPr>
+          <w:p>
+            <w:pPr>
+              <w:spacing w:after="0" w:line="276" w:lineRule="auto"/>
+              <w:rPr>
+                <w:rStyle w:val="unicode"/>
+                <w:rFonts w:ascii="MS Mincho" w:eastAsia="MS Mincho" w:hAnsi="MS Mincho" w:cs="MS Mincho" w:hint="eastAsia"/>
+                <w:sz w:val="20"/>
+                <w:szCs w:val="20"/>
+              </w:rPr>
+            </w:pPr>
+          </w:p>
+        </w:tc>
+        <w:tc>
+          <w:tcPr>
+            <w:tcW w:w="351" w:type="dxa"/>
+          </w:tcPr>
+          <w:p>
+            <w:pPr>
+              <w:spacing w:after="0" w:line="276" w:lineRule="auto"/>
+              <w:rPr>
+                <w:sz w:val="20"/>
+                <w:szCs w:val="20"/>
+              </w:rPr>
+            </w:pPr>
+            <w:r>
+              <w:rPr>
+                <w:rStyle w:val="unicode"/>
+                <w:rFonts w:ascii="MS Mincho" w:eastAsia="MS Mincho" w:hAnsi="MS Mincho" w:cs="MS Mincho" w:hint="eastAsia"/>
+                <w:sz w:val="20"/>
+                <w:szCs w:val="20"/>
+              </w:rPr>
+              <w:t>✘</w:t>
+            </w:r>
+          </w:p>
+        </w:tc>
+        <w:tc>
+          <w:tcPr>
+            <w:tcW w:w="351" w:type="dxa"/>
+          </w:tcPr>
+          <w:p>
+            <w:pPr>
+              <w:spacing w:after="0" w:line="276" w:lineRule="auto"/>
+              <w:rPr>
+                <w:sz w:val="20"/>
+                <w:szCs w:val="20"/>
+              </w:rPr>
+            </w:pPr>
+            <w:r>
+              <w:rPr>
+                <w:rStyle w:val="unicode"/>
+                <w:rFonts w:ascii="MS Mincho" w:eastAsia="MS Mincho" w:hAnsi="MS Mincho" w:cs="MS Mincho" w:hint="eastAsia"/>
+                <w:sz w:val="20"/>
+                <w:szCs w:val="20"/>
+              </w:rPr>
+              <w:t>✘</w:t>
+            </w:r>
+          </w:p>
+        </w:tc>
+        <w:tc>
+          <w:tcPr>
+            <w:tcW w:w="351" w:type="dxa"/>
+          </w:tcPr>
+          <w:p>
+            <w:pPr>
+              <w:spacing w:after="0" w:line="276" w:lineRule="auto"/>
+              <w:rPr>
+                <w:rStyle w:val="unicode"/>
+                <w:rFonts w:ascii="MS Mincho" w:eastAsia="MS Mincho" w:hAnsi="MS Mincho" w:cs="MS Mincho" w:hint="eastAsia"/>
+                <w:sz w:val="20"/>
+                <w:szCs w:val="20"/>
+              </w:rPr>
+            </w:pPr>
+            <w:r>
+              <w:rPr>
+                <w:rStyle w:val="unicode"/>
+                <w:rFonts w:ascii="MS Mincho" w:eastAsia="MS Mincho" w:hAnsi="MS Mincho" w:cs="MS Mincho" w:hint="eastAsia"/>
+                <w:sz w:val="20"/>
+                <w:szCs w:val="20"/>
+              </w:rPr>
+              <w:t>✘</w:t>
+            </w:r>
+          </w:p>
+        </w:tc>
+        <w:tc>
+          <w:tcPr>
+            <w:tcW w:w="351" w:type="dxa"/>
+          </w:tcPr>
+          <w:p>
+            <w:pPr>
+              <w:spacing w:after="0" w:line="276" w:lineRule="auto"/>
+              <w:rPr>
+                <w:sz w:val="20"/>
+                <w:szCs w:val="20"/>
+              </w:rPr>
+            </w:pPr>
+            <w:r>
+              <w:rPr>
+                <w:rStyle w:val="unicode"/>
+                <w:rFonts w:ascii="MS Mincho" w:eastAsia="MS Mincho" w:hAnsi="MS Mincho" w:cs="MS Mincho" w:hint="eastAsia"/>
+                <w:sz w:val="20"/>
+                <w:szCs w:val="20"/>
+              </w:rPr>
+              <w:t>✘</w:t>
+            </w:r>
+          </w:p>
+        </w:tc>
+      </w:tr>
+      <w:tr>
+        <w:trPr>
+          <w:trHeight w:val="311"/>
+        </w:trPr>
+        <w:tc>
+          <w:tcPr>
+            <w:tcW w:w="3890" w:type="dxa"/>
+          </w:tcPr>
+          <w:p>
+            <w:pPr>
+              <w:spacing w:after="0" w:line="276" w:lineRule="auto"/>
+              <w:rPr>
+                <w:sz w:val="20"/>
+                <w:szCs w:val="20"/>
+              </w:rPr>
+            </w:pPr>
+            <w:proofErr w:type="spellStart"/>
+            <w:r>
+              <w:rPr>
+                <w:sz w:val="20"/>
+                <w:szCs w:val="20"/>
+              </w:rPr>
+              <w:t>TestIndexer</w:t>
+            </w:r>
+            <w:proofErr w:type="spellEnd"/>
+            <w:r>
+              <w:rPr>
+                <w:sz w:val="20"/>
+                <w:szCs w:val="20"/>
+              </w:rPr>
+              <w:t>.</w:t>
+            </w:r>
+            <w:proofErr w:type="spellStart"/>
+            <w:r>
+              <w:rPr>
+                <w:sz w:val="20"/>
+                <w:szCs w:val="20"/>
+                <w:lang w:val="en-GB"/>
+              </w:rPr>
+              <w:t>TestDistanceBetween</w:t>
+            </w:r>
+            <w:proofErr w:type="spellEnd"/>
+          </w:p>
+        </w:tc>
+        <w:tc>
+          <w:tcPr>
+            <w:tcW w:w="351" w:type="dxa"/>
+          </w:tcPr>
+          <w:p>
+            <w:pPr>
+              <w:spacing w:after="0" w:line="276" w:lineRule="auto"/>
+              <w:rPr>
+                <w:sz w:val="20"/>
+                <w:szCs w:val="20"/>
+              </w:rPr>
+            </w:pPr>
+            <w:r>
+              <w:rPr>
+                <w:rStyle w:val="unicode"/>
+                <w:rFonts w:ascii="MS Mincho" w:eastAsia="MS Mincho" w:hAnsi="MS Mincho" w:cs="MS Mincho" w:hint="eastAsia"/>
+                <w:sz w:val="20"/>
+                <w:szCs w:val="20"/>
+              </w:rPr>
+              <w:t>✘</w:t>
+            </w:r>
+          </w:p>
+        </w:tc>
+        <w:tc>
+          <w:tcPr>
+            <w:tcW w:w="351" w:type="dxa"/>
+          </w:tcPr>
+          <w:p>
+            <w:pPr>
+              <w:spacing w:after="0" w:line="276" w:lineRule="auto"/>
+              <w:rPr>
+                <w:sz w:val="20"/>
+                <w:szCs w:val="20"/>
+              </w:rPr>
+            </w:pPr>
+            <w:r>
+              <w:rPr>
+                <w:rStyle w:val="unicode"/>
+                <w:rFonts w:ascii="MS Mincho" w:eastAsia="MS Mincho" w:hAnsi="MS Mincho" w:cs="MS Mincho" w:hint="eastAsia"/>
+                <w:sz w:val="20"/>
+                <w:szCs w:val="20"/>
+              </w:rPr>
+              <w:t>✘</w:t>
+            </w:r>
+          </w:p>
+        </w:tc>
+        <w:tc>
+          <w:tcPr>
+            <w:tcW w:w="351" w:type="dxa"/>
+          </w:tcPr>
+          <w:p>
+            <w:pPr>
+              <w:spacing w:after="0" w:line="276" w:lineRule="auto"/>
+              <w:rPr>
+                <w:sz w:val="20"/>
+                <w:szCs w:val="20"/>
+              </w:rPr>
+            </w:pPr>
+          </w:p>
+        </w:tc>
+        <w:tc>
+          <w:tcPr>
+            <w:tcW w:w="351" w:type="dxa"/>
+          </w:tcPr>
+          <w:p>
+            <w:pPr>
+              <w:spacing w:after="0" w:line="276" w:lineRule="auto"/>
+              <w:rPr>
+                <w:rStyle w:val="unicode"/>
+                <w:rFonts w:ascii="MS Mincho" w:eastAsia="MS Mincho" w:hAnsi="MS Mincho" w:cs="MS Mincho" w:hint="eastAsia"/>
+                <w:sz w:val="20"/>
+                <w:szCs w:val="20"/>
+              </w:rPr>
+            </w:pPr>
+            <w:r>
+              <w:rPr>
+                <w:rStyle w:val="unicode"/>
+                <w:rFonts w:ascii="MS Mincho" w:eastAsia="MS Mincho" w:hAnsi="MS Mincho" w:cs="MS Mincho" w:hint="eastAsia"/>
+                <w:sz w:val="20"/>
+                <w:szCs w:val="20"/>
+              </w:rPr>
+              <w:t>✘</w:t>
+            </w:r>
+          </w:p>
+        </w:tc>
+        <w:tc>
+          <w:tcPr>
+            <w:tcW w:w="351" w:type="dxa"/>
+          </w:tcPr>
+          <w:p>
+            <w:pPr>
+              <w:spacing w:after="0" w:line="276" w:lineRule="auto"/>
+              <w:rPr>
+                <w:sz w:val="20"/>
+                <w:szCs w:val="20"/>
+              </w:rPr>
+            </w:pPr>
+          </w:p>
+        </w:tc>
+        <w:tc>
+          <w:tcPr>
+            <w:tcW w:w="351" w:type="dxa"/>
+          </w:tcPr>
+          <w:p>
+            <w:pPr>
+              <w:spacing w:after="0" w:line="276" w:lineRule="auto"/>
+              <w:rPr>
+                <w:sz w:val="20"/>
+                <w:szCs w:val="20"/>
+              </w:rPr>
+            </w:pPr>
+          </w:p>
+        </w:tc>
+        <w:tc>
+          <w:tcPr>
+            <w:tcW w:w="351" w:type="dxa"/>
+          </w:tcPr>
+          <w:p>
+            <w:pPr>
+              <w:spacing w:after="0" w:line="276" w:lineRule="auto"/>
+              <w:rPr>
+                <w:sz w:val="20"/>
+                <w:szCs w:val="20"/>
+              </w:rPr>
+            </w:pPr>
+          </w:p>
+        </w:tc>
+        <w:tc>
+          <w:tcPr>
+            <w:tcW w:w="351" w:type="dxa"/>
+          </w:tcPr>
+          <w:p>
+            <w:pPr>
+              <w:spacing w:after="0" w:line="276" w:lineRule="auto"/>
+              <w:rPr>
+                <w:sz w:val="20"/>
+                <w:szCs w:val="20"/>
+              </w:rPr>
+            </w:pPr>
+          </w:p>
+        </w:tc>
+        <w:tc>
+          <w:tcPr>
+            <w:tcW w:w="351" w:type="dxa"/>
+          </w:tcPr>
+          <w:p>
+            <w:pPr>
+              <w:spacing w:after="0" w:line="276" w:lineRule="auto"/>
+              <w:rPr>
+                <w:sz w:val="20"/>
+                <w:szCs w:val="20"/>
+              </w:rPr>
+            </w:pPr>
+          </w:p>
+        </w:tc>
+        <w:tc>
+          <w:tcPr>
+            <w:tcW w:w="351" w:type="dxa"/>
+          </w:tcPr>
+          <w:p>
+            <w:pPr>
+              <w:spacing w:after="0" w:line="276" w:lineRule="auto"/>
+              <w:rPr>
+                <w:sz w:val="20"/>
+                <w:szCs w:val="20"/>
+              </w:rPr>
+            </w:pPr>
+            <w:r>
+              <w:rPr>
+                <w:rStyle w:val="unicode"/>
+                <w:rFonts w:ascii="MS Mincho" w:eastAsia="MS Mincho" w:hAnsi="MS Mincho" w:cs="MS Mincho" w:hint="eastAsia"/>
+                <w:sz w:val="20"/>
+                <w:szCs w:val="20"/>
+              </w:rPr>
+              <w:t>✘</w:t>
+            </w:r>
+          </w:p>
+        </w:tc>
+        <w:tc>
+          <w:tcPr>
+            <w:tcW w:w="351" w:type="dxa"/>
+          </w:tcPr>
+          <w:p>
+            <w:pPr>
+              <w:spacing w:after="0" w:line="276" w:lineRule="auto"/>
+              <w:rPr>
+                <w:sz w:val="20"/>
+                <w:szCs w:val="20"/>
+              </w:rPr>
+            </w:pPr>
+          </w:p>
+        </w:tc>
+        <w:tc>
+          <w:tcPr>
+            <w:tcW w:w="351" w:type="dxa"/>
+          </w:tcPr>
+          <w:p>
+            <w:pPr>
+              <w:spacing w:after="0" w:line="276" w:lineRule="auto"/>
+              <w:rPr>
+                <w:sz w:val="20"/>
+                <w:szCs w:val="20"/>
+              </w:rPr>
+            </w:pPr>
+          </w:p>
+        </w:tc>
+        <w:tc>
+          <w:tcPr>
+            <w:tcW w:w="351" w:type="dxa"/>
+          </w:tcPr>
+          <w:p>
+            <w:pPr>
+              <w:spacing w:after="0" w:line="276" w:lineRule="auto"/>
+              <w:rPr>
+                <w:rStyle w:val="unicode"/>
+                <w:rFonts w:ascii="MS Mincho" w:eastAsia="MS Mincho" w:hAnsi="MS Mincho" w:cs="MS Mincho" w:hint="eastAsia"/>
+                <w:sz w:val="20"/>
+                <w:szCs w:val="20"/>
+              </w:rPr>
+            </w:pPr>
+          </w:p>
+        </w:tc>
+        <w:tc>
+          <w:tcPr>
+            <w:tcW w:w="351" w:type="dxa"/>
+          </w:tcPr>
+          <w:p>
+            <w:pPr>
+              <w:spacing w:after="0" w:line="276" w:lineRule="auto"/>
+              <w:rPr>
+                <w:sz w:val="20"/>
+                <w:szCs w:val="20"/>
+              </w:rPr>
+            </w:pPr>
+            <w:r>
+              <w:rPr>
+                <w:rStyle w:val="unicode"/>
+                <w:rFonts w:ascii="MS Mincho" w:eastAsia="MS Mincho" w:hAnsi="MS Mincho" w:cs="MS Mincho" w:hint="eastAsia"/>
+                <w:sz w:val="20"/>
+                <w:szCs w:val="20"/>
+              </w:rPr>
+              <w:t>✘</w:t>
+            </w:r>
+          </w:p>
+        </w:tc>
+        <w:tc>
+          <w:tcPr>
+            <w:tcW w:w="351" w:type="dxa"/>
+          </w:tcPr>
+          <w:p>
+            <w:pPr>
+              <w:spacing w:after="0" w:line="276" w:lineRule="auto"/>
+              <w:rPr>
+                <w:sz w:val="20"/>
+                <w:szCs w:val="20"/>
+              </w:rPr>
+            </w:pPr>
+            <w:r>
+              <w:rPr>
+                <w:rStyle w:val="unicode"/>
+                <w:rFonts w:ascii="MS Mincho" w:eastAsia="MS Mincho" w:hAnsi="MS Mincho" w:cs="MS Mincho" w:hint="eastAsia"/>
+                <w:sz w:val="20"/>
+                <w:szCs w:val="20"/>
+              </w:rPr>
+              <w:t>✘</w:t>
+            </w:r>
+          </w:p>
+        </w:tc>
+        <w:tc>
+          <w:tcPr>
+            <w:tcW w:w="351" w:type="dxa"/>
+          </w:tcPr>
+          <w:p>
+            <w:pPr>
+              <w:spacing w:after="0" w:line="276" w:lineRule="auto"/>
+              <w:rPr>
+                <w:rStyle w:val="unicode"/>
+                <w:rFonts w:ascii="MS Mincho" w:eastAsia="MS Mincho" w:hAnsi="MS Mincho" w:cs="MS Mincho" w:hint="eastAsia"/>
+                <w:sz w:val="20"/>
+                <w:szCs w:val="20"/>
+              </w:rPr>
+            </w:pPr>
+            <w:r>
+              <w:rPr>
+                <w:rStyle w:val="unicode"/>
+                <w:rFonts w:ascii="MS Mincho" w:eastAsia="MS Mincho" w:hAnsi="MS Mincho" w:cs="MS Mincho" w:hint="eastAsia"/>
+                <w:sz w:val="20"/>
+                <w:szCs w:val="20"/>
+              </w:rPr>
+              <w:t>✘</w:t>
+            </w:r>
+          </w:p>
+        </w:tc>
+        <w:tc>
+          <w:tcPr>
+            <w:tcW w:w="351" w:type="dxa"/>
+          </w:tcPr>
+          <w:p>
+            <w:pPr>
+              <w:spacing w:after="0" w:line="276" w:lineRule="auto"/>
+              <w:rPr>
+                <w:sz w:val="20"/>
+                <w:szCs w:val="20"/>
+              </w:rPr>
+            </w:pPr>
+            <w:r>
+              <w:rPr>
+                <w:rStyle w:val="unicode"/>
+                <w:rFonts w:ascii="MS Mincho" w:eastAsia="MS Mincho" w:hAnsi="MS Mincho" w:cs="MS Mincho" w:hint="eastAsia"/>
+                <w:sz w:val="20"/>
+                <w:szCs w:val="20"/>
+              </w:rPr>
+              <w:t>✘</w:t>
+            </w:r>
+          </w:p>
+        </w:tc>
+      </w:tr>
+      <w:tr>
+        <w:trPr>
+          <w:trHeight w:val="311"/>
+        </w:trPr>
+        <w:tc>
+          <w:tcPr>
+            <w:tcW w:w="3890" w:type="dxa"/>
+          </w:tcPr>
+          <w:p>
+            <w:pPr>
+              <w:spacing w:after="0" w:line="276" w:lineRule="auto"/>
+              <w:rPr>
+                <w:sz w:val="20"/>
+                <w:szCs w:val="20"/>
+              </w:rPr>
+            </w:pPr>
+            <w:proofErr w:type="spellStart"/>
+            <w:r>
+              <w:rPr>
+                <w:sz w:val="20"/>
+                <w:szCs w:val="20"/>
+              </w:rPr>
+              <w:t>TestIndexer</w:t>
+            </w:r>
+            <w:proofErr w:type="spellEnd"/>
+            <w:r>
+              <w:rPr>
+                <w:sz w:val="20"/>
+                <w:szCs w:val="20"/>
+              </w:rPr>
+              <w:t>.</w:t>
+            </w:r>
+            <w:proofErr w:type="spellStart"/>
+            <w:r>
+              <w:rPr>
+                <w:sz w:val="20"/>
+                <w:szCs w:val="20"/>
+                <w:lang w:val="en-GB"/>
+              </w:rPr>
+              <w:t>TestPathBetween</w:t>
+            </w:r>
+            <w:proofErr w:type="spellEnd"/>
+          </w:p>
+        </w:tc>
+        <w:tc>
+          <w:tcPr>
+            <w:tcW w:w="351" w:type="dxa"/>
+          </w:tcPr>
+          <w:p>
+            <w:pPr>
+              <w:spacing w:after="0" w:line="276" w:lineRule="auto"/>
+              <w:rPr>
+                <w:sz w:val="20"/>
+                <w:szCs w:val="20"/>
+              </w:rPr>
+            </w:pPr>
+            <w:r>
+              <w:rPr>
+                <w:rStyle w:val="unicode"/>
+                <w:rFonts w:ascii="MS Mincho" w:eastAsia="MS Mincho" w:hAnsi="MS Mincho" w:cs="MS Mincho" w:hint="eastAsia"/>
+                <w:sz w:val="20"/>
+                <w:szCs w:val="20"/>
+              </w:rPr>
+              <w:t>✘</w:t>
+            </w:r>
+          </w:p>
+        </w:tc>
+        <w:tc>
+          <w:tcPr>
+            <w:tcW w:w="351" w:type="dxa"/>
+          </w:tcPr>
+          <w:p>
+            <w:pPr>
+              <w:spacing w:after="0" w:line="276" w:lineRule="auto"/>
+              <w:rPr>
+                <w:sz w:val="20"/>
+                <w:szCs w:val="20"/>
+              </w:rPr>
+            </w:pPr>
+            <w:r>
+              <w:rPr>
+                <w:rStyle w:val="unicode"/>
+                <w:rFonts w:ascii="MS Mincho" w:eastAsia="MS Mincho" w:hAnsi="MS Mincho" w:cs="MS Mincho" w:hint="eastAsia"/>
+                <w:sz w:val="20"/>
+                <w:szCs w:val="20"/>
+              </w:rPr>
+              <w:t>✘</w:t>
+            </w:r>
+          </w:p>
+        </w:tc>
+        <w:tc>
+          <w:tcPr>
+            <w:tcW w:w="351" w:type="dxa"/>
+          </w:tcPr>
+          <w:p>
+            <w:pPr>
+              <w:spacing w:after="0" w:line="276" w:lineRule="auto"/>
+              <w:rPr>
+                <w:sz w:val="20"/>
+                <w:szCs w:val="20"/>
+              </w:rPr>
+            </w:pPr>
+          </w:p>
+        </w:tc>
+        <w:tc>
+          <w:tcPr>
+            <w:tcW w:w="351" w:type="dxa"/>
+          </w:tcPr>
+          <w:p>
+            <w:pPr>
+              <w:spacing w:after="0" w:line="276" w:lineRule="auto"/>
+              <w:rPr>
+                <w:rStyle w:val="unicode"/>
+                <w:rFonts w:ascii="MS Mincho" w:eastAsia="MS Mincho" w:hAnsi="MS Mincho" w:cs="MS Mincho" w:hint="eastAsia"/>
+                <w:sz w:val="20"/>
+                <w:szCs w:val="20"/>
+              </w:rPr>
+            </w:pPr>
+            <w:r>
+              <w:rPr>
+                <w:rStyle w:val="unicode"/>
+                <w:rFonts w:ascii="MS Mincho" w:eastAsia="MS Mincho" w:hAnsi="MS Mincho" w:cs="MS Mincho" w:hint="eastAsia"/>
+                <w:sz w:val="20"/>
+                <w:szCs w:val="20"/>
+              </w:rPr>
+              <w:t>✘</w:t>
+            </w:r>
+          </w:p>
+        </w:tc>
+        <w:tc>
+          <w:tcPr>
+            <w:tcW w:w="351" w:type="dxa"/>
+          </w:tcPr>
+          <w:p>
+            <w:pPr>
+              <w:spacing w:after="0" w:line="276" w:lineRule="auto"/>
+              <w:rPr>
+                <w:sz w:val="20"/>
+                <w:szCs w:val="20"/>
+              </w:rPr>
+            </w:pPr>
+          </w:p>
+        </w:tc>
+        <w:tc>
+          <w:tcPr>
+            <w:tcW w:w="351" w:type="dxa"/>
+          </w:tcPr>
+          <w:p>
+            <w:pPr>
+              <w:spacing w:after="0" w:line="276" w:lineRule="auto"/>
+              <w:rPr>
+                <w:sz w:val="20"/>
+                <w:szCs w:val="20"/>
+              </w:rPr>
+            </w:pPr>
+            <w:r>
+              <w:rPr>
+                <w:rStyle w:val="unicode"/>
+                <w:rFonts w:ascii="MS Mincho" w:eastAsia="MS Mincho" w:hAnsi="MS Mincho" w:cs="MS Mincho" w:hint="eastAsia"/>
+                <w:sz w:val="20"/>
+                <w:szCs w:val="20"/>
+              </w:rPr>
+              <w:t>✘</w:t>
+            </w:r>
+          </w:p>
+        </w:tc>
+        <w:tc>
+          <w:tcPr>
+            <w:tcW w:w="351" w:type="dxa"/>
+          </w:tcPr>
+          <w:p>
+            <w:pPr>
+              <w:spacing w:after="0" w:line="276" w:lineRule="auto"/>
+              <w:rPr>
+                <w:sz w:val="20"/>
+                <w:szCs w:val="20"/>
+              </w:rPr>
+            </w:pPr>
+          </w:p>
+        </w:tc>
+        <w:tc>
+          <w:tcPr>
+            <w:tcW w:w="351" w:type="dxa"/>
+          </w:tcPr>
+          <w:p>
+            <w:pPr>
+              <w:spacing w:after="0" w:line="276" w:lineRule="auto"/>
+              <w:rPr>
+                <w:sz w:val="20"/>
+                <w:szCs w:val="20"/>
+              </w:rPr>
+            </w:pPr>
+          </w:p>
+        </w:tc>
+        <w:tc>
+          <w:tcPr>
+            <w:tcW w:w="351" w:type="dxa"/>
+          </w:tcPr>
+          <w:p>
+            <w:pPr>
+              <w:spacing w:after="0" w:line="276" w:lineRule="auto"/>
+              <w:rPr>
+                <w:sz w:val="20"/>
+                <w:szCs w:val="20"/>
+              </w:rPr>
+            </w:pPr>
+          </w:p>
+        </w:tc>
+        <w:tc>
+          <w:tcPr>
+            <w:tcW w:w="351" w:type="dxa"/>
+          </w:tcPr>
+          <w:p>
+            <w:pPr>
+              <w:spacing w:after="0" w:line="276" w:lineRule="auto"/>
+              <w:rPr>
+                <w:sz w:val="20"/>
+                <w:szCs w:val="20"/>
+              </w:rPr>
+            </w:pPr>
+          </w:p>
+        </w:tc>
+        <w:tc>
+          <w:tcPr>
+            <w:tcW w:w="351" w:type="dxa"/>
+          </w:tcPr>
+          <w:p>
+            <w:pPr>
+              <w:spacing w:after="0" w:line="276" w:lineRule="auto"/>
+              <w:rPr>
+                <w:sz w:val="20"/>
+                <w:szCs w:val="20"/>
+              </w:rPr>
+            </w:pPr>
+          </w:p>
+        </w:tc>
+        <w:tc>
+          <w:tcPr>
+            <w:tcW w:w="351" w:type="dxa"/>
+          </w:tcPr>
+          <w:p>
+            <w:pPr>
+              <w:spacing w:after="0" w:line="276" w:lineRule="auto"/>
+              <w:rPr>
+                <w:sz w:val="20"/>
+                <w:szCs w:val="20"/>
+              </w:rPr>
+            </w:pPr>
+          </w:p>
+        </w:tc>
+        <w:tc>
+          <w:tcPr>
+            <w:tcW w:w="351" w:type="dxa"/>
+          </w:tcPr>
+          <w:p>
+            <w:pPr>
+              <w:spacing w:after="0" w:line="276" w:lineRule="auto"/>
+              <w:rPr>
+                <w:rStyle w:val="unicode"/>
+                <w:rFonts w:ascii="MS Mincho" w:eastAsia="MS Mincho" w:hAnsi="MS Mincho" w:cs="MS Mincho" w:hint="eastAsia"/>
+                <w:sz w:val="20"/>
+                <w:szCs w:val="20"/>
+              </w:rPr>
+            </w:pPr>
+          </w:p>
+        </w:tc>
+        <w:tc>
+          <w:tcPr>
+            <w:tcW w:w="351" w:type="dxa"/>
+          </w:tcPr>
+          <w:p>
+            <w:pPr>
+              <w:spacing w:after="0" w:line="276" w:lineRule="auto"/>
+              <w:rPr>
+                <w:sz w:val="20"/>
+                <w:szCs w:val="20"/>
+              </w:rPr>
+            </w:pPr>
+            <w:r>
+              <w:rPr>
+                <w:rStyle w:val="unicode"/>
+                <w:rFonts w:ascii="MS Mincho" w:eastAsia="MS Mincho" w:hAnsi="MS Mincho" w:cs="MS Mincho" w:hint="eastAsia"/>
+                <w:sz w:val="20"/>
+                <w:szCs w:val="20"/>
+              </w:rPr>
+              <w:t>✘</w:t>
+            </w:r>
+          </w:p>
+        </w:tc>
+        <w:tc>
+          <w:tcPr>
+            <w:tcW w:w="351" w:type="dxa"/>
+          </w:tcPr>
+          <w:p>
+            <w:pPr>
+              <w:spacing w:after="0" w:line="276" w:lineRule="auto"/>
+              <w:rPr>
+                <w:sz w:val="20"/>
+                <w:szCs w:val="20"/>
+              </w:rPr>
+            </w:pPr>
+            <w:r>
+              <w:rPr>
+                <w:rStyle w:val="unicode"/>
+                <w:rFonts w:ascii="MS Mincho" w:eastAsia="MS Mincho" w:hAnsi="MS Mincho" w:cs="MS Mincho" w:hint="eastAsia"/>
+                <w:sz w:val="20"/>
+                <w:szCs w:val="20"/>
+              </w:rPr>
+              <w:t>✘</w:t>
+            </w:r>
+          </w:p>
+        </w:tc>
+        <w:tc>
+          <w:tcPr>
+            <w:tcW w:w="351" w:type="dxa"/>
+          </w:tcPr>
+          <w:p>
+            <w:pPr>
+              <w:spacing w:after="0" w:line="276" w:lineRule="auto"/>
+              <w:rPr>
+                <w:rStyle w:val="unicode"/>
+                <w:rFonts w:ascii="MS Mincho" w:eastAsia="MS Mincho" w:hAnsi="MS Mincho" w:cs="MS Mincho" w:hint="eastAsia"/>
+                <w:sz w:val="20"/>
+                <w:szCs w:val="20"/>
+              </w:rPr>
+            </w:pPr>
+            <w:r>
+              <w:rPr>
+                <w:rStyle w:val="unicode"/>
+                <w:rFonts w:ascii="MS Mincho" w:eastAsia="MS Mincho" w:hAnsi="MS Mincho" w:cs="MS Mincho" w:hint="eastAsia"/>
+                <w:sz w:val="20"/>
+                <w:szCs w:val="20"/>
+              </w:rPr>
+              <w:t>✘</w:t>
+            </w:r>
+          </w:p>
+        </w:tc>
+        <w:tc>
+          <w:tcPr>
+            <w:tcW w:w="351" w:type="dxa"/>
+          </w:tcPr>
+          <w:p>
+            <w:pPr>
+              <w:spacing w:after="0" w:line="276" w:lineRule="auto"/>
+              <w:rPr>
+                <w:sz w:val="20"/>
+                <w:szCs w:val="20"/>
+              </w:rPr>
+            </w:pPr>
+            <w:r>
+              <w:rPr>
+                <w:rStyle w:val="unicode"/>
+                <w:rFonts w:ascii="MS Mincho" w:eastAsia="MS Mincho" w:hAnsi="MS Mincho" w:cs="MS Mincho" w:hint="eastAsia"/>
+                <w:sz w:val="20"/>
+                <w:szCs w:val="20"/>
+              </w:rPr>
+              <w:t>✘</w:t>
+            </w:r>
+          </w:p>
+        </w:tc>
+      </w:tr>
+      <w:tr>
+        <w:trPr>
+          <w:trHeight w:val="311"/>
+        </w:trPr>
+        <w:tc>
+          <w:tcPr>
+            <w:tcW w:w="3890" w:type="dxa"/>
+          </w:tcPr>
+          <w:p>
+            <w:pPr>
+              <w:spacing w:after="0" w:line="276" w:lineRule="auto"/>
+              <w:rPr>
+                <w:sz w:val="20"/>
+                <w:szCs w:val="20"/>
+              </w:rPr>
+            </w:pPr>
+            <w:proofErr w:type="spellStart"/>
+            <w:r>
+              <w:rPr>
+                <w:sz w:val="20"/>
+                <w:szCs w:val="20"/>
+              </w:rPr>
+              <w:t>TestInde</w:t>
+            </w:r>
+            <w:r>
+              <w:rPr>
+                <w:sz w:val="20"/>
+                <w:szCs w:val="20"/>
+              </w:rPr>
+              <w:t>x</w:t>
+            </w:r>
+            <w:r>
+              <w:rPr>
+                <w:sz w:val="20"/>
+                <w:szCs w:val="20"/>
+              </w:rPr>
+              <w:t>er</w:t>
+            </w:r>
+            <w:proofErr w:type="spellEnd"/>
+            <w:r>
+              <w:rPr>
+                <w:sz w:val="20"/>
+                <w:szCs w:val="20"/>
+              </w:rPr>
+              <w:t>.</w:t>
+            </w:r>
+            <w:proofErr w:type="spellStart"/>
+            <w:r>
+              <w:rPr>
+                <w:sz w:val="20"/>
+                <w:szCs w:val="20"/>
+                <w:lang w:val="en-GB"/>
+              </w:rPr>
+              <w:t>TestCountPublicationsByAuthor</w:t>
+            </w:r>
+            <w:proofErr w:type="spellEnd"/>
+          </w:p>
+        </w:tc>
+        <w:tc>
+          <w:tcPr>
+            <w:tcW w:w="351" w:type="dxa"/>
+          </w:tcPr>
+          <w:p>
+            <w:pPr>
+              <w:spacing w:after="0" w:line="276" w:lineRule="auto"/>
+              <w:rPr>
+                <w:sz w:val="20"/>
+                <w:szCs w:val="20"/>
+              </w:rPr>
+            </w:pPr>
+            <w:r>
+              <w:rPr>
+                <w:rStyle w:val="unicode"/>
+                <w:rFonts w:ascii="MS Mincho" w:eastAsia="MS Mincho" w:hAnsi="MS Mincho" w:cs="MS Mincho" w:hint="eastAsia"/>
+                <w:sz w:val="20"/>
+                <w:szCs w:val="20"/>
+              </w:rPr>
+              <w:t>✘</w:t>
+            </w:r>
+          </w:p>
+        </w:tc>
+        <w:tc>
+          <w:tcPr>
+            <w:tcW w:w="351" w:type="dxa"/>
+          </w:tcPr>
+          <w:p>
+            <w:pPr>
+              <w:spacing w:after="0" w:line="276" w:lineRule="auto"/>
+              <w:rPr>
+                <w:sz w:val="20"/>
+                <w:szCs w:val="20"/>
+              </w:rPr>
+            </w:pPr>
+            <w:r>
+              <w:rPr>
+                <w:rStyle w:val="unicode"/>
+                <w:rFonts w:ascii="MS Mincho" w:eastAsia="MS Mincho" w:hAnsi="MS Mincho" w:cs="MS Mincho" w:hint="eastAsia"/>
+                <w:sz w:val="20"/>
+                <w:szCs w:val="20"/>
+              </w:rPr>
+              <w:t>✘</w:t>
+            </w:r>
+          </w:p>
+        </w:tc>
+        <w:tc>
+          <w:tcPr>
+            <w:tcW w:w="351" w:type="dxa"/>
+          </w:tcPr>
+          <w:p>
+            <w:pPr>
+              <w:spacing w:after="0" w:line="276" w:lineRule="auto"/>
+              <w:rPr>
+                <w:sz w:val="20"/>
+                <w:szCs w:val="20"/>
+              </w:rPr>
+            </w:pPr>
+          </w:p>
+        </w:tc>
+        <w:tc>
+          <w:tcPr>
+            <w:tcW w:w="351" w:type="dxa"/>
+          </w:tcPr>
+          <w:p>
+            <w:pPr>
+              <w:spacing w:after="0" w:line="276" w:lineRule="auto"/>
+              <w:rPr>
+                <w:rStyle w:val="unicode"/>
+                <w:rFonts w:ascii="MS Mincho" w:eastAsia="MS Mincho" w:hAnsi="MS Mincho" w:cs="MS Mincho" w:hint="eastAsia"/>
+                <w:sz w:val="20"/>
+                <w:szCs w:val="20"/>
+              </w:rPr>
+            </w:pPr>
+            <w:r>
+              <w:rPr>
+                <w:rStyle w:val="unicode"/>
+                <w:rFonts w:ascii="MS Mincho" w:eastAsia="MS Mincho" w:hAnsi="MS Mincho" w:cs="MS Mincho" w:hint="eastAsia"/>
+                <w:sz w:val="20"/>
+                <w:szCs w:val="20"/>
+              </w:rPr>
+              <w:t>✘</w:t>
+            </w:r>
+          </w:p>
+        </w:tc>
+        <w:tc>
+          <w:tcPr>
+            <w:tcW w:w="351" w:type="dxa"/>
+          </w:tcPr>
+          <w:p>
+            <w:pPr>
+              <w:spacing w:after="0" w:line="276" w:lineRule="auto"/>
+              <w:rPr>
+                <w:sz w:val="20"/>
+                <w:szCs w:val="20"/>
+              </w:rPr>
+            </w:pPr>
+          </w:p>
+        </w:tc>
+        <w:tc>
+          <w:tcPr>
+            <w:tcW w:w="351" w:type="dxa"/>
+          </w:tcPr>
+          <w:p>
+            <w:pPr>
+              <w:spacing w:after="0" w:line="276" w:lineRule="auto"/>
+              <w:rPr>
+                <w:rStyle w:val="unicode"/>
+                <w:rFonts w:ascii="MS Mincho" w:eastAsia="MS Mincho" w:hAnsi="MS Mincho" w:cs="MS Mincho" w:hint="eastAsia"/>
+                <w:sz w:val="20"/>
+                <w:szCs w:val="20"/>
+              </w:rPr>
+            </w:pPr>
+          </w:p>
+        </w:tc>
+        <w:tc>
+          <w:tcPr>
+            <w:tcW w:w="351" w:type="dxa"/>
+          </w:tcPr>
+          <w:p>
+            <w:pPr>
+              <w:spacing w:after="0" w:line="276" w:lineRule="auto"/>
+              <w:rPr>
+                <w:sz w:val="20"/>
+                <w:szCs w:val="20"/>
+              </w:rPr>
+            </w:pPr>
+          </w:p>
+        </w:tc>
+        <w:tc>
+          <w:tcPr>
+            <w:tcW w:w="351" w:type="dxa"/>
+          </w:tcPr>
+          <w:p>
+            <w:pPr>
+              <w:spacing w:after="0" w:line="276" w:lineRule="auto"/>
+              <w:rPr>
+                <w:sz w:val="20"/>
+                <w:szCs w:val="20"/>
+              </w:rPr>
+            </w:pPr>
+          </w:p>
+        </w:tc>
+        <w:tc>
+          <w:tcPr>
+            <w:tcW w:w="351" w:type="dxa"/>
+          </w:tcPr>
+          <w:p>
+            <w:pPr>
+              <w:spacing w:after="0" w:line="276" w:lineRule="auto"/>
+              <w:rPr>
+                <w:sz w:val="20"/>
+                <w:szCs w:val="20"/>
+              </w:rPr>
+            </w:pPr>
+            <w:r>
+              <w:rPr>
+                <w:rStyle w:val="unicode"/>
+                <w:rFonts w:ascii="MS Mincho" w:eastAsia="MS Mincho" w:hAnsi="MS Mincho" w:cs="MS Mincho" w:hint="eastAsia"/>
+                <w:sz w:val="20"/>
+                <w:szCs w:val="20"/>
+              </w:rPr>
+              <w:t>✘</w:t>
+            </w:r>
+          </w:p>
+        </w:tc>
+        <w:tc>
+          <w:tcPr>
+            <w:tcW w:w="351" w:type="dxa"/>
+          </w:tcPr>
+          <w:p>
+            <w:pPr>
+              <w:spacing w:after="0" w:line="276" w:lineRule="auto"/>
+              <w:rPr>
+                <w:sz w:val="20"/>
+                <w:szCs w:val="20"/>
+              </w:rPr>
+            </w:pPr>
+          </w:p>
+        </w:tc>
+        <w:tc>
+          <w:tcPr>
+            <w:tcW w:w="351" w:type="dxa"/>
+          </w:tcPr>
+          <w:p>
+            <w:pPr>
+              <w:spacing w:after="0" w:line="276" w:lineRule="auto"/>
+              <w:rPr>
+                <w:sz w:val="20"/>
+                <w:szCs w:val="20"/>
+              </w:rPr>
+            </w:pPr>
+          </w:p>
+        </w:tc>
+        <w:tc>
+          <w:tcPr>
+            <w:tcW w:w="351" w:type="dxa"/>
+          </w:tcPr>
+          <w:p>
+            <w:pPr>
+              <w:spacing w:after="0" w:line="276" w:lineRule="auto"/>
+              <w:rPr>
+                <w:sz w:val="20"/>
+                <w:szCs w:val="20"/>
+              </w:rPr>
+            </w:pPr>
+          </w:p>
+        </w:tc>
+        <w:tc>
+          <w:tcPr>
+            <w:tcW w:w="351" w:type="dxa"/>
+          </w:tcPr>
+          <w:p>
+            <w:pPr>
+              <w:spacing w:after="0" w:line="276" w:lineRule="auto"/>
+              <w:rPr>
+                <w:rStyle w:val="unicode"/>
+                <w:rFonts w:ascii="MS Mincho" w:eastAsia="MS Mincho" w:hAnsi="MS Mincho" w:cs="MS Mincho" w:hint="eastAsia"/>
+                <w:sz w:val="20"/>
+                <w:szCs w:val="20"/>
+              </w:rPr>
+            </w:pPr>
+          </w:p>
+        </w:tc>
+        <w:tc>
+          <w:tcPr>
+            <w:tcW w:w="351" w:type="dxa"/>
+          </w:tcPr>
+          <w:p>
+            <w:pPr>
+              <w:spacing w:after="0" w:line="276" w:lineRule="auto"/>
+              <w:rPr>
+                <w:rStyle w:val="unicode"/>
+                <w:rFonts w:ascii="MS Mincho" w:eastAsia="MS Mincho" w:hAnsi="MS Mincho" w:cs="MS Mincho" w:hint="eastAsia"/>
+                <w:sz w:val="20"/>
+                <w:szCs w:val="20"/>
+              </w:rPr>
+            </w:pPr>
+            <w:r>
+              <w:rPr>
+                <w:rStyle w:val="unicode"/>
+                <w:rFonts w:ascii="MS Mincho" w:eastAsia="MS Mincho" w:hAnsi="MS Mincho" w:cs="MS Mincho" w:hint="eastAsia"/>
+                <w:sz w:val="20"/>
+                <w:szCs w:val="20"/>
+              </w:rPr>
+              <w:t>✘</w:t>
+            </w:r>
+          </w:p>
+        </w:tc>
+        <w:tc>
+          <w:tcPr>
+            <w:tcW w:w="351" w:type="dxa"/>
+          </w:tcPr>
+          <w:p>
+            <w:pPr>
+              <w:spacing w:after="0" w:line="276" w:lineRule="auto"/>
+              <w:rPr>
+                <w:rStyle w:val="unicode"/>
+                <w:rFonts w:ascii="MS Mincho" w:eastAsia="MS Mincho" w:hAnsi="MS Mincho" w:cs="MS Mincho" w:hint="eastAsia"/>
+                <w:sz w:val="20"/>
+                <w:szCs w:val="20"/>
+              </w:rPr>
+            </w:pPr>
+            <w:r>
+              <w:rPr>
+                <w:rStyle w:val="unicode"/>
+                <w:rFonts w:ascii="MS Mincho" w:eastAsia="MS Mincho" w:hAnsi="MS Mincho" w:cs="MS Mincho" w:hint="eastAsia"/>
+                <w:sz w:val="20"/>
+                <w:szCs w:val="20"/>
+              </w:rPr>
+              <w:t>✘</w:t>
+            </w:r>
+          </w:p>
+        </w:tc>
+        <w:tc>
+          <w:tcPr>
+            <w:tcW w:w="351" w:type="dxa"/>
+          </w:tcPr>
+          <w:p>
+            <w:pPr>
+              <w:spacing w:after="0" w:line="276" w:lineRule="auto"/>
+              <w:rPr>
+                <w:rStyle w:val="unicode"/>
+                <w:rFonts w:ascii="MS Mincho" w:eastAsia="MS Mincho" w:hAnsi="MS Mincho" w:cs="MS Mincho" w:hint="eastAsia"/>
+                <w:sz w:val="20"/>
+                <w:szCs w:val="20"/>
+              </w:rPr>
+            </w:pPr>
+            <w:r>
+              <w:rPr>
+                <w:rStyle w:val="unicode"/>
+                <w:rFonts w:ascii="MS Mincho" w:eastAsia="MS Mincho" w:hAnsi="MS Mincho" w:cs="MS Mincho" w:hint="eastAsia"/>
+                <w:sz w:val="20"/>
+                <w:szCs w:val="20"/>
+              </w:rPr>
+              <w:t>✘</w:t>
+            </w:r>
+          </w:p>
+        </w:tc>
+        <w:tc>
+          <w:tcPr>
+            <w:tcW w:w="351" w:type="dxa"/>
+          </w:tcPr>
+          <w:p>
+            <w:pPr>
+              <w:spacing w:after="0" w:line="276" w:lineRule="auto"/>
+              <w:rPr>
+                <w:rStyle w:val="unicode"/>
+                <w:rFonts w:ascii="MS Mincho" w:eastAsia="MS Mincho" w:hAnsi="MS Mincho" w:cs="MS Mincho" w:hint="eastAsia"/>
+                <w:sz w:val="20"/>
+                <w:szCs w:val="20"/>
+              </w:rPr>
+            </w:pPr>
+            <w:r>
+              <w:rPr>
+                <w:rStyle w:val="unicode"/>
+                <w:rFonts w:ascii="MS Mincho" w:eastAsia="MS Mincho" w:hAnsi="MS Mincho" w:cs="MS Mincho" w:hint="eastAsia"/>
+                <w:sz w:val="20"/>
+                <w:szCs w:val="20"/>
+              </w:rPr>
+              <w:t>✘</w:t>
+            </w:r>
+          </w:p>
+        </w:tc>
+      </w:tr>
+      <w:tr>
+        <w:trPr>
+          <w:trHeight w:val="311"/>
+        </w:trPr>
+        <w:tc>
+          <w:tcPr>
+            <w:tcW w:w="3890" w:type="dxa"/>
+          </w:tcPr>
+          <w:p>
+            <w:pPr>
+              <w:spacing w:after="0" w:line="276" w:lineRule="auto"/>
+              <w:rPr>
+                <w:sz w:val="20"/>
+                <w:szCs w:val="20"/>
+              </w:rPr>
+            </w:pPr>
+            <w:proofErr w:type="spellStart"/>
+            <w:r>
+              <w:rPr>
+                <w:sz w:val="20"/>
+                <w:szCs w:val="20"/>
+              </w:rPr>
+              <w:t>TestInde</w:t>
+            </w:r>
+            <w:r>
+              <w:rPr>
+                <w:sz w:val="20"/>
+                <w:szCs w:val="20"/>
+              </w:rPr>
+              <w:t>x</w:t>
+            </w:r>
+            <w:r>
+              <w:rPr>
+                <w:sz w:val="20"/>
+                <w:szCs w:val="20"/>
+              </w:rPr>
+              <w:t>er</w:t>
+            </w:r>
+            <w:proofErr w:type="spellEnd"/>
+            <w:r>
+              <w:rPr>
+                <w:sz w:val="20"/>
+                <w:szCs w:val="20"/>
+              </w:rPr>
+              <w:t>.</w:t>
+            </w:r>
+            <w:proofErr w:type="spellStart"/>
+            <w:r>
+              <w:rPr>
+                <w:sz w:val="20"/>
+                <w:szCs w:val="20"/>
+                <w:lang w:val="en-GB"/>
+              </w:rPr>
+              <w:t>TestCoAuthorPath</w:t>
+            </w:r>
+            <w:proofErr w:type="spellEnd"/>
+          </w:p>
+        </w:tc>
+        <w:tc>
+          <w:tcPr>
+            <w:tcW w:w="351" w:type="dxa"/>
+          </w:tcPr>
+          <w:p>
+            <w:pPr>
+              <w:spacing w:after="0" w:line="276" w:lineRule="auto"/>
+              <w:rPr>
+                <w:sz w:val="20"/>
+                <w:szCs w:val="20"/>
+              </w:rPr>
+            </w:pPr>
+            <w:r>
+              <w:rPr>
+                <w:rStyle w:val="unicode"/>
+                <w:rFonts w:ascii="MS Mincho" w:eastAsia="MS Mincho" w:hAnsi="MS Mincho" w:cs="MS Mincho" w:hint="eastAsia"/>
+                <w:sz w:val="20"/>
+                <w:szCs w:val="20"/>
+              </w:rPr>
+              <w:t>✘</w:t>
+            </w:r>
+          </w:p>
+        </w:tc>
+        <w:tc>
+          <w:tcPr>
+            <w:tcW w:w="351" w:type="dxa"/>
+          </w:tcPr>
+          <w:p>
+            <w:pPr>
+              <w:spacing w:after="0" w:line="276" w:lineRule="auto"/>
+              <w:rPr>
+                <w:sz w:val="20"/>
+                <w:szCs w:val="20"/>
+              </w:rPr>
+            </w:pPr>
+            <w:r>
+              <w:rPr>
+                <w:rStyle w:val="unicode"/>
+                <w:rFonts w:ascii="MS Mincho" w:eastAsia="MS Mincho" w:hAnsi="MS Mincho" w:cs="MS Mincho" w:hint="eastAsia"/>
+                <w:sz w:val="20"/>
+                <w:szCs w:val="20"/>
+              </w:rPr>
+              <w:t>✘</w:t>
+            </w:r>
+          </w:p>
+        </w:tc>
+        <w:tc>
+          <w:tcPr>
+            <w:tcW w:w="351" w:type="dxa"/>
+          </w:tcPr>
+          <w:p>
+            <w:pPr>
+              <w:spacing w:after="0" w:line="276" w:lineRule="auto"/>
+              <w:rPr>
+                <w:sz w:val="20"/>
+                <w:szCs w:val="20"/>
+              </w:rPr>
+            </w:pPr>
+          </w:p>
+        </w:tc>
+        <w:tc>
+          <w:tcPr>
+            <w:tcW w:w="351" w:type="dxa"/>
+          </w:tcPr>
+          <w:p>
+            <w:pPr>
+              <w:spacing w:after="0" w:line="276" w:lineRule="auto"/>
+              <w:rPr>
+                <w:rStyle w:val="unicode"/>
+                <w:rFonts w:ascii="MS Mincho" w:eastAsia="MS Mincho" w:hAnsi="MS Mincho" w:cs="MS Mincho" w:hint="eastAsia"/>
+                <w:sz w:val="20"/>
+                <w:szCs w:val="20"/>
+              </w:rPr>
+            </w:pPr>
+            <w:r>
+              <w:rPr>
+                <w:rStyle w:val="unicode"/>
+                <w:rFonts w:ascii="MS Mincho" w:eastAsia="MS Mincho" w:hAnsi="MS Mincho" w:cs="MS Mincho" w:hint="eastAsia"/>
+                <w:sz w:val="20"/>
+                <w:szCs w:val="20"/>
+              </w:rPr>
+              <w:t>✘</w:t>
+            </w:r>
+          </w:p>
+        </w:tc>
+        <w:tc>
+          <w:tcPr>
+            <w:tcW w:w="351" w:type="dxa"/>
+          </w:tcPr>
+          <w:p>
+            <w:pPr>
+              <w:spacing w:after="0" w:line="276" w:lineRule="auto"/>
+              <w:rPr>
+                <w:sz w:val="20"/>
+                <w:szCs w:val="20"/>
+              </w:rPr>
+            </w:pPr>
+          </w:p>
+        </w:tc>
+        <w:tc>
+          <w:tcPr>
+            <w:tcW w:w="351" w:type="dxa"/>
+          </w:tcPr>
+          <w:p>
+            <w:pPr>
+              <w:spacing w:after="0" w:line="276" w:lineRule="auto"/>
+              <w:rPr>
+                <w:rStyle w:val="unicode"/>
+                <w:rFonts w:ascii="MS Mincho" w:eastAsia="MS Mincho" w:hAnsi="MS Mincho" w:cs="MS Mincho" w:hint="eastAsia"/>
+                <w:sz w:val="20"/>
+                <w:szCs w:val="20"/>
+              </w:rPr>
+            </w:pPr>
+          </w:p>
+        </w:tc>
+        <w:tc>
+          <w:tcPr>
+            <w:tcW w:w="351" w:type="dxa"/>
+          </w:tcPr>
+          <w:p>
+            <w:pPr>
+              <w:spacing w:after="0" w:line="276" w:lineRule="auto"/>
+              <w:rPr>
+                <w:sz w:val="20"/>
+                <w:szCs w:val="20"/>
+              </w:rPr>
+            </w:pPr>
+          </w:p>
+        </w:tc>
+        <w:tc>
+          <w:tcPr>
+            <w:tcW w:w="351" w:type="dxa"/>
+          </w:tcPr>
+          <w:p>
+            <w:pPr>
+              <w:spacing w:after="0" w:line="276" w:lineRule="auto"/>
+              <w:rPr>
+                <w:sz w:val="20"/>
+                <w:szCs w:val="20"/>
+              </w:rPr>
+            </w:pPr>
+          </w:p>
+        </w:tc>
+        <w:tc>
+          <w:tcPr>
+            <w:tcW w:w="351" w:type="dxa"/>
+          </w:tcPr>
+          <w:p>
+            <w:pPr>
+              <w:spacing w:after="0" w:line="276" w:lineRule="auto"/>
+              <w:rPr>
+                <w:sz w:val="20"/>
+                <w:szCs w:val="20"/>
+              </w:rPr>
+            </w:pPr>
+          </w:p>
+        </w:tc>
+        <w:tc>
+          <w:tcPr>
+            <w:tcW w:w="351" w:type="dxa"/>
+          </w:tcPr>
+          <w:p>
+            <w:pPr>
+              <w:spacing w:after="0" w:line="276" w:lineRule="auto"/>
+              <w:rPr>
+                <w:sz w:val="20"/>
+                <w:szCs w:val="20"/>
+              </w:rPr>
+            </w:pPr>
+          </w:p>
+        </w:tc>
+        <w:tc>
+          <w:tcPr>
+            <w:tcW w:w="351" w:type="dxa"/>
+          </w:tcPr>
+          <w:p>
+            <w:pPr>
+              <w:spacing w:after="0" w:line="276" w:lineRule="auto"/>
+              <w:rPr>
+                <w:sz w:val="20"/>
+                <w:szCs w:val="20"/>
+              </w:rPr>
+            </w:pPr>
+          </w:p>
+        </w:tc>
+        <w:tc>
+          <w:tcPr>
+            <w:tcW w:w="351" w:type="dxa"/>
+          </w:tcPr>
+          <w:p>
+            <w:pPr>
+              <w:spacing w:after="0" w:line="276" w:lineRule="auto"/>
+              <w:rPr>
+                <w:sz w:val="20"/>
+                <w:szCs w:val="20"/>
+              </w:rPr>
+            </w:pPr>
+          </w:p>
+        </w:tc>
+        <w:tc>
+          <w:tcPr>
+            <w:tcW w:w="351" w:type="dxa"/>
+          </w:tcPr>
+          <w:p>
+            <w:pPr>
+              <w:spacing w:after="0" w:line="276" w:lineRule="auto"/>
+              <w:rPr>
+                <w:rStyle w:val="unicode"/>
+                <w:rFonts w:ascii="MS Mincho" w:eastAsia="MS Mincho" w:hAnsi="MS Mincho" w:cs="MS Mincho" w:hint="eastAsia"/>
+                <w:sz w:val="20"/>
+                <w:szCs w:val="20"/>
+              </w:rPr>
+            </w:pPr>
+            <w:r>
+              <w:rPr>
+                <w:rStyle w:val="unicode"/>
+                <w:rFonts w:ascii="MS Mincho" w:eastAsia="MS Mincho" w:hAnsi="MS Mincho" w:cs="MS Mincho" w:hint="eastAsia"/>
+                <w:sz w:val="20"/>
+                <w:szCs w:val="20"/>
+              </w:rPr>
+              <w:t>✘</w:t>
+            </w:r>
+          </w:p>
+        </w:tc>
+        <w:tc>
+          <w:tcPr>
+            <w:tcW w:w="351" w:type="dxa"/>
+          </w:tcPr>
+          <w:p>
+            <w:pPr>
+              <w:spacing w:after="0" w:line="276" w:lineRule="auto"/>
+              <w:rPr>
+                <w:rStyle w:val="unicode"/>
+                <w:rFonts w:ascii="MS Mincho" w:eastAsia="MS Mincho" w:hAnsi="MS Mincho" w:cs="MS Mincho" w:hint="eastAsia"/>
+                <w:sz w:val="20"/>
+                <w:szCs w:val="20"/>
+              </w:rPr>
+            </w:pPr>
+            <w:r>
+              <w:rPr>
+                <w:rStyle w:val="unicode"/>
+                <w:rFonts w:ascii="MS Mincho" w:eastAsia="MS Mincho" w:hAnsi="MS Mincho" w:cs="MS Mincho" w:hint="eastAsia"/>
+                <w:sz w:val="20"/>
+                <w:szCs w:val="20"/>
+              </w:rPr>
+              <w:t>✘</w:t>
+            </w:r>
+          </w:p>
+        </w:tc>
+        <w:tc>
+          <w:tcPr>
+            <w:tcW w:w="351" w:type="dxa"/>
+          </w:tcPr>
+          <w:p>
+            <w:pPr>
+              <w:spacing w:after="0" w:line="276" w:lineRule="auto"/>
+              <w:rPr>
+                <w:rStyle w:val="unicode"/>
+                <w:rFonts w:ascii="MS Mincho" w:eastAsia="MS Mincho" w:hAnsi="MS Mincho" w:cs="MS Mincho" w:hint="eastAsia"/>
+                <w:sz w:val="20"/>
+                <w:szCs w:val="20"/>
+              </w:rPr>
+            </w:pPr>
+            <w:r>
+              <w:rPr>
+                <w:rStyle w:val="unicode"/>
+                <w:rFonts w:ascii="MS Mincho" w:eastAsia="MS Mincho" w:hAnsi="MS Mincho" w:cs="MS Mincho" w:hint="eastAsia"/>
+                <w:sz w:val="20"/>
+                <w:szCs w:val="20"/>
+              </w:rPr>
+              <w:t>✘</w:t>
+            </w:r>
+          </w:p>
+        </w:tc>
+        <w:tc>
+          <w:tcPr>
+            <w:tcW w:w="351" w:type="dxa"/>
+          </w:tcPr>
+          <w:p>
+            <w:pPr>
+              <w:spacing w:after="0" w:line="276" w:lineRule="auto"/>
+              <w:rPr>
+                <w:rStyle w:val="unicode"/>
+                <w:rFonts w:ascii="MS Mincho" w:eastAsia="MS Mincho" w:hAnsi="MS Mincho" w:cs="MS Mincho" w:hint="eastAsia"/>
+                <w:sz w:val="20"/>
+                <w:szCs w:val="20"/>
+              </w:rPr>
+            </w:pPr>
+            <w:r>
+              <w:rPr>
+                <w:rStyle w:val="unicode"/>
+                <w:rFonts w:ascii="MS Mincho" w:eastAsia="MS Mincho" w:hAnsi="MS Mincho" w:cs="MS Mincho" w:hint="eastAsia"/>
+                <w:sz w:val="20"/>
+                <w:szCs w:val="20"/>
+              </w:rPr>
+              <w:t>✘</w:t>
+            </w:r>
+          </w:p>
+        </w:tc>
+        <w:tc>
+          <w:tcPr>
+            <w:tcW w:w="351" w:type="dxa"/>
+          </w:tcPr>
+          <w:p>
+            <w:pPr>
+              <w:spacing w:after="0" w:line="276" w:lineRule="auto"/>
+              <w:rPr>
+                <w:rStyle w:val="unicode"/>
+                <w:rFonts w:ascii="MS Mincho" w:eastAsia="MS Mincho" w:hAnsi="MS Mincho" w:cs="MS Mincho" w:hint="eastAsia"/>
+                <w:sz w:val="20"/>
+                <w:szCs w:val="20"/>
+              </w:rPr>
+            </w:pPr>
+            <w:r>
+              <w:rPr>
+                <w:rStyle w:val="unicode"/>
+                <w:rFonts w:ascii="MS Mincho" w:eastAsia="MS Mincho" w:hAnsi="MS Mincho" w:cs="MS Mincho" w:hint="eastAsia"/>
+                <w:sz w:val="20"/>
+                <w:szCs w:val="20"/>
+              </w:rPr>
+              <w:t>✘</w:t>
+            </w:r>
+          </w:p>
+        </w:tc>
+      </w:tr>
+      <w:tr>
+        <w:trPr>
+          <w:trHeight w:val="311"/>
+        </w:trPr>
+        <w:tc>
+          <w:tcPr>
+            <w:tcW w:w="3890" w:type="dxa"/>
+          </w:tcPr>
+          <w:p>
+            <w:pPr>
+              <w:spacing w:after="0" w:line="276" w:lineRule="auto"/>
+              <w:rPr>
+                <w:sz w:val="20"/>
+                <w:szCs w:val="20"/>
+              </w:rPr>
+            </w:pPr>
+            <w:proofErr w:type="spellStart"/>
+            <w:r>
+              <w:rPr>
+                <w:sz w:val="20"/>
+                <w:szCs w:val="20"/>
+              </w:rPr>
+              <w:t>TestInde</w:t>
+            </w:r>
+            <w:r>
+              <w:rPr>
+                <w:sz w:val="20"/>
+                <w:szCs w:val="20"/>
+              </w:rPr>
+              <w:t>x</w:t>
+            </w:r>
+            <w:r>
+              <w:rPr>
+                <w:sz w:val="20"/>
+                <w:szCs w:val="20"/>
+              </w:rPr>
+              <w:t>er</w:t>
+            </w:r>
+            <w:proofErr w:type="spellEnd"/>
+            <w:r>
+              <w:rPr>
+                <w:sz w:val="20"/>
+                <w:szCs w:val="20"/>
+              </w:rPr>
+              <w:t>.</w:t>
+            </w:r>
+            <w:proofErr w:type="spellStart"/>
+            <w:r>
+              <w:rPr>
+                <w:sz w:val="20"/>
+                <w:szCs w:val="20"/>
+                <w:lang w:val="en-GB"/>
+              </w:rPr>
+              <w:t>TestAffiliations</w:t>
+            </w:r>
+            <w:proofErr w:type="spellEnd"/>
+          </w:p>
+        </w:tc>
+        <w:tc>
+          <w:tcPr>
+            <w:tcW w:w="351" w:type="dxa"/>
+          </w:tcPr>
+          <w:p>
+            <w:pPr>
+              <w:spacing w:after="0" w:line="276" w:lineRule="auto"/>
+              <w:rPr>
+                <w:sz w:val="20"/>
+                <w:szCs w:val="20"/>
+              </w:rPr>
+            </w:pPr>
+            <w:r>
+              <w:rPr>
+                <w:rStyle w:val="unicode"/>
+                <w:rFonts w:ascii="MS Mincho" w:eastAsia="MS Mincho" w:hAnsi="MS Mincho" w:cs="MS Mincho" w:hint="eastAsia"/>
+                <w:sz w:val="20"/>
+                <w:szCs w:val="20"/>
+              </w:rPr>
+              <w:t>✘</w:t>
+            </w:r>
+          </w:p>
+        </w:tc>
+        <w:tc>
+          <w:tcPr>
+            <w:tcW w:w="351" w:type="dxa"/>
+          </w:tcPr>
+          <w:p>
+            <w:pPr>
+              <w:spacing w:after="0" w:line="276" w:lineRule="auto"/>
+              <w:rPr>
+                <w:sz w:val="20"/>
+                <w:szCs w:val="20"/>
+              </w:rPr>
+            </w:pPr>
+            <w:r>
+              <w:rPr>
+                <w:rStyle w:val="unicode"/>
+                <w:rFonts w:ascii="MS Mincho" w:eastAsia="MS Mincho" w:hAnsi="MS Mincho" w:cs="MS Mincho" w:hint="eastAsia"/>
+                <w:sz w:val="20"/>
+                <w:szCs w:val="20"/>
+              </w:rPr>
+              <w:t>✘</w:t>
+            </w:r>
+          </w:p>
+        </w:tc>
+        <w:tc>
+          <w:tcPr>
+            <w:tcW w:w="351" w:type="dxa"/>
+          </w:tcPr>
+          <w:p>
+            <w:pPr>
+              <w:spacing w:after="0" w:line="276" w:lineRule="auto"/>
+              <w:rPr>
+                <w:sz w:val="20"/>
+                <w:szCs w:val="20"/>
+              </w:rPr>
+            </w:pPr>
+            <w:r>
+              <w:rPr>
+                <w:rStyle w:val="unicode"/>
+                <w:rFonts w:ascii="MS Mincho" w:eastAsia="MS Mincho" w:hAnsi="MS Mincho" w:cs="MS Mincho" w:hint="eastAsia"/>
+                <w:sz w:val="20"/>
+                <w:szCs w:val="20"/>
+              </w:rPr>
+              <w:t>✘</w:t>
+            </w:r>
+          </w:p>
+        </w:tc>
+        <w:tc>
+          <w:tcPr>
+            <w:tcW w:w="351" w:type="dxa"/>
+          </w:tcPr>
+          <w:p>
+            <w:pPr>
+              <w:spacing w:after="0" w:line="276" w:lineRule="auto"/>
+              <w:rPr>
+                <w:rStyle w:val="unicode"/>
+                <w:rFonts w:ascii="MS Mincho" w:eastAsia="MS Mincho" w:hAnsi="MS Mincho" w:cs="MS Mincho" w:hint="eastAsia"/>
+                <w:sz w:val="20"/>
+                <w:szCs w:val="20"/>
+              </w:rPr>
+            </w:pPr>
+          </w:p>
+        </w:tc>
+        <w:tc>
+          <w:tcPr>
+            <w:tcW w:w="351" w:type="dxa"/>
+          </w:tcPr>
+          <w:p>
+            <w:pPr>
+              <w:spacing w:after="0" w:line="276" w:lineRule="auto"/>
+              <w:rPr>
+                <w:sz w:val="20"/>
+                <w:szCs w:val="20"/>
+              </w:rPr>
+            </w:pPr>
+          </w:p>
+        </w:tc>
+        <w:tc>
+          <w:tcPr>
+            <w:tcW w:w="351" w:type="dxa"/>
+          </w:tcPr>
+          <w:p>
+            <w:pPr>
+              <w:spacing w:after="0" w:line="276" w:lineRule="auto"/>
+              <w:rPr>
+                <w:rStyle w:val="unicode"/>
+                <w:rFonts w:ascii="MS Mincho" w:eastAsia="MS Mincho" w:hAnsi="MS Mincho" w:cs="MS Mincho" w:hint="eastAsia"/>
+                <w:sz w:val="20"/>
+                <w:szCs w:val="20"/>
+              </w:rPr>
+            </w:pPr>
+          </w:p>
+        </w:tc>
+        <w:tc>
+          <w:tcPr>
+            <w:tcW w:w="351" w:type="dxa"/>
+          </w:tcPr>
+          <w:p>
+            <w:pPr>
+              <w:spacing w:after="0" w:line="276" w:lineRule="auto"/>
+              <w:rPr>
+                <w:sz w:val="20"/>
+                <w:szCs w:val="20"/>
+              </w:rPr>
+            </w:pPr>
+          </w:p>
+        </w:tc>
+        <w:tc>
+          <w:tcPr>
+            <w:tcW w:w="351" w:type="dxa"/>
+          </w:tcPr>
+          <w:p>
+            <w:pPr>
+              <w:spacing w:after="0" w:line="276" w:lineRule="auto"/>
+              <w:rPr>
+                <w:sz w:val="20"/>
+                <w:szCs w:val="20"/>
+              </w:rPr>
+            </w:pPr>
+          </w:p>
+        </w:tc>
+        <w:tc>
+          <w:tcPr>
+            <w:tcW w:w="351" w:type="dxa"/>
+          </w:tcPr>
+          <w:p>
+            <w:pPr>
+              <w:spacing w:after="0" w:line="276" w:lineRule="auto"/>
+              <w:rPr>
+                <w:sz w:val="20"/>
+                <w:szCs w:val="20"/>
+              </w:rPr>
+            </w:pPr>
+          </w:p>
+        </w:tc>
+        <w:tc>
+          <w:tcPr>
+            <w:tcW w:w="351" w:type="dxa"/>
+          </w:tcPr>
+          <w:p>
+            <w:pPr>
+              <w:spacing w:after="0" w:line="276" w:lineRule="auto"/>
+              <w:rPr>
+                <w:sz w:val="20"/>
+                <w:szCs w:val="20"/>
+              </w:rPr>
+            </w:pPr>
+          </w:p>
+        </w:tc>
+        <w:tc>
+          <w:tcPr>
+            <w:tcW w:w="351" w:type="dxa"/>
+          </w:tcPr>
+          <w:p>
+            <w:pPr>
+              <w:spacing w:after="0" w:line="276" w:lineRule="auto"/>
+              <w:rPr>
+                <w:sz w:val="20"/>
+                <w:szCs w:val="20"/>
+              </w:rPr>
+            </w:pPr>
+          </w:p>
+        </w:tc>
+        <w:tc>
+          <w:tcPr>
+            <w:tcW w:w="351" w:type="dxa"/>
+          </w:tcPr>
+          <w:p>
+            <w:pPr>
+              <w:spacing w:after="0" w:line="276" w:lineRule="auto"/>
+              <w:rPr>
+                <w:sz w:val="20"/>
+                <w:szCs w:val="20"/>
+              </w:rPr>
+            </w:pPr>
+          </w:p>
+        </w:tc>
+        <w:tc>
+          <w:tcPr>
+            <w:tcW w:w="351" w:type="dxa"/>
+          </w:tcPr>
+          <w:p>
+            <w:pPr>
+              <w:spacing w:after="0" w:line="276" w:lineRule="auto"/>
+              <w:rPr>
+                <w:rStyle w:val="unicode"/>
+                <w:rFonts w:ascii="MS Mincho" w:eastAsia="MS Mincho" w:hAnsi="MS Mincho" w:cs="MS Mincho" w:hint="eastAsia"/>
+                <w:sz w:val="20"/>
+                <w:szCs w:val="20"/>
+              </w:rPr>
+            </w:pPr>
+          </w:p>
+        </w:tc>
+        <w:tc>
+          <w:tcPr>
+            <w:tcW w:w="351" w:type="dxa"/>
+          </w:tcPr>
+          <w:p>
+            <w:pPr>
+              <w:spacing w:after="0" w:line="276" w:lineRule="auto"/>
+              <w:rPr>
+                <w:rStyle w:val="unicode"/>
+                <w:rFonts w:ascii="MS Mincho" w:eastAsia="MS Mincho" w:hAnsi="MS Mincho" w:cs="MS Mincho" w:hint="eastAsia"/>
+                <w:sz w:val="20"/>
+                <w:szCs w:val="20"/>
+              </w:rPr>
+            </w:pPr>
+          </w:p>
+        </w:tc>
+        <w:tc>
+          <w:tcPr>
+            <w:tcW w:w="351" w:type="dxa"/>
+          </w:tcPr>
+          <w:p>
+            <w:pPr>
+              <w:spacing w:after="0" w:line="276" w:lineRule="auto"/>
+              <w:rPr>
+                <w:rStyle w:val="unicode"/>
+                <w:rFonts w:ascii="MS Mincho" w:eastAsia="MS Mincho" w:hAnsi="MS Mincho" w:cs="MS Mincho" w:hint="eastAsia"/>
+                <w:sz w:val="20"/>
+                <w:szCs w:val="20"/>
+              </w:rPr>
+            </w:pPr>
+          </w:p>
+        </w:tc>
+        <w:tc>
+          <w:tcPr>
+            <w:tcW w:w="351" w:type="dxa"/>
+          </w:tcPr>
+          <w:p>
+            <w:pPr>
+              <w:spacing w:after="0" w:line="276" w:lineRule="auto"/>
+              <w:rPr>
+                <w:rStyle w:val="unicode"/>
+                <w:rFonts w:ascii="MS Mincho" w:eastAsia="MS Mincho" w:hAnsi="MS Mincho" w:cs="MS Mincho" w:hint="eastAsia"/>
+                <w:sz w:val="20"/>
+                <w:szCs w:val="20"/>
+              </w:rPr>
+            </w:pPr>
+          </w:p>
+        </w:tc>
+        <w:tc>
+          <w:tcPr>
+            <w:tcW w:w="351" w:type="dxa"/>
+          </w:tcPr>
+          <w:p>
+            <w:pPr>
+              <w:spacing w:after="0" w:line="276" w:lineRule="auto"/>
+              <w:rPr>
+                <w:rStyle w:val="unicode"/>
+                <w:rFonts w:ascii="MS Mincho" w:eastAsia="MS Mincho" w:hAnsi="MS Mincho" w:cs="MS Mincho" w:hint="eastAsia"/>
+                <w:sz w:val="20"/>
+                <w:szCs w:val="20"/>
+              </w:rPr>
+            </w:pPr>
+          </w:p>
+        </w:tc>
+      </w:tr>
+      <w:tr>
+        <w:trPr>
+          <w:trHeight w:val="311"/>
+        </w:trPr>
+        <w:tc>
+          <w:tcPr>
+            <w:tcW w:w="3890" w:type="dxa"/>
+          </w:tcPr>
+          <w:p>
+            <w:pPr>
+              <w:spacing w:after="0" w:line="276" w:lineRule="auto"/>
+              <w:rPr>
+                <w:sz w:val="20"/>
+                <w:szCs w:val="20"/>
+              </w:rPr>
+            </w:pPr>
+            <w:proofErr w:type="spellStart"/>
+            <w:r>
+              <w:rPr>
+                <w:sz w:val="20"/>
+                <w:szCs w:val="20"/>
+              </w:rPr>
+              <w:t>TestInde</w:t>
+            </w:r>
+            <w:r>
+              <w:rPr>
+                <w:sz w:val="20"/>
+                <w:szCs w:val="20"/>
+              </w:rPr>
+              <w:t>x</w:t>
+            </w:r>
+            <w:r>
+              <w:rPr>
+                <w:sz w:val="20"/>
+                <w:szCs w:val="20"/>
+              </w:rPr>
+              <w:t>er</w:t>
+            </w:r>
+            <w:proofErr w:type="spellEnd"/>
+            <w:r>
+              <w:rPr>
+                <w:sz w:val="20"/>
+                <w:szCs w:val="20"/>
+              </w:rPr>
+              <w:t>.</w:t>
+            </w:r>
+            <w:proofErr w:type="spellStart"/>
+            <w:r>
+              <w:rPr>
+                <w:sz w:val="20"/>
+                <w:szCs w:val="20"/>
+                <w:lang w:val="en-GB"/>
+              </w:rPr>
+              <w:t>TestGetAuthorsByAff</w:t>
+            </w:r>
+            <w:proofErr w:type="spellEnd"/>
+          </w:p>
+        </w:tc>
+        <w:tc>
+          <w:tcPr>
+            <w:tcW w:w="351" w:type="dxa"/>
+          </w:tcPr>
+          <w:p>
+            <w:pPr>
+              <w:spacing w:after="0" w:line="276" w:lineRule="auto"/>
+              <w:rPr>
+                <w:sz w:val="20"/>
+                <w:szCs w:val="20"/>
+              </w:rPr>
+            </w:pPr>
+            <w:r>
+              <w:rPr>
+                <w:rStyle w:val="unicode"/>
+                <w:rFonts w:ascii="MS Mincho" w:eastAsia="MS Mincho" w:hAnsi="MS Mincho" w:cs="MS Mincho" w:hint="eastAsia"/>
+                <w:sz w:val="20"/>
+                <w:szCs w:val="20"/>
+              </w:rPr>
+              <w:t>✘</w:t>
+            </w:r>
+          </w:p>
+        </w:tc>
+        <w:tc>
+          <w:tcPr>
+            <w:tcW w:w="351" w:type="dxa"/>
+          </w:tcPr>
+          <w:p>
+            <w:pPr>
+              <w:spacing w:after="0" w:line="276" w:lineRule="auto"/>
+              <w:rPr>
+                <w:sz w:val="20"/>
+                <w:szCs w:val="20"/>
+              </w:rPr>
+            </w:pPr>
+            <w:r>
+              <w:rPr>
+                <w:rStyle w:val="unicode"/>
+                <w:rFonts w:ascii="MS Mincho" w:eastAsia="MS Mincho" w:hAnsi="MS Mincho" w:cs="MS Mincho" w:hint="eastAsia"/>
+                <w:sz w:val="20"/>
+                <w:szCs w:val="20"/>
+              </w:rPr>
+              <w:t>✘</w:t>
+            </w:r>
+          </w:p>
+        </w:tc>
+        <w:tc>
+          <w:tcPr>
+            <w:tcW w:w="351" w:type="dxa"/>
+          </w:tcPr>
+          <w:p>
+            <w:pPr>
+              <w:spacing w:after="0" w:line="276" w:lineRule="auto"/>
+              <w:rPr>
+                <w:rStyle w:val="unicode"/>
+                <w:rFonts w:ascii="MS Mincho" w:eastAsia="MS Mincho" w:hAnsi="MS Mincho" w:cs="MS Mincho" w:hint="eastAsia"/>
+                <w:sz w:val="20"/>
+                <w:szCs w:val="20"/>
+              </w:rPr>
+            </w:pPr>
+            <w:r>
+              <w:rPr>
+                <w:rStyle w:val="unicode"/>
+                <w:rFonts w:ascii="MS Mincho" w:eastAsia="MS Mincho" w:hAnsi="MS Mincho" w:cs="MS Mincho" w:hint="eastAsia"/>
+                <w:sz w:val="20"/>
+                <w:szCs w:val="20"/>
+              </w:rPr>
+              <w:t>✘</w:t>
+            </w:r>
+          </w:p>
+        </w:tc>
+        <w:tc>
+          <w:tcPr>
+            <w:tcW w:w="351" w:type="dxa"/>
+          </w:tcPr>
+          <w:p>
+            <w:pPr>
+              <w:spacing w:after="0" w:line="276" w:lineRule="auto"/>
+              <w:rPr>
+                <w:rStyle w:val="unicode"/>
+                <w:rFonts w:ascii="MS Mincho" w:eastAsia="MS Mincho" w:hAnsi="MS Mincho" w:cs="MS Mincho" w:hint="eastAsia"/>
+                <w:sz w:val="20"/>
+                <w:szCs w:val="20"/>
+              </w:rPr>
+            </w:pPr>
+          </w:p>
+        </w:tc>
+        <w:tc>
+          <w:tcPr>
+            <w:tcW w:w="351" w:type="dxa"/>
+          </w:tcPr>
+          <w:p>
+            <w:pPr>
+              <w:spacing w:after="0" w:line="276" w:lineRule="auto"/>
+              <w:rPr>
+                <w:sz w:val="20"/>
+                <w:szCs w:val="20"/>
+              </w:rPr>
+            </w:pPr>
+          </w:p>
+        </w:tc>
+        <w:tc>
+          <w:tcPr>
+            <w:tcW w:w="351" w:type="dxa"/>
+          </w:tcPr>
+          <w:p>
+            <w:pPr>
+              <w:spacing w:after="0" w:line="276" w:lineRule="auto"/>
+              <w:rPr>
+                <w:rStyle w:val="unicode"/>
+                <w:rFonts w:ascii="MS Mincho" w:eastAsia="MS Mincho" w:hAnsi="MS Mincho" w:cs="MS Mincho" w:hint="eastAsia"/>
+                <w:sz w:val="20"/>
+                <w:szCs w:val="20"/>
+              </w:rPr>
+            </w:pPr>
+          </w:p>
+        </w:tc>
+        <w:tc>
+          <w:tcPr>
+            <w:tcW w:w="351" w:type="dxa"/>
+          </w:tcPr>
+          <w:p>
+            <w:pPr>
+              <w:spacing w:after="0" w:line="276" w:lineRule="auto"/>
+              <w:rPr>
+                <w:sz w:val="20"/>
+                <w:szCs w:val="20"/>
+              </w:rPr>
+            </w:pPr>
+          </w:p>
+        </w:tc>
+        <w:tc>
+          <w:tcPr>
+            <w:tcW w:w="351" w:type="dxa"/>
+          </w:tcPr>
+          <w:p>
+            <w:pPr>
+              <w:spacing w:after="0" w:line="276" w:lineRule="auto"/>
+              <w:rPr>
+                <w:sz w:val="20"/>
+                <w:szCs w:val="20"/>
+              </w:rPr>
+            </w:pPr>
+          </w:p>
+        </w:tc>
+        <w:tc>
+          <w:tcPr>
+            <w:tcW w:w="351" w:type="dxa"/>
+          </w:tcPr>
+          <w:p>
+            <w:pPr>
+              <w:spacing w:after="0" w:line="276" w:lineRule="auto"/>
+              <w:rPr>
+                <w:sz w:val="20"/>
+                <w:szCs w:val="20"/>
+              </w:rPr>
+            </w:pPr>
+          </w:p>
+        </w:tc>
+        <w:tc>
+          <w:tcPr>
+            <w:tcW w:w="351" w:type="dxa"/>
+          </w:tcPr>
+          <w:p>
+            <w:pPr>
+              <w:spacing w:after="0" w:line="276" w:lineRule="auto"/>
+              <w:rPr>
+                <w:sz w:val="20"/>
+                <w:szCs w:val="20"/>
+              </w:rPr>
+            </w:pPr>
+          </w:p>
+        </w:tc>
+        <w:tc>
+          <w:tcPr>
+            <w:tcW w:w="351" w:type="dxa"/>
+          </w:tcPr>
+          <w:p>
+            <w:pPr>
+              <w:spacing w:after="0" w:line="276" w:lineRule="auto"/>
+              <w:rPr>
+                <w:sz w:val="20"/>
+                <w:szCs w:val="20"/>
+              </w:rPr>
+            </w:pPr>
+            <w:r>
+              <w:rPr>
+                <w:rStyle w:val="unicode"/>
+                <w:rFonts w:ascii="MS Mincho" w:eastAsia="MS Mincho" w:hAnsi="MS Mincho" w:cs="MS Mincho" w:hint="eastAsia"/>
+                <w:sz w:val="20"/>
+                <w:szCs w:val="20"/>
+              </w:rPr>
+              <w:t>✘</w:t>
+            </w:r>
+          </w:p>
+        </w:tc>
+        <w:tc>
+          <w:tcPr>
+            <w:tcW w:w="351" w:type="dxa"/>
+          </w:tcPr>
+          <w:p>
+            <w:pPr>
+              <w:spacing w:after="0" w:line="276" w:lineRule="auto"/>
+              <w:rPr>
+                <w:sz w:val="20"/>
+                <w:szCs w:val="20"/>
+              </w:rPr>
+            </w:pPr>
+          </w:p>
+        </w:tc>
+        <w:tc>
+          <w:tcPr>
+            <w:tcW w:w="351" w:type="dxa"/>
+          </w:tcPr>
+          <w:p>
+            <w:pPr>
+              <w:spacing w:after="0" w:line="276" w:lineRule="auto"/>
+              <w:rPr>
+                <w:rStyle w:val="unicode"/>
+                <w:rFonts w:ascii="MS Mincho" w:eastAsia="MS Mincho" w:hAnsi="MS Mincho" w:cs="MS Mincho" w:hint="eastAsia"/>
+                <w:sz w:val="20"/>
+                <w:szCs w:val="20"/>
+              </w:rPr>
+            </w:pPr>
+          </w:p>
+        </w:tc>
+        <w:tc>
+          <w:tcPr>
+            <w:tcW w:w="351" w:type="dxa"/>
+          </w:tcPr>
+          <w:p>
+            <w:pPr>
+              <w:spacing w:after="0" w:line="276" w:lineRule="auto"/>
+              <w:rPr>
+                <w:rStyle w:val="unicode"/>
+                <w:rFonts w:ascii="MS Mincho" w:eastAsia="MS Mincho" w:hAnsi="MS Mincho" w:cs="MS Mincho" w:hint="eastAsia"/>
+                <w:sz w:val="20"/>
+                <w:szCs w:val="20"/>
+              </w:rPr>
+            </w:pPr>
+          </w:p>
+        </w:tc>
+        <w:tc>
+          <w:tcPr>
+            <w:tcW w:w="351" w:type="dxa"/>
+          </w:tcPr>
+          <w:p>
+            <w:pPr>
+              <w:spacing w:after="0" w:line="276" w:lineRule="auto"/>
+              <w:rPr>
+                <w:rStyle w:val="unicode"/>
+                <w:rFonts w:ascii="MS Mincho" w:eastAsia="MS Mincho" w:hAnsi="MS Mincho" w:cs="MS Mincho" w:hint="eastAsia"/>
+                <w:sz w:val="20"/>
+                <w:szCs w:val="20"/>
+              </w:rPr>
+            </w:pPr>
+          </w:p>
+        </w:tc>
+        <w:tc>
+          <w:tcPr>
+            <w:tcW w:w="351" w:type="dxa"/>
+          </w:tcPr>
+          <w:p>
+            <w:pPr>
+              <w:spacing w:after="0" w:line="276" w:lineRule="auto"/>
+              <w:rPr>
+                <w:rStyle w:val="unicode"/>
+                <w:rFonts w:ascii="MS Mincho" w:eastAsia="MS Mincho" w:hAnsi="MS Mincho" w:cs="MS Mincho" w:hint="eastAsia"/>
+                <w:sz w:val="20"/>
+                <w:szCs w:val="20"/>
+              </w:rPr>
+            </w:pPr>
+          </w:p>
+        </w:tc>
+        <w:tc>
+          <w:tcPr>
+            <w:tcW w:w="351" w:type="dxa"/>
+          </w:tcPr>
+          <w:p>
+            <w:pPr>
+              <w:spacing w:after="0" w:line="276" w:lineRule="auto"/>
+              <w:rPr>
+                <w:rStyle w:val="unicode"/>
+                <w:rFonts w:ascii="MS Mincho" w:eastAsia="MS Mincho" w:hAnsi="MS Mincho" w:cs="MS Mincho" w:hint="eastAsia"/>
+                <w:sz w:val="20"/>
+                <w:szCs w:val="20"/>
+              </w:rPr>
+            </w:pPr>
+          </w:p>
+        </w:tc>
+      </w:tr>
+    </w:tbl>
     <w:p>
       <w:pPr>
         <w:pStyle w:val="Cabealho1"/>
-      </w:pPr>
-      <w:bookmarkStart w:id="4" w:name="_Toc309815258"/>
-      <w:r>
         <w:rPr>
           <w:rFonts w:eastAsiaTheme="minorHAnsi"/>
         </w:rPr>
+      </w:pPr>
+      <w:r>
+        <w:rPr>
+          <w:rFonts w:eastAsiaTheme="minorHAnsi"/>
+        </w:rPr>
+        <w:t>Matriz de rastreabilidade dos testes com os requis</w:t>
+      </w:r>
+      <w:r>
+        <w:rPr>
+          <w:rFonts w:eastAsiaTheme="minorHAnsi"/>
+        </w:rPr>
+        <w:t>i</w:t>
+      </w:r>
+      <w:r>
+        <w:rPr>
+          <w:rFonts w:eastAsiaTheme="minorHAnsi"/>
+        </w:rPr>
+        <w:t>tos</w:t>
+      </w:r>
+      <w:bookmarkEnd w:id="3"/>
+      <w:r>
+        <w:rPr>
+          <w:rFonts w:eastAsiaTheme="minorHAnsi"/>
+        </w:rPr>
+        <w:t xml:space="preserve"> e restrições</w:t>
+      </w:r>
+    </w:p>
+    <w:p>
+      <w:pPr>
+        <w:spacing w:after="200" w:line="276" w:lineRule="auto"/>
+      </w:pPr>
+    </w:p>
+    <w:p>
+      <w:pPr>
+        <w:spacing w:after="200" w:line="276" w:lineRule="auto"/>
+        <w:ind w:firstLine="708"/>
+      </w:pPr>
+      <w:r>
+        <w:t xml:space="preserve">Só se considerou a classe de testes </w:t>
+      </w:r>
+      <w:proofErr w:type="spellStart"/>
+      <w:r>
+        <w:rPr>
+          <w:i/>
+        </w:rPr>
+        <w:t>TestIndexer</w:t>
+      </w:r>
+      <w:proofErr w:type="spellEnd"/>
+      <w:r>
+        <w:t>, pois engloba todos os testes das outras classes. Essas foram construídas ao longo da especificação e, por isso, apenas testam casos em pa</w:t>
+      </w:r>
+      <w:r>
+        <w:t>r</w:t>
+      </w:r>
+      <w:r>
+        <w:t>ticular, como por exemplo, criar um objecto do tipo Autor.</w:t>
+      </w:r>
+    </w:p>
+    <w:p>
+      <w:pPr>
+        <w:spacing w:after="200" w:line="276" w:lineRule="auto"/>
+        <w:ind w:firstLine="708"/>
+      </w:pPr>
+      <w:r>
+        <w:t xml:space="preserve">Tal como é possível verificar, os testes efetuados cobrem todos os requisitos e restrições definidos para o modelo. </w:t>
+      </w:r>
+      <w:r>
+        <w:br w:type="page"/>
+      </w:r>
+    </w:p>
+    <w:p>
+      <w:pPr>
+        <w:pStyle w:val="Cabealho1"/>
+        <w:rPr>
+          <w:rFonts w:eastAsiaTheme="minorHAnsi"/>
+        </w:rPr>
+      </w:pPr>
+      <w:bookmarkStart w:id="4" w:name="_Toc309815259"/>
+      <w:r>
+        <w:rPr>
+          <w:noProof/>
+          <w:lang w:eastAsia="pt-PT"/>
+        </w:rPr>
         <w:lastRenderedPageBreak/>
-        <w:t>Matriz de rastreabilidade dos testes com os requis</w:t>
+        <w:drawing>
+          <wp:anchor distT="0" distB="0" distL="114300" distR="114300" simplePos="0" relativeHeight="251658240" behindDoc="1" locked="0" layoutInCell="1" allowOverlap="1" wp14:anchorId="1E63FDB9" wp14:editId="7D095C46">
+            <wp:simplePos x="0" y="0"/>
+            <wp:positionH relativeFrom="column">
+              <wp:posOffset>-794385</wp:posOffset>
+            </wp:positionH>
+            <wp:positionV relativeFrom="paragraph">
+              <wp:posOffset>372110</wp:posOffset>
+            </wp:positionV>
+            <wp:extent cx="7044690" cy="4358640"/>
+            <wp:effectExtent l="0" t="0" r="3810" b="3810"/>
+            <wp:wrapTight wrapText="bothSides">
+              <wp:wrapPolygon edited="0">
+                <wp:start x="0" y="0"/>
+                <wp:lineTo x="0" y="21524"/>
+                <wp:lineTo x="21553" y="21524"/>
+                <wp:lineTo x="21553" y="0"/>
+                <wp:lineTo x="0" y="0"/>
+              </wp:wrapPolygon>
+            </wp:wrapTight>
+            <wp:docPr id="2" name="Imagem 2" descr="C:\Users\Tiago\Desktop\Class Model.png"/>
+            <wp:cNvGraphicFramePr>
+              <a:graphicFrameLocks xmlns:a="http://schemas.openxmlformats.org/drawingml/2006/main" noChangeAspect="1"/>
+            </wp:cNvGraphicFramePr>
+            <a:graphic xmlns:a="http://schemas.openxmlformats.org/drawingml/2006/main">
+              <a:graphicData uri="http://schemas.openxmlformats.org/drawingml/2006/picture">
+                <pic:pic xmlns:pic="http://schemas.openxmlformats.org/drawingml/2006/picture">
+                  <pic:nvPicPr>
+                    <pic:cNvPr id="0" name="Picture 1" descr="C:\Users\Tiago\Desktop\Class Model.png"/>
+                    <pic:cNvPicPr>
+                      <a:picLocks noChangeAspect="1" noChangeArrowheads="1"/>
+                    </pic:cNvPicPr>
+                  </pic:nvPicPr>
+                  <pic:blipFill>
+                    <a:blip r:embed="rId10">
+                      <a:extLst>
+                        <a:ext uri="{28A0092B-C50C-407E-A947-70E740481C1C}">
+                          <a14:useLocalDpi xmlns:a14="http://schemas.microsoft.com/office/drawing/2010/main" val="0"/>
+                        </a:ext>
+                      </a:extLst>
+                    </a:blip>
+                    <a:srcRect/>
+                    <a:stretch>
+                      <a:fillRect/>
+                    </a:stretch>
+                  </pic:blipFill>
+                  <pic:spPr bwMode="auto">
+                    <a:xfrm>
+                      <a:off x="0" y="0"/>
+                      <a:ext cx="7044690" cy="4358640"/>
+                    </a:xfrm>
+                    <a:prstGeom prst="rect">
+                      <a:avLst/>
+                    </a:prstGeom>
+                    <a:noFill/>
+                    <a:ln>
+                      <a:noFill/>
+                    </a:ln>
+                  </pic:spPr>
+                </pic:pic>
+              </a:graphicData>
+            </a:graphic>
+            <wp14:sizeRelH relativeFrom="page">
+              <wp14:pctWidth>0</wp14:pctWidth>
+            </wp14:sizeRelH>
+            <wp14:sizeRelV relativeFrom="page">
+              <wp14:pctHeight>0</wp14:pctHeight>
+            </wp14:sizeRelV>
+          </wp:anchor>
+        </w:drawing>
       </w:r>
       <w:r>
         <w:rPr>
           <w:rFonts w:eastAsiaTheme="minorHAnsi"/>
         </w:rPr>
-        <w:t>i</w:t>
+        <w:t>Diagrama conce</w:t>
       </w:r>
       <w:r>
         <w:rPr>
           <w:rFonts w:eastAsiaTheme="minorHAnsi"/>
         </w:rPr>
-        <w:t>tos.</w:t>
+        <w:t>p</w:t>
+      </w:r>
+      <w:r>
+        <w:rPr>
+          <w:rFonts w:eastAsiaTheme="minorHAnsi"/>
+        </w:rPr>
+        <w:t>tual de classes do sistema</w:t>
       </w:r>
       <w:bookmarkEnd w:id="4"/>
     </w:p>
@@ -7844,40 +11793,6 @@
       <w:pPr>
         <w:spacing w:after="200" w:line="276" w:lineRule="auto"/>
       </w:pPr>
-      <w:r>
-        <w:br w:type="page"/>
-      </w:r>
-    </w:p>
-    <w:p>
-      <w:pPr>
-        <w:pStyle w:val="Cabealho1"/>
-        <w:rPr>
-          <w:rFonts w:eastAsiaTheme="minorHAnsi"/>
-        </w:rPr>
-      </w:pPr>
-      <w:bookmarkStart w:id="5" w:name="_Toc309815259"/>
-      <w:r>
-        <w:rPr>
-          <w:rFonts w:eastAsiaTheme="minorHAnsi"/>
-        </w:rPr>
-        <w:lastRenderedPageBreak/>
-        <w:t xml:space="preserve">Diagrama </w:t>
-      </w:r>
-      <w:proofErr w:type="spellStart"/>
-      <w:r>
-        <w:rPr>
-          <w:rFonts w:eastAsiaTheme="minorHAnsi"/>
-        </w:rPr>
-        <w:t>concetual</w:t>
-      </w:r>
-      <w:proofErr w:type="spellEnd"/>
-      <w:r>
-        <w:rPr>
-          <w:rFonts w:eastAsiaTheme="minorHAnsi"/>
-        </w:rPr>
-        <w:t xml:space="preserve"> de classes do sistema, em UML, incluindo as principais operações de transações e consultas.</w:t>
-      </w:r>
-      <w:bookmarkEnd w:id="5"/>
     </w:p>
     <w:p>
       <w:pPr>
@@ -7892,52 +11807,22 @@
         </w:rPr>
       </w:pPr>
       <w:r>
+        <w:t xml:space="preserve"> </w:t>
+      </w:r>
+      <w:r>
         <w:br w:type="page"/>
       </w:r>
+      <w:bookmarkStart w:id="5" w:name="_GoBack"/>
+      <w:bookmarkEnd w:id="5"/>
     </w:p>
     <w:p>
       <w:pPr>
         <w:pStyle w:val="Cabealho1"/>
-      </w:pPr>
-      <w:bookmarkStart w:id="6" w:name="_Toc309815260"/>
-      <w:r>
-        <w:lastRenderedPageBreak/>
-        <w:t xml:space="preserve">Definição completa das classes em VDM++, incluindo invariantes, pré-condições e </w:t>
-      </w:r>
-      <w:proofErr w:type="spellStart"/>
-      <w:r>
-        <w:t>póscondições</w:t>
-      </w:r>
-      <w:proofErr w:type="spellEnd"/>
-      <w:r>
-        <w:t>.</w:t>
-      </w:r>
-      <w:bookmarkEnd w:id="6"/>
-    </w:p>
-    <w:p>
-      <w:pPr>
-        <w:spacing w:after="200" w:line="276" w:lineRule="auto"/>
-        <w:rPr>
-          <w:rFonts w:asciiTheme="majorHAnsi" w:eastAsiaTheme="majorEastAsia" w:hAnsiTheme="majorHAnsi" w:cstheme="majorBidi"/>
-          <w:b/>
-          <w:bCs/>
-          <w:color w:val="365F91" w:themeColor="accent1" w:themeShade="BF"/>
-          <w:sz w:val="28"/>
-          <w:szCs w:val="28"/>
-        </w:rPr>
-      </w:pPr>
-      <w:r>
-        <w:br w:type="page"/>
-      </w:r>
-    </w:p>
-    <w:p>
-      <w:pPr>
-        <w:pStyle w:val="Cabealho1"/>
         <w:rPr>
           <w:rFonts w:eastAsiaTheme="minorHAnsi"/>
         </w:rPr>
       </w:pPr>
-      <w:bookmarkStart w:id="7" w:name="_Toc309815261"/>
+      <w:bookmarkStart w:id="6" w:name="_Toc309815261"/>
       <w:r>
         <w:rPr>
           <w:rFonts w:eastAsiaTheme="minorHAnsi"/>
@@ -7987,7 +11872,7 @@
         </w:rPr>
         <w:t xml:space="preserve"> depois de correr os scripts de teste).</w:t>
       </w:r>
-      <w:bookmarkEnd w:id="7"/>
+      <w:bookmarkEnd w:id="6"/>
     </w:p>
     <w:p>
       <w:pPr>
@@ -8009,26 +11894,13 @@
       <w:pPr>
         <w:pStyle w:val="Cabealho1"/>
       </w:pPr>
-      <w:bookmarkStart w:id="8" w:name="_Toc309815262"/>
+      <w:bookmarkStart w:id="7" w:name="_Toc309815262"/>
       <w:r>
         <w:lastRenderedPageBreak/>
         <w:t>Análise da consistência do modelo.</w:t>
       </w:r>
-      <w:bookmarkEnd w:id="8"/>
-      <w:r>
-        <w:br w:type="page"/>
-      </w:r>
-    </w:p>
-    <w:p>
-      <w:pPr>
-        <w:pStyle w:val="Cabealho1"/>
-        <w:rPr>
-          <w:rFonts w:eastAsiaTheme="minorHAnsi"/>
-          <w:sz w:val="28"/>
-        </w:rPr>
-      </w:pPr>
-      <w:r>
-        <w:lastRenderedPageBreak/>
+      <w:bookmarkEnd w:id="7"/>
+      <w:r>
         <w:br w:type="page"/>
       </w:r>
     </w:p>
@@ -8041,7 +11913,7 @@
       </w:pPr>
     </w:p>
     <w:sectPr>
-      <w:footerReference w:type="default" r:id="rId10"/>
+      <w:footerReference w:type="default" r:id="rId11"/>
       <w:pgSz w:w="11906" w:h="16838"/>
       <w:pgMar w:top="1417" w:right="1701" w:bottom="1417" w:left="1701" w:header="708" w:footer="708" w:gutter="0"/>
       <w:pgNumType w:start="1"/>
@@ -10112,6 +13984,37 @@
       <w:vertAlign w:val="superscript"/>
     </w:rPr>
   </w:style>
+  <w:style w:type="table" w:styleId="Tabelacomgrelha">
+    <w:name w:val="Table Grid"/>
+    <w:basedOn w:val="Tabelanormal"/>
+    <w:uiPriority w:val="59"/>
+    <w:rsid w:val="003604D9"/>
+    <w:pPr>
+      <w:spacing w:after="0" w:line="240" w:lineRule="auto"/>
+    </w:pPr>
+    <w:tblPr>
+      <w:tblInd w:w="0" w:type="dxa"/>
+      <w:tblBorders>
+        <w:top w:val="single" w:sz="4" w:space="0" w:color="auto"/>
+        <w:left w:val="single" w:sz="4" w:space="0" w:color="auto"/>
+        <w:bottom w:val="single" w:sz="4" w:space="0" w:color="auto"/>
+        <w:right w:val="single" w:sz="4" w:space="0" w:color="auto"/>
+        <w:insideH w:val="single" w:sz="4" w:space="0" w:color="auto"/>
+        <w:insideV w:val="single" w:sz="4" w:space="0" w:color="auto"/>
+      </w:tblBorders>
+      <w:tblCellMar>
+        <w:top w:w="0" w:type="dxa"/>
+        <w:left w:w="108" w:type="dxa"/>
+        <w:bottom w:w="0" w:type="dxa"/>
+        <w:right w:w="108" w:type="dxa"/>
+      </w:tblCellMar>
+    </w:tblPr>
+  </w:style>
+  <w:style w:type="character" w:customStyle="1" w:styleId="unicode">
+    <w:name w:val="unicode"/>
+    <w:basedOn w:val="Tipodeletrapredefinidodopargrafo"/>
+    <w:rsid w:val="007F79E0"/>
+  </w:style>
 </w:styles>
 </file>
 
@@ -11192,6 +15095,37 @@
       <w:vertAlign w:val="superscript"/>
     </w:rPr>
   </w:style>
+  <w:style w:type="table" w:styleId="Tabelacomgrelha">
+    <w:name w:val="Table Grid"/>
+    <w:basedOn w:val="Tabelanormal"/>
+    <w:uiPriority w:val="59"/>
+    <w:rsid w:val="003604D9"/>
+    <w:pPr>
+      <w:spacing w:after="0" w:line="240" w:lineRule="auto"/>
+    </w:pPr>
+    <w:tblPr>
+      <w:tblInd w:w="0" w:type="dxa"/>
+      <w:tblBorders>
+        <w:top w:val="single" w:sz="4" w:space="0" w:color="auto"/>
+        <w:left w:val="single" w:sz="4" w:space="0" w:color="auto"/>
+        <w:bottom w:val="single" w:sz="4" w:space="0" w:color="auto"/>
+        <w:right w:val="single" w:sz="4" w:space="0" w:color="auto"/>
+        <w:insideH w:val="single" w:sz="4" w:space="0" w:color="auto"/>
+        <w:insideV w:val="single" w:sz="4" w:space="0" w:color="auto"/>
+      </w:tblBorders>
+      <w:tblCellMar>
+        <w:top w:w="0" w:type="dxa"/>
+        <w:left w:w="108" w:type="dxa"/>
+        <w:bottom w:w="0" w:type="dxa"/>
+        <w:right w:w="108" w:type="dxa"/>
+      </w:tblCellMar>
+    </w:tblPr>
+  </w:style>
+  <w:style w:type="character" w:customStyle="1" w:styleId="unicode">
+    <w:name w:val="unicode"/>
+    <w:basedOn w:val="Tipodeletrapredefinidodopargrafo"/>
+    <w:rsid w:val="007F79E0"/>
+  </w:style>
 </w:styles>
 </file>
 
@@ -11485,7 +15419,7 @@
 </file>
 
 <file path=customXml/itemProps1.xml><?xml version="1.0" encoding="utf-8"?>
-<ds:datastoreItem xmlns:ds="http://schemas.openxmlformats.org/officeDocument/2006/customXml" ds:itemID="{75BF7B80-68A3-46A2-AA1D-F09222E96195}">
+<ds:datastoreItem xmlns:ds="http://schemas.openxmlformats.org/officeDocument/2006/customXml" ds:itemID="{8B08ADC6-03D0-431A-B45C-562932D29F24}">
   <ds:schemaRefs>
     <ds:schemaRef ds:uri="http://schemas.openxmlformats.org/officeDocument/2006/bibliography"/>
   </ds:schemaRefs>

</xml_diff>

<commit_message>
melhoria na parte do diagrama uml (relatorio)
</commit_message>
<xml_diff>
--- a/Relatorio.docx
+++ b/Relatorio.docx
@@ -1,6 +1,6 @@
 
 <file path=word/document.xml><?xml version="1.0" encoding="utf-8"?>
-<w:document xmlns:wpc="http://schemas.microsoft.com/office/word/2010/wordprocessingCanvas" xmlns:mc="http://schemas.openxmlformats.org/markup-compatibility/2006" xmlns:o="urn:schemas-microsoft-com:office:office" xmlns:r="http://schemas.openxmlformats.org/officeDocument/2006/relationships" xmlns:m="http://schemas.openxmlformats.org/officeDocument/2006/math" xmlns:v="urn:schemas-microsoft-com:vml" xmlns:wp14="http://schemas.microsoft.com/office/word/2010/wordprocessingDrawing" xmlns:wp="http://schemas.openxmlformats.org/drawingml/2006/wordprocessingDrawing" xmlns:w10="urn:schemas-microsoft-com:office:word" xmlns:w="http://schemas.openxmlformats.org/wordprocessingml/2006/main" xmlns:w14="http://schemas.microsoft.com/office/word/2010/wordml" xmlns:wpg="http://schemas.microsoft.com/office/word/2010/wordprocessingGroup" xmlns:wpi="http://schemas.microsoft.com/office/word/2010/wordprocessingInk" xmlns:wne="http://schemas.microsoft.com/office/word/2006/wordml" xmlns:wps="http://schemas.microsoft.com/office/word/2010/wordprocessingShape" mc:Ignorable="w14 wp14">
+<w:document xmlns:ve="http://schemas.openxmlformats.org/markup-compatibility/2006" xmlns:o="urn:schemas-microsoft-com:office:office" xmlns:r="http://schemas.openxmlformats.org/officeDocument/2006/relationships" xmlns:m="http://schemas.openxmlformats.org/officeDocument/2006/math" xmlns:v="urn:schemas-microsoft-com:vml" xmlns:wp="http://schemas.openxmlformats.org/drawingml/2006/wordprocessingDrawing" xmlns:w10="urn:schemas-microsoft-com:office:word" xmlns:w="http://schemas.openxmlformats.org/wordprocessingml/2006/main" xmlns:wne="http://schemas.microsoft.com/office/word/2006/wordml">
   <w:body>
     <w:p>
       <w:pPr>
@@ -33,10 +33,10 @@
                     </pic:cNvPicPr>
                   </pic:nvPicPr>
                   <pic:blipFill>
-                    <a:blip r:embed="rId9" cstate="print">
+                    <a:blip r:embed="rId8" cstate="print">
                       <a:extLst>
                         <a:ext uri="{28A0092B-C50C-407E-A947-70E740481C1C}">
-                          <a14:useLocalDpi xmlns:a14="http://schemas.microsoft.com/office/drawing/2010/main" val="0"/>
+                          <a14:useLocalDpi xmlns:a14="http://schemas.microsoft.com/office/drawing/2010/main" xmlns:wps="http://schemas.microsoft.com/office/word/2010/wordprocessingShape" xmlns:wpi="http://schemas.microsoft.com/office/word/2010/wordprocessingInk" xmlns:wpg="http://schemas.microsoft.com/office/word/2010/wordprocessingGroup" xmlns:w14="http://schemas.microsoft.com/office/word/2010/wordml" xmlns:w="http://schemas.openxmlformats.org/wordprocessingml/2006/main" xmlns:w10="urn:schemas-microsoft-com:office:word" xmlns:wp14="http://schemas.microsoft.com/office/word/2010/wordprocessingDrawing" xmlns:v="urn:schemas-microsoft-com:vml" xmlns:o="urn:schemas-microsoft-com:office:office" xmlns:mc="http://schemas.openxmlformats.org/markup-compatibility/2006" xmlns:wpc="http://schemas.microsoft.com/office/word/2010/wordprocessingCanvas" xmlns="" val="0"/>
                         </a:ext>
                       </a:extLst>
                     </a:blip>
@@ -216,25 +216,7 @@
           <w:sz w:val="24"/>
           <w:szCs w:val="24"/>
         </w:rPr>
-        <w:t xml:space="preserve">º </w:t>
-      </w:r>
-      <w:proofErr w:type="gramStart"/>
-      <w:r>
-        <w:rPr>
-          <w:rFonts w:ascii="Arial" w:hAnsi="Arial" w:cs="Arial"/>
-          <w:sz w:val="24"/>
-          <w:szCs w:val="24"/>
-        </w:rPr>
-        <w:t>ano</w:t>
-      </w:r>
-      <w:proofErr w:type="gramEnd"/>
-      <w:r>
-        <w:rPr>
-          <w:rFonts w:ascii="Arial" w:hAnsi="Arial" w:cs="Arial"/>
-          <w:sz w:val="24"/>
-          <w:szCs w:val="24"/>
-        </w:rPr>
-        <w:t xml:space="preserve"> do Mestrado Integrado em Engenharia Informática e Computação</w:t>
+        <w:t>º ano do Mestrado Integrado em Engenharia Informática e Computação</w:t>
       </w:r>
     </w:p>
     <w:p>
@@ -961,7 +943,7 @@
     </w:p>
     <w:p>
       <w:pPr>
-        <w:pStyle w:val="Cabealho1"/>
+        <w:pStyle w:val="Ttulo1"/>
         <w:rPr>
           <w:rFonts w:eastAsiaTheme="minorHAnsi"/>
         </w:rPr>
@@ -1514,13 +1496,7 @@
         <w:t>ES2</w:t>
       </w:r>
       <w:r>
-        <w:t xml:space="preserve"> – Se uma publicação for referenciada, deve ser adicionada uma referência às citações da p</w:t>
-      </w:r>
-      <w:r>
-        <w:t>u</w:t>
-      </w:r>
-      <w:r>
-        <w:t>blicação referida com a publicação que a referiu, o capítulo e a linha;</w:t>
+        <w:t xml:space="preserve"> – Se uma publicação for referenciada, deve ser adicionada uma referência às citações da publicação referida com a publicação que a referiu, o capítulo e a linha;</w:t>
       </w:r>
     </w:p>
     <w:p>
@@ -1578,7 +1554,7 @@
     </w:p>
     <w:p>
       <w:pPr>
-        <w:pStyle w:val="Cabealho1"/>
+        <w:pStyle w:val="Ttulo1"/>
         <w:rPr>
           <w:rFonts w:eastAsiaTheme="minorHAnsi"/>
         </w:rPr>
@@ -7537,7 +7513,7 @@
     <w:p/>
     <w:p>
       <w:pPr>
-        <w:pStyle w:val="Cabealho2"/>
+        <w:pStyle w:val="Ttulo2"/>
         <w:spacing w:line="360" w:lineRule="auto"/>
       </w:pPr>
       <w:bookmarkStart w:id="2" w:name="_Toc309815257"/>
@@ -7943,13 +7919,7 @@
         <w:jc w:val="both"/>
       </w:pPr>
       <w:r>
-        <w:t>RES2 – Se uma publicação for referenciada, deve ser adicionada uma referência às citações da p</w:t>
-      </w:r>
-      <w:r>
-        <w:t>u</w:t>
-      </w:r>
-      <w:r>
-        <w:t>blicação referida com a publicação que a referiu, o capítulo e a linha:</w:t>
+        <w:t>RES2 – Se uma publicação for referenciada, deve ser adicionada uma referência às citações da publicação referida com a publicação que a referiu, o capítulo e a linha:</w:t>
       </w:r>
     </w:p>
     <w:p>
@@ -8281,7 +8251,7 @@
         <w:tblpPr w:leftFromText="141" w:rightFromText="141" w:vertAnchor="text" w:horzAnchor="margin" w:tblpXSpec="center" w:tblpY="826"/>
         <w:tblW w:w="9857" w:type="dxa"/>
         <w:tblLayout w:type="fixed"/>
-        <w:tblLook w:val="04A0" w:firstRow="1" w:lastRow="0" w:firstColumn="1" w:lastColumn="0" w:noHBand="0" w:noVBand="1"/>
+        <w:tblLook w:val="04A0"/>
       </w:tblPr>
       <w:tblGrid>
         <w:gridCol w:w="3890"/>
@@ -12472,7 +12442,7 @@
     </w:tbl>
     <w:p>
       <w:pPr>
-        <w:pStyle w:val="Cabealho1"/>
+        <w:pStyle w:val="Ttulo1"/>
         <w:rPr>
           <w:rFonts w:eastAsiaTheme="minorHAnsi"/>
         </w:rPr>
@@ -12596,36 +12566,61 @@
     </w:p>
     <w:p>
       <w:pPr>
-        <w:pStyle w:val="Cabealho1"/>
+        <w:pStyle w:val="Ttulo1"/>
         <w:rPr>
           <w:rFonts w:eastAsiaTheme="minorHAnsi"/>
         </w:rPr>
       </w:pPr>
       <w:bookmarkStart w:id="4" w:name="_Toc309815259"/>
+      <w:r>
+        <w:rPr>
+          <w:rFonts w:eastAsiaTheme="minorHAnsi"/>
+        </w:rPr>
+        <w:lastRenderedPageBreak/>
+        <w:t>Diagrama conce</w:t>
+      </w:r>
+      <w:r>
+        <w:rPr>
+          <w:rFonts w:eastAsiaTheme="minorHAnsi"/>
+        </w:rPr>
+        <w:t>p</w:t>
+      </w:r>
+      <w:r>
+        <w:rPr>
+          <w:rFonts w:eastAsiaTheme="minorHAnsi"/>
+        </w:rPr>
+        <w:t>tual de classes do sistema</w:t>
+      </w:r>
+      <w:bookmarkEnd w:id="4"/>
+    </w:p>
+    <w:p/>
+    <w:p>
+      <w:pPr>
+        <w:spacing w:after="200" w:line="276" w:lineRule="auto"/>
+      </w:pPr>
       <w:r>
         <w:rPr>
           <w:noProof/>
           <w:lang w:eastAsia="pt-PT"/>
         </w:rPr>
-        <w:lastRenderedPageBreak/>
         <w:drawing>
           <wp:anchor distT="0" distB="0" distL="114300" distR="114300" simplePos="0" relativeHeight="251658240" behindDoc="1" locked="0" layoutInCell="1" allowOverlap="1">
             <wp:simplePos x="0" y="0"/>
             <wp:positionH relativeFrom="column">
-              <wp:posOffset>-873760</wp:posOffset>
+              <wp:posOffset>-870585</wp:posOffset>
             </wp:positionH>
             <wp:positionV relativeFrom="paragraph">
-              <wp:posOffset>363855</wp:posOffset>
+              <wp:posOffset>851535</wp:posOffset>
             </wp:positionV>
-            <wp:extent cx="7178040" cy="4436110"/>
-            <wp:effectExtent l="0" t="0" r="3810" b="2540"/>
+            <wp:extent cx="7178675" cy="4436745"/>
+            <wp:effectExtent l="19050" t="0" r="3175" b="0"/>
             <wp:wrapTight wrapText="bothSides">
               <wp:wrapPolygon edited="0">
-                <wp:start x="0" y="0"/>
-                <wp:lineTo x="0" y="21520"/>
-                <wp:lineTo x="21554" y="21520"/>
-                <wp:lineTo x="21554" y="0"/>
-                <wp:lineTo x="0" y="0"/>
+                <wp:start x="-57" y="0"/>
+                <wp:lineTo x="-57" y="21517"/>
+                <wp:lineTo x="21610" y="21517"/>
+                <wp:lineTo x="21610" y="0"/>
+                <wp:lineTo x="-57" y="0"/>
               </wp:wrapPolygon>
             </wp:wrapTight>
             <wp:docPr id="3" name="Imagem 3"/>
@@ -12640,10 +12635,10 @@
                     <pic:cNvPicPr/>
                   </pic:nvPicPr>
                   <pic:blipFill>
-                    <a:blip r:embed="rId10" cstate="print">
+                    <a:blip r:embed="rId9" cstate="print">
                       <a:extLst>
                         <a:ext uri="{28A0092B-C50C-407E-A947-70E740481C1C}">
-                          <a14:useLocalDpi xmlns:a14="http://schemas.microsoft.com/office/drawing/2010/main" val="0"/>
+                          <a14:useLocalDpi xmlns:a14="http://schemas.microsoft.com/office/drawing/2010/main" xmlns:wps="http://schemas.microsoft.com/office/word/2010/wordprocessingShape" xmlns:wpi="http://schemas.microsoft.com/office/word/2010/wordprocessingInk" xmlns:wpg="http://schemas.microsoft.com/office/word/2010/wordprocessingGroup" xmlns:w14="http://schemas.microsoft.com/office/word/2010/wordml" xmlns:w="http://schemas.openxmlformats.org/wordprocessingml/2006/main" xmlns:w10="urn:schemas-microsoft-com:office:word" xmlns:wp14="http://schemas.microsoft.com/office/word/2010/wordprocessingDrawing" xmlns:v="urn:schemas-microsoft-com:vml" xmlns:o="urn:schemas-microsoft-com:office:office" xmlns:mc="http://schemas.openxmlformats.org/markup-compatibility/2006" xmlns:wpc="http://schemas.microsoft.com/office/word/2010/wordprocessingCanvas" xmlns="" val="0"/>
                         </a:ext>
                       </a:extLst>
                     </a:blip>
@@ -12654,7 +12649,7 @@
                   <pic:spPr>
                     <a:xfrm>
                       <a:off x="0" y="0"/>
-                      <a:ext cx="7178040" cy="4436110"/>
+                      <a:ext cx="7178675" cy="4436745"/>
                     </a:xfrm>
                     <a:prstGeom prst="rect">
                       <a:avLst/>
@@ -12667,29 +12662,26 @@
         </w:drawing>
       </w:r>
       <w:r>
-        <w:rPr>
-          <w:rFonts w:eastAsiaTheme="minorHAnsi"/>
-        </w:rPr>
-        <w:t>Diagrama conce</w:t>
-      </w:r>
-      <w:r>
-        <w:rPr>
-          <w:rFonts w:eastAsiaTheme="minorHAnsi"/>
-        </w:rPr>
-        <w:t>p</w:t>
-      </w:r>
-      <w:r>
-        <w:rPr>
-          <w:rFonts w:eastAsiaTheme="minorHAnsi"/>
-        </w:rPr>
-        <w:t>tual de classes do sistema</w:t>
-      </w:r>
-      <w:bookmarkEnd w:id="4"/>
-    </w:p>
-    <w:p>
-      <w:pPr>
-        <w:spacing w:after="200" w:line="276" w:lineRule="auto"/>
-      </w:pPr>
+        <w:tab/>
+        <w:t xml:space="preserve">O diagrama de classes é composto pelas classes definidas pelo enunciado do trabalho, as suas variáveis e as suas funções. A classe </w:t>
+      </w:r>
+      <w:proofErr w:type="spellStart"/>
+      <w:r>
+        <w:rPr>
+          <w:i/>
+        </w:rPr>
+        <w:t>Indexer</w:t>
+      </w:r>
+      <w:proofErr w:type="spellEnd"/>
+      <w:r>
+        <w:t xml:space="preserve"> centraliza toda a informação e contém as funções mais importantes do si</w:t>
+      </w:r>
+      <w:r>
+        <w:t>s</w:t>
+      </w:r>
+      <w:r>
+        <w:t>tema. O diagrama especifica também as relações entre as várias classes.</w:t>
+      </w:r>
     </w:p>
     <w:p>
       <w:pPr>
@@ -12715,7 +12707,7 @@
     </w:p>
     <w:p>
       <w:pPr>
-        <w:pStyle w:val="Cabealho1"/>
+        <w:pStyle w:val="Ttulo1"/>
         <w:rPr>
           <w:rFonts w:eastAsiaTheme="minorHAnsi"/>
         </w:rPr>
@@ -12741,14 +12733,23 @@
       </w:r>
       <w:proofErr w:type="spellStart"/>
       <w:r>
+        <w:rPr>
+          <w:i/>
+        </w:rPr>
         <w:t>pretty</w:t>
       </w:r>
       <w:proofErr w:type="spellEnd"/>
       <w:r>
+        <w:rPr>
+          <w:i/>
+        </w:rPr>
         <w:t xml:space="preserve"> </w:t>
       </w:r>
       <w:proofErr w:type="spellStart"/>
       <w:r>
+        <w:rPr>
+          <w:i/>
+        </w:rPr>
         <w:t>print</w:t>
       </w:r>
       <w:proofErr w:type="spellEnd"/>
@@ -12765,7 +12766,7 @@
           <w:bottom w:val="single" w:sz="12" w:space="0" w:color="000000"/>
         </w:tblBorders>
         <w:tblLayout w:type="fixed"/>
-        <w:tblLook w:val="0000" w:firstRow="0" w:lastRow="0" w:firstColumn="0" w:lastColumn="0" w:noHBand="0" w:noVBand="0"/>
+        <w:tblLook w:val="0000"/>
       </w:tblPr>
       <w:tblGrid>
         <w:gridCol w:w="4644"/>
@@ -12773,12 +12774,6 @@
         <w:gridCol w:w="1134"/>
       </w:tblGrid>
       <w:tr>
-        <w:tblPrEx>
-          <w:tblCellMar>
-            <w:top w:w="0" w:type="dxa"/>
-            <w:bottom w:w="0" w:type="dxa"/>
-          </w:tblCellMar>
-        </w:tblPrEx>
         <w:trPr>
           <w:trHeight w:val="112"/>
         </w:trPr>
@@ -12807,7 +12802,6 @@
               </w:rPr>
             </w:pPr>
             <w:proofErr w:type="spellStart"/>
-            <w:proofErr w:type="gramStart"/>
             <w:r>
               <w:rPr>
                 <w:rFonts w:ascii="Times New Roman" w:eastAsia="Times New Roman" w:hAnsi="Times New Roman" w:cs="Times New Roman"/>
@@ -12820,7 +12814,6 @@
               <w:t>name</w:t>
             </w:r>
             <w:proofErr w:type="spellEnd"/>
-            <w:proofErr w:type="gramEnd"/>
           </w:p>
         </w:tc>
         <w:tc>
@@ -12847,6 +12840,7 @@
                 <w:lang w:eastAsia="pt-PT"/>
               </w:rPr>
             </w:pPr>
+            <w:proofErr w:type="spellStart"/>
             <w:r>
               <w:rPr>
                 <w:rFonts w:ascii="Times New Roman" w:eastAsia="Times New Roman" w:hAnsi="Times New Roman" w:cs="Times New Roman"/>
@@ -12856,19 +12850,7 @@
                 <w:szCs w:val="24"/>
                 <w:lang w:eastAsia="pt-PT"/>
               </w:rPr>
-              <w:t>#</w:t>
-            </w:r>
-            <w:proofErr w:type="spellStart"/>
-            <w:r>
-              <w:rPr>
-                <w:rFonts w:ascii="Times New Roman" w:eastAsia="Times New Roman" w:hAnsi="Times New Roman" w:cs="Times New Roman"/>
-                <w:b/>
-                <w:i/>
-                <w:sz w:val="20"/>
-                <w:szCs w:val="24"/>
-                <w:lang w:eastAsia="pt-PT"/>
-              </w:rPr>
-              <w:t>calls</w:t>
+              <w:t>#calls</w:t>
             </w:r>
             <w:proofErr w:type="spellEnd"/>
           </w:p>
@@ -12898,7 +12880,6 @@
               </w:rPr>
             </w:pPr>
             <w:proofErr w:type="spellStart"/>
-            <w:proofErr w:type="gramStart"/>
             <w:r>
               <w:rPr>
                 <w:rFonts w:ascii="Times New Roman" w:eastAsia="Times New Roman" w:hAnsi="Times New Roman" w:cs="Times New Roman"/>
@@ -12911,17 +12892,10 @@
               <w:t>coverage</w:t>
             </w:r>
             <w:proofErr w:type="spellEnd"/>
-            <w:proofErr w:type="gramEnd"/>
           </w:p>
         </w:tc>
       </w:tr>
       <w:tr>
-        <w:tblPrEx>
-          <w:tblCellMar>
-            <w:top w:w="0" w:type="dxa"/>
-            <w:bottom w:w="0" w:type="dxa"/>
-          </w:tblCellMar>
-        </w:tblPrEx>
         <w:tc>
           <w:tcPr>
             <w:tcW w:w="4644" w:type="dxa"/>
@@ -13034,12 +13008,6 @@
         </w:tc>
       </w:tr>
       <w:tr>
-        <w:tblPrEx>
-          <w:tblCellMar>
-            <w:top w:w="0" w:type="dxa"/>
-            <w:bottom w:w="0" w:type="dxa"/>
-          </w:tblCellMar>
-        </w:tblPrEx>
         <w:tc>
           <w:tcPr>
             <w:tcW w:w="4644" w:type="dxa"/>
@@ -13151,7 +13119,7 @@
           <w:bottom w:val="single" w:sz="12" w:space="0" w:color="000000"/>
         </w:tblBorders>
         <w:tblLayout w:type="fixed"/>
-        <w:tblLook w:val="0000" w:firstRow="0" w:lastRow="0" w:firstColumn="0" w:lastColumn="0" w:noHBand="0" w:noVBand="0"/>
+        <w:tblLook w:val="0000"/>
       </w:tblPr>
       <w:tblGrid>
         <w:gridCol w:w="4644"/>
@@ -13159,12 +13127,6 @@
         <w:gridCol w:w="1134"/>
       </w:tblGrid>
       <w:tr>
-        <w:tblPrEx>
-          <w:tblCellMar>
-            <w:top w:w="0" w:type="dxa"/>
-            <w:bottom w:w="0" w:type="dxa"/>
-          </w:tblCellMar>
-        </w:tblPrEx>
         <w:trPr>
           <w:trHeight w:val="112"/>
         </w:trPr>
@@ -13193,7 +13155,6 @@
               </w:rPr>
             </w:pPr>
             <w:proofErr w:type="spellStart"/>
-            <w:proofErr w:type="gramStart"/>
             <w:r>
               <w:rPr>
                 <w:rFonts w:ascii="Times New Roman" w:eastAsia="Times New Roman" w:hAnsi="Times New Roman" w:cs="Times New Roman"/>
@@ -13206,7 +13167,6 @@
               <w:t>name</w:t>
             </w:r>
             <w:proofErr w:type="spellEnd"/>
-            <w:proofErr w:type="gramEnd"/>
           </w:p>
         </w:tc>
         <w:tc>
@@ -13233,6 +13193,7 @@
                 <w:lang w:eastAsia="pt-PT"/>
               </w:rPr>
             </w:pPr>
+            <w:proofErr w:type="spellStart"/>
             <w:r>
               <w:rPr>
                 <w:rFonts w:ascii="Times New Roman" w:eastAsia="Times New Roman" w:hAnsi="Times New Roman" w:cs="Times New Roman"/>
@@ -13242,19 +13203,7 @@
                 <w:szCs w:val="24"/>
                 <w:lang w:eastAsia="pt-PT"/>
               </w:rPr>
-              <w:t>#</w:t>
-            </w:r>
-            <w:proofErr w:type="spellStart"/>
-            <w:r>
-              <w:rPr>
-                <w:rFonts w:ascii="Times New Roman" w:eastAsia="Times New Roman" w:hAnsi="Times New Roman" w:cs="Times New Roman"/>
-                <w:b/>
-                <w:i/>
-                <w:sz w:val="20"/>
-                <w:szCs w:val="24"/>
-                <w:lang w:eastAsia="pt-PT"/>
-              </w:rPr>
-              <w:t>calls</w:t>
+              <w:t>#calls</w:t>
             </w:r>
             <w:proofErr w:type="spellEnd"/>
           </w:p>
@@ -13284,7 +13233,6 @@
               </w:rPr>
             </w:pPr>
             <w:proofErr w:type="spellStart"/>
-            <w:proofErr w:type="gramStart"/>
             <w:r>
               <w:rPr>
                 <w:rFonts w:ascii="Times New Roman" w:eastAsia="Times New Roman" w:hAnsi="Times New Roman" w:cs="Times New Roman"/>
@@ -13297,17 +13245,10 @@
               <w:t>coverage</w:t>
             </w:r>
             <w:proofErr w:type="spellEnd"/>
-            <w:proofErr w:type="gramEnd"/>
           </w:p>
         </w:tc>
       </w:tr>
       <w:tr>
-        <w:tblPrEx>
-          <w:tblCellMar>
-            <w:top w:w="0" w:type="dxa"/>
-            <w:bottom w:w="0" w:type="dxa"/>
-          </w:tblCellMar>
-        </w:tblPrEx>
         <w:tc>
           <w:tcPr>
             <w:tcW w:w="4644" w:type="dxa"/>
@@ -13420,12 +13361,6 @@
         </w:tc>
       </w:tr>
       <w:tr>
-        <w:tblPrEx>
-          <w:tblCellMar>
-            <w:top w:w="0" w:type="dxa"/>
-            <w:bottom w:w="0" w:type="dxa"/>
-          </w:tblCellMar>
-        </w:tblPrEx>
         <w:tc>
           <w:tcPr>
             <w:tcW w:w="4644" w:type="dxa"/>
@@ -13538,12 +13473,6 @@
         </w:tc>
       </w:tr>
       <w:tr>
-        <w:tblPrEx>
-          <w:tblCellMar>
-            <w:top w:w="0" w:type="dxa"/>
-            <w:bottom w:w="0" w:type="dxa"/>
-          </w:tblCellMar>
-        </w:tblPrEx>
         <w:tc>
           <w:tcPr>
             <w:tcW w:w="4644" w:type="dxa"/>
@@ -13655,7 +13584,7 @@
           <w:bottom w:val="single" w:sz="12" w:space="0" w:color="000000"/>
         </w:tblBorders>
         <w:tblLayout w:type="fixed"/>
-        <w:tblLook w:val="04A0" w:firstRow="1" w:lastRow="0" w:firstColumn="1" w:lastColumn="0" w:noHBand="0" w:noVBand="1"/>
+        <w:tblLook w:val="04A0"/>
       </w:tblPr>
       <w:tblGrid>
         <w:gridCol w:w="4644"/>
@@ -13692,7 +13621,6 @@
               </w:rPr>
             </w:pPr>
             <w:proofErr w:type="spellStart"/>
-            <w:proofErr w:type="gramStart"/>
             <w:r>
               <w:rPr>
                 <w:rFonts w:ascii="Times New Roman" w:eastAsia="Times New Roman" w:hAnsi="Times New Roman" w:cs="Times New Roman"/>
@@ -13705,7 +13633,6 @@
               <w:t>name</w:t>
             </w:r>
             <w:proofErr w:type="spellEnd"/>
-            <w:proofErr w:type="gramEnd"/>
           </w:p>
         </w:tc>
         <w:tc>
@@ -13733,6 +13660,7 @@
                 <w:lang w:eastAsia="pt-PT"/>
               </w:rPr>
             </w:pPr>
+            <w:proofErr w:type="spellStart"/>
             <w:r>
               <w:rPr>
                 <w:rFonts w:ascii="Times New Roman" w:eastAsia="Times New Roman" w:hAnsi="Times New Roman" w:cs="Times New Roman"/>
@@ -13742,19 +13670,7 @@
                 <w:szCs w:val="24"/>
                 <w:lang w:eastAsia="pt-PT"/>
               </w:rPr>
-              <w:t>#</w:t>
-            </w:r>
-            <w:proofErr w:type="spellStart"/>
-            <w:r>
-              <w:rPr>
-                <w:rFonts w:ascii="Times New Roman" w:eastAsia="Times New Roman" w:hAnsi="Times New Roman" w:cs="Times New Roman"/>
-                <w:b/>
-                <w:i/>
-                <w:sz w:val="20"/>
-                <w:szCs w:val="24"/>
-                <w:lang w:eastAsia="pt-PT"/>
-              </w:rPr>
-              <w:t>calls</w:t>
+              <w:t>#calls</w:t>
             </w:r>
             <w:proofErr w:type="spellEnd"/>
           </w:p>
@@ -13785,7 +13701,6 @@
               </w:rPr>
             </w:pPr>
             <w:proofErr w:type="spellStart"/>
-            <w:proofErr w:type="gramStart"/>
             <w:r>
               <w:rPr>
                 <w:rFonts w:ascii="Times New Roman" w:eastAsia="Times New Roman" w:hAnsi="Times New Roman" w:cs="Times New Roman"/>
@@ -13798,7 +13713,6 @@
               <w:t>coverage</w:t>
             </w:r>
             <w:proofErr w:type="spellEnd"/>
-            <w:proofErr w:type="gramEnd"/>
           </w:p>
         </w:tc>
       </w:tr>
@@ -14031,7 +13945,7 @@
           <w:bottom w:val="single" w:sz="12" w:space="0" w:color="000000"/>
         </w:tblBorders>
         <w:tblLayout w:type="fixed"/>
-        <w:tblLook w:val="04A0" w:firstRow="1" w:lastRow="0" w:firstColumn="1" w:lastColumn="0" w:noHBand="0" w:noVBand="1"/>
+        <w:tblLook w:val="04A0"/>
       </w:tblPr>
       <w:tblGrid>
         <w:gridCol w:w="4644"/>
@@ -14068,7 +13982,6 @@
               </w:rPr>
             </w:pPr>
             <w:proofErr w:type="spellStart"/>
-            <w:proofErr w:type="gramStart"/>
             <w:r>
               <w:rPr>
                 <w:rFonts w:ascii="Times New Roman" w:eastAsia="Times New Roman" w:hAnsi="Times New Roman" w:cs="Times New Roman"/>
@@ -14081,7 +13994,6 @@
               <w:t>name</w:t>
             </w:r>
             <w:proofErr w:type="spellEnd"/>
-            <w:proofErr w:type="gramEnd"/>
           </w:p>
         </w:tc>
         <w:tc>
@@ -14109,6 +14021,7 @@
                 <w:lang w:eastAsia="pt-PT"/>
               </w:rPr>
             </w:pPr>
+            <w:proofErr w:type="spellStart"/>
             <w:r>
               <w:rPr>
                 <w:rFonts w:ascii="Times New Roman" w:eastAsia="Times New Roman" w:hAnsi="Times New Roman" w:cs="Times New Roman"/>
@@ -14118,19 +14031,7 @@
                 <w:szCs w:val="24"/>
                 <w:lang w:eastAsia="pt-PT"/>
               </w:rPr>
-              <w:t>#</w:t>
-            </w:r>
-            <w:proofErr w:type="spellStart"/>
-            <w:r>
-              <w:rPr>
-                <w:rFonts w:ascii="Times New Roman" w:eastAsia="Times New Roman" w:hAnsi="Times New Roman" w:cs="Times New Roman"/>
-                <w:b/>
-                <w:i/>
-                <w:sz w:val="20"/>
-                <w:szCs w:val="24"/>
-                <w:lang w:eastAsia="pt-PT"/>
-              </w:rPr>
-              <w:t>calls</w:t>
+              <w:t>#calls</w:t>
             </w:r>
             <w:proofErr w:type="spellEnd"/>
           </w:p>
@@ -14161,7 +14062,6 @@
               </w:rPr>
             </w:pPr>
             <w:proofErr w:type="spellStart"/>
-            <w:proofErr w:type="gramStart"/>
             <w:r>
               <w:rPr>
                 <w:rFonts w:ascii="Times New Roman" w:eastAsia="Times New Roman" w:hAnsi="Times New Roman" w:cs="Times New Roman"/>
@@ -14174,7 +14074,6 @@
               <w:t>coverage</w:t>
             </w:r>
             <w:proofErr w:type="spellEnd"/>
-            <w:proofErr w:type="gramEnd"/>
           </w:p>
         </w:tc>
       </w:tr>
@@ -14407,7 +14306,7 @@
           <w:bottom w:val="single" w:sz="12" w:space="0" w:color="000000"/>
         </w:tblBorders>
         <w:tblLayout w:type="fixed"/>
-        <w:tblLook w:val="04A0" w:firstRow="1" w:lastRow="0" w:firstColumn="1" w:lastColumn="0" w:noHBand="0" w:noVBand="1"/>
+        <w:tblLook w:val="04A0"/>
       </w:tblPr>
       <w:tblGrid>
         <w:gridCol w:w="4644"/>
@@ -14444,7 +14343,6 @@
               </w:rPr>
             </w:pPr>
             <w:proofErr w:type="spellStart"/>
-            <w:proofErr w:type="gramStart"/>
             <w:r>
               <w:rPr>
                 <w:rFonts w:ascii="Times New Roman" w:eastAsia="Times New Roman" w:hAnsi="Times New Roman" w:cs="Times New Roman"/>
@@ -14457,7 +14355,6 @@
               <w:t>name</w:t>
             </w:r>
             <w:proofErr w:type="spellEnd"/>
-            <w:proofErr w:type="gramEnd"/>
           </w:p>
         </w:tc>
         <w:tc>
@@ -14485,6 +14382,7 @@
                 <w:lang w:eastAsia="pt-PT"/>
               </w:rPr>
             </w:pPr>
+            <w:proofErr w:type="spellStart"/>
             <w:r>
               <w:rPr>
                 <w:rFonts w:ascii="Times New Roman" w:eastAsia="Times New Roman" w:hAnsi="Times New Roman" w:cs="Times New Roman"/>
@@ -14494,19 +14392,7 @@
                 <w:szCs w:val="24"/>
                 <w:lang w:eastAsia="pt-PT"/>
               </w:rPr>
-              <w:t>#</w:t>
-            </w:r>
-            <w:proofErr w:type="spellStart"/>
-            <w:r>
-              <w:rPr>
-                <w:rFonts w:ascii="Times New Roman" w:eastAsia="Times New Roman" w:hAnsi="Times New Roman" w:cs="Times New Roman"/>
-                <w:b/>
-                <w:i/>
-                <w:sz w:val="20"/>
-                <w:szCs w:val="24"/>
-                <w:lang w:eastAsia="pt-PT"/>
-              </w:rPr>
-              <w:t>calls</w:t>
+              <w:t>#calls</w:t>
             </w:r>
             <w:proofErr w:type="spellEnd"/>
           </w:p>
@@ -14537,7 +14423,6 @@
               </w:rPr>
             </w:pPr>
             <w:proofErr w:type="spellStart"/>
-            <w:proofErr w:type="gramStart"/>
             <w:r>
               <w:rPr>
                 <w:rFonts w:ascii="Times New Roman" w:eastAsia="Times New Roman" w:hAnsi="Times New Roman" w:cs="Times New Roman"/>
@@ -14550,7 +14435,6 @@
               <w:t>coverage</w:t>
             </w:r>
             <w:proofErr w:type="spellEnd"/>
-            <w:proofErr w:type="gramEnd"/>
           </w:p>
         </w:tc>
       </w:tr>
@@ -15013,7 +14897,7 @@
           <w:bottom w:val="single" w:sz="12" w:space="0" w:color="000000"/>
         </w:tblBorders>
         <w:tblLayout w:type="fixed"/>
-        <w:tblLook w:val="04A0" w:firstRow="1" w:lastRow="0" w:firstColumn="1" w:lastColumn="0" w:noHBand="0" w:noVBand="1"/>
+        <w:tblLook w:val="04A0"/>
       </w:tblPr>
       <w:tblGrid>
         <w:gridCol w:w="4644"/>
@@ -15050,7 +14934,6 @@
               </w:rPr>
             </w:pPr>
             <w:proofErr w:type="spellStart"/>
-            <w:proofErr w:type="gramStart"/>
             <w:r>
               <w:rPr>
                 <w:rFonts w:ascii="Times New Roman" w:eastAsia="Times New Roman" w:hAnsi="Times New Roman" w:cs="Times New Roman"/>
@@ -15063,7 +14946,6 @@
               <w:t>name</w:t>
             </w:r>
             <w:proofErr w:type="spellEnd"/>
-            <w:proofErr w:type="gramEnd"/>
           </w:p>
         </w:tc>
         <w:tc>
@@ -15091,6 +14973,7 @@
                 <w:lang w:eastAsia="pt-PT"/>
               </w:rPr>
             </w:pPr>
+            <w:proofErr w:type="spellStart"/>
             <w:r>
               <w:rPr>
                 <w:rFonts w:ascii="Times New Roman" w:eastAsia="Times New Roman" w:hAnsi="Times New Roman" w:cs="Times New Roman"/>
@@ -15100,19 +14983,7 @@
                 <w:szCs w:val="24"/>
                 <w:lang w:eastAsia="pt-PT"/>
               </w:rPr>
-              <w:t>#</w:t>
-            </w:r>
-            <w:proofErr w:type="spellStart"/>
-            <w:r>
-              <w:rPr>
-                <w:rFonts w:ascii="Times New Roman" w:eastAsia="Times New Roman" w:hAnsi="Times New Roman" w:cs="Times New Roman"/>
-                <w:b/>
-                <w:i/>
-                <w:sz w:val="20"/>
-                <w:szCs w:val="24"/>
-                <w:lang w:eastAsia="pt-PT"/>
-              </w:rPr>
-              <w:t>calls</w:t>
+              <w:t>#calls</w:t>
             </w:r>
             <w:proofErr w:type="spellEnd"/>
           </w:p>
@@ -15143,7 +15014,6 @@
               </w:rPr>
             </w:pPr>
             <w:proofErr w:type="spellStart"/>
-            <w:proofErr w:type="gramStart"/>
             <w:r>
               <w:rPr>
                 <w:rFonts w:ascii="Times New Roman" w:eastAsia="Times New Roman" w:hAnsi="Times New Roman" w:cs="Times New Roman"/>
@@ -15156,7 +15026,6 @@
               <w:t>coverage</w:t>
             </w:r>
             <w:proofErr w:type="spellEnd"/>
-            <w:proofErr w:type="gramEnd"/>
           </w:p>
         </w:tc>
       </w:tr>
@@ -15389,7 +15258,7 @@
           <w:bottom w:val="single" w:sz="12" w:space="0" w:color="000000"/>
         </w:tblBorders>
         <w:tblLayout w:type="fixed"/>
-        <w:tblLook w:val="04A0" w:firstRow="1" w:lastRow="0" w:firstColumn="1" w:lastColumn="0" w:noHBand="0" w:noVBand="1"/>
+        <w:tblLook w:val="04A0"/>
       </w:tblPr>
       <w:tblGrid>
         <w:gridCol w:w="4644"/>
@@ -15425,7 +15294,6 @@
               </w:rPr>
             </w:pPr>
             <w:proofErr w:type="spellStart"/>
-            <w:proofErr w:type="gramStart"/>
             <w:r>
               <w:rPr>
                 <w:rFonts w:ascii="Times New Roman" w:eastAsia="Times New Roman" w:hAnsi="Times New Roman" w:cs="Times New Roman"/>
@@ -15437,7 +15305,6 @@
               <w:t>name</w:t>
             </w:r>
             <w:proofErr w:type="spellEnd"/>
-            <w:proofErr w:type="gramEnd"/>
           </w:p>
         </w:tc>
         <w:tc>
@@ -15464,6 +15331,7 @@
                 <w:szCs w:val="24"/>
               </w:rPr>
             </w:pPr>
+            <w:proofErr w:type="spellStart"/>
             <w:r>
               <w:rPr>
                 <w:rFonts w:ascii="Times New Roman" w:eastAsia="Times New Roman" w:hAnsi="Times New Roman" w:cs="Times New Roman"/>
@@ -15472,18 +15340,7 @@
                 <w:sz w:val="20"/>
                 <w:szCs w:val="24"/>
               </w:rPr>
-              <w:t>#</w:t>
-            </w:r>
-            <w:proofErr w:type="spellStart"/>
-            <w:r>
-              <w:rPr>
-                <w:rFonts w:ascii="Times New Roman" w:eastAsia="Times New Roman" w:hAnsi="Times New Roman" w:cs="Times New Roman"/>
-                <w:b/>
-                <w:i/>
-                <w:sz w:val="20"/>
-                <w:szCs w:val="24"/>
-              </w:rPr>
-              <w:t>calls</w:t>
+              <w:t>#calls</w:t>
             </w:r>
             <w:proofErr w:type="spellEnd"/>
           </w:p>
@@ -15513,7 +15370,6 @@
               </w:rPr>
             </w:pPr>
             <w:proofErr w:type="spellStart"/>
-            <w:proofErr w:type="gramStart"/>
             <w:r>
               <w:rPr>
                 <w:rFonts w:ascii="Times New Roman" w:eastAsia="Times New Roman" w:hAnsi="Times New Roman" w:cs="Times New Roman"/>
@@ -15525,7 +15381,6 @@
               <w:t>coverage</w:t>
             </w:r>
             <w:proofErr w:type="spellEnd"/>
-            <w:proofErr w:type="gramEnd"/>
           </w:p>
         </w:tc>
       </w:tr>
@@ -17171,7 +17026,7 @@
     </w:p>
     <w:p>
       <w:pPr>
-        <w:pStyle w:val="Cabealho1"/>
+        <w:pStyle w:val="Ttulo1"/>
       </w:pPr>
       <w:bookmarkStart w:id="7" w:name="_Toc309815262"/>
       <w:r>
@@ -17192,7 +17047,7 @@
       </w:pPr>
     </w:p>
     <w:sectPr>
-      <w:footerReference w:type="default" r:id="rId11"/>
+      <w:footerReference w:type="default" r:id="rId10"/>
       <w:pgSz w:w="11906" w:h="16838"/>
       <w:pgMar w:top="1417" w:right="1701" w:bottom="1417" w:left="1701" w:header="708" w:footer="708" w:gutter="0"/>
       <w:pgNumType w:start="1"/>
@@ -17204,7 +17059,7 @@
 </file>
 
 <file path=word/endnotes.xml><?xml version="1.0" encoding="utf-8"?>
-<w:endnotes xmlns:wpc="http://schemas.microsoft.com/office/word/2010/wordprocessingCanvas" xmlns:mc="http://schemas.openxmlformats.org/markup-compatibility/2006" xmlns:o="urn:schemas-microsoft-com:office:office" xmlns:r="http://schemas.openxmlformats.org/officeDocument/2006/relationships" xmlns:m="http://schemas.openxmlformats.org/officeDocument/2006/math" xmlns:v="urn:schemas-microsoft-com:vml" xmlns:wp14="http://schemas.microsoft.com/office/word/2010/wordprocessingDrawing" xmlns:wp="http://schemas.openxmlformats.org/drawingml/2006/wordprocessingDrawing" xmlns:w10="urn:schemas-microsoft-com:office:word" xmlns:w="http://schemas.openxmlformats.org/wordprocessingml/2006/main" xmlns:w14="http://schemas.microsoft.com/office/word/2010/wordml" xmlns:wpg="http://schemas.microsoft.com/office/word/2010/wordprocessingGroup" xmlns:wpi="http://schemas.microsoft.com/office/word/2010/wordprocessingInk" xmlns:wne="http://schemas.microsoft.com/office/word/2006/wordml" xmlns:wps="http://schemas.microsoft.com/office/word/2010/wordprocessingShape" mc:Ignorable="w14 wp14">
+<w:endnotes xmlns:ve="http://schemas.openxmlformats.org/markup-compatibility/2006" xmlns:o="urn:schemas-microsoft-com:office:office" xmlns:r="http://schemas.openxmlformats.org/officeDocument/2006/relationships" xmlns:m="http://schemas.openxmlformats.org/officeDocument/2006/math" xmlns:v="urn:schemas-microsoft-com:vml" xmlns:wp="http://schemas.openxmlformats.org/drawingml/2006/wordprocessingDrawing" xmlns:w10="urn:schemas-microsoft-com:office:word" xmlns:w="http://schemas.openxmlformats.org/wordprocessingml/2006/main" xmlns:wne="http://schemas.microsoft.com/office/word/2006/wordml">
   <w:endnote w:type="separator" w:id="-1">
     <w:p>
       <w:pPr>
@@ -17229,7 +17084,7 @@
 </file>
 
 <file path=word/footer1.xml><?xml version="1.0" encoding="utf-8"?>
-<w:ftr xmlns:wpc="http://schemas.microsoft.com/office/word/2010/wordprocessingCanvas" xmlns:mc="http://schemas.openxmlformats.org/markup-compatibility/2006" xmlns:o="urn:schemas-microsoft-com:office:office" xmlns:r="http://schemas.openxmlformats.org/officeDocument/2006/relationships" xmlns:m="http://schemas.openxmlformats.org/officeDocument/2006/math" xmlns:v="urn:schemas-microsoft-com:vml" xmlns:wp14="http://schemas.microsoft.com/office/word/2010/wordprocessingDrawing" xmlns:wp="http://schemas.openxmlformats.org/drawingml/2006/wordprocessingDrawing" xmlns:w10="urn:schemas-microsoft-com:office:word" xmlns:w="http://schemas.openxmlformats.org/wordprocessingml/2006/main" xmlns:w14="http://schemas.microsoft.com/office/word/2010/wordml" xmlns:wpg="http://schemas.microsoft.com/office/word/2010/wordprocessingGroup" xmlns:wpi="http://schemas.microsoft.com/office/word/2010/wordprocessingInk" xmlns:wne="http://schemas.microsoft.com/office/word/2006/wordml" xmlns:wps="http://schemas.microsoft.com/office/word/2010/wordprocessingShape" mc:Ignorable="w14 wp14">
+<w:ftr xmlns:ve="http://schemas.openxmlformats.org/markup-compatibility/2006" xmlns:o="urn:schemas-microsoft-com:office:office" xmlns:r="http://schemas.openxmlformats.org/officeDocument/2006/relationships" xmlns:m="http://schemas.openxmlformats.org/officeDocument/2006/math" xmlns:v="urn:schemas-microsoft-com:vml" xmlns:wp="http://schemas.openxmlformats.org/drawingml/2006/wordprocessingDrawing" xmlns:w10="urn:schemas-microsoft-com:office:word" xmlns:w="http://schemas.openxmlformats.org/wordprocessingml/2006/main" xmlns:wne="http://schemas.microsoft.com/office/word/2006/wordml">
   <w:p>
     <w:pPr>
       <w:pStyle w:val="Rodap"/>
@@ -17245,7 +17100,7 @@
 </file>
 
 <file path=word/footnotes.xml><?xml version="1.0" encoding="utf-8"?>
-<w:footnotes xmlns:wpc="http://schemas.microsoft.com/office/word/2010/wordprocessingCanvas" xmlns:mc="http://schemas.openxmlformats.org/markup-compatibility/2006" xmlns:o="urn:schemas-microsoft-com:office:office" xmlns:r="http://schemas.openxmlformats.org/officeDocument/2006/relationships" xmlns:m="http://schemas.openxmlformats.org/officeDocument/2006/math" xmlns:v="urn:schemas-microsoft-com:vml" xmlns:wp14="http://schemas.microsoft.com/office/word/2010/wordprocessingDrawing" xmlns:wp="http://schemas.openxmlformats.org/drawingml/2006/wordprocessingDrawing" xmlns:w10="urn:schemas-microsoft-com:office:word" xmlns:w="http://schemas.openxmlformats.org/wordprocessingml/2006/main" xmlns:w14="http://schemas.microsoft.com/office/word/2010/wordml" xmlns:wpg="http://schemas.microsoft.com/office/word/2010/wordprocessingGroup" xmlns:wpi="http://schemas.microsoft.com/office/word/2010/wordprocessingInk" xmlns:wne="http://schemas.microsoft.com/office/word/2006/wordml" xmlns:wps="http://schemas.microsoft.com/office/word/2010/wordprocessingShape" mc:Ignorable="w14 wp14">
+<w:footnotes xmlns:ve="http://schemas.openxmlformats.org/markup-compatibility/2006" xmlns:o="urn:schemas-microsoft-com:office:office" xmlns:r="http://schemas.openxmlformats.org/officeDocument/2006/relationships" xmlns:m="http://schemas.openxmlformats.org/officeDocument/2006/math" xmlns:v="urn:schemas-microsoft-com:vml" xmlns:wp="http://schemas.openxmlformats.org/drawingml/2006/wordprocessingDrawing" xmlns:w10="urn:schemas-microsoft-com:office:word" xmlns:w="http://schemas.openxmlformats.org/wordprocessingml/2006/main" xmlns:wne="http://schemas.microsoft.com/office/word/2006/wordml">
   <w:footnote w:type="separator" w:id="-1">
     <w:p>
       <w:pPr>
@@ -17270,7 +17125,7 @@
 </file>
 
 <file path=word/numbering.xml><?xml version="1.0" encoding="utf-8"?>
-<w:numbering xmlns:wpc="http://schemas.microsoft.com/office/word/2010/wordprocessingCanvas" xmlns:mc="http://schemas.openxmlformats.org/markup-compatibility/2006" xmlns:o="urn:schemas-microsoft-com:office:office" xmlns:r="http://schemas.openxmlformats.org/officeDocument/2006/relationships" xmlns:m="http://schemas.openxmlformats.org/officeDocument/2006/math" xmlns:v="urn:schemas-microsoft-com:vml" xmlns:wp14="http://schemas.microsoft.com/office/word/2010/wordprocessingDrawing" xmlns:wp="http://schemas.openxmlformats.org/drawingml/2006/wordprocessingDrawing" xmlns:w10="urn:schemas-microsoft-com:office:word" xmlns:w="http://schemas.openxmlformats.org/wordprocessingml/2006/main" xmlns:w14="http://schemas.microsoft.com/office/word/2010/wordml" xmlns:wpg="http://schemas.microsoft.com/office/word/2010/wordprocessingGroup" xmlns:wpi="http://schemas.microsoft.com/office/word/2010/wordprocessingInk" xmlns:wne="http://schemas.microsoft.com/office/word/2006/wordml" xmlns:wps="http://schemas.microsoft.com/office/word/2010/wordprocessingShape" mc:Ignorable="w14 wp14">
+<w:numbering xmlns:ve="http://schemas.openxmlformats.org/markup-compatibility/2006" xmlns:o="urn:schemas-microsoft-com:office:office" xmlns:r="http://schemas.openxmlformats.org/officeDocument/2006/relationships" xmlns:m="http://schemas.openxmlformats.org/officeDocument/2006/math" xmlns:v="urn:schemas-microsoft-com:vml" xmlns:wp="http://schemas.openxmlformats.org/drawingml/2006/wordprocessingDrawing" xmlns:w10="urn:schemas-microsoft-com:office:word" xmlns:w="http://schemas.openxmlformats.org/wordprocessingml/2006/main" xmlns:wne="http://schemas.microsoft.com/office/word/2006/wordml">
   <w:abstractNum w:abstractNumId="0">
     <w:nsid w:val="0BEC2106"/>
     <w:multiLevelType w:val="multilevel"/>
@@ -18187,7 +18042,7 @@
 </file>
 
 <file path=word/styles.xml><?xml version="1.0" encoding="utf-8"?>
-<w:styles xmlns:mc="http://schemas.openxmlformats.org/markup-compatibility/2006" xmlns:r="http://schemas.openxmlformats.org/officeDocument/2006/relationships" xmlns:w="http://schemas.openxmlformats.org/wordprocessingml/2006/main" xmlns:w14="http://schemas.microsoft.com/office/word/2010/wordml" mc:Ignorable="w14">
+<w:styles xmlns:r="http://schemas.openxmlformats.org/officeDocument/2006/relationships" xmlns:w="http://schemas.openxmlformats.org/wordprocessingml/2006/main">
   <w:docDefaults>
     <w:rPrDefault>
       <w:rPr>
@@ -18353,11 +18208,11 @@
       <w:sz w:val="21"/>
     </w:rPr>
   </w:style>
-  <w:style w:type="paragraph" w:styleId="Cabealho1">
+  <w:style w:type="paragraph" w:styleId="Ttulo1">
     <w:name w:val="heading 1"/>
     <w:basedOn w:val="Normal"/>
     <w:next w:val="Normal"/>
-    <w:link w:val="Cabealho1Carcter"/>
+    <w:link w:val="Ttulo1Carcter"/>
     <w:uiPriority w:val="9"/>
     <w:qFormat/>
     <w:rsid w:val="0005217F"/>
@@ -18376,11 +18231,11 @@
       <w:szCs w:val="28"/>
     </w:rPr>
   </w:style>
-  <w:style w:type="paragraph" w:styleId="Cabealho2">
+  <w:style w:type="paragraph" w:styleId="Ttulo2">
     <w:name w:val="heading 2"/>
     <w:basedOn w:val="Normal"/>
     <w:next w:val="Normal"/>
-    <w:link w:val="Cabealho2Carcter"/>
+    <w:link w:val="Ttulo2Carcter"/>
     <w:uiPriority w:val="9"/>
     <w:unhideWhenUsed/>
     <w:qFormat/>
@@ -18400,11 +18255,11 @@
       <w:szCs w:val="26"/>
     </w:rPr>
   </w:style>
-  <w:style w:type="paragraph" w:styleId="Cabealho3">
+  <w:style w:type="paragraph" w:styleId="Ttulo3">
     <w:name w:val="heading 3"/>
     <w:basedOn w:val="Normal"/>
     <w:next w:val="Normal"/>
-    <w:link w:val="Cabealho3Carcter"/>
+    <w:link w:val="Ttulo3Carcter"/>
     <w:uiPriority w:val="9"/>
     <w:unhideWhenUsed/>
     <w:qFormat/>
@@ -18423,11 +18278,11 @@
       <w:sz w:val="24"/>
     </w:rPr>
   </w:style>
-  <w:style w:type="paragraph" w:styleId="Cabealho4">
+  <w:style w:type="paragraph" w:styleId="Ttulo4">
     <w:name w:val="heading 4"/>
     <w:basedOn w:val="Normal"/>
     <w:next w:val="Normal"/>
-    <w:link w:val="Cabealho4Carcter"/>
+    <w:link w:val="Ttulo4Carcter"/>
     <w:uiPriority w:val="9"/>
     <w:semiHidden/>
     <w:unhideWhenUsed/>
@@ -18449,11 +18304,11 @@
       <w:sz w:val="24"/>
     </w:rPr>
   </w:style>
-  <w:style w:type="paragraph" w:styleId="Cabealho5">
+  <w:style w:type="paragraph" w:styleId="Ttulo5">
     <w:name w:val="heading 5"/>
     <w:basedOn w:val="Normal"/>
     <w:next w:val="Normal"/>
-    <w:link w:val="Cabealho5Carcter"/>
+    <w:link w:val="Ttulo5Carcter"/>
     <w:uiPriority w:val="9"/>
     <w:semiHidden/>
     <w:unhideWhenUsed/>
@@ -18471,11 +18326,11 @@
       <w:sz w:val="22"/>
     </w:rPr>
   </w:style>
-  <w:style w:type="paragraph" w:styleId="Cabealho6">
+  <w:style w:type="paragraph" w:styleId="Ttulo6">
     <w:name w:val="heading 6"/>
     <w:basedOn w:val="Normal"/>
     <w:next w:val="Normal"/>
-    <w:link w:val="Cabealho6Carcter"/>
+    <w:link w:val="Ttulo6Carcter"/>
     <w:uiPriority w:val="9"/>
     <w:semiHidden/>
     <w:unhideWhenUsed/>
@@ -18494,11 +18349,11 @@
       <w:sz w:val="22"/>
     </w:rPr>
   </w:style>
-  <w:style w:type="paragraph" w:styleId="Cabealho7">
+  <w:style w:type="paragraph" w:styleId="Ttulo7">
     <w:name w:val="heading 7"/>
     <w:basedOn w:val="Normal"/>
     <w:next w:val="Normal"/>
-    <w:link w:val="Cabealho7Carcter"/>
+    <w:link w:val="Ttulo7Carcter"/>
     <w:uiPriority w:val="9"/>
     <w:semiHidden/>
     <w:unhideWhenUsed/>
@@ -18518,11 +18373,11 @@
       <w:sz w:val="22"/>
     </w:rPr>
   </w:style>
-  <w:style w:type="paragraph" w:styleId="Cabealho8">
+  <w:style w:type="paragraph" w:styleId="Ttulo8">
     <w:name w:val="heading 8"/>
     <w:basedOn w:val="Normal"/>
     <w:next w:val="Normal"/>
-    <w:link w:val="Cabealho8Carcter"/>
+    <w:link w:val="Ttulo8Carcter"/>
     <w:uiPriority w:val="9"/>
     <w:semiHidden/>
     <w:unhideWhenUsed/>
@@ -18541,11 +18396,11 @@
       <w:szCs w:val="20"/>
     </w:rPr>
   </w:style>
-  <w:style w:type="paragraph" w:styleId="Cabealho9">
+  <w:style w:type="paragraph" w:styleId="Ttulo9">
     <w:name w:val="heading 9"/>
     <w:basedOn w:val="Normal"/>
     <w:next w:val="Normal"/>
-    <w:link w:val="Cabealho9Carcter"/>
+    <w:link w:val="Ttulo9Carcter"/>
     <w:uiPriority w:val="9"/>
     <w:semiHidden/>
     <w:unhideWhenUsed/>
@@ -18577,6 +18432,7 @@
     <w:uiPriority w:val="99"/>
     <w:semiHidden/>
     <w:unhideWhenUsed/>
+    <w:qFormat/>
     <w:tblPr>
       <w:tblInd w:w="0" w:type="dxa"/>
       <w:tblCellMar>
@@ -18635,10 +18491,10 @@
       <w:u w:val="single"/>
     </w:rPr>
   </w:style>
-  <w:style w:type="character" w:customStyle="1" w:styleId="Cabealho1Carcter">
-    <w:name w:val="Cabeçalho 1 Carácter"/>
+  <w:style w:type="character" w:customStyle="1" w:styleId="Ttulo1Carcter">
+    <w:name w:val="Título 1 Carácter"/>
     <w:basedOn w:val="Tipodeletrapredefinidodopargrafo"/>
-    <w:link w:val="Cabealho1"/>
+    <w:link w:val="Ttulo1"/>
     <w:uiPriority w:val="9"/>
     <w:rsid w:val="0005217F"/>
     <w:rPr>
@@ -18652,7 +18508,7 @@
   </w:style>
   <w:style w:type="paragraph" w:styleId="Ttulodondice">
     <w:name w:val="TOC Heading"/>
-    <w:basedOn w:val="Cabealho1"/>
+    <w:basedOn w:val="Ttulo1"/>
     <w:next w:val="Normal"/>
     <w:uiPriority w:val="39"/>
     <w:semiHidden/>
@@ -18735,10 +18591,10 @@
       <w:lang w:eastAsia="pt-PT"/>
     </w:rPr>
   </w:style>
-  <w:style w:type="character" w:customStyle="1" w:styleId="Cabealho2Carcter">
-    <w:name w:val="Cabeçalho 2 Carácter"/>
+  <w:style w:type="character" w:customStyle="1" w:styleId="Ttulo2Carcter">
+    <w:name w:val="Título 2 Carácter"/>
     <w:basedOn w:val="Tipodeletrapredefinidodopargrafo"/>
-    <w:link w:val="Cabealho2"/>
+    <w:link w:val="Ttulo2"/>
     <w:uiPriority w:val="9"/>
     <w:rsid w:val="0005217F"/>
     <w:rPr>
@@ -18750,10 +18606,10 @@
       <w:szCs w:val="26"/>
     </w:rPr>
   </w:style>
-  <w:style w:type="character" w:customStyle="1" w:styleId="Cabealho3Carcter">
-    <w:name w:val="Cabeçalho 3 Carácter"/>
+  <w:style w:type="character" w:customStyle="1" w:styleId="Ttulo3Carcter">
+    <w:name w:val="Título 3 Carácter"/>
     <w:basedOn w:val="Tipodeletrapredefinidodopargrafo"/>
-    <w:link w:val="Cabealho3"/>
+    <w:link w:val="Ttulo3"/>
     <w:uiPriority w:val="9"/>
     <w:rsid w:val="0005217F"/>
     <w:rPr>
@@ -18853,10 +18709,10 @@
       <w:lang w:bidi="hi-IN"/>
     </w:rPr>
   </w:style>
-  <w:style w:type="character" w:customStyle="1" w:styleId="Cabealho4Carcter">
-    <w:name w:val="Cabeçalho 4 Carácter"/>
+  <w:style w:type="character" w:customStyle="1" w:styleId="Ttulo4Carcter">
+    <w:name w:val="Título 4 Carácter"/>
     <w:basedOn w:val="Tipodeletrapredefinidodopargrafo"/>
-    <w:link w:val="Cabealho4"/>
+    <w:link w:val="Ttulo4"/>
     <w:uiPriority w:val="9"/>
     <w:semiHidden/>
     <w:rsid w:val="0005217F"/>
@@ -18870,10 +18726,10 @@
       <w:sz w:val="24"/>
     </w:rPr>
   </w:style>
-  <w:style w:type="character" w:customStyle="1" w:styleId="Cabealho5Carcter">
-    <w:name w:val="Cabeçalho 5 Carácter"/>
+  <w:style w:type="character" w:customStyle="1" w:styleId="Ttulo5Carcter">
+    <w:name w:val="Título 5 Carácter"/>
     <w:basedOn w:val="Tipodeletrapredefinidodopargrafo"/>
-    <w:link w:val="Cabealho5"/>
+    <w:link w:val="Ttulo5"/>
     <w:uiPriority w:val="9"/>
     <w:semiHidden/>
     <w:rsid w:val="0005217F"/>
@@ -18882,10 +18738,10 @@
       <w:color w:val="000000"/>
     </w:rPr>
   </w:style>
-  <w:style w:type="character" w:customStyle="1" w:styleId="Cabealho6Carcter">
-    <w:name w:val="Cabeçalho 6 Carácter"/>
+  <w:style w:type="character" w:customStyle="1" w:styleId="Ttulo6Carcter">
+    <w:name w:val="Título 6 Carácter"/>
     <w:basedOn w:val="Tipodeletrapredefinidodopargrafo"/>
-    <w:link w:val="Cabealho6"/>
+    <w:link w:val="Ttulo6"/>
     <w:uiPriority w:val="9"/>
     <w:semiHidden/>
     <w:rsid w:val="0005217F"/>
@@ -18895,10 +18751,10 @@
       <w:color w:val="4F81BD" w:themeColor="accent1"/>
     </w:rPr>
   </w:style>
-  <w:style w:type="character" w:customStyle="1" w:styleId="Cabealho7Carcter">
-    <w:name w:val="Cabeçalho 7 Carácter"/>
+  <w:style w:type="character" w:customStyle="1" w:styleId="Ttulo7Carcter">
+    <w:name w:val="Título 7 Carácter"/>
     <w:basedOn w:val="Tipodeletrapredefinidodopargrafo"/>
-    <w:link w:val="Cabealho7"/>
+    <w:link w:val="Ttulo7"/>
     <w:uiPriority w:val="9"/>
     <w:semiHidden/>
     <w:rsid w:val="0005217F"/>
@@ -18909,10 +18765,10 @@
       <w:color w:val="000000"/>
     </w:rPr>
   </w:style>
-  <w:style w:type="character" w:customStyle="1" w:styleId="Cabealho8Carcter">
-    <w:name w:val="Cabeçalho 8 Carácter"/>
+  <w:style w:type="character" w:customStyle="1" w:styleId="Ttulo8Carcter">
+    <w:name w:val="Título 8 Carácter"/>
     <w:basedOn w:val="Tipodeletrapredefinidodopargrafo"/>
-    <w:link w:val="Cabealho8"/>
+    <w:link w:val="Ttulo8"/>
     <w:uiPriority w:val="9"/>
     <w:semiHidden/>
     <w:rsid w:val="0005217F"/>
@@ -18923,10 +18779,10 @@
       <w:szCs w:val="20"/>
     </w:rPr>
   </w:style>
-  <w:style w:type="character" w:customStyle="1" w:styleId="Cabealho9Carcter">
-    <w:name w:val="Cabeçalho 9 Carácter"/>
+  <w:style w:type="character" w:customStyle="1" w:styleId="Ttulo9Carcter">
+    <w:name w:val="Título 9 Carácter"/>
     <w:basedOn w:val="Tipodeletrapredefinidodopargrafo"/>
-    <w:link w:val="Cabealho9"/>
+    <w:link w:val="Ttulo9"/>
     <w:uiPriority w:val="9"/>
     <w:semiHidden/>
     <w:rsid w:val="0005217F"/>
@@ -20698,7 +20554,7 @@
 </file>
 
 <file path=customXml/itemProps1.xml><?xml version="1.0" encoding="utf-8"?>
-<ds:datastoreItem xmlns:ds="http://schemas.openxmlformats.org/officeDocument/2006/customXml" ds:itemID="{9694D91C-4CD1-47D5-A1DB-B21E729896AE}">
+<ds:datastoreItem xmlns:ds="http://schemas.openxmlformats.org/officeDocument/2006/customXml" ds:itemID="{F0679011-6276-4580-914E-7AC5621CA56E}">
   <ds:schemaRefs>
     <ds:schemaRef ds:uri="http://schemas.openxmlformats.org/officeDocument/2006/bibliography"/>
   </ds:schemaRefs>

</xml_diff>

<commit_message>
inicio da analise da consistencia do modelo.
</commit_message>
<xml_diff>
--- a/Relatorio.docx
+++ b/Relatorio.docx
@@ -309,8 +309,6 @@
         </w:rPr>
         <w:t>Hélder Alexandre dos Santos Moreira – ei08170</w:t>
       </w:r>
-      <w:bookmarkStart w:id="0" w:name="_GoBack"/>
-      <w:bookmarkEnd w:id="0"/>
     </w:p>
     <w:sdt>
       <w:sdtPr>
@@ -982,7 +980,7 @@
           <w:rFonts w:eastAsiaTheme="minorHAnsi"/>
         </w:rPr>
       </w:pPr>
-      <w:bookmarkStart w:id="1" w:name="_Toc309815255"/>
+      <w:bookmarkStart w:id="0" w:name="_Toc309815255"/>
       <w:r>
         <w:rPr>
           <w:rFonts w:eastAsiaTheme="minorHAnsi"/>
@@ -1002,7 +1000,7 @@
         </w:rPr>
         <w:t xml:space="preserve"> restrições</w:t>
       </w:r>
-      <w:bookmarkEnd w:id="1"/>
+      <w:bookmarkEnd w:id="0"/>
     </w:p>
     <w:p>
       <w:pPr>
@@ -1030,16 +1028,8 @@
         <w:rPr>
           <w:i/>
         </w:rPr>
-        <w:t xml:space="preserve"> </w:t>
-      </w:r>
-      <w:proofErr w:type="spellStart"/>
-      <w:r>
-        <w:rPr>
-          <w:i/>
-        </w:rPr>
-        <w:t>Research</w:t>
-      </w:r>
-      <w:proofErr w:type="spellEnd"/>
+        <w:t xml:space="preserve"> Research</w:t>
+      </w:r>
       <w:r>
         <w:t xml:space="preserve">, da </w:t>
       </w:r>
@@ -1599,7 +1589,7 @@
           <w:rFonts w:eastAsiaTheme="minorHAnsi"/>
         </w:rPr>
       </w:pPr>
-      <w:bookmarkStart w:id="2" w:name="_Toc309815256"/>
+      <w:bookmarkStart w:id="1" w:name="_Toc309815256"/>
       <w:r>
         <w:rPr>
           <w:rFonts w:eastAsiaTheme="minorHAnsi"/>
@@ -1607,7 +1597,7 @@
         <w:lastRenderedPageBreak/>
         <w:t>Especificação</w:t>
       </w:r>
-      <w:bookmarkEnd w:id="2"/>
+      <w:bookmarkEnd w:id="1"/>
       <w:r>
         <w:rPr>
           <w:rFonts w:eastAsiaTheme="minorHAnsi"/>
@@ -7556,11 +7546,11 @@
         <w:pStyle w:val="Cabealho2"/>
         <w:spacing w:line="360" w:lineRule="auto"/>
       </w:pPr>
-      <w:bookmarkStart w:id="3" w:name="_Toc309815257"/>
+      <w:bookmarkStart w:id="2" w:name="_Toc309815257"/>
       <w:r>
         <w:t>Análise das restrições:</w:t>
       </w:r>
-      <w:bookmarkEnd w:id="3"/>
+      <w:bookmarkEnd w:id="2"/>
     </w:p>
     <w:p>
       <w:pPr>
@@ -8336,7 +8326,7 @@
                 <w:lang w:val="en-US"/>
               </w:rPr>
             </w:pPr>
-            <w:bookmarkStart w:id="4" w:name="_Toc309815258"/>
+            <w:bookmarkStart w:id="3" w:name="_Toc309815258"/>
           </w:p>
         </w:tc>
         <w:tc>
@@ -12499,7 +12489,7 @@
         </w:rPr>
         <w:t>Matriz de rastreabilidade dos testes com os requisitos</w:t>
       </w:r>
-      <w:bookmarkEnd w:id="4"/>
+      <w:bookmarkEnd w:id="3"/>
       <w:r>
         <w:rPr>
           <w:rFonts w:eastAsiaTheme="minorHAnsi"/>
@@ -12617,7 +12607,7 @@
           <w:rFonts w:eastAsiaTheme="minorHAnsi"/>
         </w:rPr>
       </w:pPr>
-      <w:bookmarkStart w:id="5" w:name="_Toc309815259"/>
+      <w:bookmarkStart w:id="4" w:name="_Toc309815259"/>
       <w:r>
         <w:rPr>
           <w:rFonts w:eastAsiaTheme="minorHAnsi"/>
@@ -12637,7 +12627,7 @@
         </w:rPr>
         <w:t>tual de classes do sistema</w:t>
       </w:r>
-      <w:bookmarkEnd w:id="5"/>
+      <w:bookmarkEnd w:id="4"/>
     </w:p>
     <w:p/>
     <w:p>
@@ -12752,7 +12742,7 @@
           <w:rFonts w:eastAsiaTheme="minorHAnsi"/>
         </w:rPr>
       </w:pPr>
-      <w:bookmarkStart w:id="6" w:name="_Toc309815261"/>
+      <w:bookmarkStart w:id="5" w:name="_Toc309815261"/>
       <w:r>
         <w:rPr>
           <w:rFonts w:eastAsiaTheme="minorHAnsi"/>
@@ -12760,7 +12750,7 @@
         <w:lastRenderedPageBreak/>
         <w:t>Informação de cobertura dos testes</w:t>
       </w:r>
-      <w:bookmarkEnd w:id="6"/>
+      <w:bookmarkEnd w:id="5"/>
     </w:p>
     <w:p/>
     <w:p>
@@ -12783,16 +12773,8 @@
         <w:rPr>
           <w:i/>
         </w:rPr>
-        <w:t xml:space="preserve"> </w:t>
-      </w:r>
-      <w:proofErr w:type="spellStart"/>
-      <w:r>
-        <w:rPr>
-          <w:i/>
-        </w:rPr>
-        <w:t>print</w:t>
-      </w:r>
-      <w:proofErr w:type="spellEnd"/>
+        <w:t xml:space="preserve"> print</w:t>
+      </w:r>
       <w:r>
         <w:t xml:space="preserve"> para todas as classes presentes no modelo.</w:t>
       </w:r>
@@ -17170,14 +17152,422 @@
       <w:pPr>
         <w:pStyle w:val="Cabealho1"/>
       </w:pPr>
-      <w:bookmarkStart w:id="7" w:name="_Toc309815262"/>
+      <w:bookmarkStart w:id="6" w:name="_Toc309815262"/>
       <w:r>
         <w:lastRenderedPageBreak/>
-        <w:t>Análise da consistência do modelo.</w:t>
-      </w:r>
-      <w:bookmarkEnd w:id="7"/>
-      <w:r>
-        <w:br w:type="page"/>
+        <w:t>Análise da consistência do modelo</w:t>
+      </w:r>
+      <w:bookmarkEnd w:id="6"/>
+    </w:p>
+    <w:p>
+      <w:pPr>
+        <w:pStyle w:val="Cabealho1"/>
+      </w:pPr>
+      <w:r>
+        <w:rPr>
+          <w:noProof/>
+          <w:lang w:eastAsia="pt-PT"/>
+        </w:rPr>
+        <w:drawing>
+          <wp:anchor distT="0" distB="0" distL="114300" distR="114300" simplePos="0" relativeHeight="251659264" behindDoc="1" locked="0" layoutInCell="1" allowOverlap="1" wp14:anchorId="0B155E4F" wp14:editId="4DCFA6CF">
+            <wp:simplePos x="0" y="0"/>
+            <wp:positionH relativeFrom="column">
+              <wp:posOffset>196850</wp:posOffset>
+            </wp:positionH>
+            <wp:positionV relativeFrom="paragraph">
+              <wp:posOffset>204470</wp:posOffset>
+            </wp:positionV>
+            <wp:extent cx="4841875" cy="3609340"/>
+            <wp:effectExtent l="0" t="0" r="0" b="0"/>
+            <wp:wrapTight wrapText="bothSides">
+              <wp:wrapPolygon edited="0">
+                <wp:start x="0" y="0"/>
+                <wp:lineTo x="0" y="21433"/>
+                <wp:lineTo x="21501" y="21433"/>
+                <wp:lineTo x="21501" y="0"/>
+                <wp:lineTo x="0" y="0"/>
+              </wp:wrapPolygon>
+            </wp:wrapTight>
+            <wp:docPr id="2" name="Imagem 2"/>
+            <wp:cNvGraphicFramePr>
+              <a:graphicFrameLocks xmlns:a="http://schemas.openxmlformats.org/drawingml/2006/main" noChangeAspect="1"/>
+            </wp:cNvGraphicFramePr>
+            <a:graphic xmlns:a="http://schemas.openxmlformats.org/drawingml/2006/main">
+              <a:graphicData uri="http://schemas.openxmlformats.org/drawingml/2006/picture">
+                <pic:pic xmlns:pic="http://schemas.openxmlformats.org/drawingml/2006/picture">
+                  <pic:nvPicPr>
+                    <pic:cNvPr id="0" name="1.jpg"/>
+                    <pic:cNvPicPr/>
+                  </pic:nvPicPr>
+                  <pic:blipFill>
+                    <a:blip r:embed="rId11">
+                      <a:extLst>
+                        <a:ext uri="{28A0092B-C50C-407E-A947-70E740481C1C}">
+                          <a14:useLocalDpi xmlns:a14="http://schemas.microsoft.com/office/drawing/2010/main" val="0"/>
+                        </a:ext>
+                      </a:extLst>
+                    </a:blip>
+                    <a:stretch>
+                      <a:fillRect/>
+                    </a:stretch>
+                  </pic:blipFill>
+                  <pic:spPr>
+                    <a:xfrm>
+                      <a:off x="0" y="0"/>
+                      <a:ext cx="4841875" cy="3609340"/>
+                    </a:xfrm>
+                    <a:prstGeom prst="rect">
+                      <a:avLst/>
+                    </a:prstGeom>
+                  </pic:spPr>
+                </pic:pic>
+              </a:graphicData>
+            </a:graphic>
+            <wp14:sizeRelH relativeFrom="page">
+              <wp14:pctWidth>0</wp14:pctWidth>
+            </wp14:sizeRelH>
+            <wp14:sizeRelV relativeFrom="page">
+              <wp14:pctHeight>0</wp14:pctHeight>
+            </wp14:sizeRelV>
+          </wp:anchor>
+        </w:drawing>
+      </w:r>
+    </w:p>
+    <w:p>
+      <w:pPr>
+        <w:pStyle w:val="Cabealho1"/>
+      </w:pPr>
+    </w:p>
+    <w:p>
+      <w:pPr>
+        <w:pStyle w:val="Cabealho1"/>
+      </w:pPr>
+    </w:p>
+    <w:p>
+      <w:pPr>
+        <w:pStyle w:val="Cabealho1"/>
+      </w:pPr>
+    </w:p>
+    <w:p>
+      <w:pPr>
+        <w:pStyle w:val="Cabealho1"/>
+      </w:pPr>
+    </w:p>
+    <w:p>
+      <w:pPr>
+        <w:pStyle w:val="Cabealho1"/>
+      </w:pPr>
+    </w:p>
+    <w:p>
+      <w:pPr>
+        <w:pStyle w:val="Cabealho1"/>
+      </w:pPr>
+    </w:p>
+    <w:p>
+      <w:pPr>
+        <w:pStyle w:val="Cabealho1"/>
+      </w:pPr>
+    </w:p>
+    <w:p>
+      <w:pPr>
+        <w:pStyle w:val="VDM"/>
+        <w:rPr>
+          <w:lang w:val="en-US"/>
+        </w:rPr>
+      </w:pPr>
+      <w:r>
+        <w:rPr>
+          <w:lang w:val="en-US"/>
+        </w:rPr>
+        <w:t xml:space="preserve">ref.publication.addCitation(new Reference(ref.chapter, </w:t>
+      </w:r>
+      <w:r>
+        <w:rPr>
+          <w:lang w:val="en-US"/>
+        </w:rPr>
+        <w:tab/>
+      </w:r>
+      <w:r>
+        <w:rPr>
+          <w:lang w:val="en-US"/>
+        </w:rPr>
+        <w:tab/>
+      </w:r>
+      <w:r>
+        <w:rPr>
+          <w:lang w:val="en-US"/>
+        </w:rPr>
+        <w:tab/>
+        <w:t>ref.line, self));</w:t>
+      </w:r>
+      <w:r>
+        <w:rPr>
+          <w:lang w:val="en-US"/>
+        </w:rPr>
+        <w:br/>
+      </w:r>
+    </w:p>
+    <w:p>
+      <w:pPr>
+        <w:spacing w:after="200" w:line="276" w:lineRule="auto"/>
+        <w:ind w:firstLine="708"/>
+        <w:jc w:val="both"/>
+      </w:pPr>
+      <w:r>
+        <w:t>Como podemos verificar a sugestão apresentada n</w:t>
+      </w:r>
+      <w:r>
+        <w:t>ão é necessária, visto que ao criar um novo objeto da classe References garantimos que este é dessa classe.</w:t>
+      </w:r>
+    </w:p>
+    <w:p>
+      <w:pPr>
+        <w:spacing w:after="200" w:line="276" w:lineRule="auto"/>
+        <w:ind w:firstLine="708"/>
+        <w:jc w:val="both"/>
+      </w:pPr>
+    </w:p>
+    <w:p>
+      <w:r>
+        <w:rPr>
+          <w:noProof/>
+          <w:lang w:eastAsia="pt-PT"/>
+        </w:rPr>
+        <w:drawing>
+          <wp:anchor distT="0" distB="0" distL="114300" distR="114300" simplePos="0" relativeHeight="251660288" behindDoc="1" locked="0" layoutInCell="1" allowOverlap="1" wp14:anchorId="281ECA09" wp14:editId="403974AA">
+            <wp:simplePos x="0" y="0"/>
+            <wp:positionH relativeFrom="column">
+              <wp:posOffset>200025</wp:posOffset>
+            </wp:positionH>
+            <wp:positionV relativeFrom="paragraph">
+              <wp:posOffset>32385</wp:posOffset>
+            </wp:positionV>
+            <wp:extent cx="4841875" cy="3597910"/>
+            <wp:effectExtent l="0" t="0" r="0" b="0"/>
+            <wp:wrapTight wrapText="bothSides">
+              <wp:wrapPolygon edited="0">
+                <wp:start x="0" y="0"/>
+                <wp:lineTo x="0" y="21501"/>
+                <wp:lineTo x="21501" y="21501"/>
+                <wp:lineTo x="21501" y="0"/>
+                <wp:lineTo x="0" y="0"/>
+              </wp:wrapPolygon>
+            </wp:wrapTight>
+            <wp:docPr id="4" name="Imagem 4"/>
+            <wp:cNvGraphicFramePr>
+              <a:graphicFrameLocks xmlns:a="http://schemas.openxmlformats.org/drawingml/2006/main" noChangeAspect="1"/>
+            </wp:cNvGraphicFramePr>
+            <a:graphic xmlns:a="http://schemas.openxmlformats.org/drawingml/2006/main">
+              <a:graphicData uri="http://schemas.openxmlformats.org/drawingml/2006/picture">
+                <pic:pic xmlns:pic="http://schemas.openxmlformats.org/drawingml/2006/picture">
+                  <pic:nvPicPr>
+                    <pic:cNvPr id="0" name="2.jpg"/>
+                    <pic:cNvPicPr/>
+                  </pic:nvPicPr>
+                  <pic:blipFill>
+                    <a:blip r:embed="rId12">
+                      <a:extLst>
+                        <a:ext uri="{28A0092B-C50C-407E-A947-70E740481C1C}">
+                          <a14:useLocalDpi xmlns:a14="http://schemas.microsoft.com/office/drawing/2010/main" val="0"/>
+                        </a:ext>
+                      </a:extLst>
+                    </a:blip>
+                    <a:stretch>
+                      <a:fillRect/>
+                    </a:stretch>
+                  </pic:blipFill>
+                  <pic:spPr>
+                    <a:xfrm>
+                      <a:off x="0" y="0"/>
+                      <a:ext cx="4841875" cy="3597910"/>
+                    </a:xfrm>
+                    <a:prstGeom prst="rect">
+                      <a:avLst/>
+                    </a:prstGeom>
+                  </pic:spPr>
+                </pic:pic>
+              </a:graphicData>
+            </a:graphic>
+            <wp14:sizeRelH relativeFrom="page">
+              <wp14:pctWidth>0</wp14:pctWidth>
+            </wp14:sizeRelH>
+            <wp14:sizeRelV relativeFrom="page">
+              <wp14:pctHeight>0</wp14:pctHeight>
+            </wp14:sizeRelV>
+          </wp:anchor>
+        </w:drawing>
+      </w:r>
+    </w:p>
+    <w:p/>
+    <w:p/>
+    <w:p/>
+    <w:p/>
+    <w:p/>
+    <w:p/>
+    <w:p/>
+    <w:p/>
+    <w:p/>
+    <w:p/>
+    <w:p>
+      <w:pPr>
+        <w:pStyle w:val="VDM"/>
+        <w:rPr>
+          <w:lang w:val="en-US"/>
+        </w:rPr>
+      </w:pPr>
+      <w:r>
+        <w:rPr>
+          <w:lang w:val="en-US"/>
+        </w:rPr>
+        <w:lastRenderedPageBreak/>
+        <w:t xml:space="preserve">public </w:t>
+      </w:r>
+      <w:r>
+        <w:rPr>
+          <w:lang w:val="en-US"/>
+        </w:rPr>
+        <w:t>addAuthor</w:t>
+      </w:r>
+      <w:r>
+        <w:rPr>
+          <w:lang w:val="en-US"/>
+        </w:rPr>
+        <w:t xml:space="preserve">: </w:t>
+      </w:r>
+      <w:r>
+        <w:rPr>
+          <w:lang w:val="en-US"/>
+        </w:rPr>
+        <w:t>Author</w:t>
+      </w:r>
+      <w:r>
+        <w:rPr>
+          <w:lang w:val="en-US"/>
+        </w:rPr>
+        <w:t xml:space="preserve"> ==&gt; </w:t>
+      </w:r>
+      <w:r>
+        <w:rPr>
+          <w:lang w:val="en-US"/>
+        </w:rPr>
+        <w:t>()</w:t>
+      </w:r>
+    </w:p>
+    <w:p>
+      <w:pPr>
+        <w:pStyle w:val="VDM"/>
+        <w:rPr>
+          <w:lang w:val="en-US"/>
+        </w:rPr>
+      </w:pPr>
+      <w:r>
+        <w:rPr>
+          <w:lang w:val="en-US"/>
+        </w:rPr>
+        <w:tab/>
+      </w:r>
+      <w:r>
+        <w:rPr>
+          <w:lang w:val="en-US"/>
+        </w:rPr>
+        <w:tab/>
+        <w:t>add</w:t>
+      </w:r>
+      <w:r>
+        <w:rPr>
+          <w:lang w:val="en-US"/>
+        </w:rPr>
+        <w:t>Author</w:t>
+      </w:r>
+      <w:r>
+        <w:rPr>
+          <w:lang w:val="en-US"/>
+        </w:rPr>
+        <w:t>(</w:t>
+      </w:r>
+      <w:r>
+        <w:rPr>
+          <w:lang w:val="en-US"/>
+        </w:rPr>
+        <w:t>a</w:t>
+      </w:r>
+      <w:r>
+        <w:rPr>
+          <w:lang w:val="en-US"/>
+        </w:rPr>
+        <w:t>) == (</w:t>
+      </w:r>
+      <w:r>
+        <w:rPr>
+          <w:lang w:val="en-US"/>
+        </w:rPr>
+        <w:t>authors</w:t>
+      </w:r>
+      <w:r>
+        <w:rPr>
+          <w:lang w:val="en-US"/>
+        </w:rPr>
+        <w:t xml:space="preserve"> := </w:t>
+      </w:r>
+      <w:r>
+        <w:rPr>
+          <w:lang w:val="en-US"/>
+        </w:rPr>
+        <w:t>authors</w:t>
+      </w:r>
+      <w:r>
+        <w:rPr>
+          <w:lang w:val="en-US"/>
+        </w:rPr>
+        <w:t xml:space="preserve"> </w:t>
+      </w:r>
+      <w:r>
+        <w:rPr>
+          <w:lang w:val="en-US"/>
+        </w:rPr>
+        <w:t>munion {a|-&gt;{}})</w:t>
+      </w:r>
+    </w:p>
+    <w:p>
+      <w:pPr>
+        <w:pStyle w:val="VDM"/>
+        <w:rPr>
+          <w:lang w:val="en-US"/>
+        </w:rPr>
+      </w:pPr>
+      <w:r>
+        <w:rPr>
+          <w:lang w:val="en-US"/>
+        </w:rPr>
+        <w:tab/>
+      </w:r>
+      <w:r>
+        <w:rPr>
+          <w:lang w:val="en-US"/>
+        </w:rPr>
+        <w:tab/>
+        <w:t>pre a not in set dom authors</w:t>
+      </w:r>
+    </w:p>
+    <w:p>
+      <w:pPr>
+        <w:pStyle w:val="VDM"/>
+        <w:rPr>
+          <w:lang w:val="en-US"/>
+        </w:rPr>
+      </w:pPr>
+      <w:r>
+        <w:rPr>
+          <w:lang w:val="en-US"/>
+        </w:rPr>
+        <w:tab/>
+      </w:r>
+      <w:r>
+        <w:rPr>
+          <w:lang w:val="en-US"/>
+        </w:rPr>
+        <w:tab/>
+        <w:t>post a in set dom authors;</w:t>
       </w:r>
     </w:p>
     <w:p>
@@ -17185,11 +17575,58 @@
         <w:rPr>
           <w:rFonts w:ascii="Arial" w:hAnsi="Arial" w:cs="Arial"/>
           <w:sz w:val="24"/>
+          <w:lang w:val="en-US"/>
+        </w:rPr>
+      </w:pPr>
+      <w:bookmarkStart w:id="7" w:name="_GoBack"/>
+      <w:bookmarkEnd w:id="7"/>
+    </w:p>
+    <w:p>
+      <w:pPr>
+        <w:rPr>
+          <w:rFonts w:ascii="Arial" w:hAnsi="Arial" w:cs="Arial"/>
+          <w:sz w:val="24"/>
+          <w:lang w:val="en-US"/>
+        </w:rPr>
+      </w:pPr>
+    </w:p>
+    <w:p>
+      <w:pPr>
+        <w:spacing w:after="200" w:line="276" w:lineRule="auto"/>
+        <w:ind w:firstLine="708"/>
+        <w:jc w:val="both"/>
+      </w:pPr>
+      <w:r>
+        <w:t xml:space="preserve">Todas as restantes sugestões, resultantes do teste de integridade usando a ferramenta VDM++ Toolbox, podemos considerar falso-positivos visto </w:t>
+      </w:r>
+      <w:r>
+        <w:t>que são casos em que a pré ou pós co</w:t>
+      </w:r>
+      <w:r>
+        <w:t>n</w:t>
+      </w:r>
+      <w:r>
+        <w:t>dição sugerida já é verificada e a integridade é assegurada apesar de a ferramenta não o detetar.</w:t>
+      </w:r>
+    </w:p>
+    <w:p>
+      <w:pPr>
+        <w:rPr>
+          <w:rFonts w:ascii="Arial" w:hAnsi="Arial" w:cs="Arial"/>
+          <w:sz w:val="24"/>
+        </w:rPr>
+      </w:pPr>
+    </w:p>
+    <w:p>
+      <w:pPr>
+        <w:rPr>
+          <w:rFonts w:ascii="Arial" w:hAnsi="Arial" w:cs="Arial"/>
+          <w:sz w:val="24"/>
         </w:rPr>
       </w:pPr>
     </w:p>
     <w:sectPr>
-      <w:footerReference w:type="default" r:id="rId11"/>
+      <w:footerReference w:type="default" r:id="rId13"/>
       <w:pgSz w:w="11906" w:h="16838"/>
       <w:pgMar w:top="1417" w:right="1701" w:bottom="1417" w:left="1701" w:header="708" w:footer="708" w:gutter="0"/>
       <w:pgNumType w:start="1"/>
@@ -20695,7 +21132,7 @@
 </file>
 
 <file path=customXml/itemProps1.xml><?xml version="1.0" encoding="utf-8"?>
-<ds:datastoreItem xmlns:ds="http://schemas.openxmlformats.org/officeDocument/2006/customXml" ds:itemID="{D541C302-8A1E-4513-9058-5D26ACE0CE06}">
+<ds:datastoreItem xmlns:ds="http://schemas.openxmlformats.org/officeDocument/2006/customXml" ds:itemID="{17C4CEE1-4480-4720-B2CA-92BE2CB7CF57}">
   <ds:schemaRefs>
     <ds:schemaRef ds:uri="http://schemas.openxmlformats.org/officeDocument/2006/bibliography"/>
   </ds:schemaRefs>

</xml_diff>

<commit_message>
mudancas na parte da consistencia no relatorio
</commit_message>
<xml_diff>
--- a/Relatorio.docx
+++ b/Relatorio.docx
@@ -1,6 +1,6 @@
 
 <file path=word/document.xml><?xml version="1.0" encoding="utf-8"?>
-<w:document xmlns:wpc="http://schemas.microsoft.com/office/word/2010/wordprocessingCanvas" xmlns:mc="http://schemas.openxmlformats.org/markup-compatibility/2006" xmlns:o="urn:schemas-microsoft-com:office:office" xmlns:r="http://schemas.openxmlformats.org/officeDocument/2006/relationships" xmlns:m="http://schemas.openxmlformats.org/officeDocument/2006/math" xmlns:v="urn:schemas-microsoft-com:vml" xmlns:wp14="http://schemas.microsoft.com/office/word/2010/wordprocessingDrawing" xmlns:wp="http://schemas.openxmlformats.org/drawingml/2006/wordprocessingDrawing" xmlns:w10="urn:schemas-microsoft-com:office:word" xmlns:w="http://schemas.openxmlformats.org/wordprocessingml/2006/main" xmlns:w14="http://schemas.microsoft.com/office/word/2010/wordml" xmlns:wpg="http://schemas.microsoft.com/office/word/2010/wordprocessingGroup" xmlns:wpi="http://schemas.microsoft.com/office/word/2010/wordprocessingInk" xmlns:wne="http://schemas.microsoft.com/office/word/2006/wordml" xmlns:wps="http://schemas.microsoft.com/office/word/2010/wordprocessingShape" mc:Ignorable="w14 wp14">
+<w:document xmlns:ve="http://schemas.openxmlformats.org/markup-compatibility/2006" xmlns:o="urn:schemas-microsoft-com:office:office" xmlns:r="http://schemas.openxmlformats.org/officeDocument/2006/relationships" xmlns:m="http://schemas.openxmlformats.org/officeDocument/2006/math" xmlns:v="urn:schemas-microsoft-com:vml" xmlns:wp="http://schemas.openxmlformats.org/drawingml/2006/wordprocessingDrawing" xmlns:w10="urn:schemas-microsoft-com:office:word" xmlns:w="http://schemas.openxmlformats.org/wordprocessingml/2006/main" xmlns:wne="http://schemas.microsoft.com/office/word/2006/wordml">
   <w:body>
     <w:p>
       <w:pPr>
@@ -33,10 +33,10 @@
                     </pic:cNvPicPr>
                   </pic:nvPicPr>
                   <pic:blipFill>
-                    <a:blip r:embed="rId9" cstate="print">
+                    <a:blip r:embed="rId8" cstate="print">
                       <a:extLst>
                         <a:ext uri="{28A0092B-C50C-407E-A947-70E740481C1C}">
-                          <a14:useLocalDpi xmlns:a14="http://schemas.microsoft.com/office/drawing/2010/main" val="0"/>
+                          <a14:useLocalDpi xmlns:a14="http://schemas.microsoft.com/office/drawing/2010/main" xmlns:wps="http://schemas.microsoft.com/office/word/2010/wordprocessingShape" xmlns:wpi="http://schemas.microsoft.com/office/word/2010/wordprocessingInk" xmlns:wpg="http://schemas.microsoft.com/office/word/2010/wordprocessingGroup" xmlns:w14="http://schemas.microsoft.com/office/word/2010/wordml" xmlns:w="http://schemas.openxmlformats.org/wordprocessingml/2006/main" xmlns:w10="urn:schemas-microsoft-com:office:word" xmlns:wp14="http://schemas.microsoft.com/office/word/2010/wordprocessingDrawing" xmlns:v="urn:schemas-microsoft-com:vml" xmlns:o="urn:schemas-microsoft-com:office:office" xmlns:mc="http://schemas.openxmlformats.org/markup-compatibility/2006" xmlns:wpc="http://schemas.microsoft.com/office/word/2010/wordprocessingCanvas" xmlns="" val="0"/>
                         </a:ext>
                       </a:extLst>
                     </a:blip>
@@ -216,25 +216,7 @@
           <w:sz w:val="24"/>
           <w:szCs w:val="24"/>
         </w:rPr>
-        <w:t xml:space="preserve">º </w:t>
-      </w:r>
-      <w:proofErr w:type="gramStart"/>
-      <w:r>
-        <w:rPr>
-          <w:rFonts w:ascii="Arial" w:hAnsi="Arial" w:cs="Arial"/>
-          <w:sz w:val="24"/>
-          <w:szCs w:val="24"/>
-        </w:rPr>
-        <w:t>ano</w:t>
-      </w:r>
-      <w:proofErr w:type="gramEnd"/>
-      <w:r>
-        <w:rPr>
-          <w:rFonts w:ascii="Arial" w:hAnsi="Arial" w:cs="Arial"/>
-          <w:sz w:val="24"/>
-          <w:szCs w:val="24"/>
-        </w:rPr>
-        <w:t xml:space="preserve"> do Mestrado Integrado em Engenharia Informática e Computação</w:t>
+        <w:t>º ano do Mestrado Integrado em Engenharia Informática e Computação</w:t>
       </w:r>
     </w:p>
     <w:p>
@@ -975,7 +957,7 @@
     </w:p>
     <w:p>
       <w:pPr>
-        <w:pStyle w:val="Cabealho1"/>
+        <w:pStyle w:val="Ttulo1"/>
         <w:rPr>
           <w:rFonts w:eastAsiaTheme="minorHAnsi"/>
         </w:rPr>
@@ -1028,8 +1010,16 @@
         <w:rPr>
           <w:i/>
         </w:rPr>
-        <w:t xml:space="preserve"> Research</w:t>
-      </w:r>
+        <w:t xml:space="preserve"> </w:t>
+      </w:r>
+      <w:proofErr w:type="spellStart"/>
+      <w:r>
+        <w:rPr>
+          <w:i/>
+        </w:rPr>
+        <w:t>Research</w:t>
+      </w:r>
+      <w:proofErr w:type="spellEnd"/>
       <w:r>
         <w:t xml:space="preserve">, da </w:t>
       </w:r>
@@ -1520,13 +1510,7 @@
         <w:t>ES2</w:t>
       </w:r>
       <w:r>
-        <w:t xml:space="preserve"> – Se uma publicação for referenciada, deve ser adicionada uma referência às citações da p</w:t>
-      </w:r>
-      <w:r>
-        <w:t>u</w:t>
-      </w:r>
-      <w:r>
-        <w:t>blicação referida com a publicação que a referiu, o capítulo e a linha;</w:t>
+        <w:t xml:space="preserve"> – Se uma publicação for referenciada, deve ser adicionada uma referência às citações da publicação referida com a publicação que a referiu, o capítulo e a linha;</w:t>
       </w:r>
     </w:p>
     <w:p>
@@ -1584,7 +1568,7 @@
     </w:p>
     <w:p>
       <w:pPr>
-        <w:pStyle w:val="Cabealho1"/>
+        <w:pStyle w:val="Ttulo1"/>
         <w:rPr>
           <w:rFonts w:eastAsiaTheme="minorHAnsi"/>
         </w:rPr>
@@ -7543,7 +7527,7 @@
     <w:p/>
     <w:p>
       <w:pPr>
-        <w:pStyle w:val="Cabealho2"/>
+        <w:pStyle w:val="Ttulo2"/>
         <w:spacing w:line="360" w:lineRule="auto"/>
       </w:pPr>
       <w:bookmarkStart w:id="2" w:name="_Toc309815257"/>
@@ -7949,13 +7933,7 @@
         <w:jc w:val="both"/>
       </w:pPr>
       <w:r>
-        <w:t>RES2 – Se uma publicação for referenciada, deve ser adicionada uma referência às citações da p</w:t>
-      </w:r>
-      <w:r>
-        <w:t>u</w:t>
-      </w:r>
-      <w:r>
-        <w:t>blicação referida com a publicação que a referiu, o capítulo e a linha:</w:t>
+        <w:t>RES2 – Se uma publicação for referenciada, deve ser adicionada uma referência às citações da publicação referida com a publicação que a referiu, o capítulo e a linha:</w:t>
       </w:r>
     </w:p>
     <w:p>
@@ -8287,7 +8265,7 @@
         <w:tblpPr w:leftFromText="141" w:rightFromText="141" w:vertAnchor="text" w:horzAnchor="margin" w:tblpXSpec="center" w:tblpY="826"/>
         <w:tblW w:w="9857" w:type="dxa"/>
         <w:tblLayout w:type="fixed"/>
-        <w:tblLook w:val="04A0" w:firstRow="1" w:lastRow="0" w:firstColumn="1" w:lastColumn="0" w:noHBand="0" w:noVBand="1"/>
+        <w:tblLook w:val="04A0"/>
       </w:tblPr>
       <w:tblGrid>
         <w:gridCol w:w="3890"/>
@@ -12478,7 +12456,7 @@
     </w:tbl>
     <w:p>
       <w:pPr>
-        <w:pStyle w:val="Cabealho1"/>
+        <w:pStyle w:val="Ttulo1"/>
         <w:rPr>
           <w:rFonts w:eastAsiaTheme="minorHAnsi"/>
         </w:rPr>
@@ -12602,7 +12580,7 @@
     </w:p>
     <w:p>
       <w:pPr>
-        <w:pStyle w:val="Cabealho1"/>
+        <w:pStyle w:val="Ttulo1"/>
         <w:rPr>
           <w:rFonts w:eastAsiaTheme="minorHAnsi"/>
         </w:rPr>
@@ -12671,10 +12649,10 @@
                     <pic:cNvPicPr/>
                   </pic:nvPicPr>
                   <pic:blipFill>
-                    <a:blip r:embed="rId10" cstate="print">
+                    <a:blip r:embed="rId9" cstate="print">
                       <a:extLst>
                         <a:ext uri="{28A0092B-C50C-407E-A947-70E740481C1C}">
-                          <a14:useLocalDpi xmlns:a14="http://schemas.microsoft.com/office/drawing/2010/main" val="0"/>
+                          <a14:useLocalDpi xmlns:a14="http://schemas.microsoft.com/office/drawing/2010/main" xmlns:wps="http://schemas.microsoft.com/office/word/2010/wordprocessingShape" xmlns:wpi="http://schemas.microsoft.com/office/word/2010/wordprocessingInk" xmlns:wpg="http://schemas.microsoft.com/office/word/2010/wordprocessingGroup" xmlns:w14="http://schemas.microsoft.com/office/word/2010/wordml" xmlns:w="http://schemas.openxmlformats.org/wordprocessingml/2006/main" xmlns:w10="urn:schemas-microsoft-com:office:word" xmlns:wp14="http://schemas.microsoft.com/office/word/2010/wordprocessingDrawing" xmlns:v="urn:schemas-microsoft-com:vml" xmlns:o="urn:schemas-microsoft-com:office:office" xmlns:mc="http://schemas.openxmlformats.org/markup-compatibility/2006" xmlns:wpc="http://schemas.microsoft.com/office/word/2010/wordprocessingCanvas" xmlns="" val="0"/>
                         </a:ext>
                       </a:extLst>
                     </a:blip>
@@ -12737,7 +12715,7 @@
     </w:p>
     <w:p>
       <w:pPr>
-        <w:pStyle w:val="Cabealho1"/>
+        <w:pStyle w:val="Ttulo1"/>
         <w:rPr>
           <w:rFonts w:eastAsiaTheme="minorHAnsi"/>
         </w:rPr>
@@ -12773,8 +12751,16 @@
         <w:rPr>
           <w:i/>
         </w:rPr>
-        <w:t xml:space="preserve"> print</w:t>
-      </w:r>
+        <w:t xml:space="preserve"> </w:t>
+      </w:r>
+      <w:proofErr w:type="spellStart"/>
+      <w:r>
+        <w:rPr>
+          <w:i/>
+        </w:rPr>
+        <w:t>print</w:t>
+      </w:r>
+      <w:proofErr w:type="spellEnd"/>
       <w:r>
         <w:t xml:space="preserve"> para todas as classes presentes no modelo.</w:t>
       </w:r>
@@ -12788,7 +12774,7 @@
           <w:bottom w:val="single" w:sz="12" w:space="0" w:color="000000"/>
         </w:tblBorders>
         <w:tblLayout w:type="fixed"/>
-        <w:tblLook w:val="0000" w:firstRow="0" w:lastRow="0" w:firstColumn="0" w:lastColumn="0" w:noHBand="0" w:noVBand="0"/>
+        <w:tblLook w:val="0000"/>
       </w:tblPr>
       <w:tblGrid>
         <w:gridCol w:w="4644"/>
@@ -12824,7 +12810,6 @@
               </w:rPr>
             </w:pPr>
             <w:proofErr w:type="spellStart"/>
-            <w:proofErr w:type="gramStart"/>
             <w:r>
               <w:rPr>
                 <w:rFonts w:ascii="Times New Roman" w:eastAsia="Times New Roman" w:hAnsi="Times New Roman" w:cs="Times New Roman"/>
@@ -12837,7 +12822,6 @@
               <w:t>name</w:t>
             </w:r>
             <w:proofErr w:type="spellEnd"/>
-            <w:proofErr w:type="gramEnd"/>
           </w:p>
         </w:tc>
         <w:tc>
@@ -12864,6 +12848,7 @@
                 <w:lang w:eastAsia="pt-PT"/>
               </w:rPr>
             </w:pPr>
+            <w:proofErr w:type="spellStart"/>
             <w:r>
               <w:rPr>
                 <w:rFonts w:ascii="Times New Roman" w:eastAsia="Times New Roman" w:hAnsi="Times New Roman" w:cs="Times New Roman"/>
@@ -12873,19 +12858,7 @@
                 <w:szCs w:val="24"/>
                 <w:lang w:eastAsia="pt-PT"/>
               </w:rPr>
-              <w:t>#</w:t>
-            </w:r>
-            <w:proofErr w:type="spellStart"/>
-            <w:r>
-              <w:rPr>
-                <w:rFonts w:ascii="Times New Roman" w:eastAsia="Times New Roman" w:hAnsi="Times New Roman" w:cs="Times New Roman"/>
-                <w:b/>
-                <w:i/>
-                <w:sz w:val="20"/>
-                <w:szCs w:val="24"/>
-                <w:lang w:eastAsia="pt-PT"/>
-              </w:rPr>
-              <w:t>calls</w:t>
+              <w:t>#calls</w:t>
             </w:r>
             <w:proofErr w:type="spellEnd"/>
           </w:p>
@@ -12915,7 +12888,6 @@
               </w:rPr>
             </w:pPr>
             <w:proofErr w:type="spellStart"/>
-            <w:proofErr w:type="gramStart"/>
             <w:r>
               <w:rPr>
                 <w:rFonts w:ascii="Times New Roman" w:eastAsia="Times New Roman" w:hAnsi="Times New Roman" w:cs="Times New Roman"/>
@@ -12928,7 +12900,6 @@
               <w:t>coverage</w:t>
             </w:r>
             <w:proofErr w:type="spellEnd"/>
-            <w:proofErr w:type="gramEnd"/>
           </w:p>
         </w:tc>
       </w:tr>
@@ -13156,7 +13127,7 @@
           <w:bottom w:val="single" w:sz="12" w:space="0" w:color="000000"/>
         </w:tblBorders>
         <w:tblLayout w:type="fixed"/>
-        <w:tblLook w:val="0000" w:firstRow="0" w:lastRow="0" w:firstColumn="0" w:lastColumn="0" w:noHBand="0" w:noVBand="0"/>
+        <w:tblLook w:val="0000"/>
       </w:tblPr>
       <w:tblGrid>
         <w:gridCol w:w="4644"/>
@@ -13192,7 +13163,6 @@
               </w:rPr>
             </w:pPr>
             <w:proofErr w:type="spellStart"/>
-            <w:proofErr w:type="gramStart"/>
             <w:r>
               <w:rPr>
                 <w:rFonts w:ascii="Times New Roman" w:eastAsia="Times New Roman" w:hAnsi="Times New Roman" w:cs="Times New Roman"/>
@@ -13205,7 +13175,6 @@
               <w:t>name</w:t>
             </w:r>
             <w:proofErr w:type="spellEnd"/>
-            <w:proofErr w:type="gramEnd"/>
           </w:p>
         </w:tc>
         <w:tc>
@@ -13232,6 +13201,7 @@
                 <w:lang w:eastAsia="pt-PT"/>
               </w:rPr>
             </w:pPr>
+            <w:proofErr w:type="spellStart"/>
             <w:r>
               <w:rPr>
                 <w:rFonts w:ascii="Times New Roman" w:eastAsia="Times New Roman" w:hAnsi="Times New Roman" w:cs="Times New Roman"/>
@@ -13241,19 +13211,7 @@
                 <w:szCs w:val="24"/>
                 <w:lang w:eastAsia="pt-PT"/>
               </w:rPr>
-              <w:t>#</w:t>
-            </w:r>
-            <w:proofErr w:type="spellStart"/>
-            <w:r>
-              <w:rPr>
-                <w:rFonts w:ascii="Times New Roman" w:eastAsia="Times New Roman" w:hAnsi="Times New Roman" w:cs="Times New Roman"/>
-                <w:b/>
-                <w:i/>
-                <w:sz w:val="20"/>
-                <w:szCs w:val="24"/>
-                <w:lang w:eastAsia="pt-PT"/>
-              </w:rPr>
-              <w:t>calls</w:t>
+              <w:t>#calls</w:t>
             </w:r>
             <w:proofErr w:type="spellEnd"/>
           </w:p>
@@ -13283,7 +13241,6 @@
               </w:rPr>
             </w:pPr>
             <w:proofErr w:type="spellStart"/>
-            <w:proofErr w:type="gramStart"/>
             <w:r>
               <w:rPr>
                 <w:rFonts w:ascii="Times New Roman" w:eastAsia="Times New Roman" w:hAnsi="Times New Roman" w:cs="Times New Roman"/>
@@ -13296,7 +13253,6 @@
               <w:t>coverage</w:t>
             </w:r>
             <w:proofErr w:type="spellEnd"/>
-            <w:proofErr w:type="gramEnd"/>
           </w:p>
         </w:tc>
       </w:tr>
@@ -13636,7 +13592,7 @@
           <w:bottom w:val="single" w:sz="12" w:space="0" w:color="000000"/>
         </w:tblBorders>
         <w:tblLayout w:type="fixed"/>
-        <w:tblLook w:val="04A0" w:firstRow="1" w:lastRow="0" w:firstColumn="1" w:lastColumn="0" w:noHBand="0" w:noVBand="1"/>
+        <w:tblLook w:val="04A0"/>
       </w:tblPr>
       <w:tblGrid>
         <w:gridCol w:w="4644"/>
@@ -13673,7 +13629,6 @@
               </w:rPr>
             </w:pPr>
             <w:proofErr w:type="spellStart"/>
-            <w:proofErr w:type="gramStart"/>
             <w:r>
               <w:rPr>
                 <w:rFonts w:ascii="Times New Roman" w:eastAsia="Times New Roman" w:hAnsi="Times New Roman" w:cs="Times New Roman"/>
@@ -13686,7 +13641,6 @@
               <w:t>name</w:t>
             </w:r>
             <w:proofErr w:type="spellEnd"/>
-            <w:proofErr w:type="gramEnd"/>
           </w:p>
         </w:tc>
         <w:tc>
@@ -13714,6 +13668,7 @@
                 <w:lang w:eastAsia="pt-PT"/>
               </w:rPr>
             </w:pPr>
+            <w:proofErr w:type="spellStart"/>
             <w:r>
               <w:rPr>
                 <w:rFonts w:ascii="Times New Roman" w:eastAsia="Times New Roman" w:hAnsi="Times New Roman" w:cs="Times New Roman"/>
@@ -13723,19 +13678,7 @@
                 <w:szCs w:val="24"/>
                 <w:lang w:eastAsia="pt-PT"/>
               </w:rPr>
-              <w:t>#</w:t>
-            </w:r>
-            <w:proofErr w:type="spellStart"/>
-            <w:r>
-              <w:rPr>
-                <w:rFonts w:ascii="Times New Roman" w:eastAsia="Times New Roman" w:hAnsi="Times New Roman" w:cs="Times New Roman"/>
-                <w:b/>
-                <w:i/>
-                <w:sz w:val="20"/>
-                <w:szCs w:val="24"/>
-                <w:lang w:eastAsia="pt-PT"/>
-              </w:rPr>
-              <w:t>calls</w:t>
+              <w:t>#calls</w:t>
             </w:r>
             <w:proofErr w:type="spellEnd"/>
           </w:p>
@@ -13766,7 +13709,6 @@
               </w:rPr>
             </w:pPr>
             <w:proofErr w:type="spellStart"/>
-            <w:proofErr w:type="gramStart"/>
             <w:r>
               <w:rPr>
                 <w:rFonts w:ascii="Times New Roman" w:eastAsia="Times New Roman" w:hAnsi="Times New Roman" w:cs="Times New Roman"/>
@@ -13779,7 +13721,6 @@
               <w:t>coverage</w:t>
             </w:r>
             <w:proofErr w:type="spellEnd"/>
-            <w:proofErr w:type="gramEnd"/>
           </w:p>
         </w:tc>
       </w:tr>
@@ -14012,7 +13953,7 @@
           <w:bottom w:val="single" w:sz="12" w:space="0" w:color="000000"/>
         </w:tblBorders>
         <w:tblLayout w:type="fixed"/>
-        <w:tblLook w:val="04A0" w:firstRow="1" w:lastRow="0" w:firstColumn="1" w:lastColumn="0" w:noHBand="0" w:noVBand="1"/>
+        <w:tblLook w:val="04A0"/>
       </w:tblPr>
       <w:tblGrid>
         <w:gridCol w:w="4644"/>
@@ -14049,7 +13990,6 @@
               </w:rPr>
             </w:pPr>
             <w:proofErr w:type="spellStart"/>
-            <w:proofErr w:type="gramStart"/>
             <w:r>
               <w:rPr>
                 <w:rFonts w:ascii="Times New Roman" w:eastAsia="Times New Roman" w:hAnsi="Times New Roman" w:cs="Times New Roman"/>
@@ -14062,7 +14002,6 @@
               <w:t>name</w:t>
             </w:r>
             <w:proofErr w:type="spellEnd"/>
-            <w:proofErr w:type="gramEnd"/>
           </w:p>
         </w:tc>
         <w:tc>
@@ -14090,6 +14029,7 @@
                 <w:lang w:eastAsia="pt-PT"/>
               </w:rPr>
             </w:pPr>
+            <w:proofErr w:type="spellStart"/>
             <w:r>
               <w:rPr>
                 <w:rFonts w:ascii="Times New Roman" w:eastAsia="Times New Roman" w:hAnsi="Times New Roman" w:cs="Times New Roman"/>
@@ -14099,19 +14039,7 @@
                 <w:szCs w:val="24"/>
                 <w:lang w:eastAsia="pt-PT"/>
               </w:rPr>
-              <w:t>#</w:t>
-            </w:r>
-            <w:proofErr w:type="spellStart"/>
-            <w:r>
-              <w:rPr>
-                <w:rFonts w:ascii="Times New Roman" w:eastAsia="Times New Roman" w:hAnsi="Times New Roman" w:cs="Times New Roman"/>
-                <w:b/>
-                <w:i/>
-                <w:sz w:val="20"/>
-                <w:szCs w:val="24"/>
-                <w:lang w:eastAsia="pt-PT"/>
-              </w:rPr>
-              <w:t>calls</w:t>
+              <w:t>#calls</w:t>
             </w:r>
             <w:proofErr w:type="spellEnd"/>
           </w:p>
@@ -14142,7 +14070,6 @@
               </w:rPr>
             </w:pPr>
             <w:proofErr w:type="spellStart"/>
-            <w:proofErr w:type="gramStart"/>
             <w:r>
               <w:rPr>
                 <w:rFonts w:ascii="Times New Roman" w:eastAsia="Times New Roman" w:hAnsi="Times New Roman" w:cs="Times New Roman"/>
@@ -14155,7 +14082,6 @@
               <w:t>coverage</w:t>
             </w:r>
             <w:proofErr w:type="spellEnd"/>
-            <w:proofErr w:type="gramEnd"/>
           </w:p>
         </w:tc>
       </w:tr>
@@ -14388,7 +14314,7 @@
           <w:bottom w:val="single" w:sz="12" w:space="0" w:color="000000"/>
         </w:tblBorders>
         <w:tblLayout w:type="fixed"/>
-        <w:tblLook w:val="04A0" w:firstRow="1" w:lastRow="0" w:firstColumn="1" w:lastColumn="0" w:noHBand="0" w:noVBand="1"/>
+        <w:tblLook w:val="04A0"/>
       </w:tblPr>
       <w:tblGrid>
         <w:gridCol w:w="4644"/>
@@ -14425,7 +14351,6 @@
               </w:rPr>
             </w:pPr>
             <w:proofErr w:type="spellStart"/>
-            <w:proofErr w:type="gramStart"/>
             <w:r>
               <w:rPr>
                 <w:rFonts w:ascii="Times New Roman" w:eastAsia="Times New Roman" w:hAnsi="Times New Roman" w:cs="Times New Roman"/>
@@ -14438,7 +14363,6 @@
               <w:t>name</w:t>
             </w:r>
             <w:proofErr w:type="spellEnd"/>
-            <w:proofErr w:type="gramEnd"/>
           </w:p>
         </w:tc>
         <w:tc>
@@ -14466,6 +14390,7 @@
                 <w:lang w:eastAsia="pt-PT"/>
               </w:rPr>
             </w:pPr>
+            <w:proofErr w:type="spellStart"/>
             <w:r>
               <w:rPr>
                 <w:rFonts w:ascii="Times New Roman" w:eastAsia="Times New Roman" w:hAnsi="Times New Roman" w:cs="Times New Roman"/>
@@ -14475,19 +14400,7 @@
                 <w:szCs w:val="24"/>
                 <w:lang w:eastAsia="pt-PT"/>
               </w:rPr>
-              <w:t>#</w:t>
-            </w:r>
-            <w:proofErr w:type="spellStart"/>
-            <w:r>
-              <w:rPr>
-                <w:rFonts w:ascii="Times New Roman" w:eastAsia="Times New Roman" w:hAnsi="Times New Roman" w:cs="Times New Roman"/>
-                <w:b/>
-                <w:i/>
-                <w:sz w:val="20"/>
-                <w:szCs w:val="24"/>
-                <w:lang w:eastAsia="pt-PT"/>
-              </w:rPr>
-              <w:t>calls</w:t>
+              <w:t>#calls</w:t>
             </w:r>
             <w:proofErr w:type="spellEnd"/>
           </w:p>
@@ -14518,7 +14431,6 @@
               </w:rPr>
             </w:pPr>
             <w:proofErr w:type="spellStart"/>
-            <w:proofErr w:type="gramStart"/>
             <w:r>
               <w:rPr>
                 <w:rFonts w:ascii="Times New Roman" w:eastAsia="Times New Roman" w:hAnsi="Times New Roman" w:cs="Times New Roman"/>
@@ -14531,7 +14443,6 @@
               <w:t>coverage</w:t>
             </w:r>
             <w:proofErr w:type="spellEnd"/>
-            <w:proofErr w:type="gramEnd"/>
           </w:p>
         </w:tc>
       </w:tr>
@@ -14994,7 +14905,7 @@
           <w:bottom w:val="single" w:sz="12" w:space="0" w:color="000000"/>
         </w:tblBorders>
         <w:tblLayout w:type="fixed"/>
-        <w:tblLook w:val="04A0" w:firstRow="1" w:lastRow="0" w:firstColumn="1" w:lastColumn="0" w:noHBand="0" w:noVBand="1"/>
+        <w:tblLook w:val="04A0"/>
       </w:tblPr>
       <w:tblGrid>
         <w:gridCol w:w="4644"/>
@@ -15031,7 +14942,6 @@
               </w:rPr>
             </w:pPr>
             <w:proofErr w:type="spellStart"/>
-            <w:proofErr w:type="gramStart"/>
             <w:r>
               <w:rPr>
                 <w:rFonts w:ascii="Times New Roman" w:eastAsia="Times New Roman" w:hAnsi="Times New Roman" w:cs="Times New Roman"/>
@@ -15044,7 +14954,6 @@
               <w:t>name</w:t>
             </w:r>
             <w:proofErr w:type="spellEnd"/>
-            <w:proofErr w:type="gramEnd"/>
           </w:p>
         </w:tc>
         <w:tc>
@@ -15072,6 +14981,7 @@
                 <w:lang w:eastAsia="pt-PT"/>
               </w:rPr>
             </w:pPr>
+            <w:proofErr w:type="spellStart"/>
             <w:r>
               <w:rPr>
                 <w:rFonts w:ascii="Times New Roman" w:eastAsia="Times New Roman" w:hAnsi="Times New Roman" w:cs="Times New Roman"/>
@@ -15081,19 +14991,7 @@
                 <w:szCs w:val="24"/>
                 <w:lang w:eastAsia="pt-PT"/>
               </w:rPr>
-              <w:t>#</w:t>
-            </w:r>
-            <w:proofErr w:type="spellStart"/>
-            <w:r>
-              <w:rPr>
-                <w:rFonts w:ascii="Times New Roman" w:eastAsia="Times New Roman" w:hAnsi="Times New Roman" w:cs="Times New Roman"/>
-                <w:b/>
-                <w:i/>
-                <w:sz w:val="20"/>
-                <w:szCs w:val="24"/>
-                <w:lang w:eastAsia="pt-PT"/>
-              </w:rPr>
-              <w:t>calls</w:t>
+              <w:t>#calls</w:t>
             </w:r>
             <w:proofErr w:type="spellEnd"/>
           </w:p>
@@ -15124,7 +15022,6 @@
               </w:rPr>
             </w:pPr>
             <w:proofErr w:type="spellStart"/>
-            <w:proofErr w:type="gramStart"/>
             <w:r>
               <w:rPr>
                 <w:rFonts w:ascii="Times New Roman" w:eastAsia="Times New Roman" w:hAnsi="Times New Roman" w:cs="Times New Roman"/>
@@ -15137,7 +15034,6 @@
               <w:t>coverage</w:t>
             </w:r>
             <w:proofErr w:type="spellEnd"/>
-            <w:proofErr w:type="gramEnd"/>
           </w:p>
         </w:tc>
       </w:tr>
@@ -15370,7 +15266,7 @@
           <w:bottom w:val="single" w:sz="12" w:space="0" w:color="000000"/>
         </w:tblBorders>
         <w:tblLayout w:type="fixed"/>
-        <w:tblLook w:val="04A0" w:firstRow="1" w:lastRow="0" w:firstColumn="1" w:lastColumn="0" w:noHBand="0" w:noVBand="1"/>
+        <w:tblLook w:val="04A0"/>
       </w:tblPr>
       <w:tblGrid>
         <w:gridCol w:w="4644"/>
@@ -15406,7 +15302,6 @@
               </w:rPr>
             </w:pPr>
             <w:proofErr w:type="spellStart"/>
-            <w:proofErr w:type="gramStart"/>
             <w:r>
               <w:rPr>
                 <w:rFonts w:ascii="Times New Roman" w:eastAsia="Times New Roman" w:hAnsi="Times New Roman" w:cs="Times New Roman"/>
@@ -15418,7 +15313,6 @@
               <w:t>name</w:t>
             </w:r>
             <w:proofErr w:type="spellEnd"/>
-            <w:proofErr w:type="gramEnd"/>
           </w:p>
         </w:tc>
         <w:tc>
@@ -15445,6 +15339,7 @@
                 <w:szCs w:val="24"/>
               </w:rPr>
             </w:pPr>
+            <w:proofErr w:type="spellStart"/>
             <w:r>
               <w:rPr>
                 <w:rFonts w:ascii="Times New Roman" w:eastAsia="Times New Roman" w:hAnsi="Times New Roman" w:cs="Times New Roman"/>
@@ -15453,18 +15348,7 @@
                 <w:sz w:val="20"/>
                 <w:szCs w:val="24"/>
               </w:rPr>
-              <w:t>#</w:t>
-            </w:r>
-            <w:proofErr w:type="spellStart"/>
-            <w:r>
-              <w:rPr>
-                <w:rFonts w:ascii="Times New Roman" w:eastAsia="Times New Roman" w:hAnsi="Times New Roman" w:cs="Times New Roman"/>
-                <w:b/>
-                <w:i/>
-                <w:sz w:val="20"/>
-                <w:szCs w:val="24"/>
-              </w:rPr>
-              <w:t>calls</w:t>
+              <w:t>#calls</w:t>
             </w:r>
             <w:proofErr w:type="spellEnd"/>
           </w:p>
@@ -15494,7 +15378,6 @@
               </w:rPr>
             </w:pPr>
             <w:proofErr w:type="spellStart"/>
-            <w:proofErr w:type="gramStart"/>
             <w:r>
               <w:rPr>
                 <w:rFonts w:ascii="Times New Roman" w:eastAsia="Times New Roman" w:hAnsi="Times New Roman" w:cs="Times New Roman"/>
@@ -15506,7 +15389,6 @@
               <w:t>coverage</w:t>
             </w:r>
             <w:proofErr w:type="spellEnd"/>
-            <w:proofErr w:type="gramEnd"/>
           </w:p>
         </w:tc>
       </w:tr>
@@ -17150,7 +17032,7 @@
     </w:p>
     <w:p>
       <w:pPr>
-        <w:pStyle w:val="Cabealho1"/>
+        <w:pStyle w:val="Ttulo1"/>
       </w:pPr>
       <w:bookmarkStart w:id="6" w:name="_Toc309815262"/>
       <w:r>
@@ -17159,9 +17041,16 @@
       </w:r>
       <w:bookmarkEnd w:id="6"/>
     </w:p>
-    <w:p>
-      <w:pPr>
-        <w:pStyle w:val="Cabealho1"/>
+    <w:p/>
+    <w:p>
+      <w:r>
+        <w:tab/>
+        <w:t>Recorrendo à ferramenta que permite testar a integridade do modelo, foram analisados os casos em que realmente há alguma sugestão para melhorar a sua consistência.</w:t>
+      </w:r>
+    </w:p>
+    <w:p>
+      <w:pPr>
+        <w:pStyle w:val="Ttulo1"/>
       </w:pPr>
       <w:r>
         <w:rPr>
@@ -17169,7 +17058,7 @@
           <w:lang w:eastAsia="pt-PT"/>
         </w:rPr>
         <w:drawing>
-          <wp:anchor distT="0" distB="0" distL="114300" distR="114300" simplePos="0" relativeHeight="251659264" behindDoc="1" locked="0" layoutInCell="1" allowOverlap="1" wp14:anchorId="0B155E4F" wp14:editId="4DCFA6CF">
+          <wp:anchor distT="0" distB="0" distL="114300" distR="114300" simplePos="0" relativeHeight="251659264" behindDoc="1" locked="0" layoutInCell="1" allowOverlap="1">
             <wp:simplePos x="0" y="0"/>
             <wp:positionH relativeFrom="column">
               <wp:posOffset>196850</wp:posOffset>
@@ -17200,10 +17089,10 @@
                     <pic:cNvPicPr/>
                   </pic:nvPicPr>
                   <pic:blipFill>
-                    <a:blip r:embed="rId11">
+                    <a:blip r:embed="rId10" cstate="print">
                       <a:extLst>
                         <a:ext uri="{28A0092B-C50C-407E-A947-70E740481C1C}">
-                          <a14:useLocalDpi xmlns:a14="http://schemas.microsoft.com/office/drawing/2010/main" val="0"/>
+                          <a14:useLocalDpi xmlns:a14="http://schemas.microsoft.com/office/drawing/2010/main" xmlns:wps="http://schemas.microsoft.com/office/word/2010/wordprocessingShape" xmlns:wpi="http://schemas.microsoft.com/office/word/2010/wordprocessingInk" xmlns:wpg="http://schemas.microsoft.com/office/word/2010/wordprocessingGroup" xmlns:w14="http://schemas.microsoft.com/office/word/2010/wordml" xmlns:w="http://schemas.openxmlformats.org/wordprocessingml/2006/main" xmlns:w10="urn:schemas-microsoft-com:office:word" xmlns:wp14="http://schemas.microsoft.com/office/word/2010/wordprocessingDrawing" xmlns:v="urn:schemas-microsoft-com:vml" xmlns:o="urn:schemas-microsoft-com:office:office" xmlns:mc="http://schemas.openxmlformats.org/markup-compatibility/2006" xmlns:wpc="http://schemas.microsoft.com/office/word/2010/wordprocessingCanvas" xmlns="" val="0"/>
                         </a:ext>
                       </a:extLst>
                     </a:blip>
@@ -17223,49 +17112,43 @@
                 </pic:pic>
               </a:graphicData>
             </a:graphic>
-            <wp14:sizeRelH relativeFrom="page">
-              <wp14:pctWidth>0</wp14:pctWidth>
-            </wp14:sizeRelH>
-            <wp14:sizeRelV relativeFrom="page">
-              <wp14:pctHeight>0</wp14:pctHeight>
-            </wp14:sizeRelV>
           </wp:anchor>
         </w:drawing>
       </w:r>
     </w:p>
     <w:p>
       <w:pPr>
-        <w:pStyle w:val="Cabealho1"/>
-      </w:pPr>
-    </w:p>
-    <w:p>
-      <w:pPr>
-        <w:pStyle w:val="Cabealho1"/>
-      </w:pPr>
-    </w:p>
-    <w:p>
-      <w:pPr>
-        <w:pStyle w:val="Cabealho1"/>
-      </w:pPr>
-    </w:p>
-    <w:p>
-      <w:pPr>
-        <w:pStyle w:val="Cabealho1"/>
-      </w:pPr>
-    </w:p>
-    <w:p>
-      <w:pPr>
-        <w:pStyle w:val="Cabealho1"/>
-      </w:pPr>
-    </w:p>
-    <w:p>
-      <w:pPr>
-        <w:pStyle w:val="Cabealho1"/>
-      </w:pPr>
-    </w:p>
-    <w:p>
-      <w:pPr>
-        <w:pStyle w:val="Cabealho1"/>
+        <w:pStyle w:val="Ttulo1"/>
+      </w:pPr>
+    </w:p>
+    <w:p>
+      <w:pPr>
+        <w:pStyle w:val="Ttulo1"/>
+      </w:pPr>
+    </w:p>
+    <w:p>
+      <w:pPr>
+        <w:pStyle w:val="Ttulo1"/>
+      </w:pPr>
+    </w:p>
+    <w:p>
+      <w:pPr>
+        <w:pStyle w:val="Ttulo1"/>
+      </w:pPr>
+    </w:p>
+    <w:p>
+      <w:pPr>
+        <w:pStyle w:val="Ttulo1"/>
+      </w:pPr>
+    </w:p>
+    <w:p>
+      <w:pPr>
+        <w:pStyle w:val="Ttulo1"/>
+      </w:pPr>
+    </w:p>
+    <w:p>
+      <w:pPr>
+        <w:pStyle w:val="Ttulo1"/>
       </w:pPr>
     </w:p>
     <w:p>
@@ -17314,43 +17197,28 @@
         <w:jc w:val="both"/>
       </w:pPr>
       <w:r>
-        <w:t>Como podemos verificar a sugestão apresentada n</w:t>
-      </w:r>
-      <w:r>
-        <w:t>ão é necessária, visto que ao criar um novo objeto da classe References garantimos que este é dessa classe.</w:t>
-      </w:r>
-    </w:p>
-    <w:p>
-      <w:pPr>
-        <w:spacing w:after="200" w:line="276" w:lineRule="auto"/>
-        <w:ind w:firstLine="708"/>
-        <w:jc w:val="both"/>
-      </w:pPr>
-    </w:p>
-    <w:p>
-      <w:r>
         <w:rPr>
           <w:noProof/>
           <w:lang w:eastAsia="pt-PT"/>
         </w:rPr>
         <w:drawing>
-          <wp:anchor distT="0" distB="0" distL="114300" distR="114300" simplePos="0" relativeHeight="251660288" behindDoc="1" locked="0" layoutInCell="1" allowOverlap="1" wp14:anchorId="281ECA09" wp14:editId="403974AA">
+          <wp:anchor distT="0" distB="0" distL="114300" distR="114300" simplePos="0" relativeHeight="251660288" behindDoc="1" locked="0" layoutInCell="1" allowOverlap="1">
             <wp:simplePos x="0" y="0"/>
             <wp:positionH relativeFrom="column">
               <wp:posOffset>200025</wp:posOffset>
             </wp:positionH>
             <wp:positionV relativeFrom="paragraph">
-              <wp:posOffset>32385</wp:posOffset>
+              <wp:posOffset>455295</wp:posOffset>
             </wp:positionV>
-            <wp:extent cx="4841875" cy="3597910"/>
-            <wp:effectExtent l="0" t="0" r="0" b="0"/>
+            <wp:extent cx="4841875" cy="3593465"/>
+            <wp:effectExtent l="19050" t="0" r="0" b="0"/>
             <wp:wrapTight wrapText="bothSides">
               <wp:wrapPolygon edited="0">
-                <wp:start x="0" y="0"/>
-                <wp:lineTo x="0" y="21501"/>
-                <wp:lineTo x="21501" y="21501"/>
-                <wp:lineTo x="21501" y="0"/>
-                <wp:lineTo x="0" y="0"/>
+                <wp:start x="-85" y="0"/>
+                <wp:lineTo x="-85" y="21527"/>
+                <wp:lineTo x="21586" y="21527"/>
+                <wp:lineTo x="21586" y="0"/>
+                <wp:lineTo x="-85" y="0"/>
               </wp:wrapPolygon>
             </wp:wrapTight>
             <wp:docPr id="4" name="Imagem 4"/>
@@ -17365,10 +17233,10 @@
                     <pic:cNvPicPr/>
                   </pic:nvPicPr>
                   <pic:blipFill>
-                    <a:blip r:embed="rId12">
+                    <a:blip r:embed="rId11" cstate="print">
                       <a:extLst>
                         <a:ext uri="{28A0092B-C50C-407E-A947-70E740481C1C}">
-                          <a14:useLocalDpi xmlns:a14="http://schemas.microsoft.com/office/drawing/2010/main" val="0"/>
+                          <a14:useLocalDpi xmlns:a14="http://schemas.microsoft.com/office/drawing/2010/main" xmlns:wps="http://schemas.microsoft.com/office/word/2010/wordprocessingShape" xmlns:wpi="http://schemas.microsoft.com/office/word/2010/wordprocessingInk" xmlns:wpg="http://schemas.microsoft.com/office/word/2010/wordprocessingGroup" xmlns:w14="http://schemas.microsoft.com/office/word/2010/wordml" xmlns:w="http://schemas.openxmlformats.org/wordprocessingml/2006/main" xmlns:w10="urn:schemas-microsoft-com:office:word" xmlns:wp14="http://schemas.microsoft.com/office/word/2010/wordprocessingDrawing" xmlns:v="urn:schemas-microsoft-com:vml" xmlns:o="urn:schemas-microsoft-com:office:office" xmlns:mc="http://schemas.openxmlformats.org/markup-compatibility/2006" xmlns:wpc="http://schemas.microsoft.com/office/word/2010/wordprocessingCanvas" xmlns="" val="0"/>
                         </a:ext>
                       </a:extLst>
                     </a:blip>
@@ -17379,7 +17247,7 @@
                   <pic:spPr>
                     <a:xfrm>
                       <a:off x="0" y="0"/>
-                      <a:ext cx="4841875" cy="3597910"/>
+                      <a:ext cx="4841875" cy="3593465"/>
                     </a:xfrm>
                     <a:prstGeom prst="rect">
                       <a:avLst/>
@@ -17388,15 +17256,22 @@
                 </pic:pic>
               </a:graphicData>
             </a:graphic>
-            <wp14:sizeRelH relativeFrom="page">
-              <wp14:pctWidth>0</wp14:pctWidth>
-            </wp14:sizeRelH>
-            <wp14:sizeRelV relativeFrom="page">
-              <wp14:pctHeight>0</wp14:pctHeight>
-            </wp14:sizeRelV>
           </wp:anchor>
         </w:drawing>
       </w:r>
+      <w:r>
+        <w:t>Como podemos verificar a sugestão apresentada n</w:t>
+      </w:r>
+      <w:r>
+        <w:t>ão é necessária, visto que ao criar um novo objeto da classe References garantimos que este é dessa classe.</w:t>
+      </w:r>
+    </w:p>
+    <w:p>
+      <w:pPr>
+        <w:spacing w:after="200" w:line="276" w:lineRule="auto"/>
+        <w:ind w:firstLine="708"/>
+        <w:jc w:val="both"/>
+      </w:pPr>
     </w:p>
     <w:p/>
     <w:p/>
@@ -17408,6 +17283,7 @@
     <w:p/>
     <w:p/>
     <w:p/>
+    <w:p/>
     <w:p>
       <w:pPr>
         <w:pStyle w:val="VDM"/>
@@ -17419,7 +17295,6 @@
         <w:rPr>
           <w:lang w:val="en-US"/>
         </w:rPr>
-        <w:lastRenderedPageBreak/>
         <w:t xml:space="preserve">public </w:t>
       </w:r>
       <w:r>
@@ -17583,20 +17458,39 @@
     </w:p>
     <w:p>
       <w:pPr>
-        <w:rPr>
-          <w:rFonts w:ascii="Arial" w:hAnsi="Arial" w:cs="Arial"/>
-          <w:sz w:val="24"/>
-          <w:lang w:val="en-US"/>
-        </w:rPr>
-      </w:pPr>
-    </w:p>
-    <w:p>
-      <w:pPr>
         <w:spacing w:after="200" w:line="276" w:lineRule="auto"/>
         <w:ind w:firstLine="708"/>
         <w:jc w:val="both"/>
       </w:pPr>
       <w:r>
+        <w:t>A sugestão indica que é necessário verificar algo caso os autores sejam iguais. Como é po</w:t>
+      </w:r>
+      <w:r>
+        <w:t>s</w:t>
+      </w:r>
+      <w:r>
+        <w:t>sível verificar, a pré-condição garante à partida que não e</w:t>
+      </w:r>
+      <w:r>
+        <w:t>s</w:t>
+      </w:r>
+      <w:r>
+        <w:t>tamos a adicionar um autor repetido e, como tal, a verificação torna-se desn</w:t>
+      </w:r>
+      <w:r>
+        <w:t>e</w:t>
+      </w:r>
+      <w:r>
+        <w:t>cessária.</w:t>
+      </w:r>
+    </w:p>
+    <w:p>
+      <w:pPr>
+        <w:spacing w:after="200" w:line="276" w:lineRule="auto"/>
+        <w:ind w:firstLine="708"/>
+        <w:jc w:val="both"/>
+      </w:pPr>
+      <w:r>
         <w:t xml:space="preserve">Todas as restantes sugestões, resultantes do teste de integridade usando a ferramenta VDM++ Toolbox, podemos considerar falso-positivos visto </w:t>
       </w:r>
       <w:r>
@@ -17626,7 +17520,7 @@
       </w:pPr>
     </w:p>
     <w:sectPr>
-      <w:footerReference w:type="default" r:id="rId13"/>
+      <w:footerReference w:type="default" r:id="rId12"/>
       <w:pgSz w:w="11906" w:h="16838"/>
       <w:pgMar w:top="1417" w:right="1701" w:bottom="1417" w:left="1701" w:header="708" w:footer="708" w:gutter="0"/>
       <w:pgNumType w:start="1"/>
@@ -17638,7 +17532,7 @@
 </file>
 
 <file path=word/endnotes.xml><?xml version="1.0" encoding="utf-8"?>
-<w:endnotes xmlns:wpc="http://schemas.microsoft.com/office/word/2010/wordprocessingCanvas" xmlns:mc="http://schemas.openxmlformats.org/markup-compatibility/2006" xmlns:o="urn:schemas-microsoft-com:office:office" xmlns:r="http://schemas.openxmlformats.org/officeDocument/2006/relationships" xmlns:m="http://schemas.openxmlformats.org/officeDocument/2006/math" xmlns:v="urn:schemas-microsoft-com:vml" xmlns:wp14="http://schemas.microsoft.com/office/word/2010/wordprocessingDrawing" xmlns:wp="http://schemas.openxmlformats.org/drawingml/2006/wordprocessingDrawing" xmlns:w10="urn:schemas-microsoft-com:office:word" xmlns:w="http://schemas.openxmlformats.org/wordprocessingml/2006/main" xmlns:w14="http://schemas.microsoft.com/office/word/2010/wordml" xmlns:wpg="http://schemas.microsoft.com/office/word/2010/wordprocessingGroup" xmlns:wpi="http://schemas.microsoft.com/office/word/2010/wordprocessingInk" xmlns:wne="http://schemas.microsoft.com/office/word/2006/wordml" xmlns:wps="http://schemas.microsoft.com/office/word/2010/wordprocessingShape" mc:Ignorable="w14 wp14">
+<w:endnotes xmlns:ve="http://schemas.openxmlformats.org/markup-compatibility/2006" xmlns:o="urn:schemas-microsoft-com:office:office" xmlns:r="http://schemas.openxmlformats.org/officeDocument/2006/relationships" xmlns:m="http://schemas.openxmlformats.org/officeDocument/2006/math" xmlns:v="urn:schemas-microsoft-com:vml" xmlns:wp="http://schemas.openxmlformats.org/drawingml/2006/wordprocessingDrawing" xmlns:w10="urn:schemas-microsoft-com:office:word" xmlns:w="http://schemas.openxmlformats.org/wordprocessingml/2006/main" xmlns:wne="http://schemas.microsoft.com/office/word/2006/wordml">
   <w:endnote w:type="separator" w:id="-1">
     <w:p>
       <w:pPr>
@@ -17663,7 +17557,7 @@
 </file>
 
 <file path=word/footer1.xml><?xml version="1.0" encoding="utf-8"?>
-<w:ftr xmlns:wpc="http://schemas.microsoft.com/office/word/2010/wordprocessingCanvas" xmlns:mc="http://schemas.openxmlformats.org/markup-compatibility/2006" xmlns:o="urn:schemas-microsoft-com:office:office" xmlns:r="http://schemas.openxmlformats.org/officeDocument/2006/relationships" xmlns:m="http://schemas.openxmlformats.org/officeDocument/2006/math" xmlns:v="urn:schemas-microsoft-com:vml" xmlns:wp14="http://schemas.microsoft.com/office/word/2010/wordprocessingDrawing" xmlns:wp="http://schemas.openxmlformats.org/drawingml/2006/wordprocessingDrawing" xmlns:w10="urn:schemas-microsoft-com:office:word" xmlns:w="http://schemas.openxmlformats.org/wordprocessingml/2006/main" xmlns:w14="http://schemas.microsoft.com/office/word/2010/wordml" xmlns:wpg="http://schemas.microsoft.com/office/word/2010/wordprocessingGroup" xmlns:wpi="http://schemas.microsoft.com/office/word/2010/wordprocessingInk" xmlns:wne="http://schemas.microsoft.com/office/word/2006/wordml" xmlns:wps="http://schemas.microsoft.com/office/word/2010/wordprocessingShape" mc:Ignorable="w14 wp14">
+<w:ftr xmlns:ve="http://schemas.openxmlformats.org/markup-compatibility/2006" xmlns:o="urn:schemas-microsoft-com:office:office" xmlns:r="http://schemas.openxmlformats.org/officeDocument/2006/relationships" xmlns:m="http://schemas.openxmlformats.org/officeDocument/2006/math" xmlns:v="urn:schemas-microsoft-com:vml" xmlns:wp="http://schemas.openxmlformats.org/drawingml/2006/wordprocessingDrawing" xmlns:w10="urn:schemas-microsoft-com:office:word" xmlns:w="http://schemas.openxmlformats.org/wordprocessingml/2006/main" xmlns:wne="http://schemas.microsoft.com/office/word/2006/wordml">
   <w:p>
     <w:pPr>
       <w:pStyle w:val="Rodap"/>
@@ -17679,7 +17573,7 @@
 </file>
 
 <file path=word/footnotes.xml><?xml version="1.0" encoding="utf-8"?>
-<w:footnotes xmlns:wpc="http://schemas.microsoft.com/office/word/2010/wordprocessingCanvas" xmlns:mc="http://schemas.openxmlformats.org/markup-compatibility/2006" xmlns:o="urn:schemas-microsoft-com:office:office" xmlns:r="http://schemas.openxmlformats.org/officeDocument/2006/relationships" xmlns:m="http://schemas.openxmlformats.org/officeDocument/2006/math" xmlns:v="urn:schemas-microsoft-com:vml" xmlns:wp14="http://schemas.microsoft.com/office/word/2010/wordprocessingDrawing" xmlns:wp="http://schemas.openxmlformats.org/drawingml/2006/wordprocessingDrawing" xmlns:w10="urn:schemas-microsoft-com:office:word" xmlns:w="http://schemas.openxmlformats.org/wordprocessingml/2006/main" xmlns:w14="http://schemas.microsoft.com/office/word/2010/wordml" xmlns:wpg="http://schemas.microsoft.com/office/word/2010/wordprocessingGroup" xmlns:wpi="http://schemas.microsoft.com/office/word/2010/wordprocessingInk" xmlns:wne="http://schemas.microsoft.com/office/word/2006/wordml" xmlns:wps="http://schemas.microsoft.com/office/word/2010/wordprocessingShape" mc:Ignorable="w14 wp14">
+<w:footnotes xmlns:ve="http://schemas.openxmlformats.org/markup-compatibility/2006" xmlns:o="urn:schemas-microsoft-com:office:office" xmlns:r="http://schemas.openxmlformats.org/officeDocument/2006/relationships" xmlns:m="http://schemas.openxmlformats.org/officeDocument/2006/math" xmlns:v="urn:schemas-microsoft-com:vml" xmlns:wp="http://schemas.openxmlformats.org/drawingml/2006/wordprocessingDrawing" xmlns:w10="urn:schemas-microsoft-com:office:word" xmlns:w="http://schemas.openxmlformats.org/wordprocessingml/2006/main" xmlns:wne="http://schemas.microsoft.com/office/word/2006/wordml">
   <w:footnote w:type="separator" w:id="-1">
     <w:p>
       <w:pPr>
@@ -17704,7 +17598,7 @@
 </file>
 
 <file path=word/numbering.xml><?xml version="1.0" encoding="utf-8"?>
-<w:numbering xmlns:wpc="http://schemas.microsoft.com/office/word/2010/wordprocessingCanvas" xmlns:mc="http://schemas.openxmlformats.org/markup-compatibility/2006" xmlns:o="urn:schemas-microsoft-com:office:office" xmlns:r="http://schemas.openxmlformats.org/officeDocument/2006/relationships" xmlns:m="http://schemas.openxmlformats.org/officeDocument/2006/math" xmlns:v="urn:schemas-microsoft-com:vml" xmlns:wp14="http://schemas.microsoft.com/office/word/2010/wordprocessingDrawing" xmlns:wp="http://schemas.openxmlformats.org/drawingml/2006/wordprocessingDrawing" xmlns:w10="urn:schemas-microsoft-com:office:word" xmlns:w="http://schemas.openxmlformats.org/wordprocessingml/2006/main" xmlns:w14="http://schemas.microsoft.com/office/word/2010/wordml" xmlns:wpg="http://schemas.microsoft.com/office/word/2010/wordprocessingGroup" xmlns:wpi="http://schemas.microsoft.com/office/word/2010/wordprocessingInk" xmlns:wne="http://schemas.microsoft.com/office/word/2006/wordml" xmlns:wps="http://schemas.microsoft.com/office/word/2010/wordprocessingShape" mc:Ignorable="w14 wp14">
+<w:numbering xmlns:ve="http://schemas.openxmlformats.org/markup-compatibility/2006" xmlns:o="urn:schemas-microsoft-com:office:office" xmlns:r="http://schemas.openxmlformats.org/officeDocument/2006/relationships" xmlns:m="http://schemas.openxmlformats.org/officeDocument/2006/math" xmlns:v="urn:schemas-microsoft-com:vml" xmlns:wp="http://schemas.openxmlformats.org/drawingml/2006/wordprocessingDrawing" xmlns:w10="urn:schemas-microsoft-com:office:word" xmlns:w="http://schemas.openxmlformats.org/wordprocessingml/2006/main" xmlns:wne="http://schemas.microsoft.com/office/word/2006/wordml">
   <w:abstractNum w:abstractNumId="0">
     <w:nsid w:val="0BEC2106"/>
     <w:multiLevelType w:val="multilevel"/>
@@ -18621,7 +18515,7 @@
 </file>
 
 <file path=word/styles.xml><?xml version="1.0" encoding="utf-8"?>
-<w:styles xmlns:mc="http://schemas.openxmlformats.org/markup-compatibility/2006" xmlns:r="http://schemas.openxmlformats.org/officeDocument/2006/relationships" xmlns:w="http://schemas.openxmlformats.org/wordprocessingml/2006/main" xmlns:w14="http://schemas.microsoft.com/office/word/2010/wordml" mc:Ignorable="w14">
+<w:styles xmlns:r="http://schemas.openxmlformats.org/officeDocument/2006/relationships" xmlns:w="http://schemas.openxmlformats.org/wordprocessingml/2006/main">
   <w:docDefaults>
     <w:rPrDefault>
       <w:rPr>
@@ -18787,11 +18681,11 @@
       <w:sz w:val="21"/>
     </w:rPr>
   </w:style>
-  <w:style w:type="paragraph" w:styleId="Cabealho1">
+  <w:style w:type="paragraph" w:styleId="Ttulo1">
     <w:name w:val="heading 1"/>
     <w:basedOn w:val="Normal"/>
     <w:next w:val="Normal"/>
-    <w:link w:val="Cabealho1Carcter"/>
+    <w:link w:val="Ttulo1Carcter"/>
     <w:uiPriority w:val="9"/>
     <w:qFormat/>
     <w:rsid w:val="0005217F"/>
@@ -18810,11 +18704,11 @@
       <w:szCs w:val="28"/>
     </w:rPr>
   </w:style>
-  <w:style w:type="paragraph" w:styleId="Cabealho2">
+  <w:style w:type="paragraph" w:styleId="Ttulo2">
     <w:name w:val="heading 2"/>
     <w:basedOn w:val="Normal"/>
     <w:next w:val="Normal"/>
-    <w:link w:val="Cabealho2Carcter"/>
+    <w:link w:val="Ttulo2Carcter"/>
     <w:uiPriority w:val="9"/>
     <w:unhideWhenUsed/>
     <w:qFormat/>
@@ -18834,11 +18728,11 @@
       <w:szCs w:val="26"/>
     </w:rPr>
   </w:style>
-  <w:style w:type="paragraph" w:styleId="Cabealho3">
+  <w:style w:type="paragraph" w:styleId="Ttulo3">
     <w:name w:val="heading 3"/>
     <w:basedOn w:val="Normal"/>
     <w:next w:val="Normal"/>
-    <w:link w:val="Cabealho3Carcter"/>
+    <w:link w:val="Ttulo3Carcter"/>
     <w:uiPriority w:val="9"/>
     <w:unhideWhenUsed/>
     <w:qFormat/>
@@ -18857,11 +18751,11 @@
       <w:sz w:val="24"/>
     </w:rPr>
   </w:style>
-  <w:style w:type="paragraph" w:styleId="Cabealho4">
+  <w:style w:type="paragraph" w:styleId="Ttulo4">
     <w:name w:val="heading 4"/>
     <w:basedOn w:val="Normal"/>
     <w:next w:val="Normal"/>
-    <w:link w:val="Cabealho4Carcter"/>
+    <w:link w:val="Ttulo4Carcter"/>
     <w:uiPriority w:val="9"/>
     <w:semiHidden/>
     <w:unhideWhenUsed/>
@@ -18883,11 +18777,11 @@
       <w:sz w:val="24"/>
     </w:rPr>
   </w:style>
-  <w:style w:type="paragraph" w:styleId="Cabealho5">
+  <w:style w:type="paragraph" w:styleId="Ttulo5">
     <w:name w:val="heading 5"/>
     <w:basedOn w:val="Normal"/>
     <w:next w:val="Normal"/>
-    <w:link w:val="Cabealho5Carcter"/>
+    <w:link w:val="Ttulo5Carcter"/>
     <w:uiPriority w:val="9"/>
     <w:semiHidden/>
     <w:unhideWhenUsed/>
@@ -18905,11 +18799,11 @@
       <w:sz w:val="22"/>
     </w:rPr>
   </w:style>
-  <w:style w:type="paragraph" w:styleId="Cabealho6">
+  <w:style w:type="paragraph" w:styleId="Ttulo6">
     <w:name w:val="heading 6"/>
     <w:basedOn w:val="Normal"/>
     <w:next w:val="Normal"/>
-    <w:link w:val="Cabealho6Carcter"/>
+    <w:link w:val="Ttulo6Carcter"/>
     <w:uiPriority w:val="9"/>
     <w:semiHidden/>
     <w:unhideWhenUsed/>
@@ -18928,11 +18822,11 @@
       <w:sz w:val="22"/>
     </w:rPr>
   </w:style>
-  <w:style w:type="paragraph" w:styleId="Cabealho7">
+  <w:style w:type="paragraph" w:styleId="Ttulo7">
     <w:name w:val="heading 7"/>
     <w:basedOn w:val="Normal"/>
     <w:next w:val="Normal"/>
-    <w:link w:val="Cabealho7Carcter"/>
+    <w:link w:val="Ttulo7Carcter"/>
     <w:uiPriority w:val="9"/>
     <w:semiHidden/>
     <w:unhideWhenUsed/>
@@ -18952,11 +18846,11 @@
       <w:sz w:val="22"/>
     </w:rPr>
   </w:style>
-  <w:style w:type="paragraph" w:styleId="Cabealho8">
+  <w:style w:type="paragraph" w:styleId="Ttulo8">
     <w:name w:val="heading 8"/>
     <w:basedOn w:val="Normal"/>
     <w:next w:val="Normal"/>
-    <w:link w:val="Cabealho8Carcter"/>
+    <w:link w:val="Ttulo8Carcter"/>
     <w:uiPriority w:val="9"/>
     <w:semiHidden/>
     <w:unhideWhenUsed/>
@@ -18975,11 +18869,11 @@
       <w:szCs w:val="20"/>
     </w:rPr>
   </w:style>
-  <w:style w:type="paragraph" w:styleId="Cabealho9">
+  <w:style w:type="paragraph" w:styleId="Ttulo9">
     <w:name w:val="heading 9"/>
     <w:basedOn w:val="Normal"/>
     <w:next w:val="Normal"/>
-    <w:link w:val="Cabealho9Carcter"/>
+    <w:link w:val="Ttulo9Carcter"/>
     <w:uiPriority w:val="9"/>
     <w:semiHidden/>
     <w:unhideWhenUsed/>
@@ -19011,6 +18905,7 @@
     <w:uiPriority w:val="99"/>
     <w:semiHidden/>
     <w:unhideWhenUsed/>
+    <w:qFormat/>
     <w:tblPr>
       <w:tblInd w:w="0" w:type="dxa"/>
       <w:tblCellMar>
@@ -19069,10 +18964,10 @@
       <w:u w:val="single"/>
     </w:rPr>
   </w:style>
-  <w:style w:type="character" w:customStyle="1" w:styleId="Cabealho1Carcter">
-    <w:name w:val="Cabeçalho 1 Carácter"/>
+  <w:style w:type="character" w:customStyle="1" w:styleId="Ttulo1Carcter">
+    <w:name w:val="Título 1 Carácter"/>
     <w:basedOn w:val="Tipodeletrapredefinidodopargrafo"/>
-    <w:link w:val="Cabealho1"/>
+    <w:link w:val="Ttulo1"/>
     <w:uiPriority w:val="9"/>
     <w:rsid w:val="0005217F"/>
     <w:rPr>
@@ -19086,7 +18981,7 @@
   </w:style>
   <w:style w:type="paragraph" w:styleId="Ttulodondice">
     <w:name w:val="TOC Heading"/>
-    <w:basedOn w:val="Cabealho1"/>
+    <w:basedOn w:val="Ttulo1"/>
     <w:next w:val="Normal"/>
     <w:uiPriority w:val="39"/>
     <w:semiHidden/>
@@ -19169,10 +19064,10 @@
       <w:lang w:eastAsia="pt-PT"/>
     </w:rPr>
   </w:style>
-  <w:style w:type="character" w:customStyle="1" w:styleId="Cabealho2Carcter">
-    <w:name w:val="Cabeçalho 2 Carácter"/>
+  <w:style w:type="character" w:customStyle="1" w:styleId="Ttulo2Carcter">
+    <w:name w:val="Título 2 Carácter"/>
     <w:basedOn w:val="Tipodeletrapredefinidodopargrafo"/>
-    <w:link w:val="Cabealho2"/>
+    <w:link w:val="Ttulo2"/>
     <w:uiPriority w:val="9"/>
     <w:rsid w:val="0005217F"/>
     <w:rPr>
@@ -19184,10 +19079,10 @@
       <w:szCs w:val="26"/>
     </w:rPr>
   </w:style>
-  <w:style w:type="character" w:customStyle="1" w:styleId="Cabealho3Carcter">
-    <w:name w:val="Cabeçalho 3 Carácter"/>
+  <w:style w:type="character" w:customStyle="1" w:styleId="Ttulo3Carcter">
+    <w:name w:val="Título 3 Carácter"/>
     <w:basedOn w:val="Tipodeletrapredefinidodopargrafo"/>
-    <w:link w:val="Cabealho3"/>
+    <w:link w:val="Ttulo3"/>
     <w:uiPriority w:val="9"/>
     <w:rsid w:val="0005217F"/>
     <w:rPr>
@@ -19287,10 +19182,10 @@
       <w:lang w:bidi="hi-IN"/>
     </w:rPr>
   </w:style>
-  <w:style w:type="character" w:customStyle="1" w:styleId="Cabealho4Carcter">
-    <w:name w:val="Cabeçalho 4 Carácter"/>
+  <w:style w:type="character" w:customStyle="1" w:styleId="Ttulo4Carcter">
+    <w:name w:val="Título 4 Carácter"/>
     <w:basedOn w:val="Tipodeletrapredefinidodopargrafo"/>
-    <w:link w:val="Cabealho4"/>
+    <w:link w:val="Ttulo4"/>
     <w:uiPriority w:val="9"/>
     <w:semiHidden/>
     <w:rsid w:val="0005217F"/>
@@ -19304,10 +19199,10 @@
       <w:sz w:val="24"/>
     </w:rPr>
   </w:style>
-  <w:style w:type="character" w:customStyle="1" w:styleId="Cabealho5Carcter">
-    <w:name w:val="Cabeçalho 5 Carácter"/>
+  <w:style w:type="character" w:customStyle="1" w:styleId="Ttulo5Carcter">
+    <w:name w:val="Título 5 Carácter"/>
     <w:basedOn w:val="Tipodeletrapredefinidodopargrafo"/>
-    <w:link w:val="Cabealho5"/>
+    <w:link w:val="Ttulo5"/>
     <w:uiPriority w:val="9"/>
     <w:semiHidden/>
     <w:rsid w:val="0005217F"/>
@@ -19316,10 +19211,10 @@
       <w:color w:val="000000"/>
     </w:rPr>
   </w:style>
-  <w:style w:type="character" w:customStyle="1" w:styleId="Cabealho6Carcter">
-    <w:name w:val="Cabeçalho 6 Carácter"/>
+  <w:style w:type="character" w:customStyle="1" w:styleId="Ttulo6Carcter">
+    <w:name w:val="Título 6 Carácter"/>
     <w:basedOn w:val="Tipodeletrapredefinidodopargrafo"/>
-    <w:link w:val="Cabealho6"/>
+    <w:link w:val="Ttulo6"/>
     <w:uiPriority w:val="9"/>
     <w:semiHidden/>
     <w:rsid w:val="0005217F"/>
@@ -19329,10 +19224,10 @@
       <w:color w:val="4F81BD" w:themeColor="accent1"/>
     </w:rPr>
   </w:style>
-  <w:style w:type="character" w:customStyle="1" w:styleId="Cabealho7Carcter">
-    <w:name w:val="Cabeçalho 7 Carácter"/>
+  <w:style w:type="character" w:customStyle="1" w:styleId="Ttulo7Carcter">
+    <w:name w:val="Título 7 Carácter"/>
     <w:basedOn w:val="Tipodeletrapredefinidodopargrafo"/>
-    <w:link w:val="Cabealho7"/>
+    <w:link w:val="Ttulo7"/>
     <w:uiPriority w:val="9"/>
     <w:semiHidden/>
     <w:rsid w:val="0005217F"/>
@@ -19343,10 +19238,10 @@
       <w:color w:val="000000"/>
     </w:rPr>
   </w:style>
-  <w:style w:type="character" w:customStyle="1" w:styleId="Cabealho8Carcter">
-    <w:name w:val="Cabeçalho 8 Carácter"/>
+  <w:style w:type="character" w:customStyle="1" w:styleId="Ttulo8Carcter">
+    <w:name w:val="Título 8 Carácter"/>
     <w:basedOn w:val="Tipodeletrapredefinidodopargrafo"/>
-    <w:link w:val="Cabealho8"/>
+    <w:link w:val="Ttulo8"/>
     <w:uiPriority w:val="9"/>
     <w:semiHidden/>
     <w:rsid w:val="0005217F"/>
@@ -19357,10 +19252,10 @@
       <w:szCs w:val="20"/>
     </w:rPr>
   </w:style>
-  <w:style w:type="character" w:customStyle="1" w:styleId="Cabealho9Carcter">
-    <w:name w:val="Cabeçalho 9 Carácter"/>
+  <w:style w:type="character" w:customStyle="1" w:styleId="Ttulo9Carcter">
+    <w:name w:val="Título 9 Carácter"/>
     <w:basedOn w:val="Tipodeletrapredefinidodopargrafo"/>
-    <w:link w:val="Cabealho9"/>
+    <w:link w:val="Ttulo9"/>
     <w:uiPriority w:val="9"/>
     <w:semiHidden/>
     <w:rsid w:val="0005217F"/>
@@ -21132,7 +21027,7 @@
 </file>
 
 <file path=customXml/itemProps1.xml><?xml version="1.0" encoding="utf-8"?>
-<ds:datastoreItem xmlns:ds="http://schemas.openxmlformats.org/officeDocument/2006/customXml" ds:itemID="{17C4CEE1-4480-4720-B2CA-92BE2CB7CF57}">
+<ds:datastoreItem xmlns:ds="http://schemas.openxmlformats.org/officeDocument/2006/customXml" ds:itemID="{BC5A03B7-772D-4B87-A371-D006D3EFE08B}">
   <ds:schemaRefs>
     <ds:schemaRef ds:uri="http://schemas.openxmlformats.org/officeDocument/2006/bibliography"/>
   </ds:schemaRefs>

</xml_diff>